<commit_message>
Add page citation for Sweeney's use of Gilson and Barth
</commit_message>
<xml_diff>
--- a/History of Western Philosophy/Medieval Philosophy/The Trivium at Bec and its Bearing on Anselm/The Trivium at Bec and its Bearing on Anselm with IL Comments.docx
+++ b/History of Western Philosophy/Medieval Philosophy/The Trivium at Bec and its Bearing on Anselm/The Trivium at Bec and its Bearing on Anselm with IL Comments.docx
@@ -8201,20 +8201,19 @@
         <w:rPr>
           <w:rFonts w:cs="Times New Roman" w:ascii="Baskerville Old Face" w:hAnsi="Baskerville Old Face"/>
         </w:rPr>
-        <w:t xml:space="preserve">. Sweeney cites Gilson and Barth as examples of ‘philosophizing’ and ‘spiritualizing’ interpretations of Anselm’s work. </w:t>
-      </w:r>
-      <w:r>
-        <w:rPr>
-          <w:rFonts w:cs="Times New Roman" w:ascii="Baskerville Old Face" w:hAnsi="Baskerville Old Face"/>
-          <w:color w:val="FF0000"/>
-        </w:rPr>
-        <w:t>[IL: Where does Sweeney do this? Precise reference needed.]</w:t>
-      </w:r>
-      <w:r>
-        <w:rPr>
-          <w:rFonts w:cs="Times New Roman" w:ascii="Baskerville Old Face" w:hAnsi="Baskerville Old Face"/>
-        </w:rPr>
-        <w:t xml:space="preserve"> See Barth 1960, 55-59; Gilson 1951, 26.</w:t>
+        <w:t xml:space="preserve">. </w:t>
+      </w:r>
+      <w:r>
+        <w:rPr>
+          <w:rFonts w:cs="Times New Roman" w:ascii="Baskerville Old Face" w:hAnsi="Baskerville Old Face"/>
+        </w:rPr>
+        <w:t xml:space="preserve">At ibid., 5-6, </w:t>
+      </w:r>
+      <w:r>
+        <w:rPr>
+          <w:rFonts w:cs="Times New Roman" w:ascii="Baskerville Old Face" w:hAnsi="Baskerville Old Face"/>
+        </w:rPr>
+        <w:t>Sweeney cites Gilson and Barth as examples of ‘philosophizing’ and ‘spiritualizing’ interpretations of Anselm’s work. See Barth 1960, 55-59; Gilson 1951, 26.</w:t>
       </w:r>
     </w:p>
     <w:p>

</xml_diff>

<commit_message>
Correct spelling from Bekker to Becker
</commit_message>
<xml_diff>
--- a/History of Western Philosophy/Medieval Philosophy/The Trivium at Bec and its Bearing on Anselm/The Trivium at Bec and its Bearing on Anselm with IL Comments.docx
+++ b/History of Western Philosophy/Medieval Philosophy/The Trivium at Bec and its Bearing on Anselm/The Trivium at Bec and its Bearing on Anselm with IL Comments.docx
@@ -6807,22 +6807,26 @@
       <w:r>
         <w:rPr>
           <w:rFonts w:cs="Times New Roman" w:ascii="Baskerville Old Face" w:hAnsi="Baskerville Old Face"/>
-          <w:strike/>
-        </w:rPr>
-        <w:t>Bekker</w:t>
-      </w:r>
-      <w:r>
-        <w:rPr>
-          <w:rFonts w:cs="Times New Roman" w:ascii="Baskerville Old Face" w:hAnsi="Baskerville Old Face"/>
-        </w:rPr>
-        <w:t xml:space="preserve"> </w:t>
-      </w:r>
-      <w:r>
-        <w:rPr>
-          <w:rFonts w:cs="Times New Roman" w:ascii="Baskerville Old Face" w:hAnsi="Baskerville Old Face"/>
-          <w:color w:val="FF0000"/>
-        </w:rPr>
-        <w:t>[IL: Amend to Becker]</w:t>
+          <w:strike w:val="false"/>
+          <w:dstrike w:val="false"/>
+        </w:rPr>
+        <w:t>Be</w:t>
+      </w:r>
+      <w:r>
+        <w:rPr>
+          <w:rFonts w:cs="Times New Roman" w:ascii="Baskerville Old Face" w:hAnsi="Baskerville Old Face"/>
+          <w:strike w:val="false"/>
+          <w:dstrike w:val="false"/>
+        </w:rPr>
+        <w:t>c</w:t>
+      </w:r>
+      <w:r>
+        <w:rPr>
+          <w:rFonts w:cs="Times New Roman" w:ascii="Baskerville Old Face" w:hAnsi="Baskerville Old Face"/>
+          <w:strike w:val="false"/>
+          <w:dstrike w:val="false"/>
+        </w:rPr>
+        <w:t>ker</w:t>
       </w:r>
       <w:r>
         <w:rPr>
@@ -8354,22 +8358,15 @@
       <w:r>
         <w:rPr>
           <w:rFonts w:cs="Times New Roman" w:ascii="Baskerville Old Face" w:hAnsi="Baskerville Old Face"/>
-          <w:strike/>
-        </w:rPr>
-        <w:t>Bekker</w:t>
-      </w:r>
-      <w:r>
-        <w:rPr>
-          <w:rFonts w:cs="Times New Roman" w:ascii="Baskerville Old Face" w:hAnsi="Baskerville Old Face"/>
+        </w:rPr>
+        <w:t>Becker</w:t>
+      </w:r>
+      <w:r>
+        <w:rPr>
+          <w:rFonts w:cs="Times New Roman" w:ascii="Baskerville Old Face" w:hAnsi="Baskerville Old Face"/>
+          <w:color w:val="FF0000"/>
         </w:rPr>
         <w:t xml:space="preserve"> </w:t>
-      </w:r>
-      <w:r>
-        <w:rPr>
-          <w:rFonts w:cs="Times New Roman" w:ascii="Baskerville Old Face" w:hAnsi="Baskerville Old Face"/>
-          <w:color w:val="FF0000"/>
-        </w:rPr>
-        <w:t xml:space="preserve">[IL: Amend to Becker] </w:t>
       </w:r>
       <w:r>
         <w:rPr>

</xml_diff>

<commit_message>
Broaden claim from 'early twelfth century' to just 'twelfth century' in order to enlist Becker's support
</commit_message>
<xml_diff>
--- a/History of Western Philosophy/Medieval Philosophy/The Trivium at Bec and its Bearing on Anselm/The Trivium at Bec and its Bearing on Anselm with IL Comments.docx
+++ b/History of Western Philosophy/Medieval Philosophy/The Trivium at Bec and its Bearing on Anselm/The Trivium at Bec and its Bearing on Anselm with IL Comments.docx
@@ -988,16 +988,23 @@
           <w:szCs w:val="24"/>
         </w:rPr>
         <w:tab/>
-        <w:t xml:space="preserve">The following entry is found toward the end of a library list from Bec abbey from the early twelfth century: </w:t>
-      </w:r>
-      <w:r>
-        <w:rPr>
-          <w:rFonts w:cs="Times New Roman" w:ascii="Baskerville Old Face" w:hAnsi="Baskerville Old Face"/>
-          <w:color w:val="FF0000"/>
-          <w:sz w:val="24"/>
-          <w:szCs w:val="24"/>
-        </w:rPr>
-        <w:t>[IL: You need to justify the dating.]</w:t>
+        <w:t xml:space="preserve">The following entry is found toward the end of a library list from Bec abbey </w:t>
+      </w:r>
+      <w:r>
+        <w:rPr>
+          <w:rFonts w:cs="Times New Roman" w:ascii="Baskerville Old Face" w:hAnsi="Baskerville Old Face"/>
+          <w:sz w:val="24"/>
+          <w:szCs w:val="24"/>
+        </w:rPr>
+        <w:t xml:space="preserve">that Becker dates to </w:t>
+      </w:r>
+      <w:r>
+        <w:rPr>
+          <w:rFonts w:cs="Times New Roman" w:ascii="Baskerville Old Face" w:hAnsi="Baskerville Old Face"/>
+          <w:sz w:val="24"/>
+          <w:szCs w:val="24"/>
+        </w:rPr>
+        <w:t xml:space="preserve">the twelfth century: </w:t>
       </w:r>
     </w:p>
     <w:p>

</xml_diff>

<commit_message>
Correct Martianus Capella III par. citation
</commit_message>
<xml_diff>
--- a/History of Western Philosophy/Medieval Philosophy/The Trivium at Bec and its Bearing on Anselm/The Trivium at Bec and its Bearing on Anselm with IL Comments.docx
+++ b/History of Western Philosophy/Medieval Philosophy/The Trivium at Bec and its Bearing on Anselm/The Trivium at Bec and its Bearing on Anselm with IL Comments.docx
@@ -8457,14 +8457,26 @@
         <w:rPr>
           <w:rFonts w:cs="Times New Roman" w:ascii="Baskerville Old Face" w:hAnsi="Baskerville Old Face"/>
         </w:rPr>
-        <w:t>The eight parts of speech are 1) nouns, 2) pronouns, 3) verbs, 4) adverbs, 5) participles, 6) conjunctions, 7) prepositions, and 8) interjections. Cf. Martianus Capella, lib. III, par. 281-88. [</w:t>
+        <w:t>The eight parts of speech are 1) nouns, 2) pronouns, 3) verbs, 4) adverbs, 5) participles, 6) conjunctions, 7) prepositions, and 8) interjections. Cf. Martianus Capella, lib. III, par. 2</w:t>
+      </w:r>
+      <w:r>
+        <w:rPr>
+          <w:rFonts w:cs="Times New Roman" w:ascii="Baskerville Old Face" w:hAnsi="Baskerville Old Face"/>
+        </w:rPr>
+        <w:t>79</w:t>
+      </w:r>
+      <w:r>
+        <w:rPr>
+          <w:rFonts w:cs="Times New Roman" w:ascii="Baskerville Old Face" w:hAnsi="Baskerville Old Face"/>
+        </w:rPr>
+        <w:t>-88.</w:t>
       </w:r>
       <w:r>
         <w:rPr>
           <w:rFonts w:cs="Times New Roman" w:ascii="Baskerville Old Face" w:hAnsi="Baskerville Old Face"/>
           <w:color w:val="FF0000"/>
         </w:rPr>
-        <w:t xml:space="preserve">IL: That should be 279-288.] </w:t>
+        <w:t xml:space="preserve"> </w:t>
       </w:r>
       <w:r>
         <w:rPr>

</xml_diff>

<commit_message>
Adopt IL's more cautious wording in explaining that the trivium texsts were likely at Bec in Anselm's time
</commit_message>
<xml_diff>
--- a/History of Western Philosophy/Medieval Philosophy/The Trivium at Bec and its Bearing on Anselm/The Trivium at Bec and its Bearing on Anselm with IL Comments.docx
+++ b/History of Western Philosophy/Medieval Philosophy/The Trivium at Bec and its Bearing on Anselm/The Trivium at Bec and its Bearing on Anselm with IL Comments.docx
@@ -1516,7 +1516,14 @@
           <w:szCs w:val="24"/>
         </w:rPr>
         <w:tab/>
-        <w:t xml:space="preserve">While it cannot be established definitively, there are reasons to think this codex was already at Bec during Anselm’s time, and perhaps slightly earlier. </w:t>
+      </w:r>
+      <w:r>
+        <w:rPr>
+          <w:rFonts w:cs="Times New Roman" w:ascii="Baskerville Old Face" w:hAnsi="Baskerville Old Face"/>
+          <w:sz w:val="24"/>
+          <w:szCs w:val="24"/>
+        </w:rPr>
+        <w:t>It is likely that some of these texts were present in Bec in the eleventh century, and possible that this particular ms was.</w:t>
       </w:r>
       <w:r>
         <w:rPr>
@@ -1525,7 +1532,7 @@
           <w:sz w:val="24"/>
           <w:szCs w:val="24"/>
         </w:rPr>
-        <w:t xml:space="preserve">[IL: It is likely that some of the texts were present in Bec in the eleventh century, and possible that this particular ms was.] </w:t>
+        <w:t xml:space="preserve"> </w:t>
       </w:r>
       <w:r>
         <w:rPr>

</xml_diff>

<commit_message>
Add reference for Southern 1948; note misattribution of Victorinus' De definitione to Boethius; Update DG reference
</commit_message>
<xml_diff>
--- a/History of Western Philosophy/Medieval Philosophy/The Trivium at Bec and its Bearing on Anselm/The Trivium at Bec and its Bearing on Anselm with IL Comments.docx
+++ b/History of Western Philosophy/Medieval Philosophy/The Trivium at Bec and its Bearing on Anselm/The Trivium at Bec and its Bearing on Anselm with IL Comments.docx
@@ -988,23 +988,7 @@
           <w:szCs w:val="24"/>
         </w:rPr>
         <w:tab/>
-        <w:t xml:space="preserve">The following entry is found toward the end of a library list from Bec abbey </w:t>
-      </w:r>
-      <w:r>
-        <w:rPr>
-          <w:rFonts w:cs="Times New Roman" w:ascii="Baskerville Old Face" w:hAnsi="Baskerville Old Face"/>
-          <w:sz w:val="24"/>
-          <w:szCs w:val="24"/>
-        </w:rPr>
-        <w:t xml:space="preserve">that Becker dates to </w:t>
-      </w:r>
-      <w:r>
-        <w:rPr>
-          <w:rFonts w:cs="Times New Roman" w:ascii="Baskerville Old Face" w:hAnsi="Baskerville Old Face"/>
-          <w:sz w:val="24"/>
-          <w:szCs w:val="24"/>
-        </w:rPr>
-        <w:t xml:space="preserve">the twelfth century: </w:t>
+        <w:t xml:space="preserve">The following entry is found toward the end of a library list from Bec abbey that Becker dates to the twelfth century: </w:t>
       </w:r>
     </w:p>
     <w:p>
@@ -1516,13 +1500,6 @@
           <w:szCs w:val="24"/>
         </w:rPr>
         <w:tab/>
-      </w:r>
-      <w:r>
-        <w:rPr>
-          <w:rFonts w:cs="Times New Roman" w:ascii="Baskerville Old Face" w:hAnsi="Baskerville Old Face"/>
-          <w:sz w:val="24"/>
-          <w:szCs w:val="24"/>
-        </w:rPr>
         <w:t>It is likely that some of these texts were present in Bec in the eleventh century, and possible that this particular ms was.</w:t>
       </w:r>
       <w:r>
@@ -6824,23 +6801,7 @@
           <w:strike w:val="false"/>
           <w:dstrike w:val="false"/>
         </w:rPr>
-        <w:t>Be</w:t>
-      </w:r>
-      <w:r>
-        <w:rPr>
-          <w:rFonts w:cs="Times New Roman" w:ascii="Baskerville Old Face" w:hAnsi="Baskerville Old Face"/>
-          <w:strike w:val="false"/>
-          <w:dstrike w:val="false"/>
-        </w:rPr>
-        <w:t>c</w:t>
-      </w:r>
-      <w:r>
-        <w:rPr>
-          <w:rFonts w:cs="Times New Roman" w:ascii="Baskerville Old Face" w:hAnsi="Baskerville Old Face"/>
-          <w:strike w:val="false"/>
-          <w:dstrike w:val="false"/>
-        </w:rPr>
-        <w:t>ker</w:t>
+        <w:t>Becker</w:t>
       </w:r>
       <w:r>
         <w:rPr>
@@ -7963,7 +7924,48 @@
         <w:rPr>
           <w:rFonts w:cs="Times New Roman" w:ascii="Baskerville Old Face" w:hAnsi="Baskerville Old Face"/>
         </w:rPr>
-        <w:t xml:space="preserve">Southern, R. W.. </w:t>
+        <w:t>Southern, R. W. ‘</w:t>
+      </w:r>
+      <w:r>
+        <w:rPr>
+          <w:rFonts w:cs="Times New Roman" w:ascii="Baskerville Old Face" w:hAnsi="Baskerville Old Face"/>
+          <w:i w:val="false"/>
+          <w:iCs w:val="false"/>
+        </w:rPr>
+        <w:t xml:space="preserve">Lanfranc of Bec and Berengar of Tours.’ </w:t>
+      </w:r>
+      <w:r>
+        <w:rPr>
+          <w:rFonts w:cs="Times New Roman" w:ascii="Baskerville Old Face" w:hAnsi="Baskerville Old Face"/>
+          <w:i/>
+          <w:iCs/>
+        </w:rPr>
+        <w:t>Studies in medieval history presented to Frederick Maurice Powicke</w:t>
+      </w:r>
+      <w:r>
+        <w:rPr>
+          <w:rFonts w:cs="Times New Roman" w:ascii="Baskerville Old Face" w:hAnsi="Baskerville Old Face"/>
+          <w:i w:val="false"/>
+          <w:iCs w:val="false"/>
+        </w:rPr>
+        <w:t xml:space="preserve"> (1948): 27-48.</w:t>
+      </w:r>
+    </w:p>
+    <w:p>
+      <w:pPr>
+        <w:pStyle w:val="Standard"/>
+        <w:spacing w:lineRule="auto" w:line="480" w:before="0" w:after="160"/>
+        <w:ind w:left="720" w:hanging="720"/>
+        <w:jc w:val="both"/>
+        <w:rPr>
+          <w:rFonts w:ascii="Baskerville Old Face" w:hAnsi="Baskerville Old Face" w:cs="Times New Roman"/>
+        </w:rPr>
+      </w:pPr>
+      <w:r>
+        <w:rPr>
+          <w:rFonts w:cs="Times New Roman" w:ascii="Baskerville Old Face" w:hAnsi="Baskerville Old Face"/>
+        </w:rPr>
+        <w:t xml:space="preserve">Southern, R. W. </w:t>
       </w:r>
       <w:r>
         <w:rPr>
@@ -8207,31 +8209,7 @@
         <w:rPr>
           <w:rFonts w:cs="Times New Roman" w:ascii="Baskerville Old Face" w:hAnsi="Baskerville Old Face"/>
         </w:rPr>
-        <w:t xml:space="preserve">Sweeney 2012, </w:t>
-      </w:r>
-      <w:r>
-        <w:rPr>
-          <w:rFonts w:cs="Times New Roman" w:ascii="Baskerville Old Face" w:hAnsi="Baskerville Old Face"/>
-        </w:rPr>
-        <w:t>4-5</w:t>
-      </w:r>
-      <w:r>
-        <w:rPr>
-          <w:rFonts w:cs="Times New Roman" w:ascii="Baskerville Old Face" w:hAnsi="Baskerville Old Face"/>
-        </w:rPr>
-        <w:t xml:space="preserve">. </w:t>
-      </w:r>
-      <w:r>
-        <w:rPr>
-          <w:rFonts w:cs="Times New Roman" w:ascii="Baskerville Old Face" w:hAnsi="Baskerville Old Face"/>
-        </w:rPr>
-        <w:t xml:space="preserve">At ibid., 5-6, </w:t>
-      </w:r>
-      <w:r>
-        <w:rPr>
-          <w:rFonts w:cs="Times New Roman" w:ascii="Baskerville Old Face" w:hAnsi="Baskerville Old Face"/>
-        </w:rPr>
-        <w:t>Sweeney cites Gilson and Barth as examples of ‘philosophizing’ and ‘spiritualizing’ interpretations of Anselm’s work. See Barth 1960, 55-59; Gilson 1951, 26.</w:t>
+        <w:t>Sweeney 2012, 4-5. At ibid., 5-6, Sweeney cites Gilson and Barth as examples of ‘philosophizing’ and ‘spiritualizing’ interpretations of Anselm’s work. See Barth 1960, 55-59; Gilson 1951, 26.</w:t>
       </w:r>
     </w:p>
     <w:p>
@@ -8464,19 +8442,7 @@
         <w:rPr>
           <w:rFonts w:cs="Times New Roman" w:ascii="Baskerville Old Face" w:hAnsi="Baskerville Old Face"/>
         </w:rPr>
-        <w:t>The eight parts of speech are 1) nouns, 2) pronouns, 3) verbs, 4) adverbs, 5) participles, 6) conjunctions, 7) prepositions, and 8) interjections. Cf. Martianus Capella, lib. III, par. 2</w:t>
-      </w:r>
-      <w:r>
-        <w:rPr>
-          <w:rFonts w:cs="Times New Roman" w:ascii="Baskerville Old Face" w:hAnsi="Baskerville Old Face"/>
-        </w:rPr>
-        <w:t>79</w:t>
-      </w:r>
-      <w:r>
-        <w:rPr>
-          <w:rFonts w:cs="Times New Roman" w:ascii="Baskerville Old Face" w:hAnsi="Baskerville Old Face"/>
-        </w:rPr>
-        <w:t>-88.</w:t>
+        <w:t>The eight parts of speech are 1) nouns, 2) pronouns, 3) verbs, 4) adverbs, 5) participles, 6) conjunctions, 7) prepositions, and 8) interjections. Cf. Martianus Capella, lib. III, par. 279-88.</w:t>
       </w:r>
       <w:r>
         <w:rPr>
@@ -8702,20 +8668,19 @@
         <w:rPr>
           <w:rFonts w:cs="Times New Roman" w:ascii="Baskerville Old Face" w:hAnsi="Baskerville Old Face"/>
         </w:rPr>
-        <w:t>Southern 1963, 14. [</w:t>
-      </w:r>
-      <w:r>
-        <w:rPr>
-          <w:rFonts w:cs="Times New Roman" w:ascii="Baskerville Old Face" w:hAnsi="Baskerville Old Face"/>
-          <w:color w:val="FF0000"/>
-        </w:rPr>
-        <w:t>IL: The quotation is from anti-pope Clement III, see Southern, ‘Lanfranc of Bec and Berengar of Tours’, p. 30.]</w:t>
-      </w:r>
-      <w:r>
-        <w:rPr>
-          <w:rFonts w:cs="Times New Roman" w:ascii="Baskerville Old Face" w:hAnsi="Baskerville Old Face"/>
-        </w:rPr>
-        <w:t xml:space="preserve"> The works in the volume listed are standard for studying the </w:t>
+        <w:t xml:space="preserve">Southern 1963, 14. </w:t>
+      </w:r>
+      <w:r>
+        <w:rPr>
+          <w:rFonts w:cs="Times New Roman" w:ascii="Baskerville Old Face" w:hAnsi="Baskerville Old Face"/>
+        </w:rPr>
+        <w:t xml:space="preserve">The quotation is from anti-pope Clement III. See Southern 1948, 30. </w:t>
+      </w:r>
+      <w:r>
+        <w:rPr>
+          <w:rFonts w:cs="Times New Roman" w:ascii="Baskerville Old Face" w:hAnsi="Baskerville Old Face"/>
+        </w:rPr>
+        <w:t xml:space="preserve">The works in the volume listed are standard for studying the </w:t>
       </w:r>
       <w:r>
         <w:rPr>
@@ -8728,30 +8693,41 @@
         <w:rPr>
           <w:rFonts w:cs="Times New Roman" w:ascii="Baskerville Old Face" w:hAnsi="Baskerville Old Face"/>
         </w:rPr>
-        <w:t xml:space="preserve">through much of the middle ages. See Abelson 1906, 73-74. </w:t>
-      </w:r>
-      <w:r>
-        <w:rPr>
-          <w:rFonts w:cs="Times New Roman" w:ascii="Baskerville Old Face" w:hAnsi="Baskerville Old Face"/>
-          <w:color w:val="FF0000"/>
-        </w:rPr>
-        <w:t xml:space="preserve">[IL: Amend to 74-75. Note that Abelson repeats the medieval misattribution to Boethius of the authorship of Victorinus’s </w:t>
+        <w:t>through much of the middle ages. See Abelson 1906, 74-</w:t>
+      </w:r>
+      <w:r>
+        <w:rPr>
+          <w:rFonts w:cs="Times New Roman" w:ascii="Baskerville Old Face" w:hAnsi="Baskerville Old Face"/>
+        </w:rPr>
+        <w:t>75</w:t>
+      </w:r>
+      <w:r>
+        <w:rPr>
+          <w:rFonts w:cs="Times New Roman" w:ascii="Baskerville Old Face" w:hAnsi="Baskerville Old Face"/>
+        </w:rPr>
+        <w:t xml:space="preserve">. </w:t>
+      </w:r>
+      <w:r>
+        <w:rPr>
+          <w:rFonts w:cs="Times New Roman" w:ascii="Baskerville Old Face" w:hAnsi="Baskerville Old Face"/>
+        </w:rPr>
+        <w:t xml:space="preserve">Abelson, however, repeats the medieval misattribution of Victorinus’ </w:t>
       </w:r>
       <w:r>
         <w:rPr>
           <w:rFonts w:cs="Times New Roman" w:ascii="Baskerville Old Face" w:hAnsi="Baskerville Old Face"/>
           <w:i/>
           <w:iCs/>
-          <w:color w:val="FF0000"/>
-        </w:rPr>
-        <w:t>De definitione</w:t>
-      </w:r>
-      <w:r>
-        <w:rPr>
-          <w:rFonts w:cs="Times New Roman" w:ascii="Baskerville Old Face" w:hAnsi="Baskerville Old Face"/>
-          <w:color w:val="FF0000"/>
-        </w:rPr>
-        <w:t>.]</w:t>
+        </w:rPr>
+        <w:t xml:space="preserve">De definitione </w:t>
+      </w:r>
+      <w:r>
+        <w:rPr>
+          <w:rFonts w:cs="Times New Roman" w:ascii="Baskerville Old Face" w:hAnsi="Baskerville Old Face"/>
+          <w:i w:val="false"/>
+          <w:iCs w:val="false"/>
+        </w:rPr>
+        <w:t>to Boethius.</w:t>
       </w:r>
     </w:p>
   </w:footnote>
@@ -8792,9 +8768,8 @@
       <w:r>
         <w:rPr>
           <w:rFonts w:cs="Times New Roman" w:ascii="Baskerville Old Face" w:hAnsi="Baskerville Old Face"/>
-          <w:color w:val="FF0000"/>
-        </w:rPr>
-        <w:t>[IL: and XVII]</w:t>
+        </w:rPr>
+        <w:t>and XVII.</w:t>
       </w:r>
     </w:p>
   </w:footnote>
@@ -11638,19 +11613,14 @@
       <w:szCs w:val="20"/>
     </w:rPr>
   </w:style>
-  <w:style w:type="character" w:styleId="FootnoteCharacters">
+  <w:style w:type="character" w:styleId="FootnoteCharacters" w:customStyle="1">
     <w:name w:val="Footnote Characters"/>
-    <w:basedOn w:val="DefaultParagraphFont"/>
-    <w:uiPriority w:val="99"/>
-    <w:semiHidden/>
-    <w:unhideWhenUsed/>
     <w:qFormat/>
-    <w:rsid w:val="001f3188"/>
     <w:rPr>
       <w:vertAlign w:val="superscript"/>
     </w:rPr>
   </w:style>
-  <w:style w:type="character" w:styleId="FootnoteAnchor" w:customStyle="1">
+  <w:style w:type="character" w:styleId="FootnoteAnchor">
     <w:name w:val="Footnote Reference"/>
     <w:rPr>
       <w:vertAlign w:val="superscript"/>
@@ -11693,17 +11663,12 @@
   </w:style>
   <w:style w:type="character" w:styleId="EndnoteCharacters" w:customStyle="1">
     <w:name w:val="Endnote Characters"/>
-    <w:basedOn w:val="DefaultParagraphFont"/>
-    <w:uiPriority w:val="99"/>
-    <w:semiHidden/>
-    <w:unhideWhenUsed/>
     <w:qFormat/>
-    <w:rsid w:val="00d2475c"/>
     <w:rPr>
       <w:vertAlign w:val="superscript"/>
     </w:rPr>
   </w:style>
-  <w:style w:type="character" w:styleId="EndnoteAnchor" w:customStyle="1">
+  <w:style w:type="character" w:styleId="EndnoteAnchor">
     <w:name w:val="Endnote Reference"/>
     <w:rPr>
       <w:vertAlign w:val="superscript"/>
@@ -11918,7 +11883,7 @@
       <w:kern w:val="2"/>
       <w:sz w:val="24"/>
       <w:szCs w:val="24"/>
-      <w:lang w:eastAsia="zh-CN" w:bidi="hi-IN" w:val="en-US"/>
+      <w:lang w:val="en-US" w:eastAsia="zh-CN" w:bidi="hi-IN"/>
     </w:rPr>
   </w:style>
   <w:style w:type="paragraph" w:styleId="ListParagraph">

</xml_diff>

<commit_message>
Keep and justify alternate text of BC 167D-168A
</commit_message>
<xml_diff>
--- a/History of Western Philosophy/Medieval Philosophy/The Trivium at Bec and its Bearing on Anselm/The Trivium at Bec and its Bearing on Anselm with IL Comments.docx
+++ b/History of Western Philosophy/Medieval Philosophy/The Trivium at Bec and its Bearing on Anselm/The Trivium at Bec and its Bearing on Anselm with IL Comments.docx
@@ -2170,6 +2170,7 @@
     <w:p>
       <w:pPr>
         <w:pStyle w:val="Normal"/>
+        <w:bidi w:val="0"/>
         <w:spacing w:lineRule="auto" w:line="480"/>
         <w:ind w:left="900" w:hanging="0"/>
         <w:jc w:val="both"/>
@@ -2186,7 +2187,47 @@
           <w:sz w:val="24"/>
           <w:szCs w:val="24"/>
         </w:rPr>
-        <w:t>Whenever one thing partakes of another, this participation is given in the name as well as in the thing. For instance, a certain man, because he partakes of justice, draws near [to justice] really, and hence draws his name near as well: he is called just.</w:t>
+        <w:t>And so w</w:t>
+      </w:r>
+      <w:r>
+        <w:rPr>
+          <w:rFonts w:cs="Times New Roman" w:ascii="Baskerville Old Face" w:hAnsi="Baskerville Old Face"/>
+          <w:sz w:val="24"/>
+          <w:szCs w:val="24"/>
+        </w:rPr>
+        <w:t xml:space="preserve">henever one thing partakes of another, this participation </w:t>
+      </w:r>
+      <w:r>
+        <w:rPr>
+          <w:rFonts w:cs="Times New Roman" w:ascii="Baskerville Old Face" w:hAnsi="Baskerville Old Face"/>
+          <w:sz w:val="24"/>
+          <w:szCs w:val="24"/>
+        </w:rPr>
+        <w:t xml:space="preserve">also extends to </w:t>
+      </w:r>
+      <w:r>
+        <w:rPr>
+          <w:rFonts w:cs="Times New Roman" w:ascii="Baskerville Old Face" w:hAnsi="Baskerville Old Face"/>
+          <w:sz w:val="24"/>
+          <w:szCs w:val="24"/>
+        </w:rPr>
+        <w:t xml:space="preserve">the name </w:t>
+      </w:r>
+      <w:r>
+        <w:rPr>
+          <w:rFonts w:cs="Times New Roman" w:ascii="Baskerville Old Face" w:hAnsi="Baskerville Old Face"/>
+          <w:sz w:val="24"/>
+          <w:szCs w:val="24"/>
+        </w:rPr>
+        <w:t xml:space="preserve">just as to </w:t>
+      </w:r>
+      <w:r>
+        <w:rPr>
+          <w:rFonts w:cs="Times New Roman" w:ascii="Baskerville Old Face" w:hAnsi="Baskerville Old Face"/>
+          <w:sz w:val="24"/>
+          <w:szCs w:val="24"/>
+        </w:rPr>
+        <w:t>the thing. For instance, a certain man, because he partakes of justice, draws near [to justice] really, and hence draws his name near as well: he is called just.</w:t>
       </w:r>
       <w:r>
         <w:rPr>
@@ -8668,19 +8709,7 @@
         <w:rPr>
           <w:rFonts w:cs="Times New Roman" w:ascii="Baskerville Old Face" w:hAnsi="Baskerville Old Face"/>
         </w:rPr>
-        <w:t xml:space="preserve">Southern 1963, 14. </w:t>
-      </w:r>
-      <w:r>
-        <w:rPr>
-          <w:rFonts w:cs="Times New Roman" w:ascii="Baskerville Old Face" w:hAnsi="Baskerville Old Face"/>
-        </w:rPr>
-        <w:t xml:space="preserve">The quotation is from anti-pope Clement III. See Southern 1948, 30. </w:t>
-      </w:r>
-      <w:r>
-        <w:rPr>
-          <w:rFonts w:cs="Times New Roman" w:ascii="Baskerville Old Face" w:hAnsi="Baskerville Old Face"/>
-        </w:rPr>
-        <w:t xml:space="preserve">The works in the volume listed are standard for studying the </w:t>
+        <w:t xml:space="preserve">Southern 1963, 14. The quotation is from anti-pope Clement III. See Southern 1948, 30. The works in the volume listed are standard for studying the </w:t>
       </w:r>
       <w:r>
         <w:rPr>
@@ -8693,25 +8722,7 @@
         <w:rPr>
           <w:rFonts w:cs="Times New Roman" w:ascii="Baskerville Old Face" w:hAnsi="Baskerville Old Face"/>
         </w:rPr>
-        <w:t>through much of the middle ages. See Abelson 1906, 74-</w:t>
-      </w:r>
-      <w:r>
-        <w:rPr>
-          <w:rFonts w:cs="Times New Roman" w:ascii="Baskerville Old Face" w:hAnsi="Baskerville Old Face"/>
-        </w:rPr>
-        <w:t>75</w:t>
-      </w:r>
-      <w:r>
-        <w:rPr>
-          <w:rFonts w:cs="Times New Roman" w:ascii="Baskerville Old Face" w:hAnsi="Baskerville Old Face"/>
-        </w:rPr>
-        <w:t xml:space="preserve">. </w:t>
-      </w:r>
-      <w:r>
-        <w:rPr>
-          <w:rFonts w:cs="Times New Roman" w:ascii="Baskerville Old Face" w:hAnsi="Baskerville Old Face"/>
-        </w:rPr>
-        <w:t xml:space="preserve">Abelson, however, repeats the medieval misattribution of Victorinus’ </w:t>
+        <w:t xml:space="preserve">through much of the middle ages. See Abelson 1906, 74-75. Abelson, however, repeats the medieval misattribution of Victorinus’ </w:t>
       </w:r>
       <w:r>
         <w:rPr>
@@ -8763,13 +8774,7 @@
         <w:rPr>
           <w:rFonts w:cs="Times New Roman" w:ascii="Baskerville Old Face" w:hAnsi="Baskerville Old Face"/>
         </w:rPr>
-        <w:t xml:space="preserve">XVI </w:t>
-      </w:r>
-      <w:r>
-        <w:rPr>
-          <w:rFonts w:cs="Times New Roman" w:ascii="Baskerville Old Face" w:hAnsi="Baskerville Old Face"/>
-        </w:rPr>
-        <w:t>and XVII.</w:t>
+        <w:t>XVI and XVII.</w:t>
       </w:r>
     </w:p>
   </w:footnote>
@@ -8962,7 +8967,19 @@
         <w:rPr>
           <w:rFonts w:cs="Times New Roman" w:ascii="Baskerville Old Face" w:hAnsi="Baskerville Old Face"/>
         </w:rPr>
-        <w:t xml:space="preserve"> 167D-168A:</w:t>
+        <w:t xml:space="preserve"> 167D-168A, </w:t>
+      </w:r>
+      <w:r>
+        <w:rPr>
+          <w:rFonts w:cs="Times New Roman" w:ascii="Baskerville Old Face" w:hAnsi="Baskerville Old Face"/>
+        </w:rPr>
+        <w:t>alt.</w:t>
+      </w:r>
+      <w:r>
+        <w:rPr>
+          <w:rFonts w:cs="Times New Roman" w:ascii="Baskerville Old Face" w:hAnsi="Baskerville Old Face"/>
+        </w:rPr>
+        <w:t>:</w:t>
       </w:r>
     </w:p>
     <w:p>
@@ -8983,48 +9000,44 @@
       <w:r>
         <w:rPr>
           <w:rFonts w:cs="Times New Roman" w:ascii="Baskerville Old Face" w:hAnsi="Baskerville Old Face"/>
-          <w:strike/>
-        </w:rPr>
-        <w:t>participatio</w:t>
-      </w:r>
-      <w:r>
-        <w:rPr>
-          <w:rFonts w:cs="Times New Roman" w:ascii="Baskerville Old Face" w:hAnsi="Baskerville Old Face"/>
+        </w:rPr>
+        <w:t xml:space="preserve">participatio </w:t>
+      </w:r>
+      <w:r>
+        <w:rPr>
+          <w:rFonts w:cs="Times New Roman" w:ascii="Baskerville Old Face" w:hAnsi="Baskerville Old Face"/>
+        </w:rPr>
+        <w:t>sicut rem,</w:t>
+      </w:r>
+      <w:r>
+        <w:rPr>
+          <w:rFonts w:cs="Times New Roman" w:ascii="Baskerville Old Face" w:hAnsi="Baskerville Old Face"/>
+          <w:color w:val="FF0000"/>
         </w:rPr>
         <w:t xml:space="preserve"> </w:t>
       </w:r>
       <w:r>
         <w:rPr>
           <w:rFonts w:cs="Times New Roman" w:ascii="Baskerville Old Face" w:hAnsi="Baskerville Old Face"/>
-          <w:color w:val="FF0000"/>
-        </w:rPr>
-        <w:t xml:space="preserve">[IL: Amend to </w:t>
-      </w:r>
-      <w:r>
-        <w:rPr>
-          <w:rFonts w:ascii="Baskerville" w:hAnsi="Baskerville"/>
-          <w:color w:val="FF0000"/>
-        </w:rPr>
-        <w:t>participatione and add comma after rem]</w:t>
-      </w:r>
-      <w:r>
-        <w:rPr>
-          <w:rFonts w:cs="Times New Roman" w:ascii="Baskerville Old Face" w:hAnsi="Baskerville Old Face"/>
-        </w:rPr>
-        <w:t xml:space="preserve"> sicut rem</w:t>
-      </w:r>
-      <w:r>
-        <w:rPr>
-          <w:rFonts w:cs="Times New Roman" w:ascii="Baskerville Old Face" w:hAnsi="Baskerville Old Face"/>
-          <w:color w:val="FF0000"/>
-        </w:rPr>
-        <w:t xml:space="preserve">, </w:t>
-      </w:r>
-      <w:r>
-        <w:rPr>
-          <w:rFonts w:cs="Times New Roman" w:ascii="Baskerville Old Face" w:hAnsi="Baskerville Old Face"/>
         </w:rPr>
         <w:t>ita quoque nomen adipiscitur, ut quidam homo, quia iustitia participat et rem quoque inde trahit et nomen, dicitur enim iustus.</w:t>
+      </w:r>
+    </w:p>
+    <w:p>
+      <w:pPr>
+        <w:pStyle w:val="Footnote"/>
+        <w:bidi w:val="0"/>
+        <w:ind w:hanging="0"/>
+        <w:jc w:val="both"/>
+        <w:rPr>
+          <w:rFonts w:ascii="Baskerville Old Face" w:hAnsi="Baskerville Old Face" w:cs="Times New Roman"/>
+        </w:rPr>
+      </w:pPr>
+      <w:r>
+        <w:rPr>
+          <w:rFonts w:cs="Times New Roman" w:ascii="Baskerville Old Face" w:hAnsi="Baskerville Old Face"/>
+        </w:rPr>
+        <w:t>The PL text has ‘participatione’, but ‘participatio’ is required as a nominative subject to preserve Boethius’ intended parallel in the accusative: ‘sicut rem, ita quoque nomen’; reading ‘nomen’ as the subject deprives the transitive ‘adipiscitur’ of an accusative.</w:t>
       </w:r>
     </w:p>
   </w:footnote>

</xml_diff>

<commit_message>
Fix DG V citation in footnote 16
</commit_message>
<xml_diff>
--- a/History of Western Philosophy/Medieval Philosophy/The Trivium at Bec and its Bearing on Anselm/The Trivium at Bec and its Bearing on Anselm with IL Comments.docx
+++ b/History of Western Philosophy/Medieval Philosophy/The Trivium at Bec and its Bearing on Anselm/The Trivium at Bec and its Bearing on Anselm with IL Comments.docx
@@ -9087,19 +9087,10 @@
       <w:r>
         <w:rPr>
           <w:rFonts w:cs="Times New Roman" w:ascii="Baskerville Old Face" w:hAnsi="Baskerville Old Face"/>
-          <w:strike/>
           <w:sz w:val="20"/>
           <w:szCs w:val="20"/>
         </w:rPr>
-        <w:t xml:space="preserve">52 </w:t>
-      </w:r>
-      <w:r>
-        <w:rPr>
-          <w:rFonts w:cs="Times New Roman" w:ascii="Baskerville Old Face" w:hAnsi="Baskerville Old Face"/>
-          <w:sz w:val="20"/>
-          <w:szCs w:val="20"/>
-        </w:rPr>
-        <w:t xml:space="preserve"> </w:t>
+        <w:t>53</w:t>
       </w:r>
       <w:r>
         <w:rPr>
@@ -9108,7 +9099,7 @@
           <w:sz w:val="20"/>
           <w:szCs w:val="20"/>
         </w:rPr>
-        <w:t xml:space="preserve">[IL: Amend to 53] </w:t>
+        <w:t xml:space="preserve"> </w:t>
       </w:r>
       <w:r>
         <w:rPr>
@@ -9142,11 +9133,10 @@
       <w:r>
         <w:rPr>
           <w:rFonts w:cs="Times New Roman" w:ascii="Baskerville Old Face" w:hAnsi="Baskerville Old Face"/>
-          <w:strike/>
           <w:sz w:val="20"/>
           <w:szCs w:val="20"/>
         </w:rPr>
-        <w:t>Grammaticus</w:t>
+        <w:t xml:space="preserve">grammaticus </w:t>
       </w:r>
       <w:r>
         <w:rPr>
@@ -9154,24 +9144,7 @@
           <w:sz w:val="20"/>
           <w:szCs w:val="20"/>
         </w:rPr>
-        <w:t xml:space="preserve"> </w:t>
-      </w:r>
-      <w:r>
-        <w:rPr>
-          <w:rFonts w:cs="Times New Roman" w:ascii="Baskerville Old Face" w:hAnsi="Baskerville Old Face"/>
-          <w:color w:val="FF0000"/>
-          <w:sz w:val="20"/>
-          <w:szCs w:val="20"/>
-        </w:rPr>
-        <w:t>[IL: Amend to grammaticus]</w:t>
-      </w:r>
-      <w:r>
-        <w:rPr>
-          <w:rFonts w:cs="Times New Roman" w:ascii="Baskerville Old Face" w:hAnsi="Baskerville Old Face"/>
-          <w:sz w:val="20"/>
-          <w:szCs w:val="20"/>
-        </w:rPr>
-        <w:t xml:space="preserve"> potest intelligi grammaticus sine grammatica, nonne hoc significat quia esse hominis non indiget grammatica, et esse grammatici indiget grammatica?</w:t>
+        <w:t>potest intelligi grammaticus sine grammatica, nonne hoc significat quia esse hominis non indiget grammatica, et esse grammatici indiget grammatica?</w:t>
       </w:r>
       <w:r>
         <w:rPr>

</xml_diff>

<commit_message>
Revert BCP 82BC footnote quote to use Migne's punctuation
</commit_message>
<xml_diff>
--- a/History of Western Philosophy/Medieval Philosophy/The Trivium at Bec and its Bearing on Anselm/The Trivium at Bec and its Bearing on Anselm with IL Comments.docx
+++ b/History of Western Philosophy/Medieval Philosophy/The Trivium at Bec and its Bearing on Anselm/The Trivium at Bec and its Bearing on Anselm with IL Comments.docx
@@ -9641,14 +9641,7 @@
         <w:rPr>
           <w:rFonts w:cs="Times New Roman" w:ascii="Baskerville Old Face" w:hAnsi="Baskerville Old Face"/>
         </w:rPr>
-        <w:t xml:space="preserve">64, 82BC: </w:t>
-      </w:r>
-      <w:r>
-        <w:rPr>
-          <w:rFonts w:cs="Times New Roman" w:ascii="Baskerville Old Face" w:hAnsi="Baskerville Old Face"/>
-          <w:color w:val="FF0000"/>
-        </w:rPr>
-        <w:t>[IL: You have amended the punctuation.]</w:t>
+        <w:t>64, 82BC:</w:t>
       </w:r>
     </w:p>
     <w:p>
@@ -9664,7 +9657,7 @@
         <w:rPr>
           <w:rFonts w:cs="Times New Roman" w:ascii="Baskerville Old Face" w:hAnsi="Baskerville Old Face"/>
         </w:rPr>
-        <w:t xml:space="preserve">Quarum prima [harum quaestionum] est huiusmodi: Omne quod intelligit animus, aut id quod est, in rerum natura constitutum intellectu concipit et sibimet ratione describit; aut id quod non est, vacua sibi imaginatione depingit. Ergo intellectus generis et caeterorum cuiusmodi sit quaeritur: utrumne ita intelligamus species et genera ut ea quae sunt et ex quibus verum capimus intellectum, an nosmetipsos eludimus cum ea quae non sunt nobis cassa imaginatione formamus. </w:t>
+        <w:t xml:space="preserve">Quarum prima [harum quaestionum] est huiusmodi: Omne quod intelligit animus, aut id quod est in rerum natura constitutum intellectu concipit et sibimet ratione describit, aut id quod non est vacua sibi imaginatione depingit. Ergo intellectus generis et caeterorum cuiusmodi sit quaeritur, utrumne ita intelligamus species et genera ut ea quae sunt et ex quibus verum capimus intellectum, an nosmetipsos eludimus cum ea quae non sunt nobis cassa imaginatione formamus. </w:t>
       </w:r>
     </w:p>
   </w:footnote>

</xml_diff>

<commit_message>
Specify quote is from Boethius' first Peri Hermenias commentary
</commit_message>
<xml_diff>
--- a/History of Western Philosophy/Medieval Philosophy/The Trivium at Bec and its Bearing on Anselm/The Trivium at Bec and its Bearing on Anselm with IL Comments.docx
+++ b/History of Western Philosophy/Medieval Philosophy/The Trivium at Bec and its Bearing on Anselm/The Trivium at Bec and its Bearing on Anselm with IL Comments.docx
@@ -2979,19 +2979,18 @@
       <w:r>
         <w:rPr>
           <w:rFonts w:cs="Times New Roman" w:ascii="Baskerville Old Face" w:hAnsi="Baskerville Old Face"/>
-          <w:color w:val="FF0000"/>
-          <w:sz w:val="24"/>
-          <w:szCs w:val="24"/>
-        </w:rPr>
-        <w:t>[IL: insert ‘first’. There are two commentaries and this quote is from the first.]</w:t>
-      </w:r>
-      <w:r>
-        <w:rPr>
-          <w:rFonts w:cs="Times New Roman" w:ascii="Baskerville Old Face" w:hAnsi="Baskerville Old Face"/>
-          <w:sz w:val="24"/>
-          <w:szCs w:val="24"/>
-        </w:rPr>
-        <w:t xml:space="preserve"> commentary on the </w:t>
+          <w:sz w:val="24"/>
+          <w:szCs w:val="24"/>
+        </w:rPr>
+        <w:t xml:space="preserve">first </w:t>
+      </w:r>
+      <w:r>
+        <w:rPr>
+          <w:rFonts w:cs="Times New Roman" w:ascii="Baskerville Old Face" w:hAnsi="Baskerville Old Face"/>
+          <w:sz w:val="24"/>
+          <w:szCs w:val="24"/>
+        </w:rPr>
+        <w:t xml:space="preserve">commentary on the </w:t>
       </w:r>
       <w:r>
         <w:rPr>

</xml_diff>

<commit_message>
Add Editio Prima to De Interpretatione commentary bibliography entry
</commit_message>
<xml_diff>
--- a/History of Western Philosophy/Medieval Philosophy/The Trivium at Bec and its Bearing on Anselm/The Trivium at Bec and its Bearing on Anselm with IL Comments.docx
+++ b/History of Western Philosophy/Medieval Philosophy/The Trivium at Bec and its Bearing on Anselm/The Trivium at Bec and its Bearing on Anselm with IL Comments.docx
@@ -5995,7 +5995,19 @@
         <w:rPr>
           <w:rFonts w:cs="Times New Roman" w:ascii="Baskerville Old Face" w:hAnsi="Baskerville Old Face"/>
         </w:rPr>
-        <w:t xml:space="preserve"> Here, the fool is explicitly excluded from the second round of debate as incapable of perceiving what is plain to Catholics.</w:t>
+        <w:t xml:space="preserve"> Here, the fool is explicitly excluded from the second round of debate as incapable of perceiving what </w:t>
+      </w:r>
+      <w:r>
+        <w:rPr>
+          <w:rFonts w:cs="Times New Roman" w:ascii="Baskerville Old Face" w:hAnsi="Baskerville Old Face"/>
+        </w:rPr>
+        <w:t xml:space="preserve">should be </w:t>
+      </w:r>
+      <w:r>
+        <w:rPr>
+          <w:rFonts w:cs="Times New Roman" w:ascii="Baskerville Old Face" w:hAnsi="Baskerville Old Face"/>
+        </w:rPr>
+        <w:t>plain to Catholics.</w:t>
       </w:r>
       <w:r>
         <w:rPr>
@@ -7061,15 +7073,15 @@
       <w:r>
         <w:rPr>
           <w:rFonts w:cs="Times New Roman" w:ascii="Baskerville Old Face" w:hAnsi="Baskerville Old Face"/>
-          <w:color w:val="FF0000"/>
-        </w:rPr>
-        <w:t>[IL: Insert ‘Editio Prima’</w:t>
-      </w:r>
-      <w:r>
-        <w:rPr>
-          <w:rFonts w:cs="Times New Roman" w:ascii="Baskerville Old Face" w:hAnsi="Baskerville Old Face"/>
-        </w:rPr>
-        <w:t xml:space="preserve">] In </w:t>
+          <w:i/>
+        </w:rPr>
+        <w:t xml:space="preserve">Editio Prima, Seu Minora Commentaria. </w:t>
+      </w:r>
+      <w:r>
+        <w:rPr>
+          <w:rFonts w:cs="Times New Roman" w:ascii="Baskerville Old Face" w:hAnsi="Baskerville Old Face"/>
+        </w:rPr>
+        <w:t xml:space="preserve">In </w:t>
       </w:r>
       <w:r>
         <w:rPr>

</xml_diff>

<commit_message>
Change 'Catholics' to 'A Catholic responding on his behalf' when talking about Gaunilo's response
</commit_message>
<xml_diff>
--- a/History of Western Philosophy/Medieval Philosophy/The Trivium at Bec and its Bearing on Anselm/The Trivium at Bec and its Bearing on Anselm with IL Comments.docx
+++ b/History of Western Philosophy/Medieval Philosophy/The Trivium at Bec and its Bearing on Anselm/The Trivium at Bec and its Bearing on Anselm with IL Comments.docx
@@ -6007,7 +6007,31 @@
         <w:rPr>
           <w:rFonts w:cs="Times New Roman" w:ascii="Baskerville Old Face" w:hAnsi="Baskerville Old Face"/>
         </w:rPr>
-        <w:t>plain to Catholics.</w:t>
+        <w:t xml:space="preserve">plain to </w:t>
+      </w:r>
+      <w:r>
+        <w:rPr>
+          <w:rFonts w:cs="Times New Roman" w:ascii="Baskerville Old Face" w:hAnsi="Baskerville Old Face"/>
+        </w:rPr>
+        <w:t xml:space="preserve">the </w:t>
+      </w:r>
+      <w:r>
+        <w:rPr>
+          <w:rFonts w:cs="Times New Roman" w:ascii="Baskerville Old Face" w:hAnsi="Baskerville Old Face"/>
+        </w:rPr>
+        <w:t xml:space="preserve">Catholic </w:t>
+      </w:r>
+      <w:r>
+        <w:rPr>
+          <w:rFonts w:cs="Times New Roman" w:ascii="Baskerville Old Face" w:hAnsi="Baskerville Old Face"/>
+        </w:rPr>
+        <w:t>responding on his behalf</w:t>
+      </w:r>
+      <w:r>
+        <w:rPr>
+          <w:rFonts w:cs="Times New Roman" w:ascii="Baskerville Old Face" w:hAnsi="Baskerville Old Face"/>
+        </w:rPr>
+        <w:t>.</w:t>
       </w:r>
       <w:r>
         <w:rPr>
@@ -6021,13 +6045,6 @@
           <w:rFonts w:cs="Times New Roman" w:ascii="Baskerville Old Face" w:hAnsi="Baskerville Old Face"/>
         </w:rPr>
         <w:t xml:space="preserve"> </w:t>
-      </w:r>
-      <w:r>
-        <w:rPr>
-          <w:rFonts w:cs="Times New Roman" w:ascii="Baskerville Old Face" w:hAnsi="Baskerville Old Face"/>
-          <w:color w:val="FF0000"/>
-        </w:rPr>
-        <w:t>[IL: Surely the meaning is that a dialectician responds to the assumptions of his interlocutor, in this case a Catholic.]</w:t>
       </w:r>
     </w:p>
     <w:p>

</xml_diff>

<commit_message>
Change Green-Pedersen citation from p. 124 to appendix B
</commit_message>
<xml_diff>
--- a/History of Western Philosophy/Medieval Philosophy/The Trivium at Bec and its Bearing on Anselm/The Trivium at Bec and its Bearing on Anselm with IL Comments.docx
+++ b/History of Western Philosophy/Medieval Philosophy/The Trivium at Bec and its Bearing on Anselm/The Trivium at Bec and its Bearing on Anselm with IL Comments.docx
@@ -2187,47 +2187,7 @@
           <w:sz w:val="24"/>
           <w:szCs w:val="24"/>
         </w:rPr>
-        <w:t>And so w</w:t>
-      </w:r>
-      <w:r>
-        <w:rPr>
-          <w:rFonts w:cs="Times New Roman" w:ascii="Baskerville Old Face" w:hAnsi="Baskerville Old Face"/>
-          <w:sz w:val="24"/>
-          <w:szCs w:val="24"/>
-        </w:rPr>
-        <w:t xml:space="preserve">henever one thing partakes of another, this participation </w:t>
-      </w:r>
-      <w:r>
-        <w:rPr>
-          <w:rFonts w:cs="Times New Roman" w:ascii="Baskerville Old Face" w:hAnsi="Baskerville Old Face"/>
-          <w:sz w:val="24"/>
-          <w:szCs w:val="24"/>
-        </w:rPr>
-        <w:t xml:space="preserve">also extends to </w:t>
-      </w:r>
-      <w:r>
-        <w:rPr>
-          <w:rFonts w:cs="Times New Roman" w:ascii="Baskerville Old Face" w:hAnsi="Baskerville Old Face"/>
-          <w:sz w:val="24"/>
-          <w:szCs w:val="24"/>
-        </w:rPr>
-        <w:t xml:space="preserve">the name </w:t>
-      </w:r>
-      <w:r>
-        <w:rPr>
-          <w:rFonts w:cs="Times New Roman" w:ascii="Baskerville Old Face" w:hAnsi="Baskerville Old Face"/>
-          <w:sz w:val="24"/>
-          <w:szCs w:val="24"/>
-        </w:rPr>
-        <w:t xml:space="preserve">just as to </w:t>
-      </w:r>
-      <w:r>
-        <w:rPr>
-          <w:rFonts w:cs="Times New Roman" w:ascii="Baskerville Old Face" w:hAnsi="Baskerville Old Face"/>
-          <w:sz w:val="24"/>
-          <w:szCs w:val="24"/>
-        </w:rPr>
-        <w:t>the thing. For instance, a certain man, because he partakes of justice, draws near [to justice] really, and hence draws his name near as well: he is called just.</w:t>
+        <w:t>And so whenever one thing partakes of another, this participation also extends to the name just as to the thing. For instance, a certain man, because he partakes of justice, draws near [to justice] really, and hence draws his name near as well: he is called just.</w:t>
       </w:r>
       <w:r>
         <w:rPr>
@@ -2974,23 +2934,7 @@
           <w:szCs w:val="24"/>
         </w:rPr>
         <w:tab/>
-        <w:t xml:space="preserve">The same sense comes through in Boethius’ </w:t>
-      </w:r>
-      <w:r>
-        <w:rPr>
-          <w:rFonts w:cs="Times New Roman" w:ascii="Baskerville Old Face" w:hAnsi="Baskerville Old Face"/>
-          <w:sz w:val="24"/>
-          <w:szCs w:val="24"/>
-        </w:rPr>
-        <w:t xml:space="preserve">first </w:t>
-      </w:r>
-      <w:r>
-        <w:rPr>
-          <w:rFonts w:cs="Times New Roman" w:ascii="Baskerville Old Face" w:hAnsi="Baskerville Old Face"/>
-          <w:sz w:val="24"/>
-          <w:szCs w:val="24"/>
-        </w:rPr>
-        <w:t xml:space="preserve">commentary on the </w:t>
+        <w:t xml:space="preserve">The same sense comes through in Boethius’ first commentary on the </w:t>
       </w:r>
       <w:r>
         <w:rPr>
@@ -5995,43 +5939,7 @@
         <w:rPr>
           <w:rFonts w:cs="Times New Roman" w:ascii="Baskerville Old Face" w:hAnsi="Baskerville Old Face"/>
         </w:rPr>
-        <w:t xml:space="preserve"> Here, the fool is explicitly excluded from the second round of debate as incapable of perceiving what </w:t>
-      </w:r>
-      <w:r>
-        <w:rPr>
-          <w:rFonts w:cs="Times New Roman" w:ascii="Baskerville Old Face" w:hAnsi="Baskerville Old Face"/>
-        </w:rPr>
-        <w:t xml:space="preserve">should be </w:t>
-      </w:r>
-      <w:r>
-        <w:rPr>
-          <w:rFonts w:cs="Times New Roman" w:ascii="Baskerville Old Face" w:hAnsi="Baskerville Old Face"/>
-        </w:rPr>
-        <w:t xml:space="preserve">plain to </w:t>
-      </w:r>
-      <w:r>
-        <w:rPr>
-          <w:rFonts w:cs="Times New Roman" w:ascii="Baskerville Old Face" w:hAnsi="Baskerville Old Face"/>
-        </w:rPr>
-        <w:t xml:space="preserve">the </w:t>
-      </w:r>
-      <w:r>
-        <w:rPr>
-          <w:rFonts w:cs="Times New Roman" w:ascii="Baskerville Old Face" w:hAnsi="Baskerville Old Face"/>
-        </w:rPr>
-        <w:t xml:space="preserve">Catholic </w:t>
-      </w:r>
-      <w:r>
-        <w:rPr>
-          <w:rFonts w:cs="Times New Roman" w:ascii="Baskerville Old Face" w:hAnsi="Baskerville Old Face"/>
-        </w:rPr>
-        <w:t>responding on his behalf</w:t>
-      </w:r>
-      <w:r>
-        <w:rPr>
-          <w:rFonts w:cs="Times New Roman" w:ascii="Baskerville Old Face" w:hAnsi="Baskerville Old Face"/>
-        </w:rPr>
-        <w:t>.</w:t>
+        <w:t xml:space="preserve"> Here, the fool is explicitly excluded from the second round of debate as incapable of perceiving what should be plain to the Catholic responding on his behalf.</w:t>
       </w:r>
       <w:r>
         <w:rPr>
@@ -8648,29 +8556,13 @@
         <w:rPr>
           <w:rFonts w:cs="Times New Roman" w:ascii="Baskerville Old Face" w:hAnsi="Baskerville Old Face"/>
         </w:rPr>
-        <w:t xml:space="preserve"> century or earlier comments on book IV of the text (Green-Pedersen 1984, 124 </w:t>
-      </w:r>
-      <w:r>
-        <w:rPr>
-          <w:rFonts w:cs="Times New Roman" w:ascii="Baskerville Old Face" w:hAnsi="Baskerville Old Face"/>
-          <w:color w:val="FF0000"/>
-        </w:rPr>
-        <w:t>[IL – Green-Pedersen says this of 12</w:t>
-      </w:r>
-      <w:r>
-        <w:rPr>
-          <w:rFonts w:cs="Times New Roman" w:ascii="Baskerville Old Face" w:hAnsi="Baskerville Old Face"/>
-          <w:color w:val="FF0000"/>
-          <w:vertAlign w:val="superscript"/>
-        </w:rPr>
-        <w:t>th</w:t>
-      </w:r>
-      <w:r>
-        <w:rPr>
-          <w:rFonts w:cs="Times New Roman" w:ascii="Baskerville Old Face" w:hAnsi="Baskerville Old Face"/>
-          <w:color w:val="FF0000"/>
-        </w:rPr>
-        <w:t xml:space="preserve"> century commentaries on p. 124 – you need to reference Appendix B to support this claim] </w:t>
+        <w:t xml:space="preserve"> century or earlier comments on book IV of the text (Green-Pedersen 1984, </w:t>
+      </w:r>
+      <w:r>
+        <w:rPr>
+          <w:rFonts w:cs="Times New Roman" w:ascii="Baskerville Old Face" w:hAnsi="Baskerville Old Face"/>
+        </w:rPr>
+        <w:t>Appendix B</w:t>
       </w:r>
       <w:r>
         <w:rPr>
@@ -8995,19 +8887,7 @@
         <w:rPr>
           <w:rFonts w:cs="Times New Roman" w:ascii="Baskerville Old Face" w:hAnsi="Baskerville Old Face"/>
         </w:rPr>
-        <w:t xml:space="preserve"> 167D-168A, </w:t>
-      </w:r>
-      <w:r>
-        <w:rPr>
-          <w:rFonts w:cs="Times New Roman" w:ascii="Baskerville Old Face" w:hAnsi="Baskerville Old Face"/>
-        </w:rPr>
-        <w:t>alt.</w:t>
-      </w:r>
-      <w:r>
-        <w:rPr>
-          <w:rFonts w:cs="Times New Roman" w:ascii="Baskerville Old Face" w:hAnsi="Baskerville Old Face"/>
-        </w:rPr>
-        <w:t>:</w:t>
+        <w:t xml:space="preserve"> 167D-168A, alt.:</w:t>
       </w:r>
     </w:p>
     <w:p>
@@ -9023,19 +8903,7 @@
         <w:rPr>
           <w:rFonts w:cs="Times New Roman" w:ascii="Baskerville Old Face" w:hAnsi="Baskerville Old Face"/>
         </w:rPr>
-        <w:t xml:space="preserve">Atque ideo quotiescunque aliqua res alia participat, ipsa </w:t>
-      </w:r>
-      <w:r>
-        <w:rPr>
-          <w:rFonts w:cs="Times New Roman" w:ascii="Baskerville Old Face" w:hAnsi="Baskerville Old Face"/>
-        </w:rPr>
-        <w:t xml:space="preserve">participatio </w:t>
-      </w:r>
-      <w:r>
-        <w:rPr>
-          <w:rFonts w:cs="Times New Roman" w:ascii="Baskerville Old Face" w:hAnsi="Baskerville Old Face"/>
-        </w:rPr>
-        <w:t>sicut rem,</w:t>
+        <w:t>Atque ideo quotiescunque aliqua res alia participat, ipsa participatio sicut rem,</w:t>
       </w:r>
       <w:r>
         <w:rPr>
@@ -9110,15 +8978,7 @@
           <w:sz w:val="20"/>
           <w:szCs w:val="20"/>
         </w:rPr>
-        <w:t xml:space="preserve">V = Henry 1974, </w:t>
-      </w:r>
-      <w:r>
-        <w:rPr>
-          <w:rFonts w:cs="Times New Roman" w:ascii="Baskerville Old Face" w:hAnsi="Baskerville Old Face"/>
-          <w:sz w:val="20"/>
-          <w:szCs w:val="20"/>
-        </w:rPr>
-        <w:t>53</w:t>
+        <w:t>V = Henry 1974, 53</w:t>
       </w:r>
       <w:r>
         <w:rPr>
@@ -9156,23 +9016,7 @@
           <w:sz w:val="20"/>
           <w:szCs w:val="20"/>
         </w:rPr>
-        <w:t xml:space="preserve">Qui dicit: omnis homo potest intelligi homo sine grammatica; et nullus </w:t>
-      </w:r>
-      <w:r>
-        <w:rPr>
-          <w:rFonts w:cs="Times New Roman" w:ascii="Baskerville Old Face" w:hAnsi="Baskerville Old Face"/>
-          <w:sz w:val="20"/>
-          <w:szCs w:val="20"/>
-        </w:rPr>
-        <w:t xml:space="preserve">grammaticus </w:t>
-      </w:r>
-      <w:r>
-        <w:rPr>
-          <w:rFonts w:cs="Times New Roman" w:ascii="Baskerville Old Face" w:hAnsi="Baskerville Old Face"/>
-          <w:sz w:val="20"/>
-          <w:szCs w:val="20"/>
-        </w:rPr>
-        <w:t>potest intelligi grammaticus sine grammatica, nonne hoc significat quia esse hominis non indiget grammatica, et esse grammatici indiget grammatica?</w:t>
+        <w:t>Qui dicit: omnis homo potest intelligi homo sine grammatica; et nullus grammaticus potest intelligi grammaticus sine grammatica, nonne hoc significat quia esse hominis non indiget grammatica, et esse grammatici indiget grammatica?</w:t>
       </w:r>
       <w:r>
         <w:rPr>

</xml_diff>

<commit_message>
remove IL comment on p. 5 about whether 12th century ms was bound in Anselm's time
</commit_message>
<xml_diff>
--- a/History of Western Philosophy/Medieval Philosophy/The Trivium at Bec and its Bearing on Anselm/The Trivium at Bec and its Bearing on Anselm with IL Comments.docx
+++ b/History of Western Philosophy/Medieval Philosophy/The Trivium at Bec and its Bearing on Anselm/The Trivium at Bec and its Bearing on Anselm with IL Comments.docx
@@ -1038,24 +1038,7 @@
           <w:sz w:val="24"/>
           <w:szCs w:val="24"/>
         </w:rPr>
-        <w:t>Both the wording and content suggest these works, given as follows, were bound in a single volume. [</w:t>
-      </w:r>
-      <w:r>
-        <w:rPr>
-          <w:rFonts w:cs="Times New Roman" w:ascii="Baskerville Old Face" w:hAnsi="Baskerville Old Face"/>
-          <w:color w:val="FF0000"/>
-          <w:sz w:val="24"/>
-          <w:szCs w:val="24"/>
-        </w:rPr>
-        <w:t>IL: But that would not necessarily mean that they were bound in a single volume in Anselm’s time.]</w:t>
-      </w:r>
-      <w:r>
-        <w:rPr>
-          <w:rFonts w:cs="Times New Roman" w:ascii="Baskerville Old Face" w:hAnsi="Baskerville Old Face"/>
-          <w:sz w:val="24"/>
-          <w:szCs w:val="24"/>
-        </w:rPr>
-        <w:t xml:space="preserve"> The first is the </w:t>
+        <w:t xml:space="preserve">Both the wording and content suggest these works, given as follows, were bound in a single volume. The first is the </w:t>
       </w:r>
       <w:r>
         <w:rPr>
@@ -8556,19 +8539,7 @@
         <w:rPr>
           <w:rFonts w:cs="Times New Roman" w:ascii="Baskerville Old Face" w:hAnsi="Baskerville Old Face"/>
         </w:rPr>
-        <w:t xml:space="preserve"> century or earlier comments on book IV of the text (Green-Pedersen 1984, </w:t>
-      </w:r>
-      <w:r>
-        <w:rPr>
-          <w:rFonts w:cs="Times New Roman" w:ascii="Baskerville Old Face" w:hAnsi="Baskerville Old Face"/>
-        </w:rPr>
-        <w:t>Appendix B</w:t>
-      </w:r>
-      <w:r>
-        <w:rPr>
-          <w:rFonts w:cs="Times New Roman" w:ascii="Baskerville Old Face" w:hAnsi="Baskerville Old Face"/>
-        </w:rPr>
-        <w:t xml:space="preserve">). Our scribe’s loose tendency to name books by their contents rather than their titles – as he does for Priscian and Martianus Capella – combined with the wide circulation of the </w:t>
+        <w:t xml:space="preserve"> century or earlier comments on book IV of the text (Green-Pedersen 1984, Appendix B). Our scribe’s loose tendency to name books by their contents rather than their titles – as he does for Priscian and Martianus Capella – combined with the wide circulation of the </w:t>
       </w:r>
       <w:r>
         <w:rPr>

</xml_diff>

<commit_message>
Add IL's suggestion that the rhetoric in two books may be Cicero's
</commit_message>
<xml_diff>
--- a/History of Western Philosophy/Medieval Philosophy/The Trivium at Bec and its Bearing on Anselm/The Trivium at Bec and its Bearing on Anselm with IL Comments.docx
+++ b/History of Western Philosophy/Medieval Philosophy/The Trivium at Bec and its Bearing on Anselm/The Trivium at Bec and its Bearing on Anselm with IL Comments.docx
@@ -1132,7 +1132,65 @@
           <w:sz w:val="24"/>
           <w:szCs w:val="24"/>
         </w:rPr>
-        <w:t xml:space="preserve"> One of the rhetorics listed is likely also his. </w:t>
+        <w:t xml:space="preserve"> One of the rhetorics listed </w:t>
+      </w:r>
+      <w:r>
+        <w:rPr>
+          <w:rFonts w:cs="Times New Roman" w:ascii="Baskerville Old Face" w:hAnsi="Baskerville Old Face"/>
+          <w:sz w:val="24"/>
+          <w:szCs w:val="24"/>
+        </w:rPr>
+        <w:t xml:space="preserve">may </w:t>
+      </w:r>
+      <w:r>
+        <w:rPr>
+          <w:rFonts w:cs="Times New Roman" w:ascii="Baskerville Old Face" w:hAnsi="Baskerville Old Face"/>
+          <w:sz w:val="24"/>
+          <w:szCs w:val="24"/>
+        </w:rPr>
+        <w:t xml:space="preserve">also </w:t>
+      </w:r>
+      <w:r>
+        <w:rPr>
+          <w:rFonts w:cs="Times New Roman" w:ascii="Baskerville Old Face" w:hAnsi="Baskerville Old Face"/>
+          <w:sz w:val="24"/>
+          <w:szCs w:val="24"/>
+        </w:rPr>
+        <w:t xml:space="preserve">be </w:t>
+      </w:r>
+      <w:r>
+        <w:rPr>
+          <w:rFonts w:cs="Times New Roman" w:ascii="Baskerville Old Face" w:hAnsi="Baskerville Old Face"/>
+          <w:sz w:val="24"/>
+          <w:szCs w:val="24"/>
+        </w:rPr>
+        <w:t xml:space="preserve">his. The other may be the fourth book of Boethius’ </w:t>
+      </w:r>
+      <w:r>
+        <w:rPr>
+          <w:rFonts w:cs="Times New Roman" w:ascii="Baskerville Old Face" w:hAnsi="Baskerville Old Face"/>
+          <w:i/>
+          <w:sz w:val="24"/>
+          <w:szCs w:val="24"/>
+        </w:rPr>
+        <w:t>De Differentiis Topicis</w:t>
+      </w:r>
+      <w:r>
+        <w:rPr>
+          <w:rFonts w:cs="Times New Roman" w:ascii="Baskerville Old Face" w:hAnsi="Baskerville Old Face"/>
+          <w:sz w:val="24"/>
+          <w:szCs w:val="24"/>
+        </w:rPr>
+        <w:t>.</w:t>
+      </w:r>
+      <w:r>
+        <w:rPr>
+          <w:rStyle w:val="FootnoteAnchor"/>
+          <w:rFonts w:cs="Times New Roman" w:ascii="Baskerville Old Face" w:hAnsi="Baskerville Old Face"/>
+          <w:sz w:val="24"/>
+          <w:szCs w:val="24"/>
+        </w:rPr>
+        <w:footnoteReference w:id="8"/>
       </w:r>
       <w:r>
         <w:rPr>
@@ -1141,134 +1199,7 @@
           <w:sz w:val="24"/>
           <w:szCs w:val="24"/>
         </w:rPr>
-        <w:t>[IL: What makes you say that?]</w:t>
-      </w:r>
-      <w:r>
-        <w:rPr>
-          <w:rFonts w:cs="Times New Roman" w:ascii="Baskerville Old Face" w:hAnsi="Baskerville Old Face"/>
-          <w:sz w:val="24"/>
-          <w:szCs w:val="24"/>
-        </w:rPr>
-        <w:t xml:space="preserve"> The other may be the fourth book of Boethius’ </w:t>
-      </w:r>
-      <w:r>
-        <w:rPr>
-          <w:rFonts w:cs="Times New Roman" w:ascii="Baskerville Old Face" w:hAnsi="Baskerville Old Face"/>
-          <w:i/>
-          <w:sz w:val="24"/>
-          <w:szCs w:val="24"/>
-        </w:rPr>
-        <w:t xml:space="preserve">De Differentiis Topicis </w:t>
-      </w:r>
-      <w:r>
-        <w:rPr>
-          <w:rFonts w:cs="Times New Roman" w:ascii="Baskerville Old Face" w:hAnsi="Baskerville Old Face"/>
-          <w:iCs/>
-          <w:sz w:val="24"/>
-          <w:szCs w:val="24"/>
-        </w:rPr>
-        <w:t>[</w:t>
-      </w:r>
-      <w:r>
-        <w:rPr>
-          <w:rFonts w:cs="Times New Roman" w:ascii="Baskerville Old Face" w:hAnsi="Baskerville Old Face"/>
-          <w:iCs/>
-          <w:color w:val="FF0000"/>
-          <w:sz w:val="24"/>
-          <w:szCs w:val="24"/>
-        </w:rPr>
-        <w:t>IL: But the entry seems to indicate that both volumes consist of two books]</w:t>
-      </w:r>
-      <w:r>
-        <w:rPr>
-          <w:rFonts w:cs="Times New Roman" w:ascii="Baskerville Old Face" w:hAnsi="Baskerville Old Face"/>
-          <w:sz w:val="24"/>
-          <w:szCs w:val="24"/>
-        </w:rPr>
-        <w:t xml:space="preserve">, or the Pseudo-Ciceronian Herennian Rhetoric </w:t>
-      </w:r>
-      <w:r>
-        <w:rPr>
-          <w:rFonts w:cs="Times New Roman" w:ascii="Baskerville Old Face" w:hAnsi="Baskerville Old Face"/>
-          <w:color w:val="FF0000"/>
-          <w:sz w:val="24"/>
-          <w:szCs w:val="24"/>
-        </w:rPr>
-        <w:t>[IL: that’s four books, not two]</w:t>
-      </w:r>
-      <w:r>
-        <w:rPr>
-          <w:rFonts w:cs="Times New Roman" w:ascii="Baskerville Old Face" w:hAnsi="Baskerville Old Face"/>
-          <w:sz w:val="24"/>
-          <w:szCs w:val="24"/>
-        </w:rPr>
-        <w:t>, with which Anselm was familiar.</w:t>
-      </w:r>
-      <w:r>
-        <w:rPr>
-          <w:rStyle w:val="FootnoteAnchor"/>
-          <w:rFonts w:cs="Times New Roman" w:ascii="Baskerville Old Face" w:hAnsi="Baskerville Old Face"/>
-          <w:sz w:val="24"/>
-          <w:szCs w:val="24"/>
-        </w:rPr>
-        <w:footnoteReference w:id="8"/>
-      </w:r>
-      <w:r>
-        <w:rPr>
-          <w:rFonts w:cs="Times New Roman" w:ascii="Baskerville Old Face" w:hAnsi="Baskerville Old Face"/>
-          <w:sz w:val="24"/>
-          <w:szCs w:val="24"/>
-        </w:rPr>
         <w:t xml:space="preserve"> </w:t>
-      </w:r>
-      <w:r>
-        <w:rPr>
-          <w:rFonts w:cs="Times New Roman" w:ascii="Baskerville Old Face" w:hAnsi="Baskerville Old Face"/>
-          <w:color w:val="FF0000"/>
-          <w:sz w:val="24"/>
-          <w:szCs w:val="24"/>
-        </w:rPr>
-        <w:t xml:space="preserve">[IL: Cicero’s </w:t>
-      </w:r>
-      <w:r>
-        <w:rPr>
-          <w:rFonts w:cs="Times New Roman" w:ascii="Baskerville Old Face" w:hAnsi="Baskerville Old Face"/>
-          <w:i/>
-          <w:iCs/>
-          <w:color w:val="FF0000"/>
-          <w:sz w:val="24"/>
-          <w:szCs w:val="24"/>
-        </w:rPr>
-        <w:t>De inventione</w:t>
-      </w:r>
-      <w:r>
-        <w:rPr>
-          <w:rFonts w:cs="Times New Roman" w:ascii="Baskerville Old Face" w:hAnsi="Baskerville Old Face"/>
-          <w:color w:val="FF0000"/>
-          <w:sz w:val="24"/>
-          <w:szCs w:val="24"/>
-        </w:rPr>
-        <w:t xml:space="preserve"> was aka </w:t>
-      </w:r>
-      <w:r>
-        <w:rPr>
-          <w:rFonts w:cs="Times New Roman" w:ascii="Baskerville Old Face" w:hAnsi="Baskerville Old Face"/>
-          <w:i/>
-          <w:iCs/>
-          <w:color w:val="FF0000"/>
-          <w:sz w:val="24"/>
-          <w:szCs w:val="24"/>
-        </w:rPr>
-        <w:t>Rhetorica libri</w:t>
-      </w:r>
-      <w:r>
-        <w:rPr>
-          <w:rFonts w:cs="Times New Roman" w:ascii="Baskerville Old Face" w:hAnsi="Baskerville Old Face"/>
-          <w:color w:val="FF0000"/>
-          <w:sz w:val="24"/>
-          <w:szCs w:val="24"/>
-        </w:rPr>
-        <w:t xml:space="preserve"> and is in two books.] </w:t>
       </w:r>
       <w:r>
         <w:rPr>
@@ -8457,7 +8388,51 @@
         <w:rPr>
           <w:rFonts w:cs="Times New Roman" w:ascii="Baskerville Old Face" w:hAnsi="Baskerville Old Face"/>
         </w:rPr>
-        <w:t xml:space="preserve">See Henry 1974, 87. </w:t>
+        <w:t>This assumes that the reading ‘utraque rhetorica ii’ is taken in the composite sense, i.e. ‘both rhetorics, two [books] (total)’, rather than ‘both rhetorics, two books (each)’</w:t>
+      </w:r>
+      <w:r>
+        <w:rPr>
+          <w:rFonts w:cs="Times New Roman" w:ascii="Baskerville Old Face" w:hAnsi="Baskerville Old Face"/>
+        </w:rPr>
+        <w:t xml:space="preserve">. </w:t>
+      </w:r>
+      <w:r>
+        <w:rPr>
+          <w:rFonts w:cs="Times New Roman" w:ascii="Baskerville Old Face" w:hAnsi="Baskerville Old Face"/>
+        </w:rPr>
+        <w:t xml:space="preserve">If the latter reading is preferred, then a third possibility would be Cicero’s </w:t>
+      </w:r>
+      <w:r>
+        <w:rPr>
+          <w:rFonts w:cs="Times New Roman" w:ascii="Baskerville Old Face" w:hAnsi="Baskerville Old Face"/>
+          <w:i/>
+          <w:iCs/>
+        </w:rPr>
+        <w:t>De inventione</w:t>
+      </w:r>
+      <w:r>
+        <w:rPr>
+          <w:rFonts w:cs="Times New Roman" w:ascii="Baskerville Old Face" w:hAnsi="Baskerville Old Face"/>
+          <w:i w:val="false"/>
+          <w:iCs w:val="false"/>
+        </w:rPr>
+        <w:t xml:space="preserve">, which was in two books and also known as </w:t>
+      </w:r>
+      <w:r>
+        <w:rPr>
+          <w:rFonts w:cs="Times New Roman" w:ascii="Baskerville Old Face" w:hAnsi="Baskerville Old Face"/>
+          <w:i/>
+          <w:iCs/>
+        </w:rPr>
+        <w:t>Rhetorica libri</w:t>
+      </w:r>
+      <w:r>
+        <w:rPr>
+          <w:rFonts w:cs="Times New Roman" w:ascii="Baskerville Old Face" w:hAnsi="Baskerville Old Face"/>
+          <w:i w:val="false"/>
+          <w:iCs w:val="false"/>
+        </w:rPr>
+        <w:t>. I thank Ian Logan for this last point.</w:t>
       </w:r>
     </w:p>
   </w:footnote>

</xml_diff>

<commit_message>
Add Nelis entry to bibliography
</commit_message>
<xml_diff>
--- a/History of Western Philosophy/Medieval Philosophy/The Trivium at Bec and its Bearing on Anselm/The Trivium at Bec and its Bearing on Anselm with IL Comments.docx
+++ b/History of Western Philosophy/Medieval Philosophy/The Trivium at Bec and its Bearing on Anselm/The Trivium at Bec and its Bearing on Anselm with IL Comments.docx
@@ -1207,21 +1207,75 @@
           <w:sz w:val="24"/>
           <w:szCs w:val="24"/>
         </w:rPr>
-        <w:t xml:space="preserve">The ‘Dialectic in three books’ is likely the first three books of the </w:t>
+        <w:t xml:space="preserve">The ‘Dialectic in three books’ is likely </w:t>
       </w:r>
       <w:r>
         <w:rPr>
           <w:rFonts w:cs="Times New Roman" w:ascii="Baskerville" w:hAnsi="Baskerville"/>
-          <w:i/>
-          <w:sz w:val="24"/>
-          <w:szCs w:val="24"/>
-        </w:rPr>
-        <w:t>De Differentiis Topicis.</w:t>
+          <w:sz w:val="24"/>
+          <w:szCs w:val="24"/>
+        </w:rPr>
+        <w:t xml:space="preserve">either </w:t>
+      </w:r>
+      <w:r>
+        <w:rPr>
+          <w:rFonts w:cs="Times New Roman" w:ascii="Baskerville" w:hAnsi="Baskerville"/>
+          <w:sz w:val="24"/>
+          <w:szCs w:val="24"/>
+        </w:rPr>
+        <w:t xml:space="preserve">the first three books of the </w:t>
+      </w:r>
+      <w:r>
+        <w:rPr>
+          <w:rFonts w:cs="Times New Roman" w:ascii="Baskerville" w:hAnsi="Baskerville"/>
+          <w:i/>
+          <w:sz w:val="24"/>
+          <w:szCs w:val="24"/>
+        </w:rPr>
+        <w:t>De Differentiis Topicis</w:t>
+      </w:r>
+      <w:r>
+        <w:rPr>
+          <w:rFonts w:cs="Times New Roman" w:ascii="Baskerville" w:hAnsi="Baskerville"/>
+          <w:sz w:val="24"/>
+          <w:szCs w:val="24"/>
+        </w:rPr>
+        <w:t xml:space="preserve"> </w:t>
+      </w:r>
+      <w:r>
+        <w:rPr>
+          <w:rFonts w:cs="Times New Roman" w:ascii="Baskerville" w:hAnsi="Baskerville"/>
+          <w:sz w:val="24"/>
+          <w:szCs w:val="24"/>
+        </w:rPr>
+        <w:t>or his</w:t>
+      </w:r>
+      <w:r>
+        <w:rPr>
+          <w:rFonts w:cs="Times New Roman" w:ascii="Baskerville" w:hAnsi="Baskerville"/>
+          <w:i/>
+          <w:iCs/>
+          <w:sz w:val="24"/>
+          <w:szCs w:val="24"/>
+        </w:rPr>
+        <w:t xml:space="preserve"> De syllogismo hypothetico</w:t>
+      </w:r>
+      <w:r>
+        <w:rPr>
+          <w:rFonts w:cs="Times New Roman" w:ascii="Baskerville" w:hAnsi="Baskerville"/>
+          <w:i w:val="false"/>
+          <w:iCs w:val="false"/>
+          <w:sz w:val="24"/>
+          <w:szCs w:val="24"/>
+        </w:rPr>
+        <w:t>.</w:t>
       </w:r>
       <w:r>
         <w:rPr>
           <w:rStyle w:val="FootnoteAnchor"/>
           <w:rFonts w:cs="Times New Roman" w:ascii="Baskerville" w:hAnsi="Baskerville"/>
+          <w:i w:val="false"/>
+          <w:iCs w:val="false"/>
           <w:sz w:val="24"/>
           <w:szCs w:val="24"/>
         </w:rPr>
@@ -1231,81 +1285,7 @@
         <w:rPr>
           <w:rFonts w:cs="Times New Roman" w:ascii="Baskerville" w:hAnsi="Baskerville"/>
           <w:i/>
-          <w:sz w:val="24"/>
-          <w:szCs w:val="24"/>
-        </w:rPr>
-        <w:t xml:space="preserve"> </w:t>
-      </w:r>
-      <w:r>
-        <w:rPr>
-          <w:rFonts w:cs="Times New Roman" w:ascii="Baskerville" w:hAnsi="Baskerville"/>
-          <w:color w:val="FF0000"/>
-          <w:sz w:val="24"/>
-          <w:szCs w:val="24"/>
-        </w:rPr>
-        <w:t xml:space="preserve">[IL: Nelis suggests that this entry references </w:t>
-      </w:r>
-      <w:r>
-        <w:rPr>
-          <w:rFonts w:cs="Times New Roman" w:ascii="Baskerville" w:hAnsi="Baskerville"/>
-          <w:i/>
           <w:iCs/>
-          <w:color w:val="FF0000"/>
-          <w:sz w:val="24"/>
-          <w:szCs w:val="24"/>
-        </w:rPr>
-        <w:t>De syllogismo hypothetico</w:t>
-      </w:r>
-      <w:r>
-        <w:rPr>
-          <w:rFonts w:cs="Times New Roman" w:ascii="Baskerville" w:hAnsi="Baskerville"/>
-          <w:color w:val="FF0000"/>
-          <w:sz w:val="24"/>
-          <w:szCs w:val="24"/>
-        </w:rPr>
-        <w:t xml:space="preserve">, which consists of three books - </w:t>
-      </w:r>
-      <w:r>
-        <w:rPr>
-          <w:rFonts w:ascii="Baskerville" w:hAnsi="Baskerville"/>
-          <w:color w:val="FF0000"/>
-          <w:sz w:val="24"/>
-          <w:szCs w:val="24"/>
-        </w:rPr>
-        <w:t xml:space="preserve">S. Nelis, ‘What Lanfranc Taught, What Anselm Learned’ in </w:t>
-      </w:r>
-      <w:r>
-        <w:rPr>
-          <w:rFonts w:ascii="Baskerville" w:hAnsi="Baskerville"/>
-          <w:i/>
-          <w:color w:val="FF0000"/>
-          <w:sz w:val="24"/>
-          <w:szCs w:val="24"/>
-        </w:rPr>
-        <w:t>The Haskins Society Journal</w:t>
-      </w:r>
-      <w:r>
-        <w:rPr>
-          <w:rFonts w:ascii="Baskerville" w:hAnsi="Baskerville"/>
-          <w:color w:val="FF0000"/>
-          <w:sz w:val="24"/>
-          <w:szCs w:val="24"/>
-        </w:rPr>
-        <w:t>, 2 (1990) 75-82, 78.</w:t>
-      </w:r>
-      <w:r>
-        <w:rPr>
-          <w:rFonts w:cs="Times New Roman" w:ascii="Baskerville" w:hAnsi="Baskerville"/>
-          <w:color w:val="FF0000"/>
-          <w:sz w:val="24"/>
-          <w:szCs w:val="24"/>
-        </w:rPr>
-        <w:t>]</w:t>
-      </w:r>
-      <w:r>
-        <w:rPr>
-          <w:rFonts w:cs="Times New Roman" w:ascii="Baskerville" w:hAnsi="Baskerville"/>
-          <w:i/>
           <w:sz w:val="24"/>
           <w:szCs w:val="24"/>
         </w:rPr>
@@ -7709,6 +7689,39 @@
           <w:rFonts w:cs="Times New Roman" w:ascii="Baskerville Old Face" w:hAnsi="Baskerville Old Face"/>
         </w:rPr>
         <w:t xml:space="preserve">. </w:t>
+      </w:r>
+    </w:p>
+    <w:p>
+      <w:pPr>
+        <w:pStyle w:val="Standard"/>
+        <w:spacing w:lineRule="auto" w:line="480" w:before="0" w:after="160"/>
+        <w:ind w:left="720" w:hanging="720"/>
+        <w:jc w:val="both"/>
+        <w:rPr>
+          <w:rFonts w:ascii="Baskerville Old Face" w:hAnsi="Baskerville Old Face" w:cs="Times New Roman"/>
+        </w:rPr>
+      </w:pPr>
+      <w:r>
+        <w:rPr>
+          <w:rFonts w:cs="Times New Roman" w:ascii="Baskerville Old Face" w:hAnsi="Baskerville Old Face"/>
+        </w:rPr>
+        <w:t xml:space="preserve">Nelis, Suzanne J. ‘What Lanfranc Taught, What Anselm Learned.’ </w:t>
+      </w:r>
+      <w:r>
+        <w:rPr>
+          <w:rFonts w:cs="Times New Roman" w:ascii="Baskerville Old Face" w:hAnsi="Baskerville Old Face"/>
+          <w:i/>
+          <w:iCs/>
+        </w:rPr>
+        <w:t xml:space="preserve">Haskins Society Journal </w:t>
+      </w:r>
+      <w:r>
+        <w:rPr>
+          <w:rFonts w:cs="Times New Roman" w:ascii="Baskerville Old Face" w:hAnsi="Baskerville Old Face"/>
+          <w:i w:val="false"/>
+          <w:iCs w:val="false"/>
+        </w:rPr>
+        <w:t>2 (1990): 75-82.</w:t>
       </w:r>
     </w:p>
     <w:p>
@@ -8546,7 +8559,29 @@
         <w:rPr>
           <w:rFonts w:cs="Times New Roman" w:ascii="Baskerville" w:hAnsi="Baskerville"/>
         </w:rPr>
-        <w:t xml:space="preserve"> is the aforementioned one of Boethius. </w:t>
+        <w:t xml:space="preserve"> is the aforementioned one of Boethius.   </w:t>
+      </w:r>
+      <w:r>
+        <w:rPr>
+          <w:rFonts w:cs="Times New Roman" w:ascii="Baskerville" w:hAnsi="Baskerville"/>
+        </w:rPr>
+        <w:t xml:space="preserve">The identification of the text with Boethius’ </w:t>
+      </w:r>
+      <w:r>
+        <w:rPr>
+          <w:rFonts w:cs="Times New Roman" w:ascii="Baskerville" w:hAnsi="Baskerville"/>
+          <w:i/>
+          <w:iCs/>
+        </w:rPr>
+        <w:t xml:space="preserve">De syllogismo hypothetico </w:t>
+      </w:r>
+      <w:r>
+        <w:rPr>
+          <w:rFonts w:cs="Times New Roman" w:ascii="Baskerville" w:hAnsi="Baskerville"/>
+          <w:i w:val="false"/>
+          <w:iCs w:val="false"/>
+        </w:rPr>
+        <w:t>is suggested by Nelis 1990, 78.</w:t>
       </w:r>
     </w:p>
   </w:footnote>

</xml_diff>

<commit_message>
Add qualifiers to ensure that the image of Anselm picking up the manuscript of Seneca isn't taken to assume too much
</commit_message>
<xml_diff>
--- a/History of Western Philosophy/Medieval Philosophy/The Trivium at Bec and its Bearing on Anselm/The Trivium at Bec and its Bearing on Anselm with IL Comments.docx
+++ b/History of Western Philosophy/Medieval Philosophy/The Trivium at Bec and its Bearing on Anselm/The Trivium at Bec and its Bearing on Anselm with IL Comments.docx
@@ -1132,39 +1132,7 @@
           <w:sz w:val="24"/>
           <w:szCs w:val="24"/>
         </w:rPr>
-        <w:t xml:space="preserve"> One of the rhetorics listed </w:t>
-      </w:r>
-      <w:r>
-        <w:rPr>
-          <w:rFonts w:cs="Times New Roman" w:ascii="Baskerville Old Face" w:hAnsi="Baskerville Old Face"/>
-          <w:sz w:val="24"/>
-          <w:szCs w:val="24"/>
-        </w:rPr>
-        <w:t xml:space="preserve">may </w:t>
-      </w:r>
-      <w:r>
-        <w:rPr>
-          <w:rFonts w:cs="Times New Roman" w:ascii="Baskerville Old Face" w:hAnsi="Baskerville Old Face"/>
-          <w:sz w:val="24"/>
-          <w:szCs w:val="24"/>
-        </w:rPr>
-        <w:t xml:space="preserve">also </w:t>
-      </w:r>
-      <w:r>
-        <w:rPr>
-          <w:rFonts w:cs="Times New Roman" w:ascii="Baskerville Old Face" w:hAnsi="Baskerville Old Face"/>
-          <w:sz w:val="24"/>
-          <w:szCs w:val="24"/>
-        </w:rPr>
-        <w:t xml:space="preserve">be </w:t>
-      </w:r>
-      <w:r>
-        <w:rPr>
-          <w:rFonts w:cs="Times New Roman" w:ascii="Baskerville Old Face" w:hAnsi="Baskerville Old Face"/>
-          <w:sz w:val="24"/>
-          <w:szCs w:val="24"/>
-        </w:rPr>
-        <w:t xml:space="preserve">his. The other may be the fourth book of Boethius’ </w:t>
+        <w:t xml:space="preserve"> One of the rhetorics listed may also be his. The other may be the fourth book of Boethius’ </w:t>
       </w:r>
       <w:r>
         <w:rPr>
@@ -1207,15 +1175,16 @@
           <w:sz w:val="24"/>
           <w:szCs w:val="24"/>
         </w:rPr>
-        <w:t xml:space="preserve">The ‘Dialectic in three books’ is likely </w:t>
+        <w:t xml:space="preserve">The ‘Dialectic in three books’ is likely either the first three books of the </w:t>
       </w:r>
       <w:r>
         <w:rPr>
           <w:rFonts w:cs="Times New Roman" w:ascii="Baskerville" w:hAnsi="Baskerville"/>
-          <w:sz w:val="24"/>
-          <w:szCs w:val="24"/>
-        </w:rPr>
-        <w:t xml:space="preserve">either </w:t>
+          <w:i/>
+          <w:sz w:val="24"/>
+          <w:szCs w:val="24"/>
+        </w:rPr>
+        <w:t>De Differentiis Topicis</w:t>
       </w:r>
       <w:r>
         <w:rPr>
@@ -1223,32 +1192,7 @@
           <w:sz w:val="24"/>
           <w:szCs w:val="24"/>
         </w:rPr>
-        <w:t xml:space="preserve">the first three books of the </w:t>
-      </w:r>
-      <w:r>
-        <w:rPr>
-          <w:rFonts w:cs="Times New Roman" w:ascii="Baskerville" w:hAnsi="Baskerville"/>
-          <w:i/>
-          <w:sz w:val="24"/>
-          <w:szCs w:val="24"/>
-        </w:rPr>
-        <w:t>De Differentiis Topicis</w:t>
-      </w:r>
-      <w:r>
-        <w:rPr>
-          <w:rFonts w:cs="Times New Roman" w:ascii="Baskerville" w:hAnsi="Baskerville"/>
-          <w:sz w:val="24"/>
-          <w:szCs w:val="24"/>
-        </w:rPr>
-        <w:t xml:space="preserve"> </w:t>
-      </w:r>
-      <w:r>
-        <w:rPr>
-          <w:rFonts w:cs="Times New Roman" w:ascii="Baskerville" w:hAnsi="Baskerville"/>
-          <w:sz w:val="24"/>
-          <w:szCs w:val="24"/>
-        </w:rPr>
-        <w:t>or his</w:t>
+        <w:t xml:space="preserve"> or his</w:t>
       </w:r>
       <w:r>
         <w:rPr>
@@ -1654,7 +1598,40 @@
           <w:sz w:val="24"/>
           <w:szCs w:val="24"/>
         </w:rPr>
-        <w:t xml:space="preserve"> It is easy to imagine Anselm perusing this section of the library, devoted in large part to works of philosophy and more systematic theology, putting away his </w:t>
+        <w:t xml:space="preserve"> </w:t>
+      </w:r>
+      <w:r>
+        <w:rPr>
+          <w:rFonts w:cs="Times New Roman" w:ascii="Baskerville Old Face" w:hAnsi="Baskerville Old Face"/>
+          <w:sz w:val="24"/>
+          <w:szCs w:val="24"/>
+        </w:rPr>
+        <w:t>If both the ms described in Becker’s 12</w:t>
+      </w:r>
+      <w:r>
+        <w:rPr>
+          <w:rFonts w:cs="Times New Roman" w:ascii="Baskerville Old Face" w:hAnsi="Baskerville Old Face"/>
+          <w:sz w:val="24"/>
+          <w:szCs w:val="24"/>
+          <w:vertAlign w:val="superscript"/>
+        </w:rPr>
+        <w:t>th</w:t>
+      </w:r>
+      <w:r>
+        <w:rPr>
+          <w:rFonts w:cs="Times New Roman" w:ascii="Baskerville Old Face" w:hAnsi="Baskerville Old Face"/>
+          <w:sz w:val="24"/>
+          <w:szCs w:val="24"/>
+        </w:rPr>
+        <w:t xml:space="preserve"> century Bec library list above and that containing Seneca’s work following it were indeed present at Bec in Anselm’s time, and if the order of the catalogue entries were in partly representative of the physical placement of the books therein, one might </w:t>
+      </w:r>
+      <w:r>
+        <w:rPr>
+          <w:rFonts w:cs="Times New Roman" w:ascii="Baskerville Old Face" w:hAnsi="Baskerville Old Face"/>
+          <w:sz w:val="24"/>
+          <w:szCs w:val="24"/>
+        </w:rPr>
+        <w:t xml:space="preserve">imagine Anselm perusing this section of the library, devoted in large part to works of philosophy and more systematic theology, putting away his </w:t>
       </w:r>
       <w:r>
         <w:rPr>
@@ -1675,48 +1652,11 @@
       </w:r>
       <w:r>
         <w:rPr>
-          <w:rFonts w:cs="Times New Roman" w:ascii="Baskerville Old Face" w:hAnsi="Baskerville Old Face"/>
-          <w:color w:val="FF0000"/>
-          <w:sz w:val="24"/>
-          <w:szCs w:val="24"/>
-        </w:rPr>
-        <w:t xml:space="preserve">[IL: The fact that it is next to it in the catalogue does not necessarily mean that it was physically next to it in Anselm’s time, even assuming </w:t>
-      </w:r>
-      <w:r>
-        <w:rPr>
           <w:rFonts w:cs="Times New Roman" w:ascii="Baskerville" w:hAnsi="Baskerville"/>
-          <w:color w:val="FF0000"/>
-          <w:sz w:val="24"/>
-          <w:szCs w:val="24"/>
-        </w:rPr>
-        <w:t>the volumes were both present in Bec in the 11</w:t>
-      </w:r>
-      <w:r>
-        <w:rPr>
-          <w:rFonts w:cs="Times New Roman" w:ascii="Baskerville" w:hAnsi="Baskerville"/>
-          <w:color w:val="FF0000"/>
-          <w:sz w:val="24"/>
-          <w:szCs w:val="24"/>
-          <w:vertAlign w:val="superscript"/>
-        </w:rPr>
-        <w:t>th</w:t>
-      </w:r>
-      <w:r>
-        <w:rPr>
-          <w:rFonts w:cs="Times New Roman" w:ascii="Baskerville" w:hAnsi="Baskerville"/>
-          <w:color w:val="FF0000"/>
-          <w:sz w:val="24"/>
-          <w:szCs w:val="24"/>
-        </w:rPr>
-        <w:t xml:space="preserve"> century]</w:t>
-      </w:r>
-      <w:r>
-        <w:rPr>
-          <w:rFonts w:cs="Times New Roman" w:ascii="Baskerville" w:hAnsi="Baskerville"/>
-          <w:sz w:val="24"/>
-          <w:szCs w:val="24"/>
-        </w:rPr>
-        <w:t xml:space="preserve"> that would provide the </w:t>
+          <w:sz w:val="24"/>
+          <w:szCs w:val="24"/>
+        </w:rPr>
+        <w:t xml:space="preserve">that would provide the </w:t>
       </w:r>
       <w:r>
         <w:rPr>
@@ -8401,19 +8341,7 @@
         <w:rPr>
           <w:rFonts w:cs="Times New Roman" w:ascii="Baskerville Old Face" w:hAnsi="Baskerville Old Face"/>
         </w:rPr>
-        <w:t>This assumes that the reading ‘utraque rhetorica ii’ is taken in the composite sense, i.e. ‘both rhetorics, two [books] (total)’, rather than ‘both rhetorics, two books (each)’</w:t>
-      </w:r>
-      <w:r>
-        <w:rPr>
-          <w:rFonts w:cs="Times New Roman" w:ascii="Baskerville Old Face" w:hAnsi="Baskerville Old Face"/>
-        </w:rPr>
-        <w:t xml:space="preserve">. </w:t>
-      </w:r>
-      <w:r>
-        <w:rPr>
-          <w:rFonts w:cs="Times New Roman" w:ascii="Baskerville Old Face" w:hAnsi="Baskerville Old Face"/>
-        </w:rPr>
-        <w:t xml:space="preserve">If the latter reading is preferred, then a third possibility would be Cicero’s </w:t>
+        <w:t xml:space="preserve">This assumes that the reading ‘utraque rhetorica ii’ is taken in the composite sense, i.e. ‘both rhetorics, two [books] (total)’, rather than ‘both rhetorics, two books (each)’. If the latter reading is preferred, then a third possibility would be Cicero’s </w:t>
       </w:r>
       <w:r>
         <w:rPr>
@@ -8559,13 +8487,7 @@
         <w:rPr>
           <w:rFonts w:cs="Times New Roman" w:ascii="Baskerville" w:hAnsi="Baskerville"/>
         </w:rPr>
-        <w:t xml:space="preserve"> is the aforementioned one of Boethius.   </w:t>
-      </w:r>
-      <w:r>
-        <w:rPr>
-          <w:rFonts w:cs="Times New Roman" w:ascii="Baskerville" w:hAnsi="Baskerville"/>
-        </w:rPr>
-        <w:t xml:space="preserve">The identification of the text with Boethius’ </w:t>
+        <w:t xml:space="preserve"> is the aforementioned one of Boethius.   The identification of the text with Boethius’ </w:t>
       </w:r>
       <w:r>
         <w:rPr>

</xml_diff>

<commit_message>
Update affiliation from Fordham to Independent
</commit_message>
<xml_diff>
--- a/History of Western Philosophy/Medieval Philosophy/The Trivium at Bec and its Bearing on Anselm/The Trivium at Bec and its Bearing on Anselm with IL Comments.docx
+++ b/History of Western Philosophy/Medieval Philosophy/The Trivium at Bec and its Bearing on Anselm/The Trivium at Bec and its Bearing on Anselm with IL Comments.docx
@@ -72,7 +72,15 @@
           <w:sz w:val="24"/>
           <w:szCs w:val="24"/>
         </w:rPr>
-        <w:t>Jacob Archambault, Fordham University</w:t>
+        <w:t xml:space="preserve">Jacob Archambault, </w:t>
+      </w:r>
+      <w:r>
+        <w:rPr>
+          <w:rFonts w:ascii="Baskerville Old Face" w:hAnsi="Baskerville Old Face"/>
+          <w:sz w:val="24"/>
+          <w:szCs w:val="24"/>
+        </w:rPr>
+        <w:t>Independent Scholar</w:t>
       </w:r>
     </w:p>
     <w:p>
@@ -1598,15 +1606,7 @@
           <w:sz w:val="24"/>
           <w:szCs w:val="24"/>
         </w:rPr>
-        <w:t xml:space="preserve"> </w:t>
-      </w:r>
-      <w:r>
-        <w:rPr>
-          <w:rFonts w:cs="Times New Roman" w:ascii="Baskerville Old Face" w:hAnsi="Baskerville Old Face"/>
-          <w:sz w:val="24"/>
-          <w:szCs w:val="24"/>
-        </w:rPr>
-        <w:t>If both the ms described in Becker’s 12</w:t>
+        <w:t xml:space="preserve"> If both the ms described in Becker’s 12</w:t>
       </w:r>
       <w:r>
         <w:rPr>
@@ -1623,15 +1623,7 @@
           <w:sz w:val="24"/>
           <w:szCs w:val="24"/>
         </w:rPr>
-        <w:t xml:space="preserve"> century Bec library list above and that containing Seneca’s work following it were indeed present at Bec in Anselm’s time, and if the order of the catalogue entries were in part representative of the physical placement of the books therein, one might </w:t>
-      </w:r>
-      <w:r>
-        <w:rPr>
-          <w:rFonts w:cs="Times New Roman" w:ascii="Baskerville Old Face" w:hAnsi="Baskerville Old Face"/>
-          <w:sz w:val="24"/>
-          <w:szCs w:val="24"/>
-        </w:rPr>
-        <w:t xml:space="preserve">imagine Anselm perusing this section of the library, devoted in large part to works of philosophy and more systematic theology, putting away his </w:t>
+        <w:t xml:space="preserve"> century Bec library list above and that containing Seneca’s work following it were indeed present at Bec in Anselm’s time, and if the order of the catalogue entries were in part representative of the physical placement of the books therein, one might imagine Anselm perusing this section of the library, devoted in large part to works of philosophy and more systematic theology, putting away his </w:t>
       </w:r>
       <w:r>
         <w:rPr>

</xml_diff>

<commit_message>
Update footnote 13 on Seneca's quaestiones naturales to account for update to Leiden manuscript as proof that the text was known in the 11th century
</commit_message>
<xml_diff>
--- a/History of Western Philosophy/Medieval Philosophy/The Trivium at Bec and its Bearing on Anselm/The Trivium at Bec and its Bearing on Anselm with IL Comments.docx
+++ b/History of Western Philosophy/Medieval Philosophy/The Trivium at Bec and its Bearing on Anselm/The Trivium at Bec and its Bearing on Anselm with IL Comments.docx
@@ -1606,7 +1606,7 @@
           <w:sz w:val="24"/>
           <w:szCs w:val="24"/>
         </w:rPr>
-        <w:t xml:space="preserve"> If both the ms described in Becker’s 12</w:t>
+        <w:t xml:space="preserve"> If both the ms. described in Becker’s 12</w:t>
       </w:r>
       <w:r>
         <w:rPr>
@@ -8655,6 +8655,7 @@
     <w:p>
       <w:pPr>
         <w:pStyle w:val="Footnote"/>
+        <w:bidi w:val="0"/>
         <w:jc w:val="both"/>
         <w:rPr>
           <w:rFonts w:ascii="Baskerville Old Face" w:hAnsi="Baskerville Old Face" w:cs="Times New Roman"/>
@@ -8675,8 +8676,134 @@
       <w:r>
         <w:rPr>
           <w:rFonts w:cs="Times New Roman" w:ascii="Baskerville Old Face" w:hAnsi="Baskerville Old Face"/>
-        </w:rPr>
-        <w:t xml:space="preserve">This does not entail Anselm was conscious of this influence: he could have found the phrase in Seneca, forgotten about it, and then had it return to him weeks or months later. In this way, the assumption of the argument’s origin is quite compatible with that given by Eadmer at </w:t>
+          <w:i w:val="false"/>
+          <w:iCs w:val="false"/>
+        </w:rPr>
+        <w:t xml:space="preserve">Colish 1990 dates the rediscovery of the </w:t>
+      </w:r>
+      <w:r>
+        <w:rPr>
+          <w:rFonts w:cs="Times New Roman" w:ascii="Baskerville Old Face" w:hAnsi="Baskerville Old Face"/>
+          <w:i/>
+          <w:iCs/>
+        </w:rPr>
+        <w:t xml:space="preserve">Quaestiones Naturales </w:t>
+      </w:r>
+      <w:r>
+        <w:rPr>
+          <w:rFonts w:cs="Times New Roman" w:ascii="Baskerville Old Face" w:hAnsi="Baskerville Old Face"/>
+          <w:i w:val="false"/>
+          <w:iCs w:val="false"/>
+        </w:rPr>
+        <w:t>to the ‘12</w:t>
+      </w:r>
+      <w:r>
+        <w:rPr>
+          <w:rFonts w:cs="Times New Roman" w:ascii="Baskerville Old Face" w:hAnsi="Baskerville Old Face"/>
+          <w:i w:val="false"/>
+          <w:iCs w:val="false"/>
+          <w:vertAlign w:val="superscript"/>
+        </w:rPr>
+        <w:t>th</w:t>
+      </w:r>
+      <w:r>
+        <w:rPr>
+          <w:rFonts w:cs="Times New Roman" w:ascii="Baskerville Old Face" w:hAnsi="Baskerville Old Face"/>
+          <w:i w:val="false"/>
+          <w:iCs w:val="false"/>
+        </w:rPr>
+        <w:t xml:space="preserve"> century revival of scientific thought’ (18). But this is strictly speaking incorrect, and should instead be taken to refer to the ‘long twelfth century’ (See Beach and Cochelin 2020, 647-920). Hine’s dating of Leiden, Bibliotheek der Rijksuniversiteit, Voss. Lat. 0.55,  to the beginning of the 12</w:t>
+      </w:r>
+      <w:r>
+        <w:rPr>
+          <w:rFonts w:cs="Times New Roman" w:ascii="Baskerville Old Face" w:hAnsi="Baskerville Old Face"/>
+          <w:i w:val="false"/>
+          <w:iCs w:val="false"/>
+          <w:vertAlign w:val="superscript"/>
+        </w:rPr>
+        <w:t>th</w:t>
+      </w:r>
+      <w:r>
+        <w:rPr>
+          <w:rFonts w:cs="Times New Roman" w:ascii="Baskerville Old Face" w:hAnsi="Baskerville Old Face"/>
+          <w:i w:val="false"/>
+          <w:iCs w:val="false"/>
+        </w:rPr>
+        <w:t xml:space="preserve"> century (Hine 1979, 63), for instance, has since been revised to the second half of the 11</w:t>
+      </w:r>
+      <w:r>
+        <w:rPr>
+          <w:rFonts w:cs="Times New Roman" w:ascii="Baskerville Old Face" w:hAnsi="Baskerville Old Face"/>
+          <w:i w:val="false"/>
+          <w:iCs w:val="false"/>
+          <w:vertAlign w:val="superscript"/>
+        </w:rPr>
+        <w:t xml:space="preserve">th </w:t>
+      </w:r>
+      <w:r>
+        <w:rPr>
+          <w:rFonts w:cs="Times New Roman" w:ascii="Baskerville Old Face" w:hAnsi="Baskerville Old Face"/>
+          <w:i w:val="false"/>
+          <w:iCs w:val="false"/>
+        </w:rPr>
+        <w:t>(</w:t>
+      </w:r>
+      <w:hyperlink r:id="rId1">
+        <w:r>
+          <w:rPr>
+            <w:rStyle w:val="InternetLink"/>
+            <w:rFonts w:cs="Times New Roman" w:ascii="Baskerville Old Face" w:hAnsi="Baskerville Old Face"/>
+            <w:i w:val="false"/>
+            <w:iCs w:val="false"/>
+          </w:rPr>
+          <w:t>https://primarysources.brillonline.com/browse/vossiani-latini/vlq-055-vita-liudgeri-cartularium-werthinense/manuscript;vossianivlq05501vlq055source</w:t>
+        </w:r>
+      </w:hyperlink>
+      <w:r>
+        <w:rPr>
+          <w:rFonts w:cs="Times New Roman" w:ascii="Baskerville Old Face" w:hAnsi="Baskerville Old Face"/>
+          <w:i w:val="false"/>
+          <w:iCs w:val="false"/>
+        </w:rPr>
+        <w:t>), and Seneca’s work circulated in excerpts from at least the later 9</w:t>
+      </w:r>
+      <w:r>
+        <w:rPr>
+          <w:rFonts w:cs="Times New Roman" w:ascii="Baskerville Old Face" w:hAnsi="Baskerville Old Face"/>
+          <w:i w:val="false"/>
+          <w:iCs w:val="false"/>
+          <w:vertAlign w:val="superscript"/>
+        </w:rPr>
+        <w:t>th</w:t>
+      </w:r>
+      <w:r>
+        <w:rPr>
+          <w:rFonts w:cs="Times New Roman" w:ascii="Baskerville Old Face" w:hAnsi="Baskerville Old Face"/>
+          <w:i w:val="false"/>
+          <w:iCs w:val="false"/>
+        </w:rPr>
+        <w:t xml:space="preserve"> century (Hine 1992). While the resemblance of Anselm’s phrase to that of Seneca makes the assumption of direct influence highly plausible, it’s also not strictly necessary for the argument pursued here.</w:t>
+      </w:r>
+    </w:p>
+    <w:p>
+      <w:pPr>
+        <w:pStyle w:val="Footnote"/>
+        <w:jc w:val="both"/>
+        <w:rPr>
+          <w:rFonts w:ascii="Baskerville Old Face" w:hAnsi="Baskerville Old Face" w:cs="Times New Roman"/>
+        </w:rPr>
+      </w:pPr>
+      <w:r>
+        <w:rPr>
+          <w:rFonts w:cs="Times New Roman" w:ascii="Baskerville Old Face" w:hAnsi="Baskerville Old Face"/>
+        </w:rPr>
+        <w:t xml:space="preserve">The assumption of direct influence also need </w:t>
+      </w:r>
+      <w:r>
+        <w:rPr>
+          <w:rFonts w:cs="Times New Roman" w:ascii="Baskerville Old Face" w:hAnsi="Baskerville Old Face"/>
+        </w:rPr>
+        <w:t xml:space="preserve">not entail Anselm was conscious of this influence: he could have found the phrase in Seneca, forgotten about it, and then had it return to him weeks or months later. In this way, the assumption of the argument’s origin is compatible with that given by Eadmer at </w:t>
       </w:r>
       <w:r>
         <w:rPr>
@@ -8690,6 +8817,14 @@
           <w:rFonts w:cs="Times New Roman" w:ascii="Baskerville Old Face" w:hAnsi="Baskerville Old Face"/>
         </w:rPr>
         <w:t>I, xix.</w:t>
+      </w:r>
+      <w:r>
+        <w:rPr>
+          <w:rFonts w:cs="Times New Roman" w:ascii="Baskerville Old Face" w:hAnsi="Baskerville Old Face"/>
+          <w:i w:val="false"/>
+          <w:iCs w:val="false"/>
+        </w:rPr>
+        <w:t xml:space="preserve"> </w:t>
       </w:r>
     </w:p>
   </w:footnote>
@@ -11487,6 +11622,14 @@
       <w:iCs/>
     </w:rPr>
   </w:style>
+  <w:style w:type="character" w:styleId="InternetLink">
+    <w:name w:val="Hyperlink"/>
+    <w:rPr>
+      <w:color w:val="000080"/>
+      <w:u w:val="single"/>
+      <w:lang w:val="zxx" w:eastAsia="zxx" w:bidi="zxx"/>
+    </w:rPr>
+  </w:style>
   <w:style w:type="paragraph" w:styleId="Heading" w:customStyle="1">
     <w:name w:val="Heading"/>
     <w:basedOn w:val="Normal"/>

</xml_diff>

<commit_message>
Add Colish entry to bibliography
</commit_message>
<xml_diff>
--- a/History of Western Philosophy/Medieval Philosophy/The Trivium at Bec and its Bearing on Anselm/The Trivium at Bec and its Bearing on Anselm with IL Comments.docx
+++ b/History of Western Philosophy/Medieval Philosophy/The Trivium at Bec and its Bearing on Anselm/The Trivium at Bec and its Bearing on Anselm with IL Comments.docx
@@ -7082,6 +7082,38 @@
           <w:rFonts w:cs="Times New Roman" w:ascii="Baskerville Old Face" w:hAnsi="Baskerville Old Face"/>
         </w:rPr>
         <w:t>]</w:t>
+      </w:r>
+    </w:p>
+    <w:p>
+      <w:pPr>
+        <w:pStyle w:val="Standard"/>
+        <w:bidi w:val="0"/>
+        <w:spacing w:lineRule="auto" w:line="480" w:before="0" w:after="160"/>
+        <w:ind w:left="720" w:hanging="720"/>
+        <w:jc w:val="both"/>
+        <w:rPr>
+          <w:rFonts w:ascii="Baskerville Old Face" w:hAnsi="Baskerville Old Face" w:cs="Times New Roman"/>
+        </w:rPr>
+      </w:pPr>
+      <w:r>
+        <w:rPr>
+          <w:rFonts w:cs="Times New Roman" w:ascii="Baskerville Old Face" w:hAnsi="Baskerville Old Face"/>
+        </w:rPr>
+        <w:t xml:space="preserve">Colish, Marcia L.. </w:t>
+      </w:r>
+      <w:r>
+        <w:rPr>
+          <w:rFonts w:cs="Times New Roman" w:ascii="Baskerville Old Face" w:hAnsi="Baskerville Old Face"/>
+          <w:i/>
+          <w:iCs/>
+        </w:rPr>
+        <w:t>The Stoic Tradition from Antiquity to the Early Middle Ages: Stoicism in classical Latin literature</w:t>
+      </w:r>
+      <w:r>
+        <w:rPr>
+          <w:rFonts w:cs="Times New Roman" w:ascii="Baskerville Old Face" w:hAnsi="Baskerville Old Face"/>
+        </w:rPr>
+        <w:t xml:space="preserve">. Leiden: E.J. Brill, 1990. </w:t>
       </w:r>
     </w:p>
     <w:p>

</xml_diff>

<commit_message>
Add Beach and Cochelin entry to bibliography
</commit_message>
<xml_diff>
--- a/History of Western Philosophy/Medieval Philosophy/The Trivium at Bec and its Bearing on Anselm/The Trivium at Bec and its Bearing on Anselm with IL Comments.docx
+++ b/History of Western Philosophy/Medieval Philosophy/The Trivium at Bec and its Bearing on Anselm/The Trivium at Bec and its Bearing on Anselm with IL Comments.docx
@@ -6586,6 +6586,55 @@
           <w:rFonts w:cs="Times New Roman" w:ascii="Baskerville Old Face" w:hAnsi="Baskerville Old Face"/>
         </w:rPr>
         <w:t>. Translated by Ian W. Robertson. London: SCM Press, 1960.</w:t>
+      </w:r>
+    </w:p>
+    <w:p>
+      <w:pPr>
+        <w:pStyle w:val="Standard"/>
+        <w:spacing w:lineRule="auto" w:line="480" w:before="0" w:after="160"/>
+        <w:ind w:left="720" w:hanging="720"/>
+        <w:jc w:val="both"/>
+        <w:rPr>
+          <w:rFonts w:ascii="Baskerville Old Face" w:hAnsi="Baskerville Old Face" w:cs="Times New Roman"/>
+        </w:rPr>
+      </w:pPr>
+      <w:r>
+        <w:rPr>
+          <w:rFonts w:cs="Times New Roman" w:ascii="Baskerville Old Face" w:hAnsi="Baskerville Old Face"/>
+          <w:strike w:val="false"/>
+          <w:dstrike w:val="false"/>
+        </w:rPr>
+        <w:t xml:space="preserve">Beach, Alison I., and Isabelle Cochelin, eds. </w:t>
+      </w:r>
+      <w:r>
+        <w:rPr>
+          <w:rFonts w:cs="Times New Roman" w:ascii="Baskerville Old Face" w:hAnsi="Baskerville Old Face"/>
+          <w:i/>
+          <w:iCs/>
+          <w:strike w:val="false"/>
+          <w:dstrike w:val="false"/>
+        </w:rPr>
+        <w:t>The Cambridge History of Medieval Monasticism in the Latin West</w:t>
+      </w:r>
+      <w:r>
+        <w:rPr>
+          <w:rFonts w:cs="Times New Roman" w:ascii="Baskerville Old Face" w:hAnsi="Baskerville Old Face"/>
+          <w:i w:val="false"/>
+          <w:iCs w:val="false"/>
+          <w:strike w:val="false"/>
+          <w:dstrike w:val="false"/>
+        </w:rPr>
+        <w:t xml:space="preserve">. Cambridge: Cambridge University Press, 2020. </w:t>
+      </w:r>
+      <w:r>
+        <w:rPr>
+          <w:rFonts w:cs="Times New Roman" w:ascii="Baskerville Old Face" w:hAnsi="Baskerville Old Face"/>
+          <w:i w:val="false"/>
+          <w:iCs w:val="false"/>
+          <w:strike w:val="false"/>
+          <w:dstrike w:val="false"/>
+        </w:rPr>
+        <w:t>doi:10.1017/9781107323742.</w:t>
       </w:r>
     </w:p>
     <w:p>

</xml_diff>

<commit_message>
Add Hine 1979 to anselm paper bibliography
</commit_message>
<xml_diff>
--- a/History of Western Philosophy/Medieval Philosophy/The Trivium at Bec and its Bearing on Anselm/The Trivium at Bec and its Bearing on Anselm with IL Comments.docx
+++ b/History of Western Philosophy/Medieval Philosophy/The Trivium at Bec and its Bearing on Anselm/The Trivium at Bec and its Bearing on Anselm with IL Comments.docx
@@ -7385,6 +7385,39 @@
           <w:rFonts w:cs="Times New Roman" w:ascii="Baskerville Old Face" w:hAnsi="Baskerville Old Face"/>
         </w:rPr>
         <w:t xml:space="preserve"> Dordrecht: D. Reidel, 1974.</w:t>
+      </w:r>
+    </w:p>
+    <w:p>
+      <w:pPr>
+        <w:pStyle w:val="Standard"/>
+        <w:spacing w:lineRule="auto" w:line="480" w:before="0" w:after="160"/>
+        <w:ind w:left="720" w:hanging="720"/>
+        <w:jc w:val="both"/>
+        <w:rPr>
+          <w:rFonts w:ascii="Baskerville Old Face" w:hAnsi="Baskerville Old Face" w:cs="Times New Roman"/>
+        </w:rPr>
+      </w:pPr>
+      <w:r>
+        <w:rPr>
+          <w:rFonts w:cs="Times New Roman" w:ascii="Baskerville Old Face" w:hAnsi="Baskerville Old Face"/>
+        </w:rPr>
+        <w:t xml:space="preserve">Hine, H. M. ‘The Manuscript Tradition of Seneca’s Natural Questions: Some Manuscripts Related to Z.’ </w:t>
+      </w:r>
+      <w:r>
+        <w:rPr>
+          <w:rFonts w:cs="Times New Roman" w:ascii="Baskerville Old Face" w:hAnsi="Baskerville Old Face"/>
+          <w:i/>
+          <w:iCs/>
+        </w:rPr>
+        <w:t xml:space="preserve">Promethius </w:t>
+      </w:r>
+      <w:r>
+        <w:rPr>
+          <w:rFonts w:cs="Times New Roman" w:ascii="Baskerville Old Face" w:hAnsi="Baskerville Old Face"/>
+          <w:i w:val="false"/>
+          <w:iCs w:val="false"/>
+        </w:rPr>
+        <w:t>5 (1979): 63-72.</w:t>
       </w:r>
     </w:p>
     <w:p>

</xml_diff>

<commit_message>
Add Hine 1992 entry to bibliography
</commit_message>
<xml_diff>
--- a/History of Western Philosophy/Medieval Philosophy/The Trivium at Bec and its Bearing on Anselm/The Trivium at Bec and its Bearing on Anselm with IL Comments.docx
+++ b/History of Western Philosophy/Medieval Philosophy/The Trivium at Bec and its Bearing on Anselm/The Trivium at Bec and its Bearing on Anselm with IL Comments.docx
@@ -7418,6 +7418,55 @@
           <w:iCs w:val="false"/>
         </w:rPr>
         <w:t>5 (1979): 63-72.</w:t>
+      </w:r>
+    </w:p>
+    <w:p>
+      <w:pPr>
+        <w:pStyle w:val="Standard"/>
+        <w:bidi w:val="0"/>
+        <w:spacing w:lineRule="auto" w:line="480" w:before="0" w:after="160"/>
+        <w:ind w:left="720" w:hanging="720"/>
+        <w:jc w:val="both"/>
+        <w:rPr/>
+      </w:pPr>
+      <w:r>
+        <w:rPr>
+          <w:rFonts w:ascii="Baskerville Old Face" w:hAnsi="Baskerville Old Face"/>
+          <w:u w:val="single"/>
+        </w:rPr>
+        <w:tab/>
+      </w:r>
+      <w:r>
+        <w:rPr>
+          <w:rFonts w:ascii="Baskerville Old Face" w:hAnsi="Baskerville Old Face"/>
+          <w:u w:val="none"/>
+        </w:rPr>
+        <w:t>. ‘</w:t>
+      </w:r>
+      <w:r>
+        <w:rPr>
+          <w:rFonts w:ascii="Baskerville Old Face" w:hAnsi="Baskerville Old Face"/>
+          <w:u w:val="none"/>
+        </w:rPr>
+        <w:t xml:space="preserve">The Manuscript Tradition of Seneca’s Natural Questions: Addenda.’ </w:t>
+      </w:r>
+      <w:r>
+        <w:rPr>
+          <w:rFonts w:ascii="Baskerville Old Face" w:hAnsi="Baskerville Old Face"/>
+          <w:i/>
+          <w:iCs/>
+          <w:u w:val="none"/>
+        </w:rPr>
+        <w:t xml:space="preserve">The Classical Quarterly </w:t>
+      </w:r>
+      <w:r>
+        <w:rPr>
+          <w:rFonts w:ascii="Baskerville Old Face" w:hAnsi="Baskerville Old Face"/>
+          <w:i w:val="false"/>
+          <w:iCs w:val="false"/>
+          <w:u w:val="none"/>
+        </w:rPr>
+        <w:t>42, no. 2 (1992): 558-62. doi:10.1017/S0009838800016232.</w:t>
       </w:r>
     </w:p>
     <w:p>

</xml_diff>

<commit_message>
Remove IL objection on the dating of Quaestiones naturales, since it is now answered
</commit_message>
<xml_diff>
--- a/History of Western Philosophy/Medieval Philosophy/The Trivium at Bec and its Bearing on Anselm/The Trivium at Bec and its Bearing on Anselm with IL Comments.docx
+++ b/History of Western Philosophy/Medieval Philosophy/The Trivium at Bec and its Bearing on Anselm/The Trivium at Bec and its Bearing on Anselm with IL Comments.docx
@@ -1675,138 +1675,6 @@
           <w:szCs w:val="24"/>
         </w:rPr>
         <w:footnoteReference w:id="14"/>
-      </w:r>
-      <w:r>
-        <w:rPr>
-          <w:rFonts w:cs="Times New Roman" w:ascii="Baskerville" w:hAnsi="Baskerville"/>
-          <w:sz w:val="24"/>
-          <w:szCs w:val="24"/>
-        </w:rPr>
-        <w:t xml:space="preserve"> </w:t>
-      </w:r>
-      <w:r>
-        <w:rPr>
-          <w:rFonts w:cs="Times New Roman" w:ascii="Baskerville" w:hAnsi="Baskerville"/>
-          <w:color w:val="FF0000"/>
-          <w:sz w:val="24"/>
-          <w:szCs w:val="24"/>
-        </w:rPr>
-        <w:t xml:space="preserve">[IL: The problem you need to address to support that point is that Seneca’s </w:t>
-      </w:r>
-      <w:r>
-        <w:rPr>
-          <w:rFonts w:cs="Times New Roman" w:ascii="Baskerville" w:hAnsi="Baskerville"/>
-          <w:i/>
-          <w:iCs/>
-          <w:color w:val="FF0000"/>
-          <w:sz w:val="24"/>
-          <w:szCs w:val="24"/>
-        </w:rPr>
-        <w:t>Natural Questions</w:t>
-      </w:r>
-      <w:r>
-        <w:rPr>
-          <w:rFonts w:cs="Times New Roman" w:ascii="Baskerville" w:hAnsi="Baskerville"/>
-          <w:color w:val="FF0000"/>
-          <w:sz w:val="24"/>
-          <w:szCs w:val="24"/>
-        </w:rPr>
-        <w:t xml:space="preserve"> was supposedly not rediscovered until the 12</w:t>
-      </w:r>
-      <w:r>
-        <w:rPr>
-          <w:rFonts w:cs="Times New Roman" w:ascii="Baskerville" w:hAnsi="Baskerville"/>
-          <w:color w:val="FF0000"/>
-          <w:sz w:val="24"/>
-          <w:szCs w:val="24"/>
-          <w:vertAlign w:val="superscript"/>
-        </w:rPr>
-        <w:t>th</w:t>
-      </w:r>
-      <w:r>
-        <w:rPr>
-          <w:rFonts w:cs="Times New Roman" w:ascii="Baskerville" w:hAnsi="Baskerville"/>
-          <w:color w:val="FF0000"/>
-          <w:sz w:val="24"/>
-          <w:szCs w:val="24"/>
-        </w:rPr>
-        <w:t xml:space="preserve"> century. See </w:t>
-      </w:r>
-      <w:r>
-        <w:rPr>
-          <w:rFonts w:ascii="Baskerville" w:hAnsi="Baskerville"/>
-          <w:color w:val="FF0000"/>
-          <w:sz w:val="24"/>
-          <w:szCs w:val="24"/>
-        </w:rPr>
-        <w:t xml:space="preserve">M. Colish, </w:t>
-      </w:r>
-      <w:r>
-        <w:rPr>
-          <w:rFonts w:ascii="Baskerville" w:hAnsi="Baskerville"/>
-          <w:i/>
-          <w:iCs/>
-          <w:color w:val="FF0000"/>
-          <w:sz w:val="24"/>
-          <w:szCs w:val="24"/>
-        </w:rPr>
-        <w:t>The Stoic Tradition from Antiquity to the Early Middle Ages</w:t>
-      </w:r>
-      <w:r>
-        <w:rPr>
-          <w:rFonts w:ascii="Baskerville" w:hAnsi="Baskerville"/>
-          <w:color w:val="FF0000"/>
-          <w:sz w:val="24"/>
-          <w:szCs w:val="24"/>
-        </w:rPr>
-        <w:t xml:space="preserve">, Volume 1, Leiden: Brill 1990), p. 18. However, against that see H. Hine, ‘The Manuscript Tradition of Seneca's </w:t>
-      </w:r>
-      <w:r>
-        <w:rPr>
-          <w:rFonts w:ascii="Baskerville" w:hAnsi="Baskerville"/>
-          <w:i/>
-          <w:color w:val="FF0000"/>
-          <w:sz w:val="24"/>
-          <w:szCs w:val="24"/>
-        </w:rPr>
-        <w:t>Natural Questions</w:t>
-      </w:r>
-      <w:r>
-        <w:rPr>
-          <w:rFonts w:ascii="Baskerville" w:hAnsi="Baskerville"/>
-          <w:color w:val="FF0000"/>
-          <w:sz w:val="24"/>
-          <w:szCs w:val="24"/>
-        </w:rPr>
-        <w:t xml:space="preserve">: Addenda’, </w:t>
-      </w:r>
-      <w:r>
-        <w:rPr>
-          <w:rFonts w:ascii="Baskerville" w:hAnsi="Baskerville"/>
-          <w:i/>
-          <w:color w:val="FF0000"/>
-          <w:sz w:val="24"/>
-          <w:szCs w:val="24"/>
-        </w:rPr>
-        <w:t>The Classical Quarterly</w:t>
-      </w:r>
-      <w:r>
-        <w:rPr>
-          <w:rFonts w:ascii="Baskerville" w:hAnsi="Baskerville"/>
-          <w:color w:val="FF0000"/>
-          <w:sz w:val="24"/>
-          <w:szCs w:val="24"/>
-        </w:rPr>
-        <w:t>, 42 (1992) 558-562, 559.</w:t>
-      </w:r>
-      <w:r>
-        <w:rPr>
-          <w:rFonts w:cs="Times New Roman" w:ascii="Baskerville" w:hAnsi="Baskerville"/>
-          <w:color w:val="FF0000"/>
-          <w:sz w:val="24"/>
-          <w:szCs w:val="24"/>
-        </w:rPr>
-        <w:t>]</w:t>
       </w:r>
     </w:p>
     <w:p>

</xml_diff>

<commit_message>
Add BTC 1053BC reference to accomodate IL's objection that Boethius' distinction of argument and arguing differs in BTC from BDT
</commit_message>
<xml_diff>
--- a/History of Western Philosophy/Medieval Philosophy/The Trivium at Bec and its Bearing on Anselm/The Trivium at Bec and its Bearing on Anselm with IL Comments.docx
+++ b/History of Western Philosophy/Medieval Philosophy/The Trivium at Bec and its Bearing on Anselm/The Trivium at Bec and its Bearing on Anselm with IL Comments.docx
@@ -9151,7 +9151,7 @@
         <w:pStyle w:val="Footnote"/>
         <w:jc w:val="both"/>
         <w:rPr>
-          <w:rFonts w:ascii="Baskerville Old Face" w:hAnsi="Baskerville Old Face" w:cs="Times New Roman"/>
+          <w:rFonts w:ascii="Baskerville Old Face" w:hAnsi="Baskerville Old Face"/>
         </w:rPr>
       </w:pPr>
       <w:r>
@@ -9192,7 +9192,7 @@
         <w:ind w:left="900" w:hanging="0"/>
         <w:jc w:val="both"/>
         <w:rPr>
-          <w:rFonts w:ascii="Baskerville Old Face" w:hAnsi="Baskerville Old Face" w:cs="Times New Roman"/>
+          <w:rFonts w:ascii="Baskerville Old Face" w:hAnsi="Baskerville Old Face"/>
         </w:rPr>
       </w:pPr>
       <w:r>
@@ -9223,7 +9223,7 @@
         <w:ind w:left="900" w:hanging="0"/>
         <w:jc w:val="both"/>
         <w:rPr>
-          <w:rFonts w:ascii="Baskerville Old Face" w:hAnsi="Baskerville Old Face" w:cs="Times New Roman"/>
+          <w:rFonts w:ascii="Baskerville Old Face" w:hAnsi="Baskerville Old Face"/>
         </w:rPr>
       </w:pPr>
       <w:r>
@@ -9236,35 +9236,66 @@
     <w:p>
       <w:pPr>
         <w:pStyle w:val="Footnote"/>
-        <w:ind w:left="900" w:hanging="0"/>
-        <w:jc w:val="both"/>
-        <w:rPr>
-          <w:rFonts w:ascii="Baskerville Old Face" w:hAnsi="Baskerville Old Face" w:cs="Times New Roman"/>
-          <w:color w:val="FF0000"/>
-        </w:rPr>
-      </w:pPr>
-      <w:r>
-        <w:rPr>
-          <w:rFonts w:cs="Times New Roman" w:ascii="Baskerville Old Face" w:hAnsi="Baskerville Old Face"/>
-          <w:color w:val="FF0000"/>
-        </w:rPr>
-        <w:t xml:space="preserve">[IL: But Boethius expresses the relationship between argument and argumentation differently elsewhere (see </w:t>
-      </w:r>
-      <w:r>
-        <w:rPr>
-          <w:rFonts w:cs="Times New Roman" w:ascii="Baskerville Old Face" w:hAnsi="Baskerville Old Face"/>
+        <w:bidi w:val="0"/>
+        <w:ind w:hanging="0"/>
+        <w:jc w:val="both"/>
+        <w:rPr>
+          <w:rFonts w:ascii="Baskerville Old Face" w:hAnsi="Baskerville Old Face"/>
+        </w:rPr>
+      </w:pPr>
+      <w:r>
+        <w:rPr>
+          <w:rFonts w:ascii="Baskerville Old Face" w:hAnsi="Baskerville Old Face"/>
+        </w:rPr>
+        <w:t xml:space="preserve">Cf. </w:t>
+      </w:r>
+      <w:r>
+        <w:rPr>
+          <w:rFonts w:ascii="Baskerville Old Face" w:hAnsi="Baskerville Old Face"/>
           <w:i/>
           <w:iCs/>
-          <w:color w:val="FF0000"/>
-        </w:rPr>
-        <w:t>In Ciceronis Topica</w:t>
-      </w:r>
-      <w:r>
-        <w:rPr>
-          <w:rFonts w:cs="Times New Roman" w:ascii="Baskerville Old Face" w:hAnsi="Baskerville Old Face"/>
-          <w:color w:val="FF0000"/>
-        </w:rPr>
-        <w:t>). Anselm’s own usage of these terms also varies.]</w:t>
+        </w:rPr>
+        <w:t xml:space="preserve">BTC </w:t>
+      </w:r>
+      <w:r>
+        <w:rPr>
+          <w:rFonts w:ascii="Baskerville Old Face" w:hAnsi="Baskerville Old Face"/>
+          <w:i w:val="false"/>
+          <w:iCs w:val="false"/>
+        </w:rPr>
+        <w:t xml:space="preserve">1053BC, where Boethius provides four different parsings of the difference between </w:t>
+      </w:r>
+      <w:r>
+        <w:rPr>
+          <w:rFonts w:ascii="Baskerville Old Face" w:hAnsi="Baskerville Old Face"/>
+          <w:i/>
+          <w:iCs/>
+        </w:rPr>
+        <w:t>argumentatio</w:t>
+      </w:r>
+      <w:r>
+        <w:rPr>
+          <w:rFonts w:ascii="Baskerville Old Face" w:hAnsi="Baskerville Old Face"/>
+          <w:i w:val="false"/>
+          <w:iCs w:val="false"/>
+        </w:rPr>
+        <w:t xml:space="preserve"> and </w:t>
+      </w:r>
+      <w:r>
+        <w:rPr>
+          <w:rFonts w:ascii="Baskerville Old Face" w:hAnsi="Baskerville Old Face"/>
+          <w:i/>
+          <w:iCs/>
+        </w:rPr>
+        <w:t>argumentum</w:t>
+      </w:r>
+      <w:r>
+        <w:rPr>
+          <w:rFonts w:ascii="Baskerville Old Face" w:hAnsi="Baskerville Old Face"/>
+          <w:i w:val="false"/>
+          <w:iCs w:val="false"/>
+        </w:rPr>
+        <w:t>, likely to accommodate different but related natural language uses. Across all parsings, however, the meaning of the former term is that more broadly associated with the expression of the argument, the latter with its content.</w:t>
       </w:r>
     </w:p>
   </w:footnote>

</xml_diff>

<commit_message>
Remove translation as 'core meaning' of intellectus for consistency; just use meaning instead
</commit_message>
<xml_diff>
--- a/History of Western Philosophy/Medieval Philosophy/The Trivium at Bec and its Bearing on Anselm/The Trivium at Bec and its Bearing on Anselm with IL Comments.docx
+++ b/History of Western Philosophy/Medieval Philosophy/The Trivium at Bec and its Bearing on Anselm/The Trivium at Bec and its Bearing on Anselm with IL Comments.docx
@@ -2382,7 +2382,7 @@
           <w:sz w:val="24"/>
           <w:szCs w:val="24"/>
         </w:rPr>
-        <w:t>The first of these [questions] is of this sort: Whatever the mind understands it either receives by a core meaning (</w:t>
+        <w:t>The first of these [questions] is of this sort: Whatever the mind understands it either receives by a meaning (</w:t>
       </w:r>
       <w:r>
         <w:rPr>
@@ -2591,23 +2591,6 @@
           <w:szCs w:val="24"/>
         </w:rPr>
         <w:footnoteReference w:id="24"/>
-      </w:r>
-      <w:r>
-        <w:rPr>
-          <w:rFonts w:cs="Times New Roman" w:ascii="Baskerville Old Face" w:hAnsi="Baskerville Old Face"/>
-          <w:sz w:val="24"/>
-          <w:szCs w:val="24"/>
-        </w:rPr>
-        <w:t xml:space="preserve"> </w:t>
-      </w:r>
-      <w:r>
-        <w:rPr>
-          <w:rFonts w:cs="Times New Roman" w:ascii="Baskerville Old Face" w:hAnsi="Baskerville Old Face"/>
-          <w:color w:val="FF0000"/>
-          <w:sz w:val="24"/>
-          <w:szCs w:val="24"/>
-        </w:rPr>
-        <w:t xml:space="preserve">[IL or ‘core meaning’?] </w:t>
       </w:r>
     </w:p>
     <w:p>
@@ -9295,7 +9278,7 @@
           <w:i w:val="false"/>
           <w:iCs w:val="false"/>
         </w:rPr>
-        <w:t>, likely to accommodate different but related natural language uses. Across all parsings, however, the meaning of the former term is that more broadly associated with the expression of the argument, the latter with its content.</w:t>
+        <w:t>, likely to accommodate different but related natural language uses, beginning with the version provided above. Across all divisions, however, the meaning of the former term is that more broadly associated with the expression of the argument, the latter with its content.</w:t>
       </w:r>
     </w:p>
   </w:footnote>

</xml_diff>

<commit_message>
Provide footnote on why it's possible to provide fides to a thing not in doubt
</commit_message>
<xml_diff>
--- a/History of Western Philosophy/Medieval Philosophy/The Trivium at Bec and its Bearing on Anselm/The Trivium at Bec and its Bearing on Anselm with IL Comments.docx
+++ b/History of Western Philosophy/Medieval Philosophy/The Trivium at Bec and its Bearing on Anselm/The Trivium at Bec and its Bearing on Anselm with IL Comments.docx
@@ -4159,14 +4159,14 @@
         <w:rPr>
           <w:rFonts w:cs="Times New Roman" w:ascii="Baskerville Old Face" w:hAnsi="Baskerville Old Face"/>
         </w:rPr>
-        <w:t xml:space="preserve">can be provided for doubtful things 5) as well as things not in doubt. </w:t>
-      </w:r>
-      <w:r>
-        <w:rPr>
-          <w:rFonts w:cs="Times New Roman" w:ascii="Baskerville Old Face" w:hAnsi="Baskerville Old Face"/>
-          <w:color w:val="FF0000"/>
-        </w:rPr>
-        <w:t>[IL: Where does B say that?]</w:t>
+        <w:t>can be provided for doubtful things 5) as well as things not in doubt.</w:t>
+      </w:r>
+      <w:r>
+        <w:rPr>
+          <w:rStyle w:val="FootnoteAnchor"/>
+          <w:rFonts w:cs="Times New Roman" w:ascii="Baskerville Old Face" w:hAnsi="Baskerville Old Face"/>
+        </w:rPr>
+        <w:footnoteReference w:id="36"/>
       </w:r>
       <w:r>
         <w:rPr>
@@ -4578,7 +4578,7 @@
           <w:sz w:val="24"/>
           <w:szCs w:val="24"/>
         </w:rPr>
-        <w:footnoteReference w:id="36"/>
+        <w:footnoteReference w:id="37"/>
       </w:r>
       <w:r>
         <w:rPr>
@@ -4642,7 +4642,7 @@
           <w:rStyle w:val="FootnoteAnchor"/>
           <w:rFonts w:cs="Times New Roman" w:ascii="Baskerville Old Face" w:hAnsi="Baskerville Old Face"/>
         </w:rPr>
-        <w:footnoteReference w:id="37"/>
+        <w:footnoteReference w:id="38"/>
       </w:r>
     </w:p>
     <w:p>
@@ -4692,7 +4692,7 @@
           <w:rStyle w:val="FootnoteAnchor"/>
           <w:rFonts w:cs="Times New Roman" w:ascii="Baskerville Old Face" w:hAnsi="Baskerville Old Face"/>
         </w:rPr>
-        <w:footnoteReference w:id="38"/>
+        <w:footnoteReference w:id="39"/>
       </w:r>
       <w:r>
         <w:rPr>
@@ -4976,7 +4976,7 @@
           <w:rStyle w:val="FootnoteAnchor"/>
           <w:rFonts w:cs="Times New Roman" w:ascii="Baskerville Old Face" w:hAnsi="Baskerville Old Face"/>
         </w:rPr>
-        <w:footnoteReference w:id="39"/>
+        <w:footnoteReference w:id="40"/>
       </w:r>
       <w:r>
         <w:rPr>
@@ -4989,7 +4989,7 @@
           <w:rStyle w:val="FootnoteAnchor"/>
           <w:rFonts w:cs="Times New Roman" w:ascii="Baskerville Old Face" w:hAnsi="Baskerville Old Face"/>
         </w:rPr>
-        <w:footnoteReference w:id="40"/>
+        <w:footnoteReference w:id="41"/>
       </w:r>
       <w:r>
         <w:rPr>
@@ -5080,7 +5080,7 @@
           <w:rStyle w:val="FootnoteAnchor"/>
           <w:rFonts w:cs="Times New Roman" w:ascii="Baskerville Old Face" w:hAnsi="Baskerville Old Face"/>
         </w:rPr>
-        <w:footnoteReference w:id="41"/>
+        <w:footnoteReference w:id="42"/>
       </w:r>
       <w:r>
         <w:rPr>
@@ -5149,7 +5149,7 @@
           <w:rStyle w:val="FootnoteAnchor"/>
           <w:rFonts w:cs="Times New Roman" w:ascii="Baskerville Old Face" w:hAnsi="Baskerville Old Face"/>
         </w:rPr>
-        <w:footnoteReference w:id="42"/>
+        <w:footnoteReference w:id="43"/>
       </w:r>
       <w:r>
         <w:rPr>
@@ -5232,7 +5232,7 @@
           <w:rStyle w:val="FootnoteAnchor"/>
           <w:rFonts w:cs="Times New Roman" w:ascii="Baskerville Old Face" w:hAnsi="Baskerville Old Face"/>
         </w:rPr>
-        <w:footnoteReference w:id="43"/>
+        <w:footnoteReference w:id="44"/>
       </w:r>
       <w:r>
         <w:rPr>
@@ -5340,7 +5340,7 @@
           <w:rStyle w:val="FootnoteAnchor"/>
           <w:rFonts w:cs="Times New Roman" w:ascii="Baskerville Old Face" w:hAnsi="Baskerville Old Face"/>
         </w:rPr>
-        <w:footnoteReference w:id="44"/>
+        <w:footnoteReference w:id="45"/>
       </w:r>
     </w:p>
     <w:p>
@@ -5445,7 +5445,7 @@
           <w:rStyle w:val="FootnoteAnchor"/>
           <w:rFonts w:cs="Times New Roman" w:ascii="Baskerville Old Face" w:hAnsi="Baskerville Old Face"/>
         </w:rPr>
-        <w:footnoteReference w:id="45"/>
+        <w:footnoteReference w:id="46"/>
       </w:r>
     </w:p>
     <w:p>
@@ -5495,7 +5495,7 @@
           <w:rStyle w:val="FootnoteAnchor"/>
           <w:rFonts w:cs="Times New Roman" w:ascii="Baskerville Old Face" w:hAnsi="Baskerville Old Face"/>
         </w:rPr>
-        <w:footnoteReference w:id="46"/>
+        <w:footnoteReference w:id="47"/>
       </w:r>
       <w:r>
         <w:rPr>
@@ -5521,7 +5521,7 @@
           <w:rStyle w:val="FootnoteAnchor"/>
           <w:rFonts w:cs="Times New Roman" w:ascii="Baskerville Old Face" w:hAnsi="Baskerville Old Face"/>
         </w:rPr>
-        <w:footnoteReference w:id="47"/>
+        <w:footnoteReference w:id="48"/>
       </w:r>
     </w:p>
     <w:p>
@@ -5584,7 +5584,7 @@
           <w:rStyle w:val="FootnoteAnchor"/>
           <w:rFonts w:cs="Times New Roman" w:ascii="Baskerville Old Face" w:hAnsi="Baskerville Old Face"/>
         </w:rPr>
-        <w:footnoteReference w:id="48"/>
+        <w:footnoteReference w:id="49"/>
       </w:r>
       <w:r>
         <w:rPr>
@@ -5610,7 +5610,7 @@
           <w:rStyle w:val="FootnoteAnchor"/>
           <w:rFonts w:cs="Times New Roman" w:ascii="Baskerville Old Face" w:hAnsi="Baskerville Old Face"/>
         </w:rPr>
-        <w:footnoteReference w:id="49"/>
+        <w:footnoteReference w:id="50"/>
       </w:r>
       <w:r>
         <w:rPr>
@@ -5623,7 +5623,7 @@
           <w:rStyle w:val="FootnoteAnchor"/>
           <w:rFonts w:cs="Times New Roman" w:ascii="Baskerville Old Face" w:hAnsi="Baskerville Old Face"/>
         </w:rPr>
-        <w:footnoteReference w:id="50"/>
+        <w:footnoteReference w:id="51"/>
       </w:r>
       <w:r>
         <w:rPr>
@@ -5718,7 +5718,7 @@
           <w:rStyle w:val="FootnoteAnchor"/>
           <w:rFonts w:cs="Times New Roman" w:ascii="Baskerville Old Face" w:hAnsi="Baskerville Old Face"/>
         </w:rPr>
-        <w:footnoteReference w:id="51"/>
+        <w:footnoteReference w:id="52"/>
       </w:r>
       <w:r>
         <w:rPr>
@@ -5748,7 +5748,7 @@
           <w:rStyle w:val="FootnoteAnchor"/>
           <w:rFonts w:cs="Times New Roman" w:ascii="Baskerville Old Face" w:hAnsi="Baskerville Old Face"/>
         </w:rPr>
-        <w:footnoteReference w:id="52"/>
+        <w:footnoteReference w:id="53"/>
       </w:r>
       <w:r>
         <w:rPr>
@@ -5822,7 +5822,7 @@
           <w:rStyle w:val="FootnoteAnchor"/>
           <w:rFonts w:ascii="Baskerville Old Face" w:hAnsi="Baskerville Old Face"/>
         </w:rPr>
-        <w:footnoteReference w:id="53"/>
+        <w:footnoteReference w:id="54"/>
       </w:r>
     </w:p>
     <w:p>
@@ -5889,7 +5889,7 @@
           <w:rStyle w:val="FootnoteAnchor"/>
           <w:rFonts w:cs="Times New Roman" w:ascii="Baskerville Old Face" w:hAnsi="Baskerville Old Face"/>
         </w:rPr>
-        <w:footnoteReference w:id="54"/>
+        <w:footnoteReference w:id="55"/>
       </w:r>
     </w:p>
     <w:p>
@@ -6008,7 +6008,7 @@
           <w:rStyle w:val="FootnoteAnchor"/>
           <w:rFonts w:cs="Times New Roman" w:ascii="Baskerville Old Face" w:hAnsi="Baskerville Old Face"/>
         </w:rPr>
-        <w:footnoteReference w:id="55"/>
+        <w:footnoteReference w:id="56"/>
       </w:r>
       <w:r>
         <w:rPr>
@@ -10301,34 +10301,46 @@
   <w:footnote w:id="36">
     <w:p>
       <w:pPr>
-        <w:pStyle w:val="Endnote"/>
-        <w:jc w:val="both"/>
-        <w:rPr>
-          <w:rFonts w:ascii="Baskerville Old Face" w:hAnsi="Baskerville Old Face" w:cs="Times New Roman"/>
-          <w:i/>
+        <w:pStyle w:val="Footnote"/>
+        <w:bidi w:val="0"/>
+        <w:jc w:val="both"/>
+        <w:rPr>
+          <w:rFonts w:ascii="Baskerville Old Face" w:hAnsi="Baskerville Old Face" w:cs="Times New Roman"/>
+        </w:rPr>
+      </w:pPr>
+      <w:r>
+        <w:rPr>
+          <w:rStyle w:val="FootnoteCharacters"/>
+        </w:rPr>
+        <w:footnoteRef/>
+      </w:r>
+      <w:r>
+        <w:rPr>
+          <w:rFonts w:cs="Times New Roman" w:ascii="Baskerville Old Face" w:hAnsi="Baskerville Old Face"/>
+        </w:rPr>
+        <w:t xml:space="preserve"> </w:t>
+      </w:r>
+      <w:r>
+        <w:rPr>
+          <w:rFonts w:cs="Times New Roman" w:ascii="Baskerville Old Face" w:hAnsi="Baskerville Old Face"/>
+        </w:rPr>
+        <w:t xml:space="preserve">The latter case follows directly from the need for the third </w:t>
+      </w:r>
+      <w:r>
+        <w:rPr>
+          <w:rFonts w:cs="Times New Roman" w:ascii="Baskerville Old Face" w:hAnsi="Baskerville Old Face"/>
           <w:i/>
           <w:iCs/>
         </w:rPr>
-      </w:pPr>
-      <w:r>
-        <w:rPr>
-          <w:rStyle w:val="FootnoteCharacters"/>
-        </w:rPr>
-        <w:footnoteRef/>
-      </w:r>
-      <w:r>
-        <w:rPr>
-          <w:rFonts w:cs="Times New Roman" w:ascii="Baskerville Old Face" w:hAnsi="Baskerville Old Face"/>
-          <w:i/>
-          <w:iCs/>
-        </w:rPr>
-        <w:t>Pros. proemium</w:t>
-      </w:r>
-      <w:r>
-        <w:rPr>
-          <w:rFonts w:cs="Times New Roman" w:ascii="Baskerville Old Face" w:hAnsi="Baskerville Old Face"/>
-        </w:rPr>
-        <w:t>.</w:t>
+        <w:t>differentia</w:t>
+      </w:r>
+      <w:r>
+        <w:rPr>
+          <w:rFonts w:cs="Times New Roman" w:ascii="Baskerville Old Face" w:hAnsi="Baskerville Old Face"/>
+          <w:i w:val="false"/>
+          <w:iCs w:val="false"/>
+        </w:rPr>
+        <w:t xml:space="preserve"> on pain of redundancy. </w:t>
       </w:r>
     </w:p>
   </w:footnote>
@@ -10339,6 +10351,9 @@
         <w:jc w:val="both"/>
         <w:rPr>
           <w:rFonts w:ascii="Baskerville Old Face" w:hAnsi="Baskerville Old Face" w:cs="Times New Roman"/>
+          <w:i/>
+          <w:i/>
+          <w:iCs/>
         </w:rPr>
       </w:pPr>
       <w:r>
@@ -10350,13 +10365,8 @@
       <w:r>
         <w:rPr>
           <w:rFonts w:cs="Times New Roman" w:ascii="Baskerville Old Face" w:hAnsi="Baskerville Old Face"/>
-        </w:rPr>
-        <w:t xml:space="preserve"> </w:t>
-      </w:r>
-      <w:r>
-        <w:rPr>
-          <w:rFonts w:cs="Times New Roman" w:ascii="Baskerville Old Face" w:hAnsi="Baskerville Old Face"/>
-          <w:i/>
+          <w:i/>
+          <w:iCs/>
         </w:rPr>
         <w:t>Pros. proemium</w:t>
       </w:r>
@@ -10364,7 +10374,7 @@
         <w:rPr>
           <w:rFonts w:cs="Times New Roman" w:ascii="Baskerville Old Face" w:hAnsi="Baskerville Old Face"/>
         </w:rPr>
-        <w:t>: Coepi mecum quaerere si forte posset inveniri unum argumentum, quod nullo alio ad se probandum, quam se solo indigeret; et solum ad astruendum quia Deus vere est, et quia est summum bonum nullo alio indigens, et quo omnia indigent ut sint et bene sint; et quaecunque credimus de divina substantia.</w:t>
+        <w:t>.</w:t>
       </w:r>
     </w:p>
   </w:footnote>
@@ -10387,14 +10397,27 @@
         <w:rPr>
           <w:rFonts w:cs="Times New Roman" w:ascii="Baskerville Old Face" w:hAnsi="Baskerville Old Face"/>
         </w:rPr>
-        <w:t>Ibid.</w:t>
+        <w:t xml:space="preserve"> </w:t>
+      </w:r>
+      <w:r>
+        <w:rPr>
+          <w:rFonts w:cs="Times New Roman" w:ascii="Baskerville Old Face" w:hAnsi="Baskerville Old Face"/>
+          <w:i/>
+        </w:rPr>
+        <w:t>Pros. proemium</w:t>
+      </w:r>
+      <w:r>
+        <w:rPr>
+          <w:rFonts w:cs="Times New Roman" w:ascii="Baskerville Old Face" w:hAnsi="Baskerville Old Face"/>
+        </w:rPr>
+        <w:t>: Coepi mecum quaerere si forte posset inveniri unum argumentum, quod nullo alio ad se probandum, quam se solo indigeret; et solum ad astruendum quia Deus vere est, et quia est summum bonum nullo alio indigens, et quo omnia indigent ut sint et bene sint; et quaecunque credimus de divina substantia.</w:t>
       </w:r>
     </w:p>
   </w:footnote>
   <w:footnote w:id="39">
     <w:p>
       <w:pPr>
-        <w:pStyle w:val="Footnote"/>
+        <w:pStyle w:val="Endnote"/>
         <w:jc w:val="both"/>
         <w:rPr>
           <w:rFonts w:ascii="Baskerville Old Face" w:hAnsi="Baskerville Old Face" w:cs="Times New Roman"/>
@@ -10410,26 +10433,7 @@
         <w:rPr>
           <w:rFonts w:cs="Times New Roman" w:ascii="Baskerville Old Face" w:hAnsi="Baskerville Old Face"/>
         </w:rPr>
-        <w:t xml:space="preserve"> </w:t>
-      </w:r>
-      <w:r>
-        <w:rPr>
-          <w:rFonts w:cs="Times New Roman" w:ascii="Baskerville Old Face" w:hAnsi="Baskerville Old Face"/>
-        </w:rPr>
-        <w:t xml:space="preserve">See </w:t>
-      </w:r>
-      <w:r>
-        <w:rPr>
-          <w:rFonts w:cs="Times New Roman" w:ascii="Baskerville Old Face" w:hAnsi="Baskerville Old Face"/>
-          <w:i/>
-        </w:rPr>
-        <w:t xml:space="preserve">BDT </w:t>
-      </w:r>
-      <w:r>
-        <w:rPr>
-          <w:rFonts w:cs="Times New Roman" w:ascii="Baskerville Old Face" w:hAnsi="Baskerville Old Face"/>
-        </w:rPr>
-        <w:t xml:space="preserve">1187B-1187D. </w:t>
+        <w:t>Ibid.</w:t>
       </w:r>
     </w:p>
   </w:footnote>
@@ -10458,20 +10462,20 @@
         <w:rPr>
           <w:rFonts w:cs="Times New Roman" w:ascii="Baskerville Old Face" w:hAnsi="Baskerville Old Face"/>
         </w:rPr>
-        <w:t xml:space="preserve">This needn’t imply the existence of real distinct accidents inhering in God. But this point has to wait until </w:t>
-      </w:r>
-      <w:r>
-        <w:rPr>
-          <w:rFonts w:cs="Times New Roman" w:ascii="Baskerville Old Face" w:hAnsi="Baskerville Old Face"/>
-          <w:i/>
-        </w:rPr>
-        <w:t xml:space="preserve">Proslogion </w:t>
-      </w:r>
-      <w:r>
-        <w:rPr>
-          <w:rFonts w:cs="Times New Roman" w:ascii="Baskerville Old Face" w:hAnsi="Baskerville Old Face"/>
-        </w:rPr>
-        <w:t>12, and so isn’t yet present at the beginning of Anselm’s treatise.</w:t>
+        <w:t xml:space="preserve">See </w:t>
+      </w:r>
+      <w:r>
+        <w:rPr>
+          <w:rFonts w:cs="Times New Roman" w:ascii="Baskerville Old Face" w:hAnsi="Baskerville Old Face"/>
+          <w:i/>
+        </w:rPr>
+        <w:t xml:space="preserve">BDT </w:t>
+      </w:r>
+      <w:r>
+        <w:rPr>
+          <w:rFonts w:cs="Times New Roman" w:ascii="Baskerville Old Face" w:hAnsi="Baskerville Old Face"/>
+        </w:rPr>
+        <w:t xml:space="preserve">1187B-1187D. </w:t>
       </w:r>
     </w:p>
   </w:footnote>
@@ -10500,20 +10504,20 @@
         <w:rPr>
           <w:rFonts w:cs="Times New Roman" w:ascii="Baskerville Old Face" w:hAnsi="Baskerville Old Face"/>
         </w:rPr>
-        <w:t xml:space="preserve">On extrinsic topics, see </w:t>
-      </w:r>
-      <w:r>
-        <w:rPr>
-          <w:rFonts w:cs="Times New Roman" w:ascii="Baskerville Old Face" w:hAnsi="Baskerville Old Face"/>
-          <w:i/>
-        </w:rPr>
-        <w:t xml:space="preserve">BDT </w:t>
-      </w:r>
-      <w:r>
-        <w:rPr>
-          <w:rFonts w:cs="Times New Roman" w:ascii="Baskerville Old Face" w:hAnsi="Baskerville Old Face"/>
-        </w:rPr>
-        <w:t>1190B-1192B.</w:t>
+        <w:t xml:space="preserve">This needn’t imply the existence of real distinct accidents inhering in God. But this point has to wait until </w:t>
+      </w:r>
+      <w:r>
+        <w:rPr>
+          <w:rFonts w:cs="Times New Roman" w:ascii="Baskerville Old Face" w:hAnsi="Baskerville Old Face"/>
+          <w:i/>
+        </w:rPr>
+        <w:t xml:space="preserve">Proslogion </w:t>
+      </w:r>
+      <w:r>
+        <w:rPr>
+          <w:rFonts w:cs="Times New Roman" w:ascii="Baskerville Old Face" w:hAnsi="Baskerville Old Face"/>
+        </w:rPr>
+        <w:t>12, and so isn’t yet present at the beginning of Anselm’s treatise.</w:t>
       </w:r>
     </w:p>
   </w:footnote>
@@ -10523,7 +10527,7 @@
         <w:pStyle w:val="Footnote"/>
         <w:jc w:val="both"/>
         <w:rPr>
-          <w:rFonts w:ascii="Baskerville Old Face" w:hAnsi="Baskerville Old Face"/>
+          <w:rFonts w:ascii="Baskerville Old Face" w:hAnsi="Baskerville Old Face" w:cs="Times New Roman"/>
         </w:rPr>
       </w:pPr>
       <w:r>
@@ -10534,22 +10538,28 @@
       </w:r>
       <w:r>
         <w:rPr>
-          <w:rFonts w:ascii="Baskerville Old Face" w:hAnsi="Baskerville Old Face"/>
+          <w:rFonts w:cs="Times New Roman" w:ascii="Baskerville Old Face" w:hAnsi="Baskerville Old Face"/>
         </w:rPr>
         <w:t xml:space="preserve"> </w:t>
       </w:r>
       <w:r>
         <w:rPr>
-          <w:rFonts w:ascii="Baskerville Old Face" w:hAnsi="Baskerville Old Face"/>
-          <w:i/>
-        </w:rPr>
-        <w:t xml:space="preserve">Pros. </w:t>
-      </w:r>
-      <w:r>
-        <w:rPr>
-          <w:rFonts w:ascii="Baskerville Old Face" w:hAnsi="Baskerville Old Face"/>
-        </w:rPr>
-        <w:t>5.</w:t>
+          <w:rFonts w:cs="Times New Roman" w:ascii="Baskerville Old Face" w:hAnsi="Baskerville Old Face"/>
+        </w:rPr>
+        <w:t xml:space="preserve">On extrinsic topics, see </w:t>
+      </w:r>
+      <w:r>
+        <w:rPr>
+          <w:rFonts w:cs="Times New Roman" w:ascii="Baskerville Old Face" w:hAnsi="Baskerville Old Face"/>
+          <w:i/>
+        </w:rPr>
+        <w:t xml:space="preserve">BDT </w:t>
+      </w:r>
+      <w:r>
+        <w:rPr>
+          <w:rFonts w:cs="Times New Roman" w:ascii="Baskerville Old Face" w:hAnsi="Baskerville Old Face"/>
+        </w:rPr>
+        <w:t>1190B-1192B.</w:t>
       </w:r>
     </w:p>
   </w:footnote>
@@ -10559,7 +10569,7 @@
         <w:pStyle w:val="Footnote"/>
         <w:jc w:val="both"/>
         <w:rPr>
-          <w:rFonts w:ascii="Baskerville Old Face" w:hAnsi="Baskerville Old Face" w:cs="Times New Roman"/>
+          <w:rFonts w:ascii="Baskerville Old Face" w:hAnsi="Baskerville Old Face"/>
         </w:rPr>
       </w:pPr>
       <w:r>
@@ -10570,28 +10580,22 @@
       </w:r>
       <w:r>
         <w:rPr>
-          <w:rFonts w:cs="Times New Roman" w:ascii="Baskerville Old Face" w:hAnsi="Baskerville Old Face"/>
+          <w:rFonts w:ascii="Baskerville Old Face" w:hAnsi="Baskerville Old Face"/>
         </w:rPr>
         <w:t xml:space="preserve"> </w:t>
       </w:r>
       <w:r>
         <w:rPr>
-          <w:rFonts w:cs="Times New Roman" w:ascii="Baskerville Old Face" w:hAnsi="Baskerville Old Face"/>
-        </w:rPr>
-        <w:t xml:space="preserve">See </w:t>
-      </w:r>
-      <w:r>
-        <w:rPr>
-          <w:rFonts w:cs="Times New Roman" w:ascii="Baskerville Old Face" w:hAnsi="Baskerville Old Face"/>
-          <w:i/>
-        </w:rPr>
-        <w:t xml:space="preserve">BDT </w:t>
-      </w:r>
-      <w:r>
-        <w:rPr>
-          <w:rFonts w:cs="Times New Roman" w:ascii="Baskerville Old Face" w:hAnsi="Baskerville Old Face"/>
-        </w:rPr>
-        <w:t>1192C-1193D.</w:t>
+          <w:rFonts w:ascii="Baskerville Old Face" w:hAnsi="Baskerville Old Face"/>
+          <w:i/>
+        </w:rPr>
+        <w:t xml:space="preserve">Pros. </w:t>
+      </w:r>
+      <w:r>
+        <w:rPr>
+          <w:rFonts w:ascii="Baskerville Old Face" w:hAnsi="Baskerville Old Face"/>
+        </w:rPr>
+        <w:t>5.</w:t>
       </w:r>
     </w:p>
   </w:footnote>
@@ -10620,7 +10624,20 @@
         <w:rPr>
           <w:rFonts w:cs="Times New Roman" w:ascii="Baskerville Old Face" w:hAnsi="Baskerville Old Face"/>
         </w:rPr>
-        <w:t>This format is especially prominent in Scotus’ reformulation of the proof. See Scotus 1966.</w:t>
+        <w:t xml:space="preserve">See </w:t>
+      </w:r>
+      <w:r>
+        <w:rPr>
+          <w:rFonts w:cs="Times New Roman" w:ascii="Baskerville Old Face" w:hAnsi="Baskerville Old Face"/>
+          <w:i/>
+        </w:rPr>
+        <w:t xml:space="preserve">BDT </w:t>
+      </w:r>
+      <w:r>
+        <w:rPr>
+          <w:rFonts w:cs="Times New Roman" w:ascii="Baskerville Old Face" w:hAnsi="Baskerville Old Face"/>
+        </w:rPr>
+        <w:t>1192C-1193D.</w:t>
       </w:r>
     </w:p>
   </w:footnote>
@@ -10628,8 +10645,9 @@
     <w:p>
       <w:pPr>
         <w:pStyle w:val="Footnote"/>
-        <w:rPr>
-          <w:rFonts w:ascii="Baskerville Old Face" w:hAnsi="Baskerville Old Face"/>
+        <w:jc w:val="both"/>
+        <w:rPr>
+          <w:rFonts w:ascii="Baskerville Old Face" w:hAnsi="Baskerville Old Face" w:cs="Times New Roman"/>
         </w:rPr>
       </w:pPr>
       <w:r>
@@ -10640,41 +10658,15 @@
       </w:r>
       <w:r>
         <w:rPr>
-          <w:rFonts w:ascii="Baskerville Old Face" w:hAnsi="Baskerville Old Face"/>
+          <w:rFonts w:cs="Times New Roman" w:ascii="Baskerville Old Face" w:hAnsi="Baskerville Old Face"/>
         </w:rPr>
         <w:t xml:space="preserve"> </w:t>
       </w:r>
       <w:r>
         <w:rPr>
-          <w:rFonts w:ascii="Baskerville Old Face" w:hAnsi="Baskerville Old Face"/>
-        </w:rPr>
-        <w:t xml:space="preserve">This may help explain Anselm’s sometimes acerbic tone in the </w:t>
-      </w:r>
-      <w:r>
-        <w:rPr>
-          <w:rFonts w:ascii="Baskerville Old Face" w:hAnsi="Baskerville Old Face"/>
-          <w:i/>
-        </w:rPr>
-        <w:t>Responsio</w:t>
-      </w:r>
-      <w:r>
-        <w:rPr>
-          <w:rFonts w:ascii="Baskerville Old Face" w:hAnsi="Baskerville Old Face"/>
-        </w:rPr>
-        <w:t xml:space="preserve">: he rightly read Gaunilo’s praise at the end of the </w:t>
-      </w:r>
-      <w:r>
-        <w:rPr>
-          <w:rFonts w:ascii="Baskerville Old Face" w:hAnsi="Baskerville Old Face"/>
-          <w:i/>
-        </w:rPr>
-        <w:t>Pro Insipiente</w:t>
-      </w:r>
-      <w:r>
-        <w:rPr>
-          <w:rFonts w:ascii="Baskerville Old Face" w:hAnsi="Baskerville Old Face"/>
-        </w:rPr>
-        <w:t xml:space="preserve"> as tongue-in-cheek.</w:t>
+          <w:rFonts w:cs="Times New Roman" w:ascii="Baskerville Old Face" w:hAnsi="Baskerville Old Face"/>
+        </w:rPr>
+        <w:t>This format is especially prominent in Scotus’ reformulation of the proof. See Scotus 1966.</w:t>
       </w:r>
     </w:p>
   </w:footnote>
@@ -10682,9 +10674,8 @@
     <w:p>
       <w:pPr>
         <w:pStyle w:val="Footnote"/>
-        <w:jc w:val="both"/>
-        <w:rPr>
-          <w:rFonts w:ascii="Baskerville Old Face" w:hAnsi="Baskerville Old Face" w:cs="Times New Roman"/>
+        <w:rPr>
+          <w:rFonts w:ascii="Baskerville Old Face" w:hAnsi="Baskerville Old Face"/>
         </w:rPr>
       </w:pPr>
       <w:r>
@@ -10695,15 +10686,41 @@
       </w:r>
       <w:r>
         <w:rPr>
-          <w:rFonts w:cs="Times New Roman" w:ascii="Baskerville Old Face" w:hAnsi="Baskerville Old Face"/>
+          <w:rFonts w:ascii="Baskerville Old Face" w:hAnsi="Baskerville Old Face"/>
         </w:rPr>
         <w:t xml:space="preserve"> </w:t>
       </w:r>
       <w:r>
         <w:rPr>
-          <w:rFonts w:cs="Times New Roman" w:ascii="Baskerville Old Face" w:hAnsi="Baskerville Old Face"/>
-        </w:rPr>
-        <w:t>Cf. Aquinas’ criticism of the argument at ST. Ia, q. 2, art. 1. There, Aquinas attacks the evidential status of the minor premise, and thereby the fittingness of taking it up into the context of a dialectical disputation: ‘It is possible that who hears the name ‘God’ does not understand it to signify something than which a greater cannot be thought, since some would believe God is a body.’</w:t>
+          <w:rFonts w:ascii="Baskerville Old Face" w:hAnsi="Baskerville Old Face"/>
+        </w:rPr>
+        <w:t xml:space="preserve">This may help explain Anselm’s sometimes acerbic tone in the </w:t>
+      </w:r>
+      <w:r>
+        <w:rPr>
+          <w:rFonts w:ascii="Baskerville Old Face" w:hAnsi="Baskerville Old Face"/>
+          <w:i/>
+        </w:rPr>
+        <w:t>Responsio</w:t>
+      </w:r>
+      <w:r>
+        <w:rPr>
+          <w:rFonts w:ascii="Baskerville Old Face" w:hAnsi="Baskerville Old Face"/>
+        </w:rPr>
+        <w:t xml:space="preserve">: he rightly read Gaunilo’s praise at the end of the </w:t>
+      </w:r>
+      <w:r>
+        <w:rPr>
+          <w:rFonts w:ascii="Baskerville Old Face" w:hAnsi="Baskerville Old Face"/>
+          <w:i/>
+        </w:rPr>
+        <w:t>Pro Insipiente</w:t>
+      </w:r>
+      <w:r>
+        <w:rPr>
+          <w:rFonts w:ascii="Baskerville Old Face" w:hAnsi="Baskerville Old Face"/>
+        </w:rPr>
+        <w:t xml:space="preserve"> as tongue-in-cheek.</w:t>
       </w:r>
     </w:p>
   </w:footnote>
@@ -10713,7 +10730,7 @@
         <w:pStyle w:val="Footnote"/>
         <w:jc w:val="both"/>
         <w:rPr>
-          <w:rFonts w:ascii="Baskerville Old Face" w:hAnsi="Baskerville Old Face"/>
+          <w:rFonts w:ascii="Baskerville Old Face" w:hAnsi="Baskerville Old Face" w:cs="Times New Roman"/>
         </w:rPr>
       </w:pPr>
       <w:r>
@@ -10724,22 +10741,15 @@
       </w:r>
       <w:r>
         <w:rPr>
-          <w:rFonts w:ascii="Baskerville Old Face" w:hAnsi="Baskerville Old Face"/>
+          <w:rFonts w:cs="Times New Roman" w:ascii="Baskerville Old Face" w:hAnsi="Baskerville Old Face"/>
         </w:rPr>
         <w:t xml:space="preserve"> </w:t>
       </w:r>
       <w:r>
         <w:rPr>
-          <w:rFonts w:ascii="Baskerville Old Face" w:hAnsi="Baskerville Old Face"/>
-          <w:i/>
-        </w:rPr>
-        <w:t xml:space="preserve">Resp. </w:t>
-      </w:r>
-      <w:r>
-        <w:rPr>
-          <w:rFonts w:ascii="Baskerville Old Face" w:hAnsi="Baskerville Old Face"/>
-        </w:rPr>
-        <w:t>1: ‘Quod quam falsum sit, fide et conscientia tua pro firmissimo utor argumento’</w:t>
+          <w:rFonts w:cs="Times New Roman" w:ascii="Baskerville Old Face" w:hAnsi="Baskerville Old Face"/>
+        </w:rPr>
+        <w:t>Cf. Aquinas’ criticism of the argument at ST. Ia, q. 2, art. 1. There, Aquinas attacks the evidential status of the minor premise, and thereby the fittingness of taking it up into the context of a dialectical disputation: ‘It is possible that who hears the name ‘God’ does not understand it to signify something than which a greater cannot be thought, since some would believe God is a body.’</w:t>
       </w:r>
     </w:p>
   </w:footnote>
@@ -10749,7 +10759,7 @@
         <w:pStyle w:val="Footnote"/>
         <w:jc w:val="both"/>
         <w:rPr>
-          <w:rFonts w:ascii="Baskerville Old Face" w:hAnsi="Baskerville Old Face" w:cs="Times New Roman"/>
+          <w:rFonts w:ascii="Baskerville Old Face" w:hAnsi="Baskerville Old Face"/>
         </w:rPr>
       </w:pPr>
       <w:r>
@@ -10760,22 +10770,22 @@
       </w:r>
       <w:r>
         <w:rPr>
-          <w:rFonts w:cs="Times New Roman" w:ascii="Baskerville Old Face" w:hAnsi="Baskerville Old Face"/>
+          <w:rFonts w:ascii="Baskerville Old Face" w:hAnsi="Baskerville Old Face"/>
         </w:rPr>
         <w:t xml:space="preserve"> </w:t>
       </w:r>
       <w:r>
         <w:rPr>
-          <w:rFonts w:cs="Times New Roman" w:ascii="Baskerville Old Face" w:hAnsi="Baskerville Old Face"/>
-          <w:i/>
-        </w:rPr>
-        <w:t xml:space="preserve">BDT </w:t>
-      </w:r>
-      <w:r>
-        <w:rPr>
-          <w:rFonts w:cs="Times New Roman" w:ascii="Baskerville Old Face" w:hAnsi="Baskerville Old Face"/>
-        </w:rPr>
-        <w:t>1180CD: ‘Probabile vero est quod videtur vel omnibus, vel pluribus, vel sapientibus, et his vel omnibus, vel pluribus, vel maxime notis atque praecipuis; vel quod unicuique artifice secundum propriam facultatem.’</w:t>
+          <w:rFonts w:ascii="Baskerville Old Face" w:hAnsi="Baskerville Old Face"/>
+          <w:i/>
+        </w:rPr>
+        <w:t xml:space="preserve">Resp. </w:t>
+      </w:r>
+      <w:r>
+        <w:rPr>
+          <w:rFonts w:ascii="Baskerville Old Face" w:hAnsi="Baskerville Old Face"/>
+        </w:rPr>
+        <w:t>1: ‘Quod quam falsum sit, fide et conscientia tua pro firmissimo utor argumento’</w:t>
       </w:r>
     </w:p>
   </w:footnote>
@@ -10805,13 +10815,13 @@
           <w:rFonts w:cs="Times New Roman" w:ascii="Baskerville Old Face" w:hAnsi="Baskerville Old Face"/>
           <w:i/>
         </w:rPr>
-        <w:t>Resp. proemium</w:t>
-      </w:r>
-      <w:r>
-        <w:rPr>
-          <w:rFonts w:cs="Times New Roman" w:ascii="Baskerville Old Face" w:hAnsi="Baskerville Old Face"/>
-        </w:rPr>
-        <w:t>.</w:t>
+        <w:t xml:space="preserve">BDT </w:t>
+      </w:r>
+      <w:r>
+        <w:rPr>
+          <w:rFonts w:cs="Times New Roman" w:ascii="Baskerville Old Face" w:hAnsi="Baskerville Old Face"/>
+        </w:rPr>
+        <w:t>1180CD: ‘Probabile vero est quod videtur vel omnibus, vel pluribus, vel sapientibus, et his vel omnibus, vel pluribus, vel maxime notis atque praecipuis; vel quod unicuique artifice secundum propriam facultatem.’</w:t>
       </w:r>
     </w:p>
   </w:footnote>
@@ -10839,8 +10849,15 @@
       <w:r>
         <w:rPr>
           <w:rFonts w:cs="Times New Roman" w:ascii="Baskerville Old Face" w:hAnsi="Baskerville Old Face"/>
-        </w:rPr>
-        <w:t>This strategy for excluding the fool from the disputation is retained as the environment for the proof shifts from monastic to scholastic. Witness Bonaventure: ‘the intellect has in itself … sufficient light to repel this doubt and to extricate itself from its folly. Whence the foolish mind voluntarily rather than by constraint considers the matter in a deficient manner, so that the defect is on the part of the intellect itself and not because of any deficiency on the part of the thing known.’ Trans. of Bonaventure 1891, 45-51, from Wippel and Wolter 1969, 310.</w:t>
+          <w:i/>
+        </w:rPr>
+        <w:t>Resp. proemium</w:t>
+      </w:r>
+      <w:r>
+        <w:rPr>
+          <w:rFonts w:cs="Times New Roman" w:ascii="Baskerville Old Face" w:hAnsi="Baskerville Old Face"/>
+        </w:rPr>
+        <w:t>.</w:t>
       </w:r>
     </w:p>
   </w:footnote>
@@ -10850,7 +10867,7 @@
         <w:pStyle w:val="Footnote"/>
         <w:jc w:val="both"/>
         <w:rPr>
-          <w:rFonts w:ascii="Baskerville Old Face" w:hAnsi="Baskerville Old Face"/>
+          <w:rFonts w:ascii="Baskerville Old Face" w:hAnsi="Baskerville Old Face" w:cs="Times New Roman"/>
         </w:rPr>
       </w:pPr>
       <w:r>
@@ -10861,7 +10878,7 @@
       </w:r>
       <w:r>
         <w:rPr>
-          <w:rFonts w:ascii="Baskerville Old Face" w:hAnsi="Baskerville Old Face"/>
+          <w:rFonts w:cs="Times New Roman" w:ascii="Baskerville Old Face" w:hAnsi="Baskerville Old Face"/>
         </w:rPr>
         <w:t xml:space="preserve"> </w:t>
       </w:r>
@@ -10869,7 +10886,7 @@
         <w:rPr>
           <w:rFonts w:cs="Times New Roman" w:ascii="Baskerville Old Face" w:hAnsi="Baskerville Old Face"/>
         </w:rPr>
-        <w:t>However, I know of no secondary literature on the topic that has so much as mentioned this.</w:t>
+        <w:t>This strategy for excluding the fool from the disputation is retained as the environment for the proof shifts from monastic to scholastic. Witness Bonaventure: ‘the intellect has in itself … sufficient light to repel this doubt and to extricate itself from its folly. Whence the foolish mind voluntarily rather than by constraint considers the matter in a deficient manner, so that the defect is on the part of the intellect itself and not because of any deficiency on the part of the thing known.’ Trans. of Bonaventure 1891, 45-51, from Wippel and Wolter 1969, 310.</w:t>
       </w:r>
     </w:p>
   </w:footnote>
@@ -10896,16 +10913,9 @@
       </w:r>
       <w:r>
         <w:rPr>
-          <w:rFonts w:ascii="Baskerville Old Face" w:hAnsi="Baskerville Old Face"/>
-          <w:i/>
-        </w:rPr>
-        <w:t xml:space="preserve">Pro Ins. </w:t>
-      </w:r>
-      <w:r>
-        <w:rPr>
-          <w:rFonts w:ascii="Baskerville Old Face" w:hAnsi="Baskerville Old Face"/>
-        </w:rPr>
-        <w:t>2: ‘Respondere forsitan potest, quod hoc jam esse dicitur in intellectu meo, non ob aliud, nisi quia id quod dicitur intelligo. Nonne et quaecunque falsa, ac nullo prorsus modo in seipsis existentia, in intellectu habere similiter dici possem cum ea, dicente aliquot, quaecumque ille diceret, ego intelligerem?’</w:t>
+          <w:rFonts w:cs="Times New Roman" w:ascii="Baskerville Old Face" w:hAnsi="Baskerville Old Face"/>
+        </w:rPr>
+        <w:t>However, I know of no secondary literature on the topic that has so much as mentioned this.</w:t>
       </w:r>
     </w:p>
   </w:footnote>
@@ -10941,7 +10951,7 @@
         <w:rPr>
           <w:rFonts w:ascii="Baskerville Old Face" w:hAnsi="Baskerville Old Face"/>
         </w:rPr>
-        <w:t>2: ‘Sed si hoc est: primo quidem non hic erit aliud, idemque tempore praecedens, habere rem in intellectu; et aliud, idemque tempore sequens, intelligere rem esse.’</w:t>
+        <w:t>2: ‘Respondere forsitan potest, quod hoc jam esse dicitur in intellectu meo, non ob aliud, nisi quia id quod dicitur intelligo. Nonne et quaecunque falsa, ac nullo prorsus modo in seipsis existentia, in intellectu habere similiter dici possem cum ea, dicente aliquot, quaecumque ille diceret, ego intelligerem?’</w:t>
       </w:r>
     </w:p>
   </w:footnote>
@@ -10971,17 +10981,53 @@
           <w:rFonts w:ascii="Baskerville Old Face" w:hAnsi="Baskerville Old Face"/>
           <w:i/>
         </w:rPr>
-        <w:t xml:space="preserve">Resp. </w:t>
+        <w:t xml:space="preserve">Pro Ins. </w:t>
       </w:r>
       <w:r>
         <w:rPr>
           <w:rFonts w:ascii="Baskerville Old Face" w:hAnsi="Baskerville Old Face"/>
         </w:rPr>
-        <w:t>1: ‘Quod si dicis non intelligi et non esse in intellectu, quod non penitus intelligitur; dic quia qui non potest intueri purissimam lucem solis, non videt lucem diei, quae non est nisi lux solis.’</w:t>
+        <w:t>2: ‘Sed si hoc est: primo quidem non hic erit aliud, idemque tempore praecedens, habere rem in intellectu; et aliud, idemque tempore sequens, intelligere rem esse.’</w:t>
       </w:r>
     </w:p>
   </w:footnote>
   <w:footnote w:id="55">
+    <w:p>
+      <w:pPr>
+        <w:pStyle w:val="Footnote"/>
+        <w:jc w:val="both"/>
+        <w:rPr>
+          <w:rFonts w:ascii="Baskerville Old Face" w:hAnsi="Baskerville Old Face"/>
+        </w:rPr>
+      </w:pPr>
+      <w:r>
+        <w:rPr>
+          <w:rStyle w:val="FootnoteCharacters"/>
+        </w:rPr>
+        <w:footnoteRef/>
+      </w:r>
+      <w:r>
+        <w:rPr>
+          <w:rFonts w:ascii="Baskerville Old Face" w:hAnsi="Baskerville Old Face"/>
+        </w:rPr>
+        <w:t xml:space="preserve"> </w:t>
+      </w:r>
+      <w:r>
+        <w:rPr>
+          <w:rFonts w:ascii="Baskerville Old Face" w:hAnsi="Baskerville Old Face"/>
+          <w:i/>
+        </w:rPr>
+        <w:t xml:space="preserve">Resp. </w:t>
+      </w:r>
+      <w:r>
+        <w:rPr>
+          <w:rFonts w:ascii="Baskerville Old Face" w:hAnsi="Baskerville Old Face"/>
+        </w:rPr>
+        <w:t>1: ‘Quod si dicis non intelligi et non esse in intellectu, quod non penitus intelligitur; dic quia qui non potest intueri purissimam lucem solis, non videt lucem diei, quae non est nisi lux solis.’</w:t>
+      </w:r>
+    </w:p>
+  </w:footnote>
+  <w:footnote w:id="56">
     <w:p>
       <w:pPr>
         <w:pStyle w:val="Footnote"/>

</xml_diff>

<commit_message>
Explain the translation of probabilis as reliable
</commit_message>
<xml_diff>
--- a/History of Western Philosophy/Medieval Philosophy/The Trivium at Bec and its Bearing on Anselm/The Trivium at Bec and its Bearing on Anselm with IL Comments.docx
+++ b/History of Western Philosophy/Medieval Philosophy/The Trivium at Bec and its Bearing on Anselm/The Trivium at Bec and its Bearing on Anselm with IL Comments.docx
@@ -5564,14 +5564,20 @@
         <w:rPr>
           <w:rFonts w:cs="Times New Roman" w:ascii="Baskerville Old Face" w:hAnsi="Baskerville Old Face"/>
         </w:rPr>
-        <w:t xml:space="preserve">, or reliable. </w:t>
-      </w:r>
-      <w:r>
-        <w:rPr>
-          <w:rFonts w:cs="Times New Roman" w:ascii="Baskerville Old Face" w:hAnsi="Baskerville Old Face"/>
-          <w:color w:val="FF0000"/>
-        </w:rPr>
-        <w:t xml:space="preserve">[IL: It might be helpful to the reader if you could explain why have you chosen to translate probabilis as reliable?] </w:t>
+        <w:t>, or reliable.</w:t>
+      </w:r>
+      <w:r>
+        <w:rPr>
+          <w:rStyle w:val="FootnoteAnchor"/>
+          <w:rFonts w:cs="Times New Roman" w:ascii="Baskerville Old Face" w:hAnsi="Baskerville Old Face"/>
+        </w:rPr>
+        <w:footnoteReference w:id="49"/>
+      </w:r>
+      <w:r>
+        <w:rPr>
+          <w:rFonts w:cs="Times New Roman" w:ascii="Baskerville Old Face" w:hAnsi="Baskerville Old Face"/>
+        </w:rPr>
+        <w:t xml:space="preserve"> </w:t>
       </w:r>
       <w:r>
         <w:rPr>
@@ -5584,7 +5590,7 @@
           <w:rStyle w:val="FootnoteAnchor"/>
           <w:rFonts w:cs="Times New Roman" w:ascii="Baskerville Old Face" w:hAnsi="Baskerville Old Face"/>
         </w:rPr>
-        <w:footnoteReference w:id="49"/>
+        <w:footnoteReference w:id="50"/>
       </w:r>
       <w:r>
         <w:rPr>
@@ -5610,7 +5616,7 @@
           <w:rStyle w:val="FootnoteAnchor"/>
           <w:rFonts w:cs="Times New Roman" w:ascii="Baskerville Old Face" w:hAnsi="Baskerville Old Face"/>
         </w:rPr>
-        <w:footnoteReference w:id="50"/>
+        <w:footnoteReference w:id="51"/>
       </w:r>
       <w:r>
         <w:rPr>
@@ -5623,7 +5629,7 @@
           <w:rStyle w:val="FootnoteAnchor"/>
           <w:rFonts w:cs="Times New Roman" w:ascii="Baskerville Old Face" w:hAnsi="Baskerville Old Face"/>
         </w:rPr>
-        <w:footnoteReference w:id="51"/>
+        <w:footnoteReference w:id="52"/>
       </w:r>
       <w:r>
         <w:rPr>
@@ -5718,7 +5724,7 @@
           <w:rStyle w:val="FootnoteAnchor"/>
           <w:rFonts w:cs="Times New Roman" w:ascii="Baskerville Old Face" w:hAnsi="Baskerville Old Face"/>
         </w:rPr>
-        <w:footnoteReference w:id="52"/>
+        <w:footnoteReference w:id="53"/>
       </w:r>
       <w:r>
         <w:rPr>
@@ -5748,7 +5754,7 @@
           <w:rStyle w:val="FootnoteAnchor"/>
           <w:rFonts w:cs="Times New Roman" w:ascii="Baskerville Old Face" w:hAnsi="Baskerville Old Face"/>
         </w:rPr>
-        <w:footnoteReference w:id="53"/>
+        <w:footnoteReference w:id="54"/>
       </w:r>
       <w:r>
         <w:rPr>
@@ -5822,7 +5828,7 @@
           <w:rStyle w:val="FootnoteAnchor"/>
           <w:rFonts w:ascii="Baskerville Old Face" w:hAnsi="Baskerville Old Face"/>
         </w:rPr>
-        <w:footnoteReference w:id="54"/>
+        <w:footnoteReference w:id="55"/>
       </w:r>
     </w:p>
     <w:p>
@@ -5889,7 +5895,7 @@
           <w:rStyle w:val="FootnoteAnchor"/>
           <w:rFonts w:cs="Times New Roman" w:ascii="Baskerville Old Face" w:hAnsi="Baskerville Old Face"/>
         </w:rPr>
-        <w:footnoteReference w:id="55"/>
+        <w:footnoteReference w:id="56"/>
       </w:r>
     </w:p>
     <w:p>
@@ -6008,7 +6014,7 @@
           <w:rStyle w:val="FootnoteAnchor"/>
           <w:rFonts w:cs="Times New Roman" w:ascii="Baskerville Old Face" w:hAnsi="Baskerville Old Face"/>
         </w:rPr>
-        <w:footnoteReference w:id="56"/>
+        <w:footnoteReference w:id="57"/>
       </w:r>
       <w:r>
         <w:rPr>
@@ -10795,7 +10801,7 @@
         <w:pStyle w:val="Footnote"/>
         <w:jc w:val="both"/>
         <w:rPr>
-          <w:rFonts w:ascii="Baskerville Old Face" w:hAnsi="Baskerville Old Face" w:cs="Times New Roman"/>
+          <w:rFonts w:ascii="Baskerville Old Face" w:hAnsi="Baskerville Old Face"/>
         </w:rPr>
       </w:pPr>
       <w:r>
@@ -10806,22 +10812,31 @@
       </w:r>
       <w:r>
         <w:rPr>
-          <w:rFonts w:cs="Times New Roman" w:ascii="Baskerville Old Face" w:hAnsi="Baskerville Old Face"/>
+          <w:rFonts w:ascii="Baskerville Old Face" w:hAnsi="Baskerville Old Face"/>
         </w:rPr>
         <w:t xml:space="preserve"> </w:t>
       </w:r>
       <w:r>
         <w:rPr>
-          <w:rFonts w:cs="Times New Roman" w:ascii="Baskerville Old Face" w:hAnsi="Baskerville Old Face"/>
-          <w:i/>
-        </w:rPr>
-        <w:t xml:space="preserve">BDT </w:t>
-      </w:r>
-      <w:r>
-        <w:rPr>
-          <w:rFonts w:cs="Times New Roman" w:ascii="Baskerville Old Face" w:hAnsi="Baskerville Old Face"/>
-        </w:rPr>
-        <w:t>1180CD: ‘Probabile vero est quod videtur vel omnibus, vel pluribus, vel sapientibus, et his vel omnibus, vel pluribus, vel maxime notis atque praecipuis; vel quod unicuique artifice secundum propriam facultatem.’</w:t>
+          <w:rFonts w:ascii="Baskerville Old Face" w:hAnsi="Baskerville Old Face"/>
+        </w:rPr>
+        <w:t xml:space="preserve">The sense is not that of something being probable in the mathematical sense, which only arose with the work of Pascal and others many centuries later. Rather, the root of the term is the Latin </w:t>
+      </w:r>
+      <w:r>
+        <w:rPr>
+          <w:rFonts w:ascii="Baskerville Old Face" w:hAnsi="Baskerville Old Face"/>
+          <w:i/>
+          <w:iCs/>
+        </w:rPr>
+        <w:t>probo</w:t>
+      </w:r>
+      <w:r>
+        <w:rPr>
+          <w:rFonts w:ascii="Baskerville Old Face" w:hAnsi="Baskerville Old Face"/>
+          <w:i w:val="false"/>
+          <w:iCs w:val="false"/>
+        </w:rPr>
+        <w:t>, to prove or test – hence the sense of something’s having been tested, and consequently trustworthy or reliable, albeit not necessarily infallibly so.</w:t>
       </w:r>
     </w:p>
   </w:footnote>
@@ -10851,13 +10866,13 @@
           <w:rFonts w:cs="Times New Roman" w:ascii="Baskerville Old Face" w:hAnsi="Baskerville Old Face"/>
           <w:i/>
         </w:rPr>
-        <w:t>Resp. proemium</w:t>
-      </w:r>
-      <w:r>
-        <w:rPr>
-          <w:rFonts w:cs="Times New Roman" w:ascii="Baskerville Old Face" w:hAnsi="Baskerville Old Face"/>
-        </w:rPr>
-        <w:t>.</w:t>
+        <w:t xml:space="preserve">BDT </w:t>
+      </w:r>
+      <w:r>
+        <w:rPr>
+          <w:rFonts w:cs="Times New Roman" w:ascii="Baskerville Old Face" w:hAnsi="Baskerville Old Face"/>
+        </w:rPr>
+        <w:t>1180CD: ‘Probabile vero est quod videtur vel omnibus, vel pluribus, vel sapientibus, et his vel omnibus, vel pluribus, vel maxime notis atque praecipuis; vel quod unicuique artifice secundum propriam facultatem.’</w:t>
       </w:r>
     </w:p>
   </w:footnote>
@@ -10885,8 +10900,15 @@
       <w:r>
         <w:rPr>
           <w:rFonts w:cs="Times New Roman" w:ascii="Baskerville Old Face" w:hAnsi="Baskerville Old Face"/>
-        </w:rPr>
-        <w:t>This strategy for excluding the fool from the disputation is retained as the environment for the proof shifts from monastic to scholastic. Witness Bonaventure: ‘the intellect has in itself … sufficient light to repel this doubt and to extricate itself from its folly. Whence the foolish mind voluntarily rather than by constraint considers the matter in a deficient manner, so that the defect is on the part of the intellect itself and not because of any deficiency on the part of the thing known.’ Trans. of Bonaventure 1891, 45-51, from Wippel and Wolter 1969, 310.</w:t>
+          <w:i/>
+        </w:rPr>
+        <w:t>Resp. proemium</w:t>
+      </w:r>
+      <w:r>
+        <w:rPr>
+          <w:rFonts w:cs="Times New Roman" w:ascii="Baskerville Old Face" w:hAnsi="Baskerville Old Face"/>
+        </w:rPr>
+        <w:t>.</w:t>
       </w:r>
     </w:p>
   </w:footnote>
@@ -10896,7 +10918,7 @@
         <w:pStyle w:val="Footnote"/>
         <w:jc w:val="both"/>
         <w:rPr>
-          <w:rFonts w:ascii="Baskerville Old Face" w:hAnsi="Baskerville Old Face"/>
+          <w:rFonts w:ascii="Baskerville Old Face" w:hAnsi="Baskerville Old Face" w:cs="Times New Roman"/>
         </w:rPr>
       </w:pPr>
       <w:r>
@@ -10907,7 +10929,7 @@
       </w:r>
       <w:r>
         <w:rPr>
-          <w:rFonts w:ascii="Baskerville Old Face" w:hAnsi="Baskerville Old Face"/>
+          <w:rFonts w:cs="Times New Roman" w:ascii="Baskerville Old Face" w:hAnsi="Baskerville Old Face"/>
         </w:rPr>
         <w:t xml:space="preserve"> </w:t>
       </w:r>
@@ -10915,7 +10937,7 @@
         <w:rPr>
           <w:rFonts w:cs="Times New Roman" w:ascii="Baskerville Old Face" w:hAnsi="Baskerville Old Face"/>
         </w:rPr>
-        <w:t>However, I know of no secondary literature on the topic that has so much as mentioned this.</w:t>
+        <w:t>This strategy for excluding the fool from the disputation is retained as the environment for the proof shifts from monastic to scholastic. Witness Bonaventure: ‘the intellect has in itself … sufficient light to repel this doubt and to extricate itself from its folly. Whence the foolish mind voluntarily rather than by constraint considers the matter in a deficient manner, so that the defect is on the part of the intellect itself and not because of any deficiency on the part of the thing known.’ Trans. of Bonaventure 1891, 45-51, from Wippel and Wolter 1969, 310.</w:t>
       </w:r>
     </w:p>
   </w:footnote>
@@ -10942,16 +10964,9 @@
       </w:r>
       <w:r>
         <w:rPr>
-          <w:rFonts w:ascii="Baskerville Old Face" w:hAnsi="Baskerville Old Face"/>
-          <w:i/>
-        </w:rPr>
-        <w:t xml:space="preserve">Pro Ins. </w:t>
-      </w:r>
-      <w:r>
-        <w:rPr>
-          <w:rFonts w:ascii="Baskerville Old Face" w:hAnsi="Baskerville Old Face"/>
-        </w:rPr>
-        <w:t>2: ‘Respondere forsitan potest, quod hoc jam esse dicitur in intellectu meo, non ob aliud, nisi quia id quod dicitur intelligo. Nonne et quaecunque falsa, ac nullo prorsus modo in seipsis existentia, in intellectu habere similiter dici possem cum ea, dicente aliquot, quaecumque ille diceret, ego intelligerem?’</w:t>
+          <w:rFonts w:cs="Times New Roman" w:ascii="Baskerville Old Face" w:hAnsi="Baskerville Old Face"/>
+        </w:rPr>
+        <w:t>However, I know of no secondary literature on the topic that has so much as mentioned this.</w:t>
       </w:r>
     </w:p>
   </w:footnote>
@@ -10987,7 +11002,7 @@
         <w:rPr>
           <w:rFonts w:ascii="Baskerville Old Face" w:hAnsi="Baskerville Old Face"/>
         </w:rPr>
-        <w:t>2: ‘Sed si hoc est: primo quidem non hic erit aliud, idemque tempore praecedens, habere rem in intellectu; et aliud, idemque tempore sequens, intelligere rem esse.’</w:t>
+        <w:t>2: ‘Respondere forsitan potest, quod hoc jam esse dicitur in intellectu meo, non ob aliud, nisi quia id quod dicitur intelligo. Nonne et quaecunque falsa, ac nullo prorsus modo in seipsis existentia, in intellectu habere similiter dici possem cum ea, dicente aliquot, quaecumque ille diceret, ego intelligerem?’</w:t>
       </w:r>
     </w:p>
   </w:footnote>
@@ -11017,17 +11032,53 @@
           <w:rFonts w:ascii="Baskerville Old Face" w:hAnsi="Baskerville Old Face"/>
           <w:i/>
         </w:rPr>
-        <w:t xml:space="preserve">Resp. </w:t>
+        <w:t xml:space="preserve">Pro Ins. </w:t>
       </w:r>
       <w:r>
         <w:rPr>
           <w:rFonts w:ascii="Baskerville Old Face" w:hAnsi="Baskerville Old Face"/>
         </w:rPr>
-        <w:t>1: ‘Quod si dicis non intelligi et non esse in intellectu, quod non penitus intelligitur; dic quia qui non potest intueri purissimam lucem solis, non videt lucem diei, quae non est nisi lux solis.’</w:t>
+        <w:t>2: ‘Sed si hoc est: primo quidem non hic erit aliud, idemque tempore praecedens, habere rem in intellectu; et aliud, idemque tempore sequens, intelligere rem esse.’</w:t>
       </w:r>
     </w:p>
   </w:footnote>
   <w:footnote w:id="56">
+    <w:p>
+      <w:pPr>
+        <w:pStyle w:val="Footnote"/>
+        <w:jc w:val="both"/>
+        <w:rPr>
+          <w:rFonts w:ascii="Baskerville Old Face" w:hAnsi="Baskerville Old Face"/>
+        </w:rPr>
+      </w:pPr>
+      <w:r>
+        <w:rPr>
+          <w:rStyle w:val="FootnoteCharacters"/>
+        </w:rPr>
+        <w:footnoteRef/>
+      </w:r>
+      <w:r>
+        <w:rPr>
+          <w:rFonts w:ascii="Baskerville Old Face" w:hAnsi="Baskerville Old Face"/>
+        </w:rPr>
+        <w:t xml:space="preserve"> </w:t>
+      </w:r>
+      <w:r>
+        <w:rPr>
+          <w:rFonts w:ascii="Baskerville Old Face" w:hAnsi="Baskerville Old Face"/>
+          <w:i/>
+        </w:rPr>
+        <w:t xml:space="preserve">Resp. </w:t>
+      </w:r>
+      <w:r>
+        <w:rPr>
+          <w:rFonts w:ascii="Baskerville Old Face" w:hAnsi="Baskerville Old Face"/>
+        </w:rPr>
+        <w:t>1: ‘Quod si dicis non intelligi et non esse in intellectu, quod non penitus intelligitur; dic quia qui non potest intueri purissimam lucem solis, non videt lucem diei, quae non est nisi lux solis.’</w:t>
+      </w:r>
+    </w:p>
+  </w:footnote>
+  <w:footnote w:id="57">
     <w:p>
       <w:pPr>
         <w:pStyle w:val="Footnote"/>

</xml_diff>

<commit_message>
Add reference to Boethius' longer de interpretatione commentary to bibliography
</commit_message>
<xml_diff>
--- a/History of Western Philosophy/Medieval Philosophy/The Trivium at Bec and its Bearing on Anselm/The Trivium at Bec and its Bearing on Anselm with IL Comments.docx
+++ b/History of Western Philosophy/Medieval Philosophy/The Trivium at Bec and its Bearing on Anselm/The Trivium at Bec and its Bearing on Anselm with IL Comments.docx
@@ -5577,13 +5577,7 @@
         <w:rPr>
           <w:rFonts w:cs="Times New Roman" w:ascii="Baskerville Old Face" w:hAnsi="Baskerville Old Face"/>
         </w:rPr>
-        <w:t xml:space="preserve"> </w:t>
-      </w:r>
-      <w:r>
-        <w:rPr>
-          <w:rFonts w:cs="Times New Roman" w:ascii="Baskerville Old Face" w:hAnsi="Baskerville Old Face"/>
-        </w:rPr>
-        <w:t>Boethius tells us ‘the reliable is what seems to be either to all, or to many, or to the wise; and among these [last] either to all, or many, or to those most renowned or distinguished; or to the specialist concerning his own province.’</w:t>
+        <w:t xml:space="preserve"> Boethius tells us ‘the reliable is what seems to be either to all, or to many, or to the wise; and among these [last] either to all, or many, or to those most renowned or distinguished; or to the specialist concerning his own province.’</w:t>
       </w:r>
       <w:r>
         <w:rPr>
@@ -6770,20 +6764,64 @@
     <w:p>
       <w:pPr>
         <w:pStyle w:val="Standard"/>
+        <w:bidi w:val="0"/>
         <w:spacing w:lineRule="auto" w:line="480" w:before="0" w:after="160"/>
         <w:ind w:left="720" w:hanging="720"/>
         <w:jc w:val="both"/>
         <w:rPr>
-          <w:rFonts w:ascii="Baskerville Old Face" w:hAnsi="Baskerville Old Face" w:cs="Times New Roman"/>
-          <w:color w:val="FF0000"/>
-        </w:rPr>
-      </w:pPr>
-      <w:r>
-        <w:rPr>
-          <w:rFonts w:cs="Times New Roman" w:ascii="Baskerville Old Face" w:hAnsi="Baskerville Old Face"/>
-          <w:color w:val="FF0000"/>
-        </w:rPr>
-        <w:t>[IL: The editio secunda should also be added here.]</w:t>
+          <w:rFonts w:ascii="Baskerville Old Face" w:hAnsi="Baskerville Old Face"/>
+          <w:u w:val="single"/>
+        </w:rPr>
+      </w:pPr>
+      <w:r>
+        <w:rPr>
+          <w:rFonts w:ascii="Baskerville Old Face" w:hAnsi="Baskerville Old Face"/>
+          <w:u w:val="single"/>
+        </w:rPr>
+        <w:tab/>
+      </w:r>
+      <w:r>
+        <w:rPr>
+          <w:rFonts w:ascii="Baskerville Old Face" w:hAnsi="Baskerville Old Face"/>
+          <w:u w:val="none"/>
+        </w:rPr>
+        <w:t xml:space="preserve">. </w:t>
+      </w:r>
+      <w:r>
+        <w:rPr>
+          <w:rFonts w:ascii="Baskerville Old Face" w:hAnsi="Baskerville Old Face"/>
+          <w:i/>
+          <w:iCs/>
+          <w:u w:val="none"/>
+        </w:rPr>
+        <w:t>In Librum Aristotelis De Interpretatione Libri Sex. Editio Secunda, Seu Majora Commentaria</w:t>
+      </w:r>
+      <w:r>
+        <w:rPr>
+          <w:rFonts w:ascii="Baskerville Old Face" w:hAnsi="Baskerville Old Face"/>
+          <w:i w:val="false"/>
+          <w:iCs w:val="false"/>
+          <w:u w:val="none"/>
+        </w:rPr>
+        <w:t>. In PL 64, 393-640. [</w:t>
+      </w:r>
+      <w:r>
+        <w:rPr>
+          <w:rFonts w:ascii="Baskerville Old Face" w:hAnsi="Baskerville Old Face"/>
+          <w:i/>
+          <w:iCs/>
+          <w:u w:val="none"/>
+        </w:rPr>
+        <w:t>BDIG</w:t>
+      </w:r>
+      <w:r>
+        <w:rPr>
+          <w:rFonts w:ascii="Baskerville Old Face" w:hAnsi="Baskerville Old Face"/>
+          <w:i w:val="false"/>
+          <w:iCs w:val="false"/>
+          <w:u w:val="none"/>
+        </w:rPr>
+        <w:t>].</w:t>
       </w:r>
     </w:p>
     <w:p>

</xml_diff>

<commit_message>
Holopainen translation DOES translate intellectus as reasoning - not merely sententia
</commit_message>
<xml_diff>
--- a/History of Western Philosophy/Medieval Philosophy/The Trivium at Bec and its Bearing on Anselm/The Trivium at Bec and its Bearing on Anselm with IL Comments.docx
+++ b/History of Western Philosophy/Medieval Philosophy/The Trivium at Bec and its Bearing on Anselm/The Trivium at Bec and its Bearing on Anselm with IL Comments.docx
@@ -9678,14 +9678,107 @@
         <w:rPr>
           <w:rFonts w:cs="Times New Roman" w:ascii="Baskerville Old Face" w:hAnsi="Baskerville Old Face"/>
         </w:rPr>
-        <w:t xml:space="preserve">This translation is not entirely novel, even in Anselm scholarship. See Holopainen 2007, 18, 21. </w:t>
-      </w:r>
-      <w:r>
-        <w:rPr>
-          <w:rFonts w:cs="Times New Roman" w:ascii="Baskerville Old Face" w:hAnsi="Baskerville Old Face"/>
-          <w:color w:val="FF0000"/>
-        </w:rPr>
-        <w:t>[IL: On p. 18 Holopainen is referring to a usage of Abelard. On p. 21 in the quote from DG, it is sententia that is to be translated as meaning and Holopainen does so twice. There is no need here to translate intellectus as meaning. See Henry’s translation which makes perfect sense and maintains the distinction between sententia and intellectus.]</w:t>
+        <w:t xml:space="preserve">This translation is not entirely novel, </w:t>
+      </w:r>
+      <w:r>
+        <w:rPr>
+          <w:rFonts w:cs="Times New Roman" w:ascii="Baskerville Old Face" w:hAnsi="Baskerville Old Face"/>
+        </w:rPr>
+        <w:t>even in Anselm scholarship</w:t>
+      </w:r>
+      <w:r>
+        <w:rPr>
+          <w:rFonts w:cs="Times New Roman" w:ascii="Baskerville Old Face" w:hAnsi="Baskerville Old Face"/>
+        </w:rPr>
+        <w:t xml:space="preserve">. See Holopainen 2007, 18, </w:t>
+      </w:r>
+      <w:r>
+        <w:rPr>
+          <w:rFonts w:cs="Times New Roman" w:ascii="Baskerville Old Face" w:hAnsi="Baskerville Old Face"/>
+        </w:rPr>
+        <w:t xml:space="preserve">where the translation is consistently used for a text of Abelard, and ibid., </w:t>
+      </w:r>
+      <w:r>
+        <w:rPr>
+          <w:rFonts w:cs="Times New Roman" w:ascii="Baskerville Old Face" w:hAnsi="Baskerville Old Face"/>
+        </w:rPr>
+        <w:t xml:space="preserve">21, </w:t>
+      </w:r>
+      <w:r>
+        <w:rPr>
+          <w:rFonts w:cs="Times New Roman" w:ascii="Baskerville Old Face" w:hAnsi="Baskerville Old Face"/>
+        </w:rPr>
+        <w:t xml:space="preserve">where Holopainen uses the English ‘meaning’ to translate all of the </w:t>
+      </w:r>
+      <w:r>
+        <w:rPr>
+          <w:rFonts w:cs="Times New Roman" w:ascii="Baskerville Old Face" w:hAnsi="Baskerville Old Face"/>
+          <w:i/>
+          <w:iCs/>
+        </w:rPr>
+        <w:t>sententia</w:t>
+      </w:r>
+      <w:r>
+        <w:rPr>
+          <w:rFonts w:cs="Times New Roman" w:ascii="Baskerville Old Face" w:hAnsi="Baskerville Old Face"/>
+          <w:i w:val="false"/>
+          <w:iCs w:val="false"/>
+        </w:rPr>
+        <w:t xml:space="preserve">, </w:t>
+      </w:r>
+      <w:r>
+        <w:rPr>
+          <w:rFonts w:cs="Times New Roman" w:ascii="Baskerville Old Face" w:hAnsi="Baskerville Old Face"/>
+          <w:i/>
+          <w:iCs/>
+        </w:rPr>
+        <w:t>sensus</w:t>
+      </w:r>
+      <w:r>
+        <w:rPr>
+          <w:rFonts w:cs="Times New Roman" w:ascii="Baskerville Old Face" w:hAnsi="Baskerville Old Face"/>
+          <w:i w:val="false"/>
+          <w:iCs w:val="false"/>
+        </w:rPr>
+        <w:t xml:space="preserve">, and </w:t>
+      </w:r>
+      <w:r>
+        <w:rPr>
+          <w:rFonts w:cs="Times New Roman" w:ascii="Baskerville Old Face" w:hAnsi="Baskerville Old Face"/>
+          <w:i/>
+          <w:iCs/>
+        </w:rPr>
+        <w:t xml:space="preserve">intellectus </w:t>
+      </w:r>
+      <w:r>
+        <w:rPr>
+          <w:rFonts w:cs="Times New Roman" w:ascii="Baskerville Old Face" w:hAnsi="Baskerville Old Face"/>
+          <w:i w:val="false"/>
+          <w:iCs w:val="false"/>
+        </w:rPr>
+        <w:t xml:space="preserve">in a passage from Anselm’s </w:t>
+      </w:r>
+      <w:r>
+        <w:rPr>
+          <w:rFonts w:cs="Times New Roman" w:ascii="Baskerville Old Face" w:hAnsi="Baskerville Old Face"/>
+          <w:i/>
+          <w:iCs/>
+        </w:rPr>
+        <w:t xml:space="preserve">De Grammatico </w:t>
+      </w:r>
+      <w:r>
+        <w:rPr>
+          <w:rFonts w:cs="Times New Roman" w:ascii="Baskerville Old Face" w:hAnsi="Baskerville Old Face"/>
+          <w:i w:val="false"/>
+          <w:iCs w:val="false"/>
+        </w:rPr>
+        <w:t>4 whose reasoning arguably requires the three terms be taken as synonyms</w:t>
+      </w:r>
+      <w:r>
+        <w:rPr>
+          <w:rFonts w:cs="Times New Roman" w:ascii="Baskerville Old Face" w:hAnsi="Baskerville Old Face"/>
+        </w:rPr>
+        <w:t>.</w:t>
       </w:r>
     </w:p>
   </w:footnote>
@@ -9838,7 +9931,21 @@
           <w:rFonts w:cs="Times New Roman" w:ascii="Baskerville" w:hAnsi="Baskerville"/>
           <w:i/>
         </w:rPr>
-        <w:t xml:space="preserve">BDIL </w:t>
+        <w:t>BDI</w:t>
+      </w:r>
+      <w:r>
+        <w:rPr>
+          <w:rFonts w:cs="Times New Roman" w:ascii="Baskerville" w:hAnsi="Baskerville"/>
+          <w:i/>
+        </w:rPr>
+        <w:t>G</w:t>
+      </w:r>
+      <w:r>
+        <w:rPr>
+          <w:rFonts w:cs="Times New Roman" w:ascii="Baskerville" w:hAnsi="Baskerville"/>
+          <w:i/>
+        </w:rPr>
+        <w:t xml:space="preserve"> </w:t>
       </w:r>
       <w:r>
         <w:rPr>

</xml_diff>

<commit_message>
Add Smith quote from IL before analyzing it
</commit_message>
<xml_diff>
--- a/History of Western Philosophy/Medieval Philosophy/The Trivium at Bec and its Bearing on Anselm/The Trivium at Bec and its Bearing on Anselm with IL Comments.docx
+++ b/History of Western Philosophy/Medieval Philosophy/The Trivium at Bec and its Bearing on Anselm/The Trivium at Bec and its Bearing on Anselm with IL Comments.docx
@@ -7,16 +7,27 @@
         <w:pStyle w:val="Title"/>
         <w:spacing w:lineRule="auto" w:line="480"/>
         <w:jc w:val="both"/>
-        <w:rPr>
-          <w:rFonts w:ascii="Baskerville Old Face" w:hAnsi="Baskerville Old Face" w:cs="Times New Roman"/>
+        <w:rPr/>
+      </w:pPr>
+      <w:r>
+        <w:rPr>
+          <w:rFonts w:cs="Times New Roman" w:ascii="Baskerville Old Face" w:hAnsi="Baskerville Old Face"/>
           <w:b/>
+          <w:sz w:val="24"/>
+          <w:szCs w:val="24"/>
+        </w:rPr>
+        <w:t xml:space="preserve">The Teaching of the </w:t>
+      </w:r>
+      <w:r>
+        <w:rPr>
+          <w:rFonts w:cs="Times New Roman" w:ascii="Baskerville Old Face" w:hAnsi="Baskerville Old Face"/>
           <w:b/>
           <w:i/>
-          <w:i/>
-          <w:sz w:val="24"/>
-          <w:szCs w:val="24"/>
-        </w:rPr>
-      </w:pPr>
+          <w:sz w:val="24"/>
+          <w:szCs w:val="24"/>
+        </w:rPr>
+        <w:t>Trivium</w:t>
+      </w:r>
       <w:r>
         <w:rPr>
           <w:rFonts w:cs="Times New Roman" w:ascii="Baskerville Old Face" w:hAnsi="Baskerville Old Face"/>
@@ -24,7 +35,7 @@
           <w:sz w:val="24"/>
           <w:szCs w:val="24"/>
         </w:rPr>
-        <w:t>The Teaching of the</w:t>
+        <w:t xml:space="preserve"> at Bec and its Bearing on Anselm’s Programme of </w:t>
       </w:r>
       <w:r>
         <w:rPr>
@@ -34,53 +45,23 @@
           <w:sz w:val="24"/>
           <w:szCs w:val="24"/>
         </w:rPr>
-        <w:t>Trivium</w:t>
-      </w:r>
-      <w:r>
-        <w:rPr>
-          <w:rFonts w:cs="Times New Roman" w:ascii="Baskerville Old Face" w:hAnsi="Baskerville Old Face"/>
-          <w:b/>
-          <w:sz w:val="24"/>
-          <w:szCs w:val="24"/>
-        </w:rPr>
-        <w:t xml:space="preserve"> at Bec and its Bearing on Anselm’s Programme of </w:t>
-      </w:r>
-      <w:r>
-        <w:rPr>
-          <w:rFonts w:cs="Times New Roman" w:ascii="Baskerville Old Face" w:hAnsi="Baskerville Old Face"/>
-          <w:b/>
-          <w:i/>
-          <w:sz w:val="24"/>
-          <w:szCs w:val="24"/>
-        </w:rPr>
         <w:t>Fides Quaerens Intellectum</w:t>
       </w:r>
     </w:p>
     <w:p>
       <w:pPr>
         <w:pStyle w:val="Normal"/>
-        <w:jc w:val="both"/>
+        <w:spacing w:lineRule="auto" w:line="480"/>
+        <w:jc w:val="both"/>
+        <w:rPr/>
+      </w:pPr>
+      <w:r>
         <w:rPr>
           <w:rFonts w:ascii="Baskerville Old Face" w:hAnsi="Baskerville Old Face"/>
           <w:sz w:val="24"/>
           <w:szCs w:val="24"/>
         </w:rPr>
-      </w:pPr>
-      <w:r>
-        <w:rPr>
-          <w:rFonts w:ascii="Baskerville Old Face" w:hAnsi="Baskerville Old Face"/>
-          <w:sz w:val="24"/>
-          <w:szCs w:val="24"/>
-        </w:rPr>
-        <w:t xml:space="preserve">Jacob Archambault, </w:t>
-      </w:r>
-      <w:r>
-        <w:rPr>
-          <w:rFonts w:ascii="Baskerville Old Face" w:hAnsi="Baskerville Old Face"/>
-          <w:sz w:val="24"/>
-          <w:szCs w:val="24"/>
-        </w:rPr>
-        <w:t>Independent Scholar</w:t>
+        <w:t>Jacob Archambault, Independent Scholar</w:t>
       </w:r>
     </w:p>
     <w:p>
@@ -89,11 +70,7 @@
         <w:spacing w:lineRule="auto" w:line="480"/>
         <w:ind w:left="900" w:hanging="0"/>
         <w:jc w:val="both"/>
-        <w:rPr>
-          <w:rFonts w:ascii="Baskerville Old Face" w:hAnsi="Baskerville Old Face" w:cs="Times New Roman"/>
-          <w:sz w:val="24"/>
-          <w:szCs w:val="24"/>
-        </w:rPr>
+        <w:rPr/>
       </w:pPr>
       <w:r>
         <w:rPr>
@@ -221,11 +198,7 @@
         <w:spacing w:lineRule="auto" w:line="480"/>
         <w:ind w:left="900" w:hanging="0"/>
         <w:jc w:val="both"/>
-        <w:rPr>
-          <w:rFonts w:ascii="Baskerville Old Face" w:hAnsi="Baskerville Old Face" w:cs="Times New Roman"/>
-          <w:sz w:val="24"/>
-          <w:szCs w:val="24"/>
-        </w:rPr>
+        <w:rPr/>
       </w:pPr>
       <w:r>
         <w:rPr>
@@ -326,11 +299,7 @@
         <w:pStyle w:val="Normal"/>
         <w:spacing w:lineRule="auto" w:line="480"/>
         <w:jc w:val="both"/>
-        <w:rPr>
-          <w:rFonts w:ascii="Baskerville Old Face" w:hAnsi="Baskerville Old Face" w:cs="Times New Roman"/>
-          <w:sz w:val="24"/>
-          <w:szCs w:val="24"/>
-        </w:rPr>
+        <w:rPr/>
       </w:pPr>
       <w:r>
         <w:rPr>
@@ -346,15 +315,29 @@
         <w:pStyle w:val="Heading1"/>
         <w:spacing w:lineRule="auto" w:line="480"/>
         <w:jc w:val="both"/>
-        <w:rPr>
-          <w:rFonts w:ascii="Baskerville Old Face" w:hAnsi="Baskerville Old Face" w:cs="Times New Roman"/>
-          <w:b/>
+        <w:rPr/>
+      </w:pPr>
+      <w:r>
+        <w:rPr>
+          <w:rFonts w:cs="Times New Roman" w:ascii="Baskerville Old Face" w:hAnsi="Baskerville Old Face"/>
           <w:b/>
           <w:color w:val="auto"/>
           <w:sz w:val="24"/>
           <w:szCs w:val="24"/>
         </w:rPr>
-      </w:pPr>
+        <w:t xml:space="preserve">1 The Current State of Anselm Scholarship and the Usual Understanding of </w:t>
+      </w:r>
+      <w:r>
+        <w:rPr>
+          <w:rFonts w:cs="Times New Roman" w:ascii="Baskerville Old Face" w:hAnsi="Baskerville Old Face"/>
+          <w:b/>
+          <w:i/>
+          <w:color w:val="auto"/>
+          <w:sz w:val="24"/>
+          <w:szCs w:val="24"/>
+        </w:rPr>
+        <w:t>Fides</w:t>
+      </w:r>
       <w:r>
         <w:rPr>
           <w:rFonts w:cs="Times New Roman" w:ascii="Baskerville Old Face" w:hAnsi="Baskerville Old Face"/>
@@ -363,27 +346,6 @@
           <w:sz w:val="24"/>
           <w:szCs w:val="24"/>
         </w:rPr>
-        <w:t xml:space="preserve">1 The Current State of Anselm Scholarship and the Usual Understanding of </w:t>
-      </w:r>
-      <w:r>
-        <w:rPr>
-          <w:rFonts w:cs="Times New Roman" w:ascii="Baskerville Old Face" w:hAnsi="Baskerville Old Face"/>
-          <w:b/>
-          <w:i/>
-          <w:color w:val="auto"/>
-          <w:sz w:val="24"/>
-          <w:szCs w:val="24"/>
-        </w:rPr>
-        <w:t>Fides</w:t>
-      </w:r>
-      <w:r>
-        <w:rPr>
-          <w:rFonts w:cs="Times New Roman" w:ascii="Baskerville Old Face" w:hAnsi="Baskerville Old Face"/>
-          <w:b/>
-          <w:color w:val="auto"/>
-          <w:sz w:val="24"/>
-          <w:szCs w:val="24"/>
-        </w:rPr>
         <w:t xml:space="preserve"> and </w:t>
       </w:r>
       <w:r>
@@ -403,11 +365,7 @@
         <w:pStyle w:val="Normal"/>
         <w:spacing w:lineRule="auto" w:line="480"/>
         <w:jc w:val="both"/>
-        <w:rPr>
-          <w:rFonts w:ascii="Baskerville Old Face" w:hAnsi="Baskerville Old Face"/>
-          <w:sz w:val="24"/>
-          <w:szCs w:val="24"/>
-        </w:rPr>
+        <w:rPr/>
       </w:pPr>
       <w:r>
         <w:rPr>
@@ -450,11 +408,7 @@
         <w:spacing w:lineRule="auto" w:line="480"/>
         <w:ind w:left="900" w:hanging="0"/>
         <w:jc w:val="both"/>
-        <w:rPr>
-          <w:rFonts w:ascii="Baskerville Old Face" w:hAnsi="Baskerville Old Face" w:cs="Times New Roman"/>
-          <w:sz w:val="24"/>
-          <w:szCs w:val="24"/>
-        </w:rPr>
+        <w:rPr/>
       </w:pPr>
       <w:r>
         <w:rPr>
@@ -479,11 +433,7 @@
         <w:pStyle w:val="Normal"/>
         <w:spacing w:lineRule="auto" w:line="480"/>
         <w:jc w:val="both"/>
-        <w:rPr>
-          <w:rFonts w:ascii="Baskerville Old Face" w:hAnsi="Baskerville Old Face" w:cs="Times New Roman"/>
-          <w:sz w:val="24"/>
-          <w:szCs w:val="24"/>
-        </w:rPr>
+        <w:rPr/>
       </w:pPr>
       <w:r>
         <w:rPr>
@@ -550,11 +500,7 @@
         <w:pStyle w:val="Normal"/>
         <w:spacing w:lineRule="auto" w:line="480"/>
         <w:jc w:val="both"/>
-        <w:rPr>
-          <w:rFonts w:ascii="Baskerville Old Face" w:hAnsi="Baskerville Old Face" w:cs="Times New Roman"/>
-          <w:sz w:val="24"/>
-          <w:szCs w:val="24"/>
-        </w:rPr>
+        <w:rPr/>
       </w:pPr>
       <w:r>
         <w:rPr>
@@ -597,11 +543,7 @@
         <w:pStyle w:val="Normal"/>
         <w:spacing w:lineRule="auto" w:line="480"/>
         <w:jc w:val="both"/>
-        <w:rPr>
-          <w:rFonts w:ascii="Baskerville Old Face" w:hAnsi="Baskerville Old Face" w:cs="Times New Roman"/>
-          <w:sz w:val="24"/>
-          <w:szCs w:val="24"/>
-        </w:rPr>
+        <w:rPr/>
       </w:pPr>
       <w:r>
         <w:rPr>
@@ -678,11 +620,7 @@
         <w:pStyle w:val="Normal"/>
         <w:spacing w:lineRule="auto" w:line="480"/>
         <w:jc w:val="both"/>
-        <w:rPr>
-          <w:rFonts w:ascii="Baskerville Old Face" w:hAnsi="Baskerville Old Face" w:cs="Times New Roman"/>
-          <w:sz w:val="24"/>
-          <w:szCs w:val="24"/>
-        </w:rPr>
+        <w:rPr/>
       </w:pPr>
       <w:r>
         <w:rPr>
@@ -784,11 +722,7 @@
         <w:pStyle w:val="Normal"/>
         <w:spacing w:lineRule="auto" w:line="480"/>
         <w:jc w:val="both"/>
-        <w:rPr>
-          <w:rFonts w:ascii="Baskerville Old Face" w:hAnsi="Baskerville Old Face" w:cs="Times New Roman"/>
-          <w:sz w:val="24"/>
-          <w:szCs w:val="24"/>
-        </w:rPr>
+        <w:rPr/>
       </w:pPr>
       <w:r>
         <w:rPr>
@@ -848,11 +782,7 @@
         <w:pStyle w:val="Normal"/>
         <w:spacing w:lineRule="auto" w:line="480"/>
         <w:jc w:val="both"/>
-        <w:rPr>
-          <w:rFonts w:ascii="Baskerville Old Face" w:hAnsi="Baskerville Old Face" w:cs="Times New Roman"/>
-          <w:sz w:val="24"/>
-          <w:szCs w:val="24"/>
-        </w:rPr>
+        <w:rPr/>
       </w:pPr>
       <w:r>
         <w:rPr>
@@ -937,15 +867,18 @@
         <w:pStyle w:val="Heading1"/>
         <w:spacing w:lineRule="auto" w:line="480"/>
         <w:jc w:val="both"/>
-        <w:rPr>
-          <w:rFonts w:ascii="Baskerville Old Face" w:hAnsi="Baskerville Old Face" w:cs="Times New Roman"/>
-          <w:b/>
+        <w:rPr/>
+      </w:pPr>
+      <w:r>
+        <w:rPr>
+          <w:rFonts w:cs="Times New Roman" w:ascii="Baskerville Old Face" w:hAnsi="Baskerville Old Face"/>
           <w:b/>
           <w:color w:val="auto"/>
           <w:sz w:val="24"/>
           <w:szCs w:val="24"/>
         </w:rPr>
-      </w:pPr>
+        <w:t>2 The Trivium at Bec in the Early 12</w:t>
+      </w:r>
       <w:r>
         <w:rPr>
           <w:rFonts w:cs="Times New Roman" w:ascii="Baskerville Old Face" w:hAnsi="Baskerville Old Face"/>
@@ -953,8 +886,9 @@
           <w:color w:val="auto"/>
           <w:sz w:val="24"/>
           <w:szCs w:val="24"/>
-        </w:rPr>
-        <w:t>2 The Trivium at Bec in the Early 12</w:t>
+          <w:vertAlign w:val="superscript"/>
+        </w:rPr>
+        <w:t>th</w:t>
       </w:r>
       <w:r>
         <w:rPr>
@@ -963,17 +897,6 @@
           <w:color w:val="auto"/>
           <w:sz w:val="24"/>
           <w:szCs w:val="24"/>
-          <w:vertAlign w:val="superscript"/>
-        </w:rPr>
-        <w:t>th</w:t>
-      </w:r>
-      <w:r>
-        <w:rPr>
-          <w:rFonts w:cs="Times New Roman" w:ascii="Baskerville Old Face" w:hAnsi="Baskerville Old Face"/>
-          <w:b/>
-          <w:color w:val="auto"/>
-          <w:sz w:val="24"/>
-          <w:szCs w:val="24"/>
         </w:rPr>
         <w:t xml:space="preserve"> c.</w:t>
       </w:r>
@@ -983,11 +906,7 @@
         <w:pStyle w:val="Normal"/>
         <w:spacing w:lineRule="auto" w:line="480"/>
         <w:jc w:val="both"/>
-        <w:rPr>
-          <w:rFonts w:ascii="Baskerville Old Face" w:hAnsi="Baskerville Old Face"/>
-          <w:sz w:val="24"/>
-          <w:szCs w:val="24"/>
-        </w:rPr>
+        <w:rPr/>
       </w:pPr>
       <w:r>
         <w:rPr>
@@ -1005,11 +924,7 @@
         <w:spacing w:lineRule="auto" w:line="480"/>
         <w:ind w:left="900" w:hanging="0"/>
         <w:jc w:val="both"/>
-        <w:rPr>
-          <w:rFonts w:ascii="Baskerville Old Face" w:hAnsi="Baskerville Old Face" w:cs="Times New Roman"/>
-          <w:sz w:val="24"/>
-          <w:szCs w:val="24"/>
-        </w:rPr>
+        <w:rPr/>
       </w:pPr>
       <w:r>
         <w:rPr>
@@ -1034,11 +949,7 @@
         <w:pStyle w:val="Normal"/>
         <w:spacing w:lineRule="auto" w:line="480"/>
         <w:jc w:val="both"/>
-        <w:rPr>
-          <w:rFonts w:ascii="Baskerville Old Face" w:hAnsi="Baskerville Old Face" w:cs="Times New Roman"/>
-          <w:sz w:val="24"/>
-          <w:szCs w:val="24"/>
-        </w:rPr>
+        <w:rPr/>
       </w:pPr>
       <w:r>
         <w:rPr>
@@ -1179,7 +1090,7 @@
       </w:r>
       <w:r>
         <w:rPr>
-          <w:rFonts w:cs="Times New Roman" w:ascii="Baskerville" w:hAnsi="Baskerville"/>
+          <w:rFonts w:cs="Times New Roman" w:ascii="Baskerville Old Face" w:hAnsi="Baskerville Old Face"/>
           <w:sz w:val="24"/>
           <w:szCs w:val="24"/>
         </w:rPr>
@@ -1187,7 +1098,7 @@
       </w:r>
       <w:r>
         <w:rPr>
-          <w:rFonts w:cs="Times New Roman" w:ascii="Baskerville" w:hAnsi="Baskerville"/>
+          <w:rFonts w:cs="Times New Roman" w:ascii="Baskerville Old Face" w:hAnsi="Baskerville Old Face"/>
           <w:i/>
           <w:sz w:val="24"/>
           <w:szCs w:val="24"/>
@@ -1196,7 +1107,7 @@
       </w:r>
       <w:r>
         <w:rPr>
-          <w:rFonts w:cs="Times New Roman" w:ascii="Baskerville" w:hAnsi="Baskerville"/>
+          <w:rFonts w:cs="Times New Roman" w:ascii="Baskerville Old Face" w:hAnsi="Baskerville Old Face"/>
           <w:sz w:val="24"/>
           <w:szCs w:val="24"/>
         </w:rPr>
@@ -1204,7 +1115,7 @@
       </w:r>
       <w:r>
         <w:rPr>
-          <w:rFonts w:cs="Times New Roman" w:ascii="Baskerville" w:hAnsi="Baskerville"/>
+          <w:rFonts w:cs="Times New Roman" w:ascii="Baskerville Old Face" w:hAnsi="Baskerville Old Face"/>
           <w:i/>
           <w:iCs/>
           <w:sz w:val="24"/>
@@ -1214,7 +1125,7 @@
       </w:r>
       <w:r>
         <w:rPr>
-          <w:rFonts w:cs="Times New Roman" w:ascii="Baskerville" w:hAnsi="Baskerville"/>
+          <w:rFonts w:cs="Times New Roman" w:ascii="Baskerville Old Face" w:hAnsi="Baskerville Old Face"/>
           <w:i w:val="false"/>
           <w:iCs w:val="false"/>
           <w:sz w:val="24"/>
@@ -1225,7 +1136,7 @@
       <w:r>
         <w:rPr>
           <w:rStyle w:val="FootnoteAnchor"/>
-          <w:rFonts w:cs="Times New Roman" w:ascii="Baskerville" w:hAnsi="Baskerville"/>
+          <w:rFonts w:cs="Times New Roman" w:ascii="Baskerville Old Face" w:hAnsi="Baskerville Old Face"/>
           <w:i w:val="false"/>
           <w:iCs w:val="false"/>
           <w:sz w:val="24"/>
@@ -1235,7 +1146,7 @@
       </w:r>
       <w:r>
         <w:rPr>
-          <w:rFonts w:cs="Times New Roman" w:ascii="Baskerville" w:hAnsi="Baskerville"/>
+          <w:rFonts w:cs="Times New Roman" w:ascii="Baskerville Old Face" w:hAnsi="Baskerville Old Face"/>
           <w:i/>
           <w:iCs/>
           <w:sz w:val="24"/>
@@ -1245,19 +1156,11 @@
       </w:r>
       <w:r>
         <w:rPr>
-          <w:rFonts w:cs="Times New Roman" w:ascii="Baskerville" w:hAnsi="Baskerville"/>
-          <w:sz w:val="24"/>
-          <w:szCs w:val="24"/>
-        </w:rPr>
-        <w:t>The remaining works of the list are also by Boethius: his commentaries on</w:t>
-      </w:r>
-      <w:r>
-        <w:rPr>
-          <w:rFonts w:cs="Times New Roman" w:ascii="Baskerville Old Face" w:hAnsi="Baskerville Old Face"/>
-          <w:sz w:val="24"/>
-          <w:szCs w:val="24"/>
-        </w:rPr>
-        <w:t xml:space="preserve"> Porphyry’s </w:t>
+          <w:rFonts w:cs="Times New Roman" w:ascii="Baskerville Old Face" w:hAnsi="Baskerville Old Face"/>
+          <w:sz w:val="24"/>
+          <w:szCs w:val="24"/>
+        </w:rPr>
+        <w:t xml:space="preserve">The remaining works of the list are also by Boethius: his commentaries on Porphyry’s </w:t>
       </w:r>
       <w:r>
         <w:rPr>
@@ -1333,11 +1236,7 @@
         <w:pStyle w:val="Normal"/>
         <w:spacing w:lineRule="auto" w:line="480"/>
         <w:jc w:val="both"/>
-        <w:rPr>
-          <w:rFonts w:ascii="Baskerville Old Face" w:hAnsi="Baskerville Old Face" w:cs="Times New Roman"/>
-          <w:sz w:val="24"/>
-          <w:szCs w:val="24"/>
-        </w:rPr>
+        <w:rPr/>
       </w:pPr>
       <w:r>
         <w:rPr>
@@ -1524,12 +1423,7 @@
         <w:pStyle w:val="Normal"/>
         <w:spacing w:lineRule="auto" w:line="480"/>
         <w:jc w:val="both"/>
-        <w:rPr>
-          <w:rFonts w:ascii="Baskerville" w:hAnsi="Baskerville" w:cs="Times New Roman"/>
-          <w:color w:val="FF0000"/>
-          <w:sz w:val="24"/>
-          <w:szCs w:val="24"/>
-        </w:rPr>
+        <w:rPr/>
       </w:pPr>
       <w:r>
         <w:rPr>
@@ -1640,19 +1534,11 @@
           <w:sz w:val="24"/>
           <w:szCs w:val="24"/>
         </w:rPr>
-        <w:t xml:space="preserve"> codex, and fortuitously picking up the codex next to it </w:t>
-      </w:r>
-      <w:r>
-        <w:rPr>
-          <w:rFonts w:cs="Times New Roman" w:ascii="Baskerville" w:hAnsi="Baskerville"/>
-          <w:sz w:val="24"/>
-          <w:szCs w:val="24"/>
-        </w:rPr>
-        <w:t xml:space="preserve">that would provide the </w:t>
-      </w:r>
-      <w:r>
-        <w:rPr>
-          <w:rFonts w:cs="Times New Roman" w:ascii="Baskerville" w:hAnsi="Baskerville"/>
+        <w:t xml:space="preserve"> codex, and fortuitously picking up the codex next to it that would provide the </w:t>
+      </w:r>
+      <w:r>
+        <w:rPr>
+          <w:rFonts w:cs="Times New Roman" w:ascii="Baskerville Old Face" w:hAnsi="Baskerville Old Face"/>
           <w:i/>
           <w:sz w:val="24"/>
           <w:szCs w:val="24"/>
@@ -1661,7 +1547,7 @@
       </w:r>
       <w:r>
         <w:rPr>
-          <w:rFonts w:cs="Times New Roman" w:ascii="Baskerville" w:hAnsi="Baskerville"/>
+          <w:rFonts w:cs="Times New Roman" w:ascii="Baskerville Old Face" w:hAnsi="Baskerville Old Face"/>
           <w:sz w:val="24"/>
           <w:szCs w:val="24"/>
         </w:rPr>
@@ -1670,7 +1556,7 @@
       <w:r>
         <w:rPr>
           <w:rStyle w:val="FootnoteAnchor"/>
-          <w:rFonts w:cs="Times New Roman" w:ascii="Baskerville" w:hAnsi="Baskerville"/>
+          <w:rFonts w:cs="Times New Roman" w:ascii="Baskerville Old Face" w:hAnsi="Baskerville Old Face"/>
           <w:sz w:val="24"/>
           <w:szCs w:val="24"/>
         </w:rPr>
@@ -1682,15 +1568,29 @@
         <w:pStyle w:val="Heading1"/>
         <w:spacing w:lineRule="auto" w:line="480"/>
         <w:jc w:val="both"/>
-        <w:rPr>
-          <w:rFonts w:ascii="Baskerville Old Face" w:hAnsi="Baskerville Old Face" w:cs="Times New Roman"/>
-          <w:b/>
+        <w:rPr/>
+      </w:pPr>
+      <w:r>
+        <w:rPr>
+          <w:rFonts w:cs="Times New Roman" w:ascii="Baskerville Old Face" w:hAnsi="Baskerville Old Face"/>
           <w:b/>
           <w:color w:val="auto"/>
           <w:sz w:val="24"/>
           <w:szCs w:val="24"/>
         </w:rPr>
-      </w:pPr>
+        <w:t xml:space="preserve">3 </w:t>
+      </w:r>
+      <w:r>
+        <w:rPr>
+          <w:rFonts w:cs="Times New Roman" w:ascii="Baskerville Old Face" w:hAnsi="Baskerville Old Face"/>
+          <w:b/>
+          <w:i/>
+          <w:color w:val="auto"/>
+          <w:sz w:val="24"/>
+          <w:szCs w:val="24"/>
+        </w:rPr>
+        <w:t>Intellectus</w:t>
+      </w:r>
       <w:r>
         <w:rPr>
           <w:rFonts w:cs="Times New Roman" w:ascii="Baskerville Old Face" w:hAnsi="Baskerville Old Face"/>
@@ -1699,27 +1599,6 @@
           <w:sz w:val="24"/>
           <w:szCs w:val="24"/>
         </w:rPr>
-        <w:t xml:space="preserve">3 </w:t>
-      </w:r>
-      <w:r>
-        <w:rPr>
-          <w:rFonts w:cs="Times New Roman" w:ascii="Baskerville Old Face" w:hAnsi="Baskerville Old Face"/>
-          <w:b/>
-          <w:i/>
-          <w:color w:val="auto"/>
-          <w:sz w:val="24"/>
-          <w:szCs w:val="24"/>
-        </w:rPr>
-        <w:t>Intellectus</w:t>
-      </w:r>
-      <w:r>
-        <w:rPr>
-          <w:rFonts w:cs="Times New Roman" w:ascii="Baskerville Old Face" w:hAnsi="Baskerville Old Face"/>
-          <w:b/>
-          <w:color w:val="auto"/>
-          <w:sz w:val="24"/>
-          <w:szCs w:val="24"/>
-        </w:rPr>
         <w:t xml:space="preserve"> in the Boethian Works of the </w:t>
       </w:r>
       <w:r>
@@ -1739,11 +1618,7 @@
         <w:pStyle w:val="Normal"/>
         <w:spacing w:lineRule="auto" w:line="480"/>
         <w:jc w:val="both"/>
-        <w:rPr>
-          <w:rFonts w:ascii="Baskerville Old Face" w:hAnsi="Baskerville Old Face"/>
-          <w:sz w:val="24"/>
-          <w:szCs w:val="24"/>
-        </w:rPr>
+        <w:rPr/>
       </w:pPr>
       <w:r>
         <w:rPr>
@@ -1794,11 +1669,7 @@
         <w:pStyle w:val="Normal"/>
         <w:spacing w:lineRule="auto" w:line="480"/>
         <w:jc w:val="both"/>
-        <w:rPr>
-          <w:rFonts w:ascii="Baskerville Old Face" w:hAnsi="Baskerville Old Face" w:cs="Times New Roman"/>
-          <w:sz w:val="24"/>
-          <w:szCs w:val="24"/>
-        </w:rPr>
+        <w:rPr/>
       </w:pPr>
       <w:r>
         <w:rPr>
@@ -1868,12 +1739,7 @@
         <w:spacing w:lineRule="auto" w:line="480"/>
         <w:ind w:left="900" w:hanging="0"/>
         <w:jc w:val="both"/>
-        <w:rPr>
-          <w:rFonts w:ascii="Baskerville Old Face" w:hAnsi="Baskerville Old Face" w:cs="Times New Roman"/>
-          <w:color w:val="FF0000"/>
-          <w:sz w:val="24"/>
-          <w:szCs w:val="24"/>
-        </w:rPr>
+        <w:rPr/>
       </w:pPr>
       <w:r>
         <w:rPr>
@@ -1906,11 +1772,7 @@
         <w:pStyle w:val="Normal"/>
         <w:spacing w:lineRule="auto" w:line="480" w:before="0" w:after="0"/>
         <w:jc w:val="both"/>
-        <w:rPr>
-          <w:rFonts w:ascii="Baskerville Old Face" w:hAnsi="Baskerville Old Face" w:cs="Times New Roman"/>
-          <w:sz w:val="24"/>
-          <w:szCs w:val="24"/>
-        </w:rPr>
+        <w:rPr/>
       </w:pPr>
       <w:r>
         <w:rPr>
@@ -1945,11 +1807,7 @@
         <w:spacing w:lineRule="auto" w:line="480" w:before="0" w:after="0"/>
         <w:ind w:left="900" w:hanging="0"/>
         <w:jc w:val="both"/>
-        <w:rPr>
-          <w:rFonts w:ascii="Baskerville Old Face" w:hAnsi="Baskerville Old Face" w:cs="Times New Roman"/>
-          <w:sz w:val="24"/>
-          <w:szCs w:val="24"/>
-        </w:rPr>
+        <w:rPr/>
       </w:pPr>
       <w:r>
         <w:rPr>
@@ -1982,11 +1840,7 @@
         <w:pStyle w:val="Normal"/>
         <w:spacing w:lineRule="auto" w:line="480"/>
         <w:jc w:val="both"/>
-        <w:rPr>
-          <w:rFonts w:ascii="Baskerville Old Face" w:hAnsi="Baskerville Old Face" w:cs="Times New Roman"/>
-          <w:sz w:val="24"/>
-          <w:szCs w:val="24"/>
-        </w:rPr>
+        <w:rPr/>
       </w:pPr>
       <w:r>
         <w:rPr>
@@ -2131,11 +1985,7 @@
         <w:pStyle w:val="Normal"/>
         <w:spacing w:lineRule="auto" w:line="480"/>
         <w:jc w:val="both"/>
-        <w:rPr>
-          <w:rFonts w:ascii="Baskerville Old Face" w:hAnsi="Baskerville Old Face" w:cs="Times New Roman"/>
-          <w:sz w:val="24"/>
-          <w:szCs w:val="24"/>
-        </w:rPr>
+        <w:rPr/>
       </w:pPr>
       <w:r>
         <w:rPr>
@@ -2314,11 +2164,7 @@
         <w:pStyle w:val="Normal"/>
         <w:spacing w:lineRule="auto" w:line="480"/>
         <w:jc w:val="both"/>
-        <w:rPr>
-          <w:rFonts w:ascii="Baskerville Old Face" w:hAnsi="Baskerville Old Face" w:cs="Times New Roman"/>
-          <w:sz w:val="24"/>
-          <w:szCs w:val="24"/>
-        </w:rPr>
+        <w:rPr/>
       </w:pPr>
       <w:r>
         <w:rPr>
@@ -2370,11 +2216,7 @@
         <w:spacing w:lineRule="auto" w:line="480"/>
         <w:ind w:left="900" w:hanging="0"/>
         <w:jc w:val="both"/>
-        <w:rPr>
-          <w:rFonts w:ascii="Baskerville Old Face" w:hAnsi="Baskerville Old Face" w:cs="Times New Roman"/>
-          <w:sz w:val="24"/>
-          <w:szCs w:val="24"/>
-        </w:rPr>
+        <w:rPr/>
       </w:pPr>
       <w:r>
         <w:rPr>
@@ -2450,11 +2292,7 @@
         <w:pStyle w:val="Normal"/>
         <w:spacing w:lineRule="auto" w:line="480"/>
         <w:jc w:val="both"/>
-        <w:rPr>
-          <w:rFonts w:ascii="Baskerville Old Face" w:hAnsi="Baskerville Old Face" w:cs="Times New Roman"/>
-          <w:sz w:val="24"/>
-          <w:szCs w:val="24"/>
-        </w:rPr>
+        <w:rPr/>
       </w:pPr>
       <w:r>
         <w:rPr>
@@ -2598,11 +2436,7 @@
         <w:pStyle w:val="Normal"/>
         <w:spacing w:lineRule="auto" w:line="480"/>
         <w:jc w:val="both"/>
-        <w:rPr>
-          <w:rFonts w:ascii="Baskerville Old Face" w:hAnsi="Baskerville Old Face" w:cs="Times New Roman"/>
-          <w:sz w:val="24"/>
-          <w:szCs w:val="24"/>
-        </w:rPr>
+        <w:rPr/>
       </w:pPr>
       <w:r>
         <w:rPr>
@@ -2637,11 +2471,7 @@
         <w:spacing w:lineRule="auto" w:line="480"/>
         <w:ind w:left="900" w:hanging="0"/>
         <w:jc w:val="both"/>
-        <w:rPr>
-          <w:rFonts w:ascii="Baskerville Old Face" w:hAnsi="Baskerville Old Face" w:cs="Times New Roman"/>
-          <w:sz w:val="24"/>
-          <w:szCs w:val="24"/>
-        </w:rPr>
+        <w:rPr/>
       </w:pPr>
       <w:r>
         <w:rPr>
@@ -2803,12 +2633,7 @@
         <w:spacing w:lineRule="auto" w:line="480"/>
         <w:ind w:left="900" w:hanging="0"/>
         <w:jc w:val="both"/>
-        <w:rPr>
-          <w:rFonts w:ascii="Baskerville Old Face" w:hAnsi="Baskerville Old Face" w:cs="Times New Roman"/>
-          <w:color w:val="FF0000"/>
-          <w:sz w:val="24"/>
-          <w:szCs w:val="24"/>
-        </w:rPr>
+        <w:rPr/>
       </w:pPr>
       <w:r>
         <w:rPr>
@@ -2844,19 +2669,13 @@
       <w:pPr>
         <w:pStyle w:val="Normal"/>
         <w:suppressAutoHyphens w:val="false"/>
-        <w:spacing w:lineRule="auto" w:line="240" w:before="0" w:after="0"/>
+        <w:spacing w:lineRule="auto" w:line="480" w:before="0" w:after="0"/>
         <w:ind w:left="1440" w:hanging="0"/>
-        <w:rPr>
-          <w:rFonts w:ascii="Baskerville" w:hAnsi="Baskerville" w:eastAsia="Times New Roman" w:cs="Times New Roman"/>
-          <w:color w:val="FF0000"/>
-          <w:sz w:val="24"/>
-          <w:szCs w:val="24"/>
-          <w:lang w:val="en-GB" w:eastAsia="en-GB"/>
-        </w:rPr>
-      </w:pPr>
-      <w:r>
-        <w:rPr>
-          <w:rFonts w:eastAsia="Times New Roman" w:cs="Times New Roman" w:ascii="Baskerville" w:hAnsi="Baskerville"/>
+        <w:rPr/>
+      </w:pPr>
+      <w:r>
+        <w:rPr>
+          <w:rFonts w:eastAsia="Times New Roman" w:cs="Times New Roman" w:ascii="Baskerville Old Face" w:hAnsi="Baskerville Old Face"/>
           <w:color w:val="FF0000"/>
           <w:sz w:val="24"/>
           <w:szCs w:val="24"/>
@@ -2869,19 +2688,13 @@
       <w:pPr>
         <w:pStyle w:val="Normal"/>
         <w:suppressAutoHyphens w:val="false"/>
-        <w:spacing w:lineRule="auto" w:line="240" w:beforeAutospacing="1" w:afterAutospacing="1"/>
+        <w:spacing w:lineRule="auto" w:line="480" w:beforeAutospacing="1" w:afterAutospacing="1"/>
         <w:ind w:left="1440" w:hanging="0"/>
-        <w:rPr>
-          <w:rFonts w:ascii="Baskerville" w:hAnsi="Baskerville" w:eastAsia="Times New Roman" w:cs="Times New Roman"/>
-          <w:color w:val="FF0000"/>
-          <w:sz w:val="24"/>
-          <w:szCs w:val="24"/>
-          <w:lang w:val="en-GB" w:eastAsia="en-GB"/>
-        </w:rPr>
-      </w:pPr>
-      <w:r>
-        <w:rPr>
-          <w:rFonts w:eastAsia="Times New Roman" w:cs="Times New Roman" w:ascii="Baskerville" w:hAnsi="Baskerville"/>
+        <w:rPr/>
+      </w:pPr>
+      <w:r>
+        <w:rPr>
+          <w:rFonts w:eastAsia="Times New Roman" w:cs="Times New Roman" w:ascii="Baskerville Old Face" w:hAnsi="Baskerville Old Face"/>
           <w:color w:val="FF0000"/>
           <w:sz w:val="24"/>
           <w:szCs w:val="24"/>
@@ -2895,11 +2708,7 @@
         <w:pStyle w:val="Normal"/>
         <w:spacing w:lineRule="auto" w:line="480"/>
         <w:jc w:val="both"/>
-        <w:rPr>
-          <w:rFonts w:ascii="Baskerville Old Face" w:hAnsi="Baskerville Old Face" w:cs="Times New Roman"/>
-          <w:sz w:val="24"/>
-          <w:szCs w:val="24"/>
-        </w:rPr>
+        <w:rPr/>
       </w:pPr>
       <w:r>
         <w:rPr>
@@ -3168,6 +2977,207 @@
           <w:szCs w:val="24"/>
         </w:rPr>
         <w:footnoteReference w:id="27"/>
+      </w:r>
+    </w:p>
+    <w:p>
+      <w:pPr>
+        <w:pStyle w:val="Normal"/>
+        <w:bidi w:val="0"/>
+        <w:spacing w:lineRule="auto" w:line="480"/>
+        <w:jc w:val="both"/>
+        <w:rPr/>
+      </w:pPr>
+      <w:r>
+        <w:rPr>
+          <w:rFonts w:cs="Times New Roman" w:ascii="Baskerville Old Face" w:hAnsi="Baskerville Old Face"/>
+          <w:sz w:val="24"/>
+          <w:szCs w:val="24"/>
+        </w:rPr>
+        <w:tab/>
+        <w:t xml:space="preserve">Two objections arise at this point. </w:t>
+      </w:r>
+      <w:r>
+        <w:rPr>
+          <w:rFonts w:cs="Times New Roman" w:ascii="Baskerville Old Face" w:hAnsi="Baskerville Old Face"/>
+          <w:sz w:val="24"/>
+          <w:szCs w:val="24"/>
+        </w:rPr>
+        <w:t>First</w:t>
+      </w:r>
+      <w:r>
+        <w:rPr>
+          <w:rFonts w:cs="Times New Roman" w:ascii="Baskerville Old Face" w:hAnsi="Baskerville Old Face"/>
+          <w:sz w:val="24"/>
+          <w:szCs w:val="24"/>
+        </w:rPr>
+        <w:t xml:space="preserve">, </w:t>
+      </w:r>
+      <w:r>
+        <w:rPr>
+          <w:rFonts w:cs="Times New Roman" w:ascii="Baskerville Old Face" w:hAnsi="Baskerville Old Face"/>
+          <w:i/>
+          <w:iCs/>
+          <w:sz w:val="24"/>
+          <w:szCs w:val="24"/>
+        </w:rPr>
+        <w:t>intellectus</w:t>
+      </w:r>
+      <w:r>
+        <w:rPr>
+          <w:rFonts w:cs="Times New Roman" w:ascii="Baskerville Old Face" w:hAnsi="Baskerville Old Face"/>
+          <w:i w:val="false"/>
+          <w:iCs w:val="false"/>
+          <w:sz w:val="24"/>
+          <w:szCs w:val="24"/>
+        </w:rPr>
+        <w:t xml:space="preserve"> is often juxtaposed with </w:t>
+      </w:r>
+      <w:r>
+        <w:rPr>
+          <w:rFonts w:cs="Times New Roman" w:ascii="Baskerville Old Face" w:hAnsi="Baskerville Old Face"/>
+          <w:i/>
+          <w:iCs/>
+          <w:sz w:val="24"/>
+          <w:szCs w:val="24"/>
+        </w:rPr>
+        <w:t>significatio</w:t>
+      </w:r>
+      <w:r>
+        <w:rPr>
+          <w:rFonts w:cs="Times New Roman" w:ascii="Baskerville Old Face" w:hAnsi="Baskerville Old Face"/>
+          <w:i w:val="false"/>
+          <w:iCs w:val="false"/>
+          <w:sz w:val="24"/>
+          <w:szCs w:val="24"/>
+        </w:rPr>
+        <w:t xml:space="preserve">, which is itself commonly translated as meaning. But we would not expect this juxtaposition if the above interpretation of </w:t>
+      </w:r>
+      <w:r>
+        <w:rPr>
+          <w:rFonts w:cs="Times New Roman" w:ascii="Baskerville Old Face" w:hAnsi="Baskerville Old Face"/>
+          <w:i/>
+          <w:iCs/>
+          <w:sz w:val="24"/>
+          <w:szCs w:val="24"/>
+        </w:rPr>
+        <w:t xml:space="preserve">intellectus </w:t>
+      </w:r>
+      <w:r>
+        <w:rPr>
+          <w:rFonts w:cs="Times New Roman" w:ascii="Baskerville Old Face" w:hAnsi="Baskerville Old Face"/>
+          <w:i w:val="false"/>
+          <w:iCs w:val="false"/>
+          <w:sz w:val="24"/>
+          <w:szCs w:val="24"/>
+        </w:rPr>
+        <w:t xml:space="preserve">were correct. Take, for instance, the following passage from Boethius second commentary on Aristotle’s </w:t>
+      </w:r>
+      <w:r>
+        <w:rPr>
+          <w:rFonts w:cs="Times New Roman" w:ascii="Baskerville Old Face" w:hAnsi="Baskerville Old Face"/>
+          <w:i/>
+          <w:iCs/>
+          <w:sz w:val="24"/>
+          <w:szCs w:val="24"/>
+        </w:rPr>
+        <w:t>De Interpretatione</w:t>
+      </w:r>
+      <w:r>
+        <w:rPr>
+          <w:rFonts w:cs="Times New Roman" w:ascii="Baskerville Old Face" w:hAnsi="Baskerville Old Face"/>
+          <w:i w:val="false"/>
+          <w:iCs w:val="false"/>
+          <w:sz w:val="24"/>
+          <w:szCs w:val="24"/>
+        </w:rPr>
+        <w:t xml:space="preserve">: </w:t>
+      </w:r>
+    </w:p>
+    <w:p>
+      <w:pPr>
+        <w:pStyle w:val="Normal"/>
+        <w:widowControl/>
+        <w:suppressAutoHyphens w:val="false"/>
+        <w:bidi w:val="0"/>
+        <w:spacing w:lineRule="auto" w:line="480" w:before="0" w:after="0"/>
+        <w:ind w:left="900" w:right="0" w:hanging="0"/>
+        <w:jc w:val="left"/>
+        <w:rPr/>
+      </w:pPr>
+      <w:r>
+        <w:rPr>
+          <w:rFonts w:eastAsia="Times New Roman" w:cs="Times New Roman" w:ascii="Baskerville Old Face" w:hAnsi="Baskerville Old Face"/>
+          <w:color w:val="auto"/>
+          <w:sz w:val="24"/>
+          <w:szCs w:val="24"/>
+          <w:lang w:val="en-GB" w:eastAsia="en-GB"/>
+        </w:rPr>
+        <w:t>quocirca cum omnis animae passio rei quaedam videatur esse proprietas, porro autem designativae voces intellectuum principaliter, rerum dehinc a quibus intellectus profecti sunt significatione nitantur, quidquid est in vocibus significativum, id animae passiones designat.</w:t>
+      </w:r>
+      <w:r>
+        <w:rPr>
+          <w:rStyle w:val="FootnoteAnchor"/>
+          <w:rFonts w:eastAsia="Times New Roman" w:cs="Times New Roman" w:ascii="Baskerville Old Face" w:hAnsi="Baskerville Old Face"/>
+          <w:color w:val="auto"/>
+          <w:sz w:val="24"/>
+          <w:szCs w:val="24"/>
+          <w:lang w:val="en-GB" w:eastAsia="en-GB"/>
+        </w:rPr>
+        <w:footnoteReference w:id="28"/>
+      </w:r>
+    </w:p>
+    <w:p>
+      <w:pPr>
+        <w:pStyle w:val="Normal"/>
+        <w:widowControl/>
+        <w:suppressAutoHyphens w:val="false"/>
+        <w:bidi w:val="0"/>
+        <w:spacing w:lineRule="auto" w:line="480" w:before="0" w:after="0"/>
+        <w:ind w:right="0" w:hanging="0"/>
+        <w:jc w:val="left"/>
+        <w:rPr/>
+      </w:pPr>
+      <w:r>
+        <w:rPr>
+          <w:rFonts w:eastAsia="Times New Roman" w:cs="Times New Roman" w:ascii="Baskerville Old Face" w:hAnsi="Baskerville Old Face"/>
+          <w:color w:val="auto"/>
+          <w:sz w:val="24"/>
+          <w:szCs w:val="24"/>
+          <w:lang w:val="en-GB" w:eastAsia="en-GB"/>
+        </w:rPr>
+        <w:t xml:space="preserve">Smith translates the text as follows: </w:t>
+      </w:r>
+    </w:p>
+    <w:p>
+      <w:pPr>
+        <w:pStyle w:val="Normal"/>
+        <w:suppressAutoHyphens w:val="false"/>
+        <w:spacing w:lineRule="auto" w:line="480" w:beforeAutospacing="1" w:afterAutospacing="1"/>
+        <w:ind w:left="1440" w:hanging="0"/>
+        <w:rPr>
+          <w:color w:val="auto"/>
+        </w:rPr>
+      </w:pPr>
+      <w:r>
+        <w:rPr>
+          <w:rFonts w:eastAsia="Times New Roman" w:cs="Times New Roman" w:ascii="Baskerville Old Face" w:hAnsi="Baskerville Old Face"/>
+          <w:color w:val="auto"/>
+          <w:sz w:val="24"/>
+          <w:szCs w:val="24"/>
+          <w:lang w:val="en-GB" w:eastAsia="en-GB"/>
+        </w:rPr>
+        <w:t>And so, since every affection in the soul seems to be the specific character of a thing and, furthermore, spoken sounds signify primarily thoughts but rely after this on the signification of the things from which thoughts arise, any spoken sound which is significant indicates an affection of the soul.</w:t>
+      </w:r>
+      <w:r>
+        <w:rPr>
+          <w:rStyle w:val="FootnoteAnchor"/>
+          <w:rFonts w:eastAsia="Times New Roman" w:cs="Times New Roman" w:ascii="Baskerville Old Face" w:hAnsi="Baskerville Old Face"/>
+          <w:color w:val="auto"/>
+          <w:sz w:val="24"/>
+          <w:szCs w:val="24"/>
+          <w:lang w:val="en-GB" w:eastAsia="en-GB"/>
+        </w:rPr>
+        <w:footnoteReference w:id="29"/>
       </w:r>
     </w:p>
     <w:p>
@@ -3175,15 +3185,29 @@
         <w:pStyle w:val="Heading1"/>
         <w:spacing w:lineRule="auto" w:line="480"/>
         <w:jc w:val="both"/>
-        <w:rPr>
-          <w:rFonts w:ascii="Baskerville Old Face" w:hAnsi="Baskerville Old Face" w:cs="Times New Roman"/>
-          <w:b/>
+        <w:rPr/>
+      </w:pPr>
+      <w:r>
+        <w:rPr>
+          <w:rFonts w:cs="Times New Roman" w:ascii="Baskerville Old Face" w:hAnsi="Baskerville Old Face"/>
           <w:b/>
           <w:color w:val="auto"/>
           <w:sz w:val="24"/>
           <w:szCs w:val="24"/>
         </w:rPr>
-      </w:pPr>
+        <w:t xml:space="preserve">4 </w:t>
+      </w:r>
+      <w:r>
+        <w:rPr>
+          <w:rFonts w:cs="Times New Roman" w:ascii="Baskerville Old Face" w:hAnsi="Baskerville Old Face"/>
+          <w:b/>
+          <w:i/>
+          <w:color w:val="auto"/>
+          <w:sz w:val="24"/>
+          <w:szCs w:val="24"/>
+        </w:rPr>
+        <w:t>Fides</w:t>
+      </w:r>
       <w:r>
         <w:rPr>
           <w:rFonts w:cs="Times New Roman" w:ascii="Baskerville Old Face" w:hAnsi="Baskerville Old Face"/>
@@ -3192,27 +3216,6 @@
           <w:sz w:val="24"/>
           <w:szCs w:val="24"/>
         </w:rPr>
-        <w:t xml:space="preserve">4 </w:t>
-      </w:r>
-      <w:r>
-        <w:rPr>
-          <w:rFonts w:cs="Times New Roman" w:ascii="Baskerville Old Face" w:hAnsi="Baskerville Old Face"/>
-          <w:b/>
-          <w:i/>
-          <w:color w:val="auto"/>
-          <w:sz w:val="24"/>
-          <w:szCs w:val="24"/>
-        </w:rPr>
-        <w:t>Fides</w:t>
-      </w:r>
-      <w:r>
-        <w:rPr>
-          <w:rFonts w:cs="Times New Roman" w:ascii="Baskerville Old Face" w:hAnsi="Baskerville Old Face"/>
-          <w:b/>
-          <w:color w:val="auto"/>
-          <w:sz w:val="24"/>
-          <w:szCs w:val="24"/>
-        </w:rPr>
         <w:t xml:space="preserve"> in Boethius’ Topical Works</w:t>
       </w:r>
     </w:p>
@@ -3221,11 +3224,7 @@
         <w:pStyle w:val="Normal"/>
         <w:spacing w:lineRule="auto" w:line="480"/>
         <w:jc w:val="both"/>
-        <w:rPr>
-          <w:rFonts w:ascii="Baskerville Old Face" w:hAnsi="Baskerville Old Face" w:cs="Times New Roman"/>
-          <w:sz w:val="24"/>
-          <w:szCs w:val="24"/>
-        </w:rPr>
+        <w:rPr/>
       </w:pPr>
       <w:r>
         <w:rPr>
@@ -3294,7 +3293,7 @@
           <w:sz w:val="24"/>
           <w:szCs w:val="24"/>
         </w:rPr>
-        <w:footnoteReference w:id="28"/>
+        <w:footnoteReference w:id="30"/>
       </w:r>
     </w:p>
     <w:p>
@@ -3306,9 +3305,7 @@
         </w:tabs>
         <w:spacing w:lineRule="auto" w:line="480" w:before="0" w:after="160"/>
         <w:jc w:val="both"/>
-        <w:rPr>
-          <w:rFonts w:ascii="Baskerville Old Face" w:hAnsi="Baskerville Old Face" w:cs="Times New Roman"/>
-        </w:rPr>
+        <w:rPr/>
       </w:pPr>
       <w:r>
         <w:rPr>
@@ -3354,7 +3351,7 @@
       </w:r>
       <w:r>
         <w:rPr>
-          <w:rFonts w:cs="Cambria" w:ascii="Cambria" w:hAnsi="Cambria"/>
+          <w:rFonts w:cs="Cambria" w:ascii="Baskerville Old Face" w:hAnsi="Baskerville Old Face"/>
         </w:rPr>
         <w:t>τό</w:t>
       </w:r>
@@ -3366,7 +3363,7 @@
       </w:r>
       <w:r>
         <w:rPr>
-          <w:rFonts w:cs="Cambria" w:ascii="Cambria" w:hAnsi="Cambria"/>
+          <w:rFonts w:cs="Cambria" w:ascii="Baskerville Old Face" w:hAnsi="Baskerville Old Face"/>
         </w:rPr>
         <w:t>ος</w:t>
       </w:r>
@@ -3434,7 +3431,7 @@
           <w:rStyle w:val="FootnoteAnchor"/>
           <w:rFonts w:cs="Times New Roman" w:ascii="Baskerville Old Face" w:hAnsi="Baskerville Old Face"/>
         </w:rPr>
-        <w:footnoteReference w:id="29"/>
+        <w:footnoteReference w:id="31"/>
       </w:r>
       <w:r>
         <w:rPr>
@@ -3449,9 +3446,7 @@
         <w:spacing w:lineRule="auto" w:line="480" w:before="0" w:after="160"/>
         <w:ind w:left="900" w:hanging="0"/>
         <w:jc w:val="both"/>
-        <w:rPr>
-          <w:rFonts w:ascii="Baskerville Old Face" w:hAnsi="Baskerville Old Face" w:cs="Times New Roman"/>
-        </w:rPr>
+        <w:rPr/>
       </w:pPr>
       <w:r>
         <w:rPr>
@@ -3711,7 +3706,7 @@
           <w:rStyle w:val="FootnoteAnchor"/>
           <w:rFonts w:cs="Times New Roman" w:ascii="Baskerville Old Face" w:hAnsi="Baskerville Old Face"/>
         </w:rPr>
-        <w:footnoteReference w:id="30"/>
+        <w:footnoteReference w:id="32"/>
       </w:r>
     </w:p>
     <w:p>
@@ -3719,9 +3714,7 @@
         <w:pStyle w:val="Standard"/>
         <w:spacing w:lineRule="auto" w:line="480" w:before="0" w:after="160"/>
         <w:jc w:val="both"/>
-        <w:rPr>
-          <w:rFonts w:ascii="Baskerville Old Face" w:hAnsi="Baskerville Old Face" w:cs="Times New Roman"/>
-        </w:rPr>
+        <w:rPr/>
       </w:pPr>
       <w:r>
         <w:rPr>
@@ -3760,7 +3753,7 @@
           <w:rStyle w:val="FootnoteAnchor"/>
           <w:rFonts w:cs="Times New Roman" w:ascii="Baskerville Old Face" w:hAnsi="Baskerville Old Face"/>
         </w:rPr>
-        <w:footnoteReference w:id="31"/>
+        <w:footnoteReference w:id="33"/>
       </w:r>
       <w:r>
         <w:rPr>
@@ -3780,7 +3773,7 @@
           <w:rStyle w:val="FootnoteAnchor"/>
           <w:rFonts w:cs="Times New Roman" w:ascii="Baskerville Old Face" w:hAnsi="Baskerville Old Face"/>
         </w:rPr>
-        <w:footnoteReference w:id="32"/>
+        <w:footnoteReference w:id="34"/>
       </w:r>
       <w:r>
         <w:rPr>
@@ -3884,7 +3877,7 @@
           <w:rStyle w:val="FootnoteAnchor"/>
           <w:rFonts w:cs="Times New Roman" w:ascii="Baskerville Old Face" w:hAnsi="Baskerville Old Face"/>
         </w:rPr>
-        <w:footnoteReference w:id="33"/>
+        <w:footnoteReference w:id="35"/>
       </w:r>
     </w:p>
     <w:p>
@@ -3892,9 +3885,7 @@
         <w:pStyle w:val="Standard"/>
         <w:spacing w:lineRule="auto" w:line="480" w:before="0" w:after="160"/>
         <w:jc w:val="both"/>
-        <w:rPr>
-          <w:rFonts w:ascii="Baskerville Old Face" w:hAnsi="Baskerville Old Face" w:cs="Times New Roman"/>
-        </w:rPr>
+        <w:rPr/>
       </w:pPr>
       <w:r>
         <w:rPr>
@@ -3947,7 +3938,7 @@
           <w:rStyle w:val="FootnoteAnchor"/>
           <w:rFonts w:cs="Times New Roman" w:ascii="Baskerville Old Face" w:hAnsi="Baskerville Old Face"/>
         </w:rPr>
-        <w:footnoteReference w:id="34"/>
+        <w:footnoteReference w:id="36"/>
       </w:r>
       <w:r>
         <w:rPr>
@@ -3973,7 +3964,7 @@
           <w:rStyle w:val="FootnoteAnchor"/>
           <w:rFonts w:cs="Times New Roman" w:ascii="Baskerville Old Face" w:hAnsi="Baskerville Old Face"/>
         </w:rPr>
-        <w:footnoteReference w:id="35"/>
+        <w:footnoteReference w:id="37"/>
       </w:r>
       <w:r>
         <w:rPr>
@@ -3999,9 +3990,7 @@
       <w:pPr>
         <w:pStyle w:val="Standard"/>
         <w:spacing w:lineRule="auto" w:line="480" w:before="0" w:after="160"/>
-        <w:rPr>
-          <w:rFonts w:ascii="Baskerville Old Face" w:hAnsi="Baskerville Old Face" w:cs="Times New Roman"/>
-        </w:rPr>
+        <w:rPr/>
       </w:pPr>
       <w:r>
         <w:rPr>
@@ -4030,9 +4019,7 @@
         <w:pStyle w:val="Standard"/>
         <w:spacing w:lineRule="auto" w:line="480" w:before="0" w:after="160"/>
         <w:jc w:val="both"/>
-        <w:rPr>
-          <w:rFonts w:ascii="Baskerville Old Face" w:hAnsi="Baskerville Old Face" w:cs="Times New Roman"/>
-        </w:rPr>
+        <w:rPr/>
       </w:pPr>
       <w:r>
         <w:rPr>
@@ -4085,9 +4072,7 @@
         <w:pStyle w:val="Standard"/>
         <w:spacing w:lineRule="auto" w:line="480" w:before="0" w:after="160"/>
         <w:jc w:val="both"/>
-        <w:rPr>
-          <w:rFonts w:ascii="Baskerville Old Face" w:hAnsi="Baskerville Old Face" w:cs="Times New Roman"/>
-        </w:rPr>
+        <w:rPr/>
       </w:pPr>
       <w:r>
         <w:rPr>
@@ -4166,7 +4151,7 @@
           <w:rStyle w:val="FootnoteAnchor"/>
           <w:rFonts w:cs="Times New Roman" w:ascii="Baskerville Old Face" w:hAnsi="Baskerville Old Face"/>
         </w:rPr>
-        <w:footnoteReference w:id="36"/>
+        <w:footnoteReference w:id="38"/>
       </w:r>
       <w:r>
         <w:rPr>
@@ -4323,9 +4308,7 @@
         <w:pStyle w:val="Standard"/>
         <w:spacing w:lineRule="auto" w:line="480" w:before="0" w:after="160"/>
         <w:jc w:val="both"/>
-        <w:rPr>
-          <w:rFonts w:ascii="Baskerville Old Face" w:hAnsi="Baskerville Old Face" w:cs="Times New Roman"/>
-        </w:rPr>
+        <w:rPr/>
       </w:pPr>
       <w:r>
         <w:rPr>
@@ -4431,9 +4414,7 @@
         <w:pStyle w:val="Standard"/>
         <w:spacing w:lineRule="auto" w:line="480" w:before="0" w:after="160"/>
         <w:jc w:val="both"/>
-        <w:rPr>
-          <w:rFonts w:ascii="Baskerville Old Face" w:hAnsi="Baskerville Old Face" w:cs="Times New Roman"/>
-        </w:rPr>
+        <w:rPr/>
       </w:pPr>
       <w:r>
         <w:rPr>
@@ -4474,16 +4455,7 @@
         <w:pStyle w:val="Heading1"/>
         <w:spacing w:lineRule="auto" w:line="480"/>
         <w:jc w:val="both"/>
-        <w:rPr>
-          <w:rFonts w:ascii="Baskerville Old Face" w:hAnsi="Baskerville Old Face" w:cs="Times New Roman"/>
-          <w:b/>
-          <w:b/>
-          <w:i/>
-          <w:i/>
-          <w:color w:val="auto"/>
-          <w:sz w:val="24"/>
-          <w:szCs w:val="24"/>
-        </w:rPr>
+        <w:rPr/>
       </w:pPr>
       <w:r>
         <w:rPr>
@@ -4512,11 +4484,7 @@
         <w:pStyle w:val="Normal"/>
         <w:spacing w:lineRule="auto" w:line="480"/>
         <w:jc w:val="both"/>
-        <w:rPr>
-          <w:rFonts w:ascii="Baskerville Old Face" w:hAnsi="Baskerville Old Face" w:cs="Times New Roman"/>
-          <w:sz w:val="24"/>
-          <w:szCs w:val="24"/>
-        </w:rPr>
+        <w:rPr/>
       </w:pPr>
       <w:r>
         <w:rPr>
@@ -4578,7 +4546,7 @@
           <w:sz w:val="24"/>
           <w:szCs w:val="24"/>
         </w:rPr>
-        <w:footnoteReference w:id="37"/>
+        <w:footnoteReference w:id="39"/>
       </w:r>
       <w:r>
         <w:rPr>
@@ -4613,9 +4581,7 @@
         <w:spacing w:lineRule="auto" w:line="480" w:before="0" w:after="160"/>
         <w:ind w:left="870" w:hanging="0"/>
         <w:jc w:val="both"/>
-        <w:rPr>
-          <w:rFonts w:ascii="Baskerville Old Face" w:hAnsi="Baskerville Old Face" w:cs="Times New Roman"/>
-        </w:rPr>
+        <w:rPr/>
       </w:pPr>
       <w:r>
         <w:rPr>
@@ -4642,7 +4608,7 @@
           <w:rStyle w:val="FootnoteAnchor"/>
           <w:rFonts w:cs="Times New Roman" w:ascii="Baskerville Old Face" w:hAnsi="Baskerville Old Face"/>
         </w:rPr>
-        <w:footnoteReference w:id="38"/>
+        <w:footnoteReference w:id="40"/>
       </w:r>
     </w:p>
     <w:p>
@@ -4650,9 +4616,7 @@
         <w:pStyle w:val="Standard"/>
         <w:spacing w:lineRule="auto" w:line="480" w:before="0" w:after="160"/>
         <w:jc w:val="both"/>
-        <w:rPr>
-          <w:rFonts w:ascii="Baskerville Old Face" w:hAnsi="Baskerville Old Face" w:cs="Times New Roman"/>
-        </w:rPr>
+        <w:rPr/>
       </w:pPr>
       <w:r>
         <w:rPr>
@@ -4692,7 +4656,7 @@
           <w:rStyle w:val="FootnoteAnchor"/>
           <w:rFonts w:cs="Times New Roman" w:ascii="Baskerville Old Face" w:hAnsi="Baskerville Old Face"/>
         </w:rPr>
-        <w:footnoteReference w:id="39"/>
+        <w:footnoteReference w:id="41"/>
       </w:r>
       <w:r>
         <w:rPr>
@@ -4707,9 +4671,7 @@
         <w:pStyle w:val="Standard"/>
         <w:spacing w:lineRule="auto" w:line="480" w:before="0" w:after="160"/>
         <w:jc w:val="both"/>
-        <w:rPr>
-          <w:rFonts w:ascii="Baskerville Old Face" w:hAnsi="Baskerville Old Face" w:cs="Times New Roman"/>
-        </w:rPr>
+        <w:rPr/>
       </w:pPr>
       <w:r>
         <w:rPr>
@@ -4857,9 +4819,7 @@
         <w:pStyle w:val="Standard"/>
         <w:spacing w:lineRule="auto" w:line="480" w:before="0" w:after="160"/>
         <w:jc w:val="both"/>
-        <w:rPr>
-          <w:rFonts w:ascii="Baskerville Old Face" w:hAnsi="Baskerville Old Face" w:cs="Times New Roman"/>
-        </w:rPr>
+        <w:rPr/>
       </w:pPr>
       <w:r>
         <w:rPr>
@@ -4875,10 +4835,7 @@
         <w:pStyle w:val="Standard"/>
         <w:spacing w:lineRule="auto" w:line="480" w:before="0" w:after="160"/>
         <w:jc w:val="both"/>
-        <w:rPr>
-          <w:rFonts w:ascii="Baskerville Old Face" w:hAnsi="Baskerville Old Face" w:cs="Times New Roman"/>
-          <w:u w:val="single"/>
-        </w:rPr>
+        <w:rPr/>
       </w:pPr>
       <w:r>
         <w:rPr>
@@ -4893,9 +4850,7 @@
         <w:pStyle w:val="Standard"/>
         <w:spacing w:lineRule="auto" w:line="480" w:before="0" w:after="160"/>
         <w:jc w:val="both"/>
-        <w:rPr>
-          <w:rFonts w:ascii="Baskerville Old Face" w:hAnsi="Baskerville Old Face" w:cs="Times New Roman"/>
-        </w:rPr>
+        <w:rPr/>
       </w:pPr>
       <w:r>
         <w:rPr>
@@ -4909,9 +4864,7 @@
         <w:pStyle w:val="Standard"/>
         <w:spacing w:lineRule="auto" w:line="480" w:before="0" w:after="160"/>
         <w:jc w:val="both"/>
-        <w:rPr>
-          <w:rFonts w:ascii="Baskerville Old Face" w:hAnsi="Baskerville Old Face" w:cs="Times New Roman"/>
-        </w:rPr>
+        <w:rPr/>
       </w:pPr>
       <w:r>
         <w:rPr>
@@ -4976,7 +4929,7 @@
           <w:rStyle w:val="FootnoteAnchor"/>
           <w:rFonts w:cs="Times New Roman" w:ascii="Baskerville Old Face" w:hAnsi="Baskerville Old Face"/>
         </w:rPr>
-        <w:footnoteReference w:id="40"/>
+        <w:footnoteReference w:id="42"/>
       </w:r>
       <w:r>
         <w:rPr>
@@ -4989,7 +4942,7 @@
           <w:rStyle w:val="FootnoteAnchor"/>
           <w:rFonts w:cs="Times New Roman" w:ascii="Baskerville Old Face" w:hAnsi="Baskerville Old Face"/>
         </w:rPr>
-        <w:footnoteReference w:id="41"/>
+        <w:footnoteReference w:id="43"/>
       </w:r>
       <w:r>
         <w:rPr>
@@ -5080,7 +5033,7 @@
           <w:rStyle w:val="FootnoteAnchor"/>
           <w:rFonts w:cs="Times New Roman" w:ascii="Baskerville Old Face" w:hAnsi="Baskerville Old Face"/>
         </w:rPr>
-        <w:footnoteReference w:id="42"/>
+        <w:footnoteReference w:id="44"/>
       </w:r>
       <w:r>
         <w:rPr>
@@ -5120,9 +5073,7 @@
         <w:pStyle w:val="Standard"/>
         <w:spacing w:lineRule="auto" w:line="480" w:before="0" w:after="160"/>
         <w:jc w:val="both"/>
-        <w:rPr>
-          <w:rFonts w:ascii="Baskerville Old Face" w:hAnsi="Baskerville Old Face" w:cs="Times New Roman"/>
-        </w:rPr>
+        <w:rPr/>
       </w:pPr>
       <w:r>
         <w:rPr>
@@ -5149,7 +5100,7 @@
           <w:rStyle w:val="FootnoteAnchor"/>
           <w:rFonts w:cs="Times New Roman" w:ascii="Baskerville Old Face" w:hAnsi="Baskerville Old Face"/>
         </w:rPr>
-        <w:footnoteReference w:id="43"/>
+        <w:footnoteReference w:id="45"/>
       </w:r>
       <w:r>
         <w:rPr>
@@ -5177,9 +5128,7 @@
         <w:pStyle w:val="Standard"/>
         <w:spacing w:lineRule="auto" w:line="480" w:before="0" w:after="160"/>
         <w:jc w:val="both"/>
-        <w:rPr>
-          <w:rFonts w:ascii="Baskerville Old Face" w:hAnsi="Baskerville Old Face" w:cs="Times New Roman"/>
-        </w:rPr>
+        <w:rPr/>
       </w:pPr>
       <w:r>
         <w:rPr>
@@ -5232,7 +5181,7 @@
           <w:rStyle w:val="FootnoteAnchor"/>
           <w:rFonts w:cs="Times New Roman" w:ascii="Baskerville Old Face" w:hAnsi="Baskerville Old Face"/>
         </w:rPr>
-        <w:footnoteReference w:id="44"/>
+        <w:footnoteReference w:id="46"/>
       </w:r>
       <w:r>
         <w:rPr>
@@ -5259,9 +5208,7 @@
         <w:pStyle w:val="Standard"/>
         <w:spacing w:lineRule="auto" w:line="480" w:before="0" w:after="160"/>
         <w:jc w:val="both"/>
-        <w:rPr>
-          <w:rFonts w:ascii="Baskerville Old Face" w:hAnsi="Baskerville Old Face" w:cs="Times New Roman"/>
-        </w:rPr>
+        <w:rPr/>
       </w:pPr>
       <w:r>
         <w:rPr>
@@ -5275,9 +5222,7 @@
         <w:pStyle w:val="Standard"/>
         <w:spacing w:lineRule="auto" w:line="480" w:before="0" w:after="160"/>
         <w:jc w:val="both"/>
-        <w:rPr>
-          <w:rFonts w:ascii="Baskerville Old Face" w:hAnsi="Baskerville Old Face" w:cs="Times New Roman"/>
-        </w:rPr>
+        <w:rPr/>
       </w:pPr>
       <w:r>
         <w:rPr>
@@ -5291,9 +5236,7 @@
         <w:pStyle w:val="Standard"/>
         <w:spacing w:lineRule="auto" w:line="480" w:before="0" w:after="160"/>
         <w:jc w:val="both"/>
-        <w:rPr>
-          <w:rFonts w:ascii="Baskerville Old Face" w:hAnsi="Baskerville Old Face" w:cs="Times New Roman"/>
-        </w:rPr>
+        <w:rPr/>
       </w:pPr>
       <w:r>
         <w:rPr>
@@ -5307,10 +5250,7 @@
         <w:pStyle w:val="Standard"/>
         <w:spacing w:lineRule="auto" w:line="480" w:before="0" w:after="160"/>
         <w:jc w:val="both"/>
-        <w:rPr>
-          <w:rFonts w:ascii="Baskerville Old Face" w:hAnsi="Baskerville Old Face" w:cs="Times New Roman"/>
-          <w:u w:val="single"/>
-        </w:rPr>
+        <w:rPr/>
       </w:pPr>
       <w:r>
         <w:rPr>
@@ -5325,9 +5265,7 @@
         <w:pStyle w:val="Standard"/>
         <w:spacing w:lineRule="auto" w:line="480" w:before="0" w:after="160"/>
         <w:jc w:val="both"/>
-        <w:rPr>
-          <w:rFonts w:ascii="Baskerville Old Face" w:hAnsi="Baskerville Old Face" w:cs="Times New Roman"/>
-        </w:rPr>
+        <w:rPr/>
       </w:pPr>
       <w:r>
         <w:rPr>
@@ -5340,7 +5278,7 @@
           <w:rStyle w:val="FootnoteAnchor"/>
           <w:rFonts w:cs="Times New Roman" w:ascii="Baskerville Old Face" w:hAnsi="Baskerville Old Face"/>
         </w:rPr>
-        <w:footnoteReference w:id="45"/>
+        <w:footnoteReference w:id="47"/>
       </w:r>
     </w:p>
     <w:p>
@@ -5348,9 +5286,7 @@
         <w:pStyle w:val="Standard"/>
         <w:spacing w:lineRule="auto" w:line="480" w:before="0" w:after="160"/>
         <w:jc w:val="both"/>
-        <w:rPr>
-          <w:rFonts w:ascii="Baskerville Old Face" w:hAnsi="Baskerville Old Face" w:cs="Times New Roman"/>
-        </w:rPr>
+        <w:rPr/>
       </w:pPr>
       <w:r>
         <w:rPr>
@@ -5365,9 +5301,7 @@
         <w:spacing w:lineRule="auto" w:line="480" w:before="0" w:after="160"/>
         <w:ind w:firstLine="720"/>
         <w:jc w:val="both"/>
-        <w:rPr>
-          <w:rFonts w:ascii="Baskerville Old Face" w:hAnsi="Baskerville Old Face" w:cs="Times New Roman"/>
-        </w:rPr>
+        <w:rPr/>
       </w:pPr>
       <w:r>
         <w:rPr>
@@ -5445,7 +5379,7 @@
           <w:rStyle w:val="FootnoteAnchor"/>
           <w:rFonts w:cs="Times New Roman" w:ascii="Baskerville Old Face" w:hAnsi="Baskerville Old Face"/>
         </w:rPr>
-        <w:footnoteReference w:id="46"/>
+        <w:footnoteReference w:id="48"/>
       </w:r>
     </w:p>
     <w:p>
@@ -5453,9 +5387,7 @@
         <w:pStyle w:val="Standard"/>
         <w:spacing w:lineRule="auto" w:line="480" w:before="0" w:after="160"/>
         <w:jc w:val="both"/>
-        <w:rPr>
-          <w:rFonts w:ascii="Baskerville Old Face" w:hAnsi="Baskerville Old Face" w:cs="Times New Roman"/>
-        </w:rPr>
+        <w:rPr/>
       </w:pPr>
       <w:r>
         <w:rPr>
@@ -5495,7 +5427,7 @@
           <w:rStyle w:val="FootnoteAnchor"/>
           <w:rFonts w:cs="Times New Roman" w:ascii="Baskerville Old Face" w:hAnsi="Baskerville Old Face"/>
         </w:rPr>
-        <w:footnoteReference w:id="47"/>
+        <w:footnoteReference w:id="49"/>
       </w:r>
       <w:r>
         <w:rPr>
@@ -5521,7 +5453,7 @@
           <w:rStyle w:val="FootnoteAnchor"/>
           <w:rFonts w:cs="Times New Roman" w:ascii="Baskerville Old Face" w:hAnsi="Baskerville Old Face"/>
         </w:rPr>
-        <w:footnoteReference w:id="48"/>
+        <w:footnoteReference w:id="50"/>
       </w:r>
     </w:p>
     <w:p>
@@ -5529,9 +5461,7 @@
         <w:pStyle w:val="Standard"/>
         <w:spacing w:lineRule="auto" w:line="480" w:before="0" w:after="160"/>
         <w:jc w:val="both"/>
-        <w:rPr>
-          <w:rFonts w:ascii="Baskerville Old Face" w:hAnsi="Baskerville Old Face" w:cs="Times New Roman"/>
-        </w:rPr>
+        <w:rPr/>
       </w:pPr>
       <w:r>
         <w:rPr>
@@ -5571,7 +5501,7 @@
           <w:rStyle w:val="FootnoteAnchor"/>
           <w:rFonts w:cs="Times New Roman" w:ascii="Baskerville Old Face" w:hAnsi="Baskerville Old Face"/>
         </w:rPr>
-        <w:footnoteReference w:id="49"/>
+        <w:footnoteReference w:id="51"/>
       </w:r>
       <w:r>
         <w:rPr>
@@ -5584,7 +5514,7 @@
           <w:rStyle w:val="FootnoteAnchor"/>
           <w:rFonts w:cs="Times New Roman" w:ascii="Baskerville Old Face" w:hAnsi="Baskerville Old Face"/>
         </w:rPr>
-        <w:footnoteReference w:id="50"/>
+        <w:footnoteReference w:id="52"/>
       </w:r>
       <w:r>
         <w:rPr>
@@ -5610,7 +5540,7 @@
           <w:rStyle w:val="FootnoteAnchor"/>
           <w:rFonts w:cs="Times New Roman" w:ascii="Baskerville Old Face" w:hAnsi="Baskerville Old Face"/>
         </w:rPr>
-        <w:footnoteReference w:id="51"/>
+        <w:footnoteReference w:id="53"/>
       </w:r>
       <w:r>
         <w:rPr>
@@ -5623,7 +5553,7 @@
           <w:rStyle w:val="FootnoteAnchor"/>
           <w:rFonts w:cs="Times New Roman" w:ascii="Baskerville Old Face" w:hAnsi="Baskerville Old Face"/>
         </w:rPr>
-        <w:footnoteReference w:id="52"/>
+        <w:footnoteReference w:id="54"/>
       </w:r>
       <w:r>
         <w:rPr>
@@ -5638,9 +5568,7 @@
         <w:spacing w:lineRule="auto" w:line="480" w:before="0" w:after="160"/>
         <w:ind w:firstLine="720"/>
         <w:jc w:val="both"/>
-        <w:rPr>
-          <w:rFonts w:ascii="Baskerville Old Face" w:hAnsi="Baskerville Old Face" w:cs="Times New Roman"/>
-        </w:rPr>
+        <w:rPr/>
       </w:pPr>
       <w:r>
         <w:rPr>
@@ -5718,7 +5646,7 @@
           <w:rStyle w:val="FootnoteAnchor"/>
           <w:rFonts w:cs="Times New Roman" w:ascii="Baskerville Old Face" w:hAnsi="Baskerville Old Face"/>
         </w:rPr>
-        <w:footnoteReference w:id="53"/>
+        <w:footnoteReference w:id="55"/>
       </w:r>
       <w:r>
         <w:rPr>
@@ -5733,9 +5661,7 @@
         <w:spacing w:lineRule="auto" w:line="480" w:before="0" w:after="160"/>
         <w:ind w:left="900" w:hanging="0"/>
         <w:jc w:val="both"/>
-        <w:rPr>
-          <w:rFonts w:ascii="Baskerville Old Face" w:hAnsi="Baskerville Old Face" w:cs="Times New Roman"/>
-        </w:rPr>
+        <w:rPr/>
       </w:pPr>
       <w:r>
         <w:rPr>
@@ -5748,7 +5674,7 @@
           <w:rStyle w:val="FootnoteAnchor"/>
           <w:rFonts w:cs="Times New Roman" w:ascii="Baskerville Old Face" w:hAnsi="Baskerville Old Face"/>
         </w:rPr>
-        <w:footnoteReference w:id="54"/>
+        <w:footnoteReference w:id="56"/>
       </w:r>
       <w:r>
         <w:rPr>
@@ -5762,9 +5688,7 @@
         <w:pStyle w:val="Standard"/>
         <w:spacing w:lineRule="auto" w:line="480" w:before="0" w:after="160"/>
         <w:jc w:val="both"/>
-        <w:rPr>
-          <w:rFonts w:ascii="Baskerville Old Face" w:hAnsi="Baskerville Old Face" w:cs="Times New Roman"/>
-        </w:rPr>
+        <w:rPr/>
       </w:pPr>
       <w:r>
         <w:rPr>
@@ -5822,7 +5746,7 @@
           <w:rStyle w:val="FootnoteAnchor"/>
           <w:rFonts w:ascii="Baskerville Old Face" w:hAnsi="Baskerville Old Face"/>
         </w:rPr>
-        <w:footnoteReference w:id="55"/>
+        <w:footnoteReference w:id="57"/>
       </w:r>
     </w:p>
     <w:p>
@@ -5830,9 +5754,7 @@
         <w:pStyle w:val="Standard"/>
         <w:spacing w:lineRule="auto" w:line="480" w:before="0" w:after="160"/>
         <w:jc w:val="both"/>
-        <w:rPr>
-          <w:rFonts w:ascii="Baskerville Old Face" w:hAnsi="Baskerville Old Face" w:cs="Times New Roman"/>
-        </w:rPr>
+        <w:rPr/>
       </w:pPr>
       <w:r>
         <w:rPr>
@@ -5874,9 +5796,7 @@
         <w:spacing w:lineRule="auto" w:line="480" w:before="0" w:after="160"/>
         <w:ind w:left="900" w:hanging="0"/>
         <w:jc w:val="both"/>
-        <w:rPr>
-          <w:rFonts w:ascii="Baskerville Old Face" w:hAnsi="Baskerville Old Face" w:cs="Times New Roman"/>
-        </w:rPr>
+        <w:rPr/>
       </w:pPr>
       <w:r>
         <w:rPr>
@@ -5889,7 +5809,7 @@
           <w:rStyle w:val="FootnoteAnchor"/>
           <w:rFonts w:cs="Times New Roman" w:ascii="Baskerville Old Face" w:hAnsi="Baskerville Old Face"/>
         </w:rPr>
-        <w:footnoteReference w:id="56"/>
+        <w:footnoteReference w:id="58"/>
       </w:r>
     </w:p>
     <w:p>
@@ -5897,9 +5817,7 @@
         <w:pStyle w:val="Standard"/>
         <w:spacing w:lineRule="auto" w:line="480" w:before="0" w:after="160"/>
         <w:jc w:val="both"/>
-        <w:rPr>
-          <w:rFonts w:ascii="Baskerville Old Face" w:hAnsi="Baskerville Old Face" w:cs="Times New Roman"/>
-        </w:rPr>
+        <w:rPr/>
       </w:pPr>
       <w:r>
         <w:rPr>
@@ -5913,23 +5831,16 @@
         <w:pStyle w:val="Heading1"/>
         <w:spacing w:lineRule="auto" w:line="480"/>
         <w:jc w:val="both"/>
-        <w:rPr>
-          <w:rFonts w:ascii="Baskerville Old Face" w:hAnsi="Baskerville Old Face" w:cs="Times New Roman"/>
-          <w:b/>
+        <w:rPr/>
+      </w:pPr>
+      <w:r>
+        <w:rPr>
+          <w:rFonts w:cs="Times New Roman" w:ascii="Baskerville Old Face" w:hAnsi="Baskerville Old Face"/>
           <w:b/>
           <w:color w:val="auto"/>
           <w:sz w:val="24"/>
           <w:szCs w:val="24"/>
         </w:rPr>
-      </w:pPr>
-      <w:r>
-        <w:rPr>
-          <w:rFonts w:cs="Times New Roman" w:ascii="Baskerville Old Face" w:hAnsi="Baskerville Old Face"/>
-          <w:b/>
-          <w:color w:val="auto"/>
-          <w:sz w:val="24"/>
-          <w:szCs w:val="24"/>
-        </w:rPr>
         <w:t>6 Conclusion</w:t>
       </w:r>
     </w:p>
@@ -5938,9 +5849,7 @@
         <w:pStyle w:val="Standard"/>
         <w:spacing w:lineRule="auto" w:line="480" w:before="0" w:after="160"/>
         <w:jc w:val="both"/>
-        <w:rPr>
-          <w:rFonts w:ascii="Baskerville Old Face" w:hAnsi="Baskerville Old Face" w:cs="Times New Roman"/>
-        </w:rPr>
+        <w:rPr/>
       </w:pPr>
       <w:r>
         <w:rPr>
@@ -6008,7 +5917,7 @@
           <w:rStyle w:val="FootnoteAnchor"/>
           <w:rFonts w:cs="Times New Roman" w:ascii="Baskerville Old Face" w:hAnsi="Baskerville Old Face"/>
         </w:rPr>
-        <w:footnoteReference w:id="57"/>
+        <w:footnoteReference w:id="59"/>
       </w:r>
       <w:r>
         <w:rPr>
@@ -6104,11 +6013,7 @@
         <w:pStyle w:val="Standard"/>
         <w:spacing w:lineRule="auto" w:line="480" w:before="0" w:after="160"/>
         <w:jc w:val="both"/>
-        <w:rPr>
-          <w:rFonts w:ascii="Baskerville Old Face" w:hAnsi="Baskerville Old Face" w:cs="Times New Roman"/>
-          <w:b/>
-          <w:b/>
-        </w:rPr>
+        <w:rPr/>
       </w:pPr>
       <w:r>
         <w:rPr>
@@ -6124,9 +6029,7 @@
         <w:spacing w:lineRule="auto" w:line="480" w:before="0" w:after="160"/>
         <w:ind w:left="720" w:hanging="720"/>
         <w:jc w:val="both"/>
-        <w:rPr>
-          <w:rFonts w:ascii="Baskerville Old Face" w:hAnsi="Baskerville Old Face" w:cs="Times New Roman"/>
-        </w:rPr>
+        <w:rPr/>
       </w:pPr>
       <w:r>
         <w:rPr>
@@ -6154,10 +6057,7 @@
         <w:spacing w:lineRule="auto" w:line="480" w:before="0" w:after="160"/>
         <w:ind w:left="720" w:hanging="720"/>
         <w:jc w:val="both"/>
-        <w:rPr>
-          <w:rFonts w:ascii="Baskerville Old Face" w:hAnsi="Baskerville Old Face" w:cs="Times New Roman"/>
-          <w:iCs/>
-        </w:rPr>
+        <w:rPr/>
       </w:pPr>
       <w:r>
         <w:rPr>
@@ -6198,9 +6098,7 @@
         <w:spacing w:lineRule="auto" w:line="480" w:before="0" w:after="160"/>
         <w:ind w:left="720" w:hanging="720"/>
         <w:jc w:val="both"/>
-        <w:rPr>
-          <w:rFonts w:ascii="Baskerville Old Face" w:hAnsi="Baskerville Old Face" w:cs="Times New Roman"/>
-        </w:rPr>
+        <w:rPr/>
       </w:pPr>
       <w:r>
         <w:rPr>
@@ -6246,9 +6144,7 @@
         <w:spacing w:lineRule="auto" w:line="480" w:before="0" w:after="160"/>
         <w:ind w:left="720" w:hanging="720"/>
         <w:jc w:val="both"/>
-        <w:rPr>
-          <w:rFonts w:ascii="Baskerville Old Face" w:hAnsi="Baskerville Old Face" w:cs="Times New Roman"/>
-        </w:rPr>
+        <w:rPr/>
       </w:pPr>
       <w:r>
         <w:rPr>
@@ -6294,10 +6190,7 @@
         <w:spacing w:lineRule="auto" w:line="480" w:before="0" w:after="160"/>
         <w:ind w:left="720" w:hanging="720"/>
         <w:jc w:val="both"/>
-        <w:rPr>
-          <w:rFonts w:ascii="Baskerville Old Face" w:hAnsi="Baskerville Old Face" w:cs="Times New Roman"/>
-          <w:iCs/>
-        </w:rPr>
+        <w:rPr/>
       </w:pPr>
       <w:r>
         <w:rPr>
@@ -6343,11 +6236,7 @@
         <w:spacing w:lineRule="auto" w:line="480"/>
         <w:ind w:left="720" w:hanging="720"/>
         <w:jc w:val="both"/>
-        <w:rPr>
-          <w:rFonts w:ascii="Baskerville Old Face" w:hAnsi="Baskerville Old Face" w:cs="Times New Roman"/>
-          <w:sz w:val="24"/>
-          <w:szCs w:val="24"/>
-        </w:rPr>
+        <w:rPr/>
       </w:pPr>
       <w:r>
         <w:rPr>
@@ -6415,9 +6304,7 @@
         <w:spacing w:lineRule="auto" w:line="480" w:before="0" w:after="160"/>
         <w:ind w:left="720" w:hanging="720"/>
         <w:jc w:val="both"/>
-        <w:rPr>
-          <w:rFonts w:ascii="Baskerville Old Face" w:hAnsi="Baskerville Old Face" w:cs="Times New Roman"/>
-        </w:rPr>
+        <w:rPr/>
       </w:pPr>
       <w:r>
         <w:rPr>
@@ -6445,9 +6332,7 @@
         <w:spacing w:lineRule="auto" w:line="480" w:before="0" w:after="160"/>
         <w:ind w:left="720" w:hanging="720"/>
         <w:jc w:val="both"/>
-        <w:rPr>
-          <w:rFonts w:ascii="Baskerville Old Face" w:hAnsi="Baskerville Old Face" w:cs="Times New Roman"/>
-        </w:rPr>
+        <w:rPr/>
       </w:pPr>
       <w:r>
         <w:rPr>
@@ -6475,17 +6360,7 @@
           <w:strike w:val="false"/>
           <w:dstrike w:val="false"/>
         </w:rPr>
-        <w:t xml:space="preserve">. Cambridge: Cambridge University Press, 2020. </w:t>
-      </w:r>
-      <w:r>
-        <w:rPr>
-          <w:rFonts w:cs="Times New Roman" w:ascii="Baskerville Old Face" w:hAnsi="Baskerville Old Face"/>
-          <w:i w:val="false"/>
-          <w:iCs w:val="false"/>
-          <w:strike w:val="false"/>
-          <w:dstrike w:val="false"/>
-        </w:rPr>
-        <w:t>doi:10.1017/9781107323742.</w:t>
+        <w:t>. Cambridge: Cambridge University Press, 2020. doi:10.1017/9781107323742.</w:t>
       </w:r>
     </w:p>
     <w:p>
@@ -6494,9 +6369,7 @@
         <w:spacing w:lineRule="auto" w:line="480" w:before="0" w:after="160"/>
         <w:ind w:left="720" w:hanging="720"/>
         <w:jc w:val="both"/>
-        <w:rPr>
-          <w:rFonts w:ascii="Baskerville Old Face" w:hAnsi="Baskerville Old Face" w:cs="Times New Roman"/>
-        </w:rPr>
+        <w:rPr/>
       </w:pPr>
       <w:r>
         <w:rPr>
@@ -6532,9 +6405,7 @@
         <w:spacing w:lineRule="auto" w:line="480" w:before="0" w:after="160"/>
         <w:ind w:left="720" w:hanging="720"/>
         <w:jc w:val="both"/>
-        <w:rPr>
-          <w:rFonts w:ascii="Baskerville Old Face" w:hAnsi="Baskerville Old Face" w:cs="Times New Roman"/>
-        </w:rPr>
+        <w:rPr/>
       </w:pPr>
       <w:r>
         <w:rPr>
@@ -6562,11 +6433,7 @@
         <w:spacing w:lineRule="auto" w:line="480" w:before="0" w:after="160"/>
         <w:ind w:left="720" w:hanging="720"/>
         <w:jc w:val="both"/>
-        <w:rPr>
-          <w:rFonts w:ascii="Baskerville Old Face" w:hAnsi="Baskerville Old Face" w:cs="Times New Roman"/>
-          <w:i/>
-          <w:i/>
-        </w:rPr>
+        <w:rPr/>
       </w:pPr>
       <w:r>
         <w:rPr>
@@ -6633,9 +6500,7 @@
         <w:spacing w:lineRule="auto" w:line="480" w:before="0" w:after="160"/>
         <w:ind w:left="720" w:hanging="720"/>
         <w:jc w:val="both"/>
-        <w:rPr>
-          <w:rFonts w:ascii="Baskerville Old Face" w:hAnsi="Baskerville Old Face" w:cs="Times New Roman"/>
-        </w:rPr>
+        <w:rPr/>
       </w:pPr>
       <w:r>
         <w:rPr>
@@ -6696,9 +6561,7 @@
         <w:spacing w:lineRule="auto" w:line="480" w:before="0" w:after="160"/>
         <w:ind w:left="720" w:hanging="720"/>
         <w:jc w:val="both"/>
-        <w:rPr>
-          <w:rFonts w:ascii="Baskerville Old Face" w:hAnsi="Baskerville Old Face" w:cs="Times New Roman"/>
-        </w:rPr>
+        <w:rPr/>
       </w:pPr>
       <w:r>
         <w:rPr>
@@ -6768,10 +6631,7 @@
         <w:spacing w:lineRule="auto" w:line="480" w:before="0" w:after="160"/>
         <w:ind w:left="720" w:hanging="720"/>
         <w:jc w:val="both"/>
-        <w:rPr>
-          <w:rFonts w:ascii="Baskerville Old Face" w:hAnsi="Baskerville Old Face"/>
-          <w:u w:val="single"/>
-        </w:rPr>
+        <w:rPr/>
       </w:pPr>
       <w:r>
         <w:rPr>
@@ -6830,9 +6690,7 @@
         <w:spacing w:lineRule="auto" w:line="480" w:before="0" w:after="160"/>
         <w:ind w:left="720" w:hanging="720"/>
         <w:jc w:val="both"/>
-        <w:rPr>
-          <w:rFonts w:ascii="Baskerville Old Face" w:hAnsi="Baskerville Old Face" w:cs="Times New Roman"/>
-        </w:rPr>
+        <w:rPr/>
       </w:pPr>
       <w:r>
         <w:rPr>
@@ -6888,9 +6746,7 @@
         <w:spacing w:lineRule="auto" w:line="480" w:before="0" w:after="160"/>
         <w:ind w:left="720" w:hanging="720"/>
         <w:jc w:val="both"/>
-        <w:rPr>
-          <w:rFonts w:ascii="Baskerville Old Face" w:hAnsi="Baskerville Old Face" w:cs="Times New Roman"/>
-        </w:rPr>
+        <w:rPr/>
       </w:pPr>
       <w:r>
         <w:rPr>
@@ -6946,15 +6802,24 @@
         <w:spacing w:lineRule="auto" w:line="480" w:before="0" w:after="160"/>
         <w:ind w:left="720" w:hanging="720"/>
         <w:jc w:val="both"/>
-        <w:rPr>
-          <w:rFonts w:ascii="Baskerville Old Face" w:hAnsi="Baskerville Old Face" w:cs="Times New Roman"/>
-        </w:rPr>
-      </w:pPr>
-      <w:r>
-        <w:rPr>
-          <w:rFonts w:cs="Times New Roman" w:ascii="Baskerville Old Face" w:hAnsi="Baskerville Old Face"/>
-        </w:rPr>
-        <w:t xml:space="preserve">Bonaventure. </w:t>
+        <w:rPr/>
+      </w:pPr>
+      <w:r>
+        <w:rPr>
+          <w:rFonts w:cs="Times New Roman" w:ascii="Baskerville Old Face" w:hAnsi="Baskerville Old Face"/>
+          <w:i w:val="false"/>
+          <w:iCs w:val="false"/>
+          <w:u w:val="none"/>
+        </w:rPr>
+        <w:t>Bonaventure.</w:t>
+      </w:r>
+      <w:r>
+        <w:rPr>
+          <w:rFonts w:cs="Times New Roman" w:ascii="Baskerville Old Face" w:hAnsi="Baskerville Old Face"/>
+          <w:i/>
+          <w:u w:val="none"/>
+        </w:rPr>
+        <w:t xml:space="preserve"> </w:t>
       </w:r>
       <w:r>
         <w:rPr>
@@ -6989,9 +6854,7 @@
         <w:spacing w:lineRule="auto" w:line="480" w:before="0" w:after="160"/>
         <w:ind w:left="720" w:hanging="720"/>
         <w:jc w:val="both"/>
-        <w:rPr>
-          <w:rFonts w:ascii="Baskerville Old Face" w:hAnsi="Baskerville Old Face" w:cs="Times New Roman"/>
-        </w:rPr>
+        <w:rPr/>
       </w:pPr>
       <w:r>
         <w:rPr>
@@ -7035,9 +6898,7 @@
         <w:spacing w:lineRule="auto" w:line="480" w:before="0" w:after="160"/>
         <w:ind w:left="720" w:hanging="720"/>
         <w:jc w:val="both"/>
-        <w:rPr>
-          <w:rFonts w:ascii="Baskerville Old Face" w:hAnsi="Baskerville Old Face" w:cs="Times New Roman"/>
-        </w:rPr>
+        <w:rPr/>
       </w:pPr>
       <w:r>
         <w:rPr>
@@ -7066,9 +6927,7 @@
         <w:spacing w:lineRule="auto" w:line="480" w:before="0" w:after="160"/>
         <w:ind w:left="720" w:hanging="720"/>
         <w:jc w:val="both"/>
-        <w:rPr>
-          <w:rFonts w:ascii="Baskerville Old Face" w:hAnsi="Baskerville Old Face" w:cs="Times New Roman"/>
-        </w:rPr>
+        <w:rPr/>
       </w:pPr>
       <w:r>
         <w:rPr>
@@ -7122,9 +6981,7 @@
         <w:spacing w:lineRule="auto" w:line="480" w:before="0" w:after="160"/>
         <w:ind w:left="720" w:hanging="720"/>
         <w:jc w:val="both"/>
-        <w:rPr>
-          <w:rFonts w:ascii="Baskerville Old Face" w:hAnsi="Baskerville Old Face" w:cs="Times New Roman"/>
-        </w:rPr>
+        <w:rPr/>
       </w:pPr>
       <w:r>
         <w:rPr>
@@ -7152,9 +7009,7 @@
         <w:spacing w:lineRule="auto" w:line="480" w:before="0" w:after="160"/>
         <w:ind w:left="720" w:hanging="720"/>
         <w:jc w:val="both"/>
-        <w:rPr>
-          <w:rFonts w:ascii="Baskerville Old Face" w:hAnsi="Baskerville Old Face" w:cs="Times New Roman"/>
-        </w:rPr>
+        <w:rPr/>
       </w:pPr>
       <w:r>
         <w:rPr>
@@ -7197,9 +7052,7 @@
         <w:spacing w:lineRule="auto" w:line="480" w:before="0" w:after="160"/>
         <w:ind w:left="720" w:hanging="720"/>
         <w:jc w:val="both"/>
-        <w:rPr>
-          <w:rFonts w:ascii="Baskerville Old Face" w:hAnsi="Baskerville Old Face" w:cs="Times New Roman"/>
-        </w:rPr>
+        <w:rPr/>
       </w:pPr>
       <w:r>
         <w:rPr>
@@ -7227,9 +7080,7 @@
         <w:spacing w:lineRule="auto" w:line="480" w:before="0" w:after="160"/>
         <w:ind w:left="720" w:hanging="720"/>
         <w:jc w:val="both"/>
-        <w:rPr>
-          <w:rFonts w:ascii="Baskerville Old Face" w:hAnsi="Baskerville Old Face" w:cs="Times New Roman"/>
-        </w:rPr>
+        <w:rPr/>
       </w:pPr>
       <w:r>
         <w:rPr>
@@ -7258,9 +7109,7 @@
         <w:spacing w:lineRule="auto" w:line="480" w:before="0" w:after="160"/>
         <w:ind w:left="720" w:hanging="720"/>
         <w:jc w:val="both"/>
-        <w:rPr>
-          <w:rFonts w:ascii="Baskerville Old Face" w:hAnsi="Baskerville Old Face" w:cs="Times New Roman"/>
-        </w:rPr>
+        <w:rPr/>
       </w:pPr>
       <w:r>
         <w:rPr>
@@ -7288,9 +7137,7 @@
         <w:spacing w:lineRule="auto" w:line="480" w:before="0" w:after="160"/>
         <w:ind w:left="720" w:hanging="720"/>
         <w:jc w:val="both"/>
-        <w:rPr>
-          <w:rFonts w:ascii="Baskerville Old Face" w:hAnsi="Baskerville Old Face" w:cs="Times New Roman"/>
-        </w:rPr>
+        <w:rPr/>
       </w:pPr>
       <w:r>
         <w:rPr>
@@ -7336,14 +7183,7 @@
           <w:rFonts w:ascii="Baskerville Old Face" w:hAnsi="Baskerville Old Face"/>
           <w:u w:val="none"/>
         </w:rPr>
-        <w:t>. ‘</w:t>
-      </w:r>
-      <w:r>
-        <w:rPr>
-          <w:rFonts w:ascii="Baskerville Old Face" w:hAnsi="Baskerville Old Face"/>
-          <w:u w:val="none"/>
-        </w:rPr>
-        <w:t xml:space="preserve">The Manuscript Tradition of Seneca’s Natural Questions: Addenda.’ </w:t>
+        <w:t xml:space="preserve">. ‘The Manuscript Tradition of Seneca’s Natural Questions: Addenda.’ </w:t>
       </w:r>
       <w:r>
         <w:rPr>
@@ -7370,9 +7210,7 @@
         <w:spacing w:lineRule="auto" w:line="480" w:before="0" w:after="160"/>
         <w:ind w:left="720" w:hanging="720"/>
         <w:jc w:val="both"/>
-        <w:rPr>
-          <w:rFonts w:ascii="Baskerville Old Face" w:hAnsi="Baskerville Old Face" w:cs="Times New Roman"/>
-        </w:rPr>
+        <w:rPr/>
       </w:pPr>
       <w:r>
         <w:rPr>
@@ -7413,9 +7251,7 @@
         <w:spacing w:lineRule="auto" w:line="480" w:before="0" w:after="160"/>
         <w:ind w:left="720" w:hanging="720"/>
         <w:jc w:val="both"/>
-        <w:rPr>
-          <w:rFonts w:ascii="Baskerville Old Face" w:hAnsi="Baskerville Old Face" w:cs="Times New Roman"/>
-        </w:rPr>
+        <w:rPr/>
       </w:pPr>
       <w:r>
         <w:rPr>
@@ -7449,9 +7285,7 @@
         <w:spacing w:lineRule="auto" w:line="480" w:before="0" w:after="160"/>
         <w:ind w:left="720" w:hanging="720"/>
         <w:jc w:val="both"/>
-        <w:rPr>
-          <w:rFonts w:ascii="Baskerville Old Face" w:hAnsi="Baskerville Old Face" w:cs="Times New Roman"/>
-        </w:rPr>
+        <w:rPr/>
       </w:pPr>
       <w:r>
         <w:rPr>
@@ -7486,11 +7320,7 @@
         <w:spacing w:lineRule="auto" w:line="480" w:before="0" w:after="160"/>
         <w:ind w:left="720" w:hanging="720"/>
         <w:jc w:val="both"/>
-        <w:rPr>
-          <w:rFonts w:ascii="Baskerville Old Face" w:hAnsi="Baskerville Old Face" w:cs="Times New Roman"/>
-          <w:i/>
-          <w:i/>
-        </w:rPr>
+        <w:rPr/>
       </w:pPr>
       <w:r>
         <w:rPr>
@@ -7538,9 +7368,7 @@
         <w:spacing w:lineRule="auto" w:line="480" w:before="0" w:after="160"/>
         <w:ind w:left="720" w:hanging="720"/>
         <w:jc w:val="both"/>
-        <w:rPr>
-          <w:rFonts w:ascii="Baskerville Old Face" w:hAnsi="Baskerville Old Face" w:cs="Times New Roman"/>
-        </w:rPr>
+        <w:rPr/>
       </w:pPr>
       <w:r>
         <w:rPr>
@@ -7627,9 +7455,7 @@
         <w:spacing w:lineRule="auto" w:line="480" w:before="0" w:after="160"/>
         <w:ind w:left="720" w:hanging="720"/>
         <w:jc w:val="both"/>
-        <w:rPr>
-          <w:rFonts w:ascii="Baskerville Old Face" w:hAnsi="Baskerville Old Face" w:cs="Times New Roman"/>
-        </w:rPr>
+        <w:rPr/>
       </w:pPr>
       <w:r>
         <w:rPr>
@@ -7657,9 +7483,7 @@
         <w:spacing w:lineRule="auto" w:line="480" w:before="0" w:after="160"/>
         <w:ind w:left="720" w:hanging="720"/>
         <w:jc w:val="both"/>
-        <w:rPr>
-          <w:rFonts w:ascii="Baskerville Old Face" w:hAnsi="Baskerville Old Face" w:cs="Times New Roman"/>
-        </w:rPr>
+        <w:rPr/>
       </w:pPr>
       <w:r>
         <w:rPr>
@@ -7687,9 +7511,7 @@
         <w:spacing w:lineRule="auto" w:line="480" w:before="0" w:after="160"/>
         <w:ind w:left="720" w:hanging="720"/>
         <w:jc w:val="both"/>
-        <w:rPr>
-          <w:rFonts w:ascii="Baskerville Old Face" w:hAnsi="Baskerville Old Face" w:cs="Times New Roman"/>
-        </w:rPr>
+        <w:rPr/>
       </w:pPr>
       <w:r>
         <w:rPr>
@@ -7720,9 +7542,7 @@
         <w:spacing w:lineRule="auto" w:line="480" w:before="0" w:after="160"/>
         <w:ind w:left="720" w:hanging="720"/>
         <w:jc w:val="both"/>
-        <w:rPr>
-          <w:rFonts w:ascii="Baskerville Old Face" w:hAnsi="Baskerville Old Face" w:cs="Times New Roman"/>
-        </w:rPr>
+        <w:rPr/>
       </w:pPr>
       <w:r>
         <w:rPr>
@@ -7750,9 +7570,7 @@
         <w:spacing w:lineRule="auto" w:line="480" w:before="0" w:after="160"/>
         <w:ind w:left="720" w:hanging="720"/>
         <w:jc w:val="both"/>
-        <w:rPr>
-          <w:rFonts w:ascii="Baskerville Old Face" w:hAnsi="Baskerville Old Face" w:cs="Times New Roman"/>
-        </w:rPr>
+        <w:rPr/>
       </w:pPr>
       <w:r>
         <w:rPr>
@@ -7780,9 +7598,7 @@
         <w:spacing w:lineRule="auto" w:line="480" w:before="0" w:after="160"/>
         <w:ind w:left="720" w:hanging="720"/>
         <w:jc w:val="both"/>
-        <w:rPr>
-          <w:rFonts w:ascii="Baskerville Old Face" w:hAnsi="Baskerville Old Face" w:cs="Times New Roman"/>
-        </w:rPr>
+        <w:rPr/>
       </w:pPr>
       <w:r>
         <w:rPr>
@@ -7802,6 +7618,60 @@
           <w:rFonts w:cs="Times New Roman" w:ascii="Baskerville Old Face" w:hAnsi="Baskerville Old Face"/>
         </w:rPr>
         <w:t xml:space="preserve">. Translated by A. B. Wolter. Chicago: Franciscan Herald Press, 1966. </w:t>
+      </w:r>
+    </w:p>
+    <w:p>
+      <w:pPr>
+        <w:pStyle w:val="Standard"/>
+        <w:bidi w:val="0"/>
+        <w:spacing w:lineRule="auto" w:line="480" w:before="0" w:after="160"/>
+        <w:ind w:left="720" w:hanging="720"/>
+        <w:jc w:val="both"/>
+        <w:rPr/>
+      </w:pPr>
+      <w:r>
+        <w:rPr>
+          <w:rFonts w:cs="Times New Roman" w:ascii="Baskerville Old Face" w:hAnsi="Baskerville Old Face"/>
+          <w:i w:val="false"/>
+          <w:iCs w:val="false"/>
+          <w:u w:val="none"/>
+        </w:rPr>
+        <w:t xml:space="preserve">Smith, Andrew (trans.). </w:t>
+      </w:r>
+      <w:r>
+        <w:rPr>
+          <w:rFonts w:cs="Times New Roman" w:ascii="Baskerville Old Face" w:hAnsi="Baskerville Old Face"/>
+          <w:i/>
+          <w:iCs/>
+          <w:u w:val="none"/>
+        </w:rPr>
+        <w:t xml:space="preserve">Boethius: </w:t>
+      </w:r>
+      <w:r>
+        <w:rPr>
+          <w:rFonts w:cs="Times New Roman" w:ascii="Baskerville Old Face" w:hAnsi="Baskerville Old Face"/>
+          <w:i/>
+          <w:iCs/>
+        </w:rPr>
+        <w:t>On Aristotle On Interpretation 1-3</w:t>
+      </w:r>
+      <w:r>
+        <w:rPr>
+          <w:rFonts w:cs="Times New Roman" w:ascii="Baskerville Old Face" w:hAnsi="Baskerville Old Face"/>
+        </w:rPr>
+        <w:t xml:space="preserve">. </w:t>
+      </w:r>
+      <w:r>
+        <w:rPr>
+          <w:rFonts w:cs="Times New Roman" w:ascii="Baskerville Old Face" w:hAnsi="Baskerville Old Face"/>
+        </w:rPr>
+        <w:t>London</w:t>
+      </w:r>
+      <w:r>
+        <w:rPr>
+          <w:rFonts w:cs="Times New Roman" w:ascii="Baskerville Old Face" w:hAnsi="Baskerville Old Face"/>
+        </w:rPr>
+        <w:t xml:space="preserve">: Bloomsbury Academic, 2010. </w:t>
       </w:r>
     </w:p>
     <w:p>
@@ -7810,9 +7680,7 @@
         <w:spacing w:lineRule="auto" w:line="480" w:before="0" w:after="160"/>
         <w:ind w:left="720" w:hanging="720"/>
         <w:jc w:val="both"/>
-        <w:rPr>
-          <w:rFonts w:ascii="Baskerville Old Face" w:hAnsi="Baskerville Old Face" w:cs="Times New Roman"/>
-        </w:rPr>
+        <w:rPr/>
       </w:pPr>
       <w:r>
         <w:rPr>
@@ -7851,9 +7719,7 @@
         <w:spacing w:lineRule="auto" w:line="480" w:before="0" w:after="160"/>
         <w:ind w:left="720" w:hanging="720"/>
         <w:jc w:val="both"/>
-        <w:rPr>
-          <w:rFonts w:ascii="Baskerville Old Face" w:hAnsi="Baskerville Old Face" w:cs="Times New Roman"/>
-        </w:rPr>
+        <w:rPr/>
       </w:pPr>
       <w:r>
         <w:rPr>
@@ -7881,10 +7747,7 @@
         <w:spacing w:lineRule="auto" w:line="480" w:before="0" w:after="160"/>
         <w:ind w:left="720" w:hanging="720"/>
         <w:jc w:val="both"/>
-        <w:rPr>
-          <w:rFonts w:ascii="Baskerville Old Face" w:hAnsi="Baskerville Old Face" w:cs="Times New Roman"/>
-          <w:bCs/>
-        </w:rPr>
+        <w:rPr/>
       </w:pPr>
       <w:r>
         <w:rPr>
@@ -7915,10 +7778,7 @@
         <w:spacing w:lineRule="auto" w:line="480" w:before="0" w:after="160"/>
         <w:ind w:left="720" w:hanging="720"/>
         <w:jc w:val="both"/>
-        <w:rPr>
-          <w:rFonts w:ascii="Baskerville Old Face" w:hAnsi="Baskerville Old Face" w:cs="Times New Roman"/>
-          <w:bCs/>
-        </w:rPr>
+        <w:rPr/>
       </w:pPr>
       <w:r>
         <w:rPr>
@@ -7957,10 +7817,7 @@
         <w:spacing w:lineRule="auto" w:line="480" w:before="0" w:after="160"/>
         <w:ind w:left="720" w:hanging="720"/>
         <w:jc w:val="both"/>
-        <w:rPr>
-          <w:rFonts w:ascii="Baskerville Old Face" w:hAnsi="Baskerville Old Face" w:cs="Times New Roman"/>
-          <w:bCs/>
-        </w:rPr>
+        <w:rPr/>
       </w:pPr>
       <w:r>
         <w:rPr>
@@ -8008,10 +7865,7 @@
         <w:spacing w:lineRule="auto" w:line="480" w:before="0" w:after="160"/>
         <w:ind w:left="720" w:hanging="720"/>
         <w:jc w:val="both"/>
-        <w:rPr>
-          <w:rFonts w:ascii="Baskerville Old Face" w:hAnsi="Baskerville Old Face" w:cs="Times New Roman"/>
-          <w:u w:val="single"/>
-        </w:rPr>
+        <w:rPr/>
       </w:pPr>
       <w:r>
         <w:rPr>
@@ -8855,13 +8709,7 @@
         <w:rPr>
           <w:rFonts w:cs="Times New Roman" w:ascii="Baskerville Old Face" w:hAnsi="Baskerville Old Face"/>
         </w:rPr>
-        <w:t xml:space="preserve">The assumption of direct influence also need </w:t>
-      </w:r>
-      <w:r>
-        <w:rPr>
-          <w:rFonts w:cs="Times New Roman" w:ascii="Baskerville Old Face" w:hAnsi="Baskerville Old Face"/>
-        </w:rPr>
-        <w:t xml:space="preserve">not entail Anselm was conscious of this influence: he could have found the phrase in Seneca, forgotten about it, and then had it return to him weeks or months later. In this way, the assumption of the argument’s origin is compatible with that given by Eadmer at </w:t>
+        <w:t xml:space="preserve">The assumption of direct influence also need not entail Anselm was conscious of this influence: he could have found the phrase in Seneca, forgotten about it, and then had it return to him weeks or months later. In this way, the assumption of the argument’s origin is compatible with that given by Eadmer at </w:t>
       </w:r>
       <w:r>
         <w:rPr>
@@ -9678,37 +9526,7 @@
         <w:rPr>
           <w:rFonts w:cs="Times New Roman" w:ascii="Baskerville Old Face" w:hAnsi="Baskerville Old Face"/>
         </w:rPr>
-        <w:t xml:space="preserve">This translation is not entirely novel, </w:t>
-      </w:r>
-      <w:r>
-        <w:rPr>
-          <w:rFonts w:cs="Times New Roman" w:ascii="Baskerville Old Face" w:hAnsi="Baskerville Old Face"/>
-        </w:rPr>
-        <w:t>even in Anselm scholarship</w:t>
-      </w:r>
-      <w:r>
-        <w:rPr>
-          <w:rFonts w:cs="Times New Roman" w:ascii="Baskerville Old Face" w:hAnsi="Baskerville Old Face"/>
-        </w:rPr>
-        <w:t xml:space="preserve">. See Holopainen 2007, 18, </w:t>
-      </w:r>
-      <w:r>
-        <w:rPr>
-          <w:rFonts w:cs="Times New Roman" w:ascii="Baskerville Old Face" w:hAnsi="Baskerville Old Face"/>
-        </w:rPr>
-        <w:t xml:space="preserve">where the translation is consistently used for a text of Abelard, and ibid., </w:t>
-      </w:r>
-      <w:r>
-        <w:rPr>
-          <w:rFonts w:cs="Times New Roman" w:ascii="Baskerville Old Face" w:hAnsi="Baskerville Old Face"/>
-        </w:rPr>
-        <w:t xml:space="preserve">21, </w:t>
-      </w:r>
-      <w:r>
-        <w:rPr>
-          <w:rFonts w:cs="Times New Roman" w:ascii="Baskerville Old Face" w:hAnsi="Baskerville Old Face"/>
-        </w:rPr>
-        <w:t xml:space="preserve">where Holopainen uses the English ‘meaning’ to translate all of the </w:t>
+        <w:t xml:space="preserve">This translation is not entirely novel, even in Anselm scholarship. See Holopainen 2007, 18, where the translation is consistently used for a text of Abelard, and ibid., 21, where Holopainen uses the English ‘meaning’ to translate all of </w:t>
       </w:r>
       <w:r>
         <w:rPr>
@@ -9772,7 +9590,7 @@
           <w:i w:val="false"/>
           <w:iCs w:val="false"/>
         </w:rPr>
-        <w:t>4 whose reasoning arguably requires the three terms be taken as synonyms</w:t>
+        <w:t>IV whose reasoning arguably requires the three terms be taken as synonyms</w:t>
       </w:r>
       <w:r>
         <w:rPr>
@@ -9931,21 +9749,7 @@
           <w:rFonts w:cs="Times New Roman" w:ascii="Baskerville" w:hAnsi="Baskerville"/>
           <w:i/>
         </w:rPr>
-        <w:t>BDI</w:t>
-      </w:r>
-      <w:r>
-        <w:rPr>
-          <w:rFonts w:cs="Times New Roman" w:ascii="Baskerville" w:hAnsi="Baskerville"/>
-          <w:i/>
-        </w:rPr>
-        <w:t>G</w:t>
-      </w:r>
-      <w:r>
-        <w:rPr>
-          <w:rFonts w:cs="Times New Roman" w:ascii="Baskerville" w:hAnsi="Baskerville"/>
-          <w:i/>
-        </w:rPr>
-        <w:t xml:space="preserve"> </w:t>
+        <w:t xml:space="preserve">BDIG </w:t>
       </w:r>
       <w:r>
         <w:rPr>
@@ -10045,6 +9849,66 @@
     <w:p>
       <w:pPr>
         <w:pStyle w:val="Footnote"/>
+        <w:rPr/>
+      </w:pPr>
+      <w:r>
+        <w:rPr>
+          <w:rStyle w:val="FootnoteCharacters"/>
+        </w:rPr>
+        <w:footnoteRef/>
+      </w:r>
+      <w:r>
+        <w:rPr/>
+        <w:t xml:space="preserve"> </w:t>
+      </w:r>
+      <w:r>
+        <w:rPr>
+          <w:rFonts w:ascii="Baskerville Old Face" w:hAnsi="Baskerville Old Face"/>
+          <w:i/>
+          <w:iCs/>
+        </w:rPr>
+        <w:t>BDIG</w:t>
+      </w:r>
+      <w:r>
+        <w:rPr>
+          <w:rFonts w:ascii="Baskerville Old Face" w:hAnsi="Baskerville Old Face"/>
+        </w:rPr>
+        <w:t xml:space="preserve"> 409C-410A.</w:t>
+      </w:r>
+    </w:p>
+  </w:footnote>
+  <w:footnote w:id="29">
+    <w:p>
+      <w:pPr>
+        <w:pStyle w:val="Footnote"/>
+        <w:rPr>
+          <w:rFonts w:ascii="Baskerville Old Face" w:hAnsi="Baskerville Old Face"/>
+        </w:rPr>
+      </w:pPr>
+      <w:r>
+        <w:rPr>
+          <w:rStyle w:val="FootnoteCharacters"/>
+        </w:rPr>
+        <w:footnoteRef/>
+      </w:r>
+      <w:r>
+        <w:rPr>
+          <w:rFonts w:ascii="Baskerville Old Face" w:hAnsi="Baskerville Old Face"/>
+        </w:rPr>
+        <w:t xml:space="preserve"> </w:t>
+      </w:r>
+      <w:r>
+        <w:rPr>
+          <w:rFonts w:ascii="Baskerville Old Face" w:hAnsi="Baskerville Old Face"/>
+        </w:rPr>
+        <w:t>Smith 2010, 33.</w:t>
+      </w:r>
+    </w:p>
+  </w:footnote>
+  <w:footnote w:id="30">
+    <w:p>
+      <w:pPr>
+        <w:pStyle w:val="Footnote"/>
         <w:jc w:val="both"/>
         <w:rPr>
           <w:rFonts w:ascii="Baskerville Old Face" w:hAnsi="Baskerville Old Face" w:cs="Times New Roman"/>
@@ -10071,7 +9935,7 @@
       </w:r>
     </w:p>
   </w:footnote>
-  <w:footnote w:id="29">
+  <w:footnote w:id="31">
     <w:p>
       <w:pPr>
         <w:pStyle w:val="Endnote"/>
@@ -10118,7 +9982,7 @@
       </w:r>
     </w:p>
   </w:footnote>
-  <w:footnote w:id="30">
+  <w:footnote w:id="32">
     <w:p>
       <w:pPr>
         <w:pStyle w:val="Footnote"/>
@@ -10170,7 +10034,7 @@
       </w:r>
     </w:p>
   </w:footnote>
-  <w:footnote w:id="31">
+  <w:footnote w:id="33">
     <w:p>
       <w:pPr>
         <w:pStyle w:val="Footnote"/>
@@ -10212,7 +10076,7 @@
       </w:r>
     </w:p>
   </w:footnote>
-  <w:footnote w:id="32">
+  <w:footnote w:id="34">
     <w:p>
       <w:pPr>
         <w:pStyle w:val="Footnote"/>
@@ -10242,7 +10106,7 @@
       </w:r>
     </w:p>
   </w:footnote>
-  <w:footnote w:id="33">
+  <w:footnote w:id="35">
     <w:p>
       <w:pPr>
         <w:pStyle w:val="Footnote"/>
@@ -10300,7 +10164,7 @@
       </w:r>
     </w:p>
   </w:footnote>
-  <w:footnote w:id="34">
+  <w:footnote w:id="36">
     <w:p>
       <w:pPr>
         <w:pStyle w:val="Footnote"/>
@@ -10329,7 +10193,7 @@
       </w:r>
     </w:p>
   </w:footnote>
-  <w:footnote w:id="35">
+  <w:footnote w:id="37">
     <w:p>
       <w:pPr>
         <w:pStyle w:val="Footnote"/>
@@ -10449,7 +10313,7 @@
       </w:r>
     </w:p>
   </w:footnote>
-  <w:footnote w:id="36">
+  <w:footnote w:id="38">
     <w:p>
       <w:pPr>
         <w:pStyle w:val="Footnote"/>
@@ -10495,7 +10359,7 @@
       </w:r>
     </w:p>
   </w:footnote>
-  <w:footnote w:id="37">
+  <w:footnote w:id="39">
     <w:p>
       <w:pPr>
         <w:pStyle w:val="Endnote"/>
@@ -10526,72 +10390,13 @@
           <w:rFonts w:cs="Times New Roman" w:ascii="Baskerville Old Face" w:hAnsi="Baskerville Old Face"/>
         </w:rPr>
         <w:t>.</w:t>
-      </w:r>
-    </w:p>
-  </w:footnote>
-  <w:footnote w:id="38">
-    <w:p>
-      <w:pPr>
-        <w:pStyle w:val="Endnote"/>
-        <w:jc w:val="both"/>
-        <w:rPr>
-          <w:rFonts w:ascii="Baskerville Old Face" w:hAnsi="Baskerville Old Face" w:cs="Times New Roman"/>
-        </w:rPr>
-      </w:pPr>
-      <w:r>
-        <w:rPr>
-          <w:rStyle w:val="FootnoteCharacters"/>
-        </w:rPr>
-        <w:footnoteRef/>
-      </w:r>
-      <w:r>
-        <w:rPr>
-          <w:rFonts w:cs="Times New Roman" w:ascii="Baskerville Old Face" w:hAnsi="Baskerville Old Face"/>
-        </w:rPr>
-        <w:t xml:space="preserve"> </w:t>
-      </w:r>
-      <w:r>
-        <w:rPr>
-          <w:rFonts w:cs="Times New Roman" w:ascii="Baskerville Old Face" w:hAnsi="Baskerville Old Face"/>
-          <w:i/>
-        </w:rPr>
-        <w:t>Pros. proemium</w:t>
-      </w:r>
-      <w:r>
-        <w:rPr>
-          <w:rFonts w:cs="Times New Roman" w:ascii="Baskerville Old Face" w:hAnsi="Baskerville Old Face"/>
-        </w:rPr>
-        <w:t>: Coepi mecum quaerere si forte posset inveniri unum argumentum, quod nullo alio ad se probandum, quam se solo indigeret; et solum ad astruendum quia Deus vere est, et quia est summum bonum nullo alio indigens, et quo omnia indigent ut sint et bene sint; et quaecunque credimus de divina substantia.</w:t>
-      </w:r>
-    </w:p>
-  </w:footnote>
-  <w:footnote w:id="39">
-    <w:p>
-      <w:pPr>
-        <w:pStyle w:val="Endnote"/>
-        <w:jc w:val="both"/>
-        <w:rPr>
-          <w:rFonts w:ascii="Baskerville Old Face" w:hAnsi="Baskerville Old Face" w:cs="Times New Roman"/>
-        </w:rPr>
-      </w:pPr>
-      <w:r>
-        <w:rPr>
-          <w:rStyle w:val="FootnoteCharacters"/>
-        </w:rPr>
-        <w:footnoteRef/>
-      </w:r>
-      <w:r>
-        <w:rPr>
-          <w:rFonts w:cs="Times New Roman" w:ascii="Baskerville Old Face" w:hAnsi="Baskerville Old Face"/>
-        </w:rPr>
-        <w:t>Ibid.</w:t>
       </w:r>
     </w:p>
   </w:footnote>
   <w:footnote w:id="40">
     <w:p>
       <w:pPr>
-        <w:pStyle w:val="Footnote"/>
+        <w:pStyle w:val="Endnote"/>
         <w:jc w:val="both"/>
         <w:rPr>
           <w:rFonts w:ascii="Baskerville Old Face" w:hAnsi="Baskerville Old Face" w:cs="Times New Roman"/>
@@ -10612,28 +10417,22 @@
       <w:r>
         <w:rPr>
           <w:rFonts w:cs="Times New Roman" w:ascii="Baskerville Old Face" w:hAnsi="Baskerville Old Face"/>
-        </w:rPr>
-        <w:t xml:space="preserve">See </w:t>
-      </w:r>
-      <w:r>
-        <w:rPr>
-          <w:rFonts w:cs="Times New Roman" w:ascii="Baskerville Old Face" w:hAnsi="Baskerville Old Face"/>
-          <w:i/>
-        </w:rPr>
-        <w:t xml:space="preserve">BDT </w:t>
-      </w:r>
-      <w:r>
-        <w:rPr>
-          <w:rFonts w:cs="Times New Roman" w:ascii="Baskerville Old Face" w:hAnsi="Baskerville Old Face"/>
-        </w:rPr>
-        <w:t xml:space="preserve">1187B-1187D. </w:t>
+          <w:i/>
+        </w:rPr>
+        <w:t>Pros. proemium</w:t>
+      </w:r>
+      <w:r>
+        <w:rPr>
+          <w:rFonts w:cs="Times New Roman" w:ascii="Baskerville Old Face" w:hAnsi="Baskerville Old Face"/>
+        </w:rPr>
+        <w:t>: Coepi mecum quaerere si forte posset inveniri unum argumentum, quod nullo alio ad se probandum, quam se solo indigeret; et solum ad astruendum quia Deus vere est, et quia est summum bonum nullo alio indigens, et quo omnia indigent ut sint et bene sint; et quaecunque credimus de divina substantia.</w:t>
       </w:r>
     </w:p>
   </w:footnote>
   <w:footnote w:id="41">
     <w:p>
       <w:pPr>
-        <w:pStyle w:val="Footnote"/>
+        <w:pStyle w:val="Endnote"/>
         <w:jc w:val="both"/>
         <w:rPr>
           <w:rFonts w:ascii="Baskerville Old Face" w:hAnsi="Baskerville Old Face" w:cs="Times New Roman"/>
@@ -10649,26 +10448,7 @@
         <w:rPr>
           <w:rFonts w:cs="Times New Roman" w:ascii="Baskerville Old Face" w:hAnsi="Baskerville Old Face"/>
         </w:rPr>
-        <w:t xml:space="preserve"> </w:t>
-      </w:r>
-      <w:r>
-        <w:rPr>
-          <w:rFonts w:cs="Times New Roman" w:ascii="Baskerville Old Face" w:hAnsi="Baskerville Old Face"/>
-        </w:rPr>
-        <w:t xml:space="preserve">This needn’t imply the existence of real distinct accidents inhering in God. But this point has to wait until </w:t>
-      </w:r>
-      <w:r>
-        <w:rPr>
-          <w:rFonts w:cs="Times New Roman" w:ascii="Baskerville Old Face" w:hAnsi="Baskerville Old Face"/>
-          <w:i/>
-        </w:rPr>
-        <w:t xml:space="preserve">Proslogion </w:t>
-      </w:r>
-      <w:r>
-        <w:rPr>
-          <w:rFonts w:cs="Times New Roman" w:ascii="Baskerville Old Face" w:hAnsi="Baskerville Old Face"/>
-        </w:rPr>
-        <w:t>12, and so isn’t yet present at the beginning of Anselm’s treatise.</w:t>
+        <w:t>Ibid.</w:t>
       </w:r>
     </w:p>
   </w:footnote>
@@ -10697,7 +10477,7 @@
         <w:rPr>
           <w:rFonts w:cs="Times New Roman" w:ascii="Baskerville Old Face" w:hAnsi="Baskerville Old Face"/>
         </w:rPr>
-        <w:t xml:space="preserve">On extrinsic topics, see </w:t>
+        <w:t xml:space="preserve">See </w:t>
       </w:r>
       <w:r>
         <w:rPr>
@@ -10710,7 +10490,7 @@
         <w:rPr>
           <w:rFonts w:cs="Times New Roman" w:ascii="Baskerville Old Face" w:hAnsi="Baskerville Old Face"/>
         </w:rPr>
-        <w:t>1190B-1192B.</w:t>
+        <w:t xml:space="preserve">1187B-1187D. </w:t>
       </w:r>
     </w:p>
   </w:footnote>
@@ -10720,7 +10500,7 @@
         <w:pStyle w:val="Footnote"/>
         <w:jc w:val="both"/>
         <w:rPr>
-          <w:rFonts w:ascii="Baskerville Old Face" w:hAnsi="Baskerville Old Face"/>
+          <w:rFonts w:ascii="Baskerville Old Face" w:hAnsi="Baskerville Old Face" w:cs="Times New Roman"/>
         </w:rPr>
       </w:pPr>
       <w:r>
@@ -10731,22 +10511,28 @@
       </w:r>
       <w:r>
         <w:rPr>
-          <w:rFonts w:ascii="Baskerville Old Face" w:hAnsi="Baskerville Old Face"/>
+          <w:rFonts w:cs="Times New Roman" w:ascii="Baskerville Old Face" w:hAnsi="Baskerville Old Face"/>
         </w:rPr>
         <w:t xml:space="preserve"> </w:t>
       </w:r>
       <w:r>
         <w:rPr>
-          <w:rFonts w:ascii="Baskerville Old Face" w:hAnsi="Baskerville Old Face"/>
-          <w:i/>
-        </w:rPr>
-        <w:t xml:space="preserve">Pros. </w:t>
-      </w:r>
-      <w:r>
-        <w:rPr>
-          <w:rFonts w:ascii="Baskerville Old Face" w:hAnsi="Baskerville Old Face"/>
-        </w:rPr>
-        <w:t>5.</w:t>
+          <w:rFonts w:cs="Times New Roman" w:ascii="Baskerville Old Face" w:hAnsi="Baskerville Old Face"/>
+        </w:rPr>
+        <w:t xml:space="preserve">This needn’t imply the existence of real distinct accidents inhering in God. But this point has to wait until </w:t>
+      </w:r>
+      <w:r>
+        <w:rPr>
+          <w:rFonts w:cs="Times New Roman" w:ascii="Baskerville Old Face" w:hAnsi="Baskerville Old Face"/>
+          <w:i/>
+        </w:rPr>
+        <w:t xml:space="preserve">Proslogion </w:t>
+      </w:r>
+      <w:r>
+        <w:rPr>
+          <w:rFonts w:cs="Times New Roman" w:ascii="Baskerville Old Face" w:hAnsi="Baskerville Old Face"/>
+        </w:rPr>
+        <w:t>12, and so isn’t yet present at the beginning of Anselm’s treatise.</w:t>
       </w:r>
     </w:p>
   </w:footnote>
@@ -10775,7 +10561,7 @@
         <w:rPr>
           <w:rFonts w:cs="Times New Roman" w:ascii="Baskerville Old Face" w:hAnsi="Baskerville Old Face"/>
         </w:rPr>
-        <w:t xml:space="preserve">See </w:t>
+        <w:t xml:space="preserve">On extrinsic topics, see </w:t>
       </w:r>
       <w:r>
         <w:rPr>
@@ -10788,7 +10574,7 @@
         <w:rPr>
           <w:rFonts w:cs="Times New Roman" w:ascii="Baskerville Old Face" w:hAnsi="Baskerville Old Face"/>
         </w:rPr>
-        <w:t>1192C-1193D.</w:t>
+        <w:t>1190B-1192B.</w:t>
       </w:r>
     </w:p>
   </w:footnote>
@@ -10798,7 +10584,7 @@
         <w:pStyle w:val="Footnote"/>
         <w:jc w:val="both"/>
         <w:rPr>
-          <w:rFonts w:ascii="Baskerville Old Face" w:hAnsi="Baskerville Old Face" w:cs="Times New Roman"/>
+          <w:rFonts w:ascii="Baskerville Old Face" w:hAnsi="Baskerville Old Face"/>
         </w:rPr>
       </w:pPr>
       <w:r>
@@ -10809,15 +10595,22 @@
       </w:r>
       <w:r>
         <w:rPr>
-          <w:rFonts w:cs="Times New Roman" w:ascii="Baskerville Old Face" w:hAnsi="Baskerville Old Face"/>
+          <w:rFonts w:ascii="Baskerville Old Face" w:hAnsi="Baskerville Old Face"/>
         </w:rPr>
         <w:t xml:space="preserve"> </w:t>
       </w:r>
       <w:r>
         <w:rPr>
-          <w:rFonts w:cs="Times New Roman" w:ascii="Baskerville Old Face" w:hAnsi="Baskerville Old Face"/>
-        </w:rPr>
-        <w:t>This format is especially prominent in Scotus’ reformulation of the proof. See Scotus 1966.</w:t>
+          <w:rFonts w:ascii="Baskerville Old Face" w:hAnsi="Baskerville Old Face"/>
+          <w:i/>
+        </w:rPr>
+        <w:t xml:space="preserve">Pros. </w:t>
+      </w:r>
+      <w:r>
+        <w:rPr>
+          <w:rFonts w:ascii="Baskerville Old Face" w:hAnsi="Baskerville Old Face"/>
+        </w:rPr>
+        <w:t>5.</w:t>
       </w:r>
     </w:p>
   </w:footnote>
@@ -10825,8 +10618,9 @@
     <w:p>
       <w:pPr>
         <w:pStyle w:val="Footnote"/>
-        <w:rPr>
-          <w:rFonts w:ascii="Baskerville Old Face" w:hAnsi="Baskerville Old Face"/>
+        <w:jc w:val="both"/>
+        <w:rPr>
+          <w:rFonts w:ascii="Baskerville Old Face" w:hAnsi="Baskerville Old Face" w:cs="Times New Roman"/>
         </w:rPr>
       </w:pPr>
       <w:r>
@@ -10837,41 +10631,28 @@
       </w:r>
       <w:r>
         <w:rPr>
-          <w:rFonts w:ascii="Baskerville Old Face" w:hAnsi="Baskerville Old Face"/>
+          <w:rFonts w:cs="Times New Roman" w:ascii="Baskerville Old Face" w:hAnsi="Baskerville Old Face"/>
         </w:rPr>
         <w:t xml:space="preserve"> </w:t>
       </w:r>
       <w:r>
         <w:rPr>
-          <w:rFonts w:ascii="Baskerville Old Face" w:hAnsi="Baskerville Old Face"/>
-        </w:rPr>
-        <w:t xml:space="preserve">This may help explain Anselm’s sometimes acerbic tone in the </w:t>
-      </w:r>
-      <w:r>
-        <w:rPr>
-          <w:rFonts w:ascii="Baskerville Old Face" w:hAnsi="Baskerville Old Face"/>
-          <w:i/>
-        </w:rPr>
-        <w:t>Responsio</w:t>
-      </w:r>
-      <w:r>
-        <w:rPr>
-          <w:rFonts w:ascii="Baskerville Old Face" w:hAnsi="Baskerville Old Face"/>
-        </w:rPr>
-        <w:t xml:space="preserve">: he rightly read Gaunilo’s praise at the end of the </w:t>
-      </w:r>
-      <w:r>
-        <w:rPr>
-          <w:rFonts w:ascii="Baskerville Old Face" w:hAnsi="Baskerville Old Face"/>
-          <w:i/>
-        </w:rPr>
-        <w:t>Pro Insipiente</w:t>
-      </w:r>
-      <w:r>
-        <w:rPr>
-          <w:rFonts w:ascii="Baskerville Old Face" w:hAnsi="Baskerville Old Face"/>
-        </w:rPr>
-        <w:t xml:space="preserve"> as tongue-in-cheek.</w:t>
+          <w:rFonts w:cs="Times New Roman" w:ascii="Baskerville Old Face" w:hAnsi="Baskerville Old Face"/>
+        </w:rPr>
+        <w:t xml:space="preserve">See </w:t>
+      </w:r>
+      <w:r>
+        <w:rPr>
+          <w:rFonts w:cs="Times New Roman" w:ascii="Baskerville Old Face" w:hAnsi="Baskerville Old Face"/>
+          <w:i/>
+        </w:rPr>
+        <w:t xml:space="preserve">BDT </w:t>
+      </w:r>
+      <w:r>
+        <w:rPr>
+          <w:rFonts w:cs="Times New Roman" w:ascii="Baskerville Old Face" w:hAnsi="Baskerville Old Face"/>
+        </w:rPr>
+        <w:t>1192C-1193D.</w:t>
       </w:r>
     </w:p>
   </w:footnote>
@@ -10900,7 +10681,7 @@
         <w:rPr>
           <w:rFonts w:cs="Times New Roman" w:ascii="Baskerville Old Face" w:hAnsi="Baskerville Old Face"/>
         </w:rPr>
-        <w:t>Cf. Aquinas’ criticism of the argument at ST. Ia, q. 2, art. 1. There, Aquinas attacks the evidential status of the minor premise, and thereby the fittingness of taking it up into the context of a dialectical disputation: ‘It is possible that who hears the name ‘God’ does not understand it to signify something than which a greater cannot be thought, since some would believe God is a body.’</w:t>
+        <w:t>This format is especially prominent in Scotus’ reformulation of the proof. See Scotus 1966.</w:t>
       </w:r>
     </w:p>
   </w:footnote>
@@ -10908,7 +10689,6 @@
     <w:p>
       <w:pPr>
         <w:pStyle w:val="Footnote"/>
-        <w:jc w:val="both"/>
         <w:rPr>
           <w:rFonts w:ascii="Baskerville Old Face" w:hAnsi="Baskerville Old Face"/>
         </w:rPr>
@@ -10928,19 +10708,103 @@
       <w:r>
         <w:rPr>
           <w:rFonts w:ascii="Baskerville Old Face" w:hAnsi="Baskerville Old Face"/>
-          <w:i/>
-        </w:rPr>
-        <w:t xml:space="preserve">Resp. </w:t>
+        </w:rPr>
+        <w:t xml:space="preserve">This may help explain Anselm’s sometimes acerbic tone in the </w:t>
       </w:r>
       <w:r>
         <w:rPr>
           <w:rFonts w:ascii="Baskerville Old Face" w:hAnsi="Baskerville Old Face"/>
-        </w:rPr>
-        <w:t>1: ‘Quod quam falsum sit, fide et conscientia tua pro firmissimo utor argumento’</w:t>
+          <w:i/>
+        </w:rPr>
+        <w:t>Responsio</w:t>
+      </w:r>
+      <w:r>
+        <w:rPr>
+          <w:rFonts w:ascii="Baskerville Old Face" w:hAnsi="Baskerville Old Face"/>
+        </w:rPr>
+        <w:t xml:space="preserve">: he rightly read Gaunilo’s praise at the end of the </w:t>
+      </w:r>
+      <w:r>
+        <w:rPr>
+          <w:rFonts w:ascii="Baskerville Old Face" w:hAnsi="Baskerville Old Face"/>
+          <w:i/>
+        </w:rPr>
+        <w:t>Pro Insipiente</w:t>
+      </w:r>
+      <w:r>
+        <w:rPr>
+          <w:rFonts w:ascii="Baskerville Old Face" w:hAnsi="Baskerville Old Face"/>
+        </w:rPr>
+        <w:t xml:space="preserve"> as tongue-in-cheek.</w:t>
       </w:r>
     </w:p>
   </w:footnote>
   <w:footnote w:id="49">
+    <w:p>
+      <w:pPr>
+        <w:pStyle w:val="Footnote"/>
+        <w:jc w:val="both"/>
+        <w:rPr>
+          <w:rFonts w:ascii="Baskerville Old Face" w:hAnsi="Baskerville Old Face" w:cs="Times New Roman"/>
+        </w:rPr>
+      </w:pPr>
+      <w:r>
+        <w:rPr>
+          <w:rStyle w:val="FootnoteCharacters"/>
+        </w:rPr>
+        <w:footnoteRef/>
+      </w:r>
+      <w:r>
+        <w:rPr>
+          <w:rFonts w:cs="Times New Roman" w:ascii="Baskerville Old Face" w:hAnsi="Baskerville Old Face"/>
+        </w:rPr>
+        <w:t xml:space="preserve"> </w:t>
+      </w:r>
+      <w:r>
+        <w:rPr>
+          <w:rFonts w:cs="Times New Roman" w:ascii="Baskerville Old Face" w:hAnsi="Baskerville Old Face"/>
+        </w:rPr>
+        <w:t>Cf. Aquinas’ criticism of the argument at ST. Ia, q. 2, art. 1. There, Aquinas attacks the evidential status of the minor premise, and thereby the fittingness of taking it up into the context of a dialectical disputation: ‘It is possible that who hears the name ‘God’ does not understand it to signify something than which a greater cannot be thought, since some would believe God is a body.’</w:t>
+      </w:r>
+    </w:p>
+  </w:footnote>
+  <w:footnote w:id="50">
+    <w:p>
+      <w:pPr>
+        <w:pStyle w:val="Footnote"/>
+        <w:jc w:val="both"/>
+        <w:rPr>
+          <w:rFonts w:ascii="Baskerville Old Face" w:hAnsi="Baskerville Old Face"/>
+        </w:rPr>
+      </w:pPr>
+      <w:r>
+        <w:rPr>
+          <w:rStyle w:val="FootnoteCharacters"/>
+        </w:rPr>
+        <w:footnoteRef/>
+      </w:r>
+      <w:r>
+        <w:rPr>
+          <w:rFonts w:ascii="Baskerville Old Face" w:hAnsi="Baskerville Old Face"/>
+        </w:rPr>
+        <w:t xml:space="preserve"> </w:t>
+      </w:r>
+      <w:r>
+        <w:rPr>
+          <w:rFonts w:ascii="Baskerville Old Face" w:hAnsi="Baskerville Old Face"/>
+          <w:i/>
+        </w:rPr>
+        <w:t xml:space="preserve">Resp. </w:t>
+      </w:r>
+      <w:r>
+        <w:rPr>
+          <w:rFonts w:ascii="Baskerville Old Face" w:hAnsi="Baskerville Old Face"/>
+        </w:rPr>
+        <w:t>1: ‘Quod quam falsum sit, fide et conscientia tua pro firmissimo utor argumento’</w:t>
+      </w:r>
+    </w:p>
+  </w:footnote>
+  <w:footnote w:id="51">
     <w:p>
       <w:pPr>
         <w:pStyle w:val="Footnote"/>
@@ -10985,7 +10849,7 @@
       </w:r>
     </w:p>
   </w:footnote>
-  <w:footnote w:id="50">
+  <w:footnote w:id="52">
     <w:p>
       <w:pPr>
         <w:pStyle w:val="Footnote"/>
@@ -11018,71 +10882,6 @@
           <w:rFonts w:cs="Times New Roman" w:ascii="Baskerville Old Face" w:hAnsi="Baskerville Old Face"/>
         </w:rPr>
         <w:t>1180CD: ‘Probabile vero est quod videtur vel omnibus, vel pluribus, vel sapientibus, et his vel omnibus, vel pluribus, vel maxime notis atque praecipuis; vel quod unicuique artifice secundum propriam facultatem.’</w:t>
-      </w:r>
-    </w:p>
-  </w:footnote>
-  <w:footnote w:id="51">
-    <w:p>
-      <w:pPr>
-        <w:pStyle w:val="Footnote"/>
-        <w:jc w:val="both"/>
-        <w:rPr>
-          <w:rFonts w:ascii="Baskerville Old Face" w:hAnsi="Baskerville Old Face" w:cs="Times New Roman"/>
-        </w:rPr>
-      </w:pPr>
-      <w:r>
-        <w:rPr>
-          <w:rStyle w:val="FootnoteCharacters"/>
-        </w:rPr>
-        <w:footnoteRef/>
-      </w:r>
-      <w:r>
-        <w:rPr>
-          <w:rFonts w:cs="Times New Roman" w:ascii="Baskerville Old Face" w:hAnsi="Baskerville Old Face"/>
-        </w:rPr>
-        <w:t xml:space="preserve"> </w:t>
-      </w:r>
-      <w:r>
-        <w:rPr>
-          <w:rFonts w:cs="Times New Roman" w:ascii="Baskerville Old Face" w:hAnsi="Baskerville Old Face"/>
-          <w:i/>
-        </w:rPr>
-        <w:t>Resp. proemium</w:t>
-      </w:r>
-      <w:r>
-        <w:rPr>
-          <w:rFonts w:cs="Times New Roman" w:ascii="Baskerville Old Face" w:hAnsi="Baskerville Old Face"/>
-        </w:rPr>
-        <w:t>.</w:t>
-      </w:r>
-    </w:p>
-  </w:footnote>
-  <w:footnote w:id="52">
-    <w:p>
-      <w:pPr>
-        <w:pStyle w:val="Footnote"/>
-        <w:jc w:val="both"/>
-        <w:rPr>
-          <w:rFonts w:ascii="Baskerville Old Face" w:hAnsi="Baskerville Old Face" w:cs="Times New Roman"/>
-        </w:rPr>
-      </w:pPr>
-      <w:r>
-        <w:rPr>
-          <w:rStyle w:val="FootnoteCharacters"/>
-        </w:rPr>
-        <w:footnoteRef/>
-      </w:r>
-      <w:r>
-        <w:rPr>
-          <w:rFonts w:cs="Times New Roman" w:ascii="Baskerville Old Face" w:hAnsi="Baskerville Old Face"/>
-        </w:rPr>
-        <w:t xml:space="preserve"> </w:t>
-      </w:r>
-      <w:r>
-        <w:rPr>
-          <w:rFonts w:cs="Times New Roman" w:ascii="Baskerville Old Face" w:hAnsi="Baskerville Old Face"/>
-        </w:rPr>
-        <w:t>This strategy for excluding the fool from the disputation is retained as the environment for the proof shifts from monastic to scholastic. Witness Bonaventure: ‘the intellect has in itself … sufficient light to repel this doubt and to extricate itself from its folly. Whence the foolish mind voluntarily rather than by constraint considers the matter in a deficient manner, so that the defect is on the part of the intellect itself and not because of any deficiency on the part of the thing known.’ Trans. of Bonaventure 1891, 45-51, from Wippel and Wolter 1969, 310.</w:t>
       </w:r>
     </w:p>
   </w:footnote>
@@ -11092,7 +10891,7 @@
         <w:pStyle w:val="Footnote"/>
         <w:jc w:val="both"/>
         <w:rPr>
-          <w:rFonts w:ascii="Baskerville Old Face" w:hAnsi="Baskerville Old Face"/>
+          <w:rFonts w:ascii="Baskerville Old Face" w:hAnsi="Baskerville Old Face" w:cs="Times New Roman"/>
         </w:rPr>
       </w:pPr>
       <w:r>
@@ -11103,15 +10902,22 @@
       </w:r>
       <w:r>
         <w:rPr>
-          <w:rFonts w:ascii="Baskerville Old Face" w:hAnsi="Baskerville Old Face"/>
+          <w:rFonts w:cs="Times New Roman" w:ascii="Baskerville Old Face" w:hAnsi="Baskerville Old Face"/>
         </w:rPr>
         <w:t xml:space="preserve"> </w:t>
       </w:r>
       <w:r>
         <w:rPr>
           <w:rFonts w:cs="Times New Roman" w:ascii="Baskerville Old Face" w:hAnsi="Baskerville Old Face"/>
-        </w:rPr>
-        <w:t>However, I know of no secondary literature on the topic that has so much as mentioned this.</w:t>
+          <w:i/>
+        </w:rPr>
+        <w:t>Resp. proemium</w:t>
+      </w:r>
+      <w:r>
+        <w:rPr>
+          <w:rFonts w:cs="Times New Roman" w:ascii="Baskerville Old Face" w:hAnsi="Baskerville Old Face"/>
+        </w:rPr>
+        <w:t>.</w:t>
       </w:r>
     </w:p>
   </w:footnote>
@@ -11121,7 +10927,7 @@
         <w:pStyle w:val="Footnote"/>
         <w:jc w:val="both"/>
         <w:rPr>
-          <w:rFonts w:ascii="Baskerville Old Face" w:hAnsi="Baskerville Old Face"/>
+          <w:rFonts w:ascii="Baskerville Old Face" w:hAnsi="Baskerville Old Face" w:cs="Times New Roman"/>
         </w:rPr>
       </w:pPr>
       <w:r>
@@ -11132,22 +10938,15 @@
       </w:r>
       <w:r>
         <w:rPr>
-          <w:rFonts w:ascii="Baskerville Old Face" w:hAnsi="Baskerville Old Face"/>
+          <w:rFonts w:cs="Times New Roman" w:ascii="Baskerville Old Face" w:hAnsi="Baskerville Old Face"/>
         </w:rPr>
         <w:t xml:space="preserve"> </w:t>
       </w:r>
       <w:r>
         <w:rPr>
-          <w:rFonts w:ascii="Baskerville Old Face" w:hAnsi="Baskerville Old Face"/>
-          <w:i/>
-        </w:rPr>
-        <w:t xml:space="preserve">Pro Ins. </w:t>
-      </w:r>
-      <w:r>
-        <w:rPr>
-          <w:rFonts w:ascii="Baskerville Old Face" w:hAnsi="Baskerville Old Face"/>
-        </w:rPr>
-        <w:t>2: ‘Respondere forsitan potest, quod hoc jam esse dicitur in intellectu meo, non ob aliud, nisi quia id quod dicitur intelligo. Nonne et quaecunque falsa, ac nullo prorsus modo in seipsis existentia, in intellectu habere similiter dici possem cum ea, dicente aliquot, quaecumque ille diceret, ego intelligerem?’</w:t>
+          <w:rFonts w:cs="Times New Roman" w:ascii="Baskerville Old Face" w:hAnsi="Baskerville Old Face"/>
+        </w:rPr>
+        <w:t>This strategy for excluding the fool from the disputation is retained as the environment for the proof shifts from monastic to scholastic. Witness Bonaventure: ‘the intellect has in itself … sufficient light to repel this doubt and to extricate itself from its folly. Whence the foolish mind voluntarily rather than by constraint considers the matter in a deficient manner, so that the defect is on the part of the intellect itself and not because of any deficiency on the part of the thing known.’ Trans. of Bonaventure 1891, 45-51, from Wippel and Wolter 1969, 310.</w:t>
       </w:r>
     </w:p>
   </w:footnote>
@@ -11174,16 +10973,9 @@
       </w:r>
       <w:r>
         <w:rPr>
-          <w:rFonts w:ascii="Baskerville Old Face" w:hAnsi="Baskerville Old Face"/>
-          <w:i/>
-        </w:rPr>
-        <w:t xml:space="preserve">Pro Ins. </w:t>
-      </w:r>
-      <w:r>
-        <w:rPr>
-          <w:rFonts w:ascii="Baskerville Old Face" w:hAnsi="Baskerville Old Face"/>
-        </w:rPr>
-        <w:t>2: ‘Sed si hoc est: primo quidem non hic erit aliud, idemque tempore praecedens, habere rem in intellectu; et aliud, idemque tempore sequens, intelligere rem esse.’</w:t>
+          <w:rFonts w:cs="Times New Roman" w:ascii="Baskerville Old Face" w:hAnsi="Baskerville Old Face"/>
+        </w:rPr>
+        <w:t>However, I know of no secondary literature on the topic that has so much as mentioned this.</w:t>
       </w:r>
     </w:p>
   </w:footnote>
@@ -11213,17 +11005,89 @@
           <w:rFonts w:ascii="Baskerville Old Face" w:hAnsi="Baskerville Old Face"/>
           <w:i/>
         </w:rPr>
-        <w:t xml:space="preserve">Resp. </w:t>
+        <w:t xml:space="preserve">Pro Ins. </w:t>
       </w:r>
       <w:r>
         <w:rPr>
           <w:rFonts w:ascii="Baskerville Old Face" w:hAnsi="Baskerville Old Face"/>
         </w:rPr>
-        <w:t>1: ‘Quod si dicis non intelligi et non esse in intellectu, quod non penitus intelligitur; dic quia qui non potest intueri purissimam lucem solis, non videt lucem diei, quae non est nisi lux solis.’</w:t>
+        <w:t>2: ‘Respondere forsitan potest, quod hoc jam esse dicitur in intellectu meo, non ob aliud, nisi quia id quod dicitur intelligo. Nonne et quaecunque falsa, ac nullo prorsus modo in seipsis existentia, in intellectu habere similiter dici possem cum ea, dicente aliquot, quaecumque ille diceret, ego intelligerem?’</w:t>
       </w:r>
     </w:p>
   </w:footnote>
   <w:footnote w:id="57">
+    <w:p>
+      <w:pPr>
+        <w:pStyle w:val="Footnote"/>
+        <w:jc w:val="both"/>
+        <w:rPr>
+          <w:rFonts w:ascii="Baskerville Old Face" w:hAnsi="Baskerville Old Face"/>
+        </w:rPr>
+      </w:pPr>
+      <w:r>
+        <w:rPr>
+          <w:rStyle w:val="FootnoteCharacters"/>
+        </w:rPr>
+        <w:footnoteRef/>
+      </w:r>
+      <w:r>
+        <w:rPr>
+          <w:rFonts w:ascii="Baskerville Old Face" w:hAnsi="Baskerville Old Face"/>
+        </w:rPr>
+        <w:t xml:space="preserve"> </w:t>
+      </w:r>
+      <w:r>
+        <w:rPr>
+          <w:rFonts w:ascii="Baskerville Old Face" w:hAnsi="Baskerville Old Face"/>
+          <w:i/>
+        </w:rPr>
+        <w:t xml:space="preserve">Pro Ins. </w:t>
+      </w:r>
+      <w:r>
+        <w:rPr>
+          <w:rFonts w:ascii="Baskerville Old Face" w:hAnsi="Baskerville Old Face"/>
+        </w:rPr>
+        <w:t>2: ‘Sed si hoc est: primo quidem non hic erit aliud, idemque tempore praecedens, habere rem in intellectu; et aliud, idemque tempore sequens, intelligere rem esse.’</w:t>
+      </w:r>
+    </w:p>
+  </w:footnote>
+  <w:footnote w:id="58">
+    <w:p>
+      <w:pPr>
+        <w:pStyle w:val="Footnote"/>
+        <w:jc w:val="both"/>
+        <w:rPr>
+          <w:rFonts w:ascii="Baskerville Old Face" w:hAnsi="Baskerville Old Face"/>
+        </w:rPr>
+      </w:pPr>
+      <w:r>
+        <w:rPr>
+          <w:rStyle w:val="FootnoteCharacters"/>
+        </w:rPr>
+        <w:footnoteRef/>
+      </w:r>
+      <w:r>
+        <w:rPr>
+          <w:rFonts w:ascii="Baskerville Old Face" w:hAnsi="Baskerville Old Face"/>
+        </w:rPr>
+        <w:t xml:space="preserve"> </w:t>
+      </w:r>
+      <w:r>
+        <w:rPr>
+          <w:rFonts w:ascii="Baskerville Old Face" w:hAnsi="Baskerville Old Face"/>
+          <w:i/>
+        </w:rPr>
+        <w:t xml:space="preserve">Resp. </w:t>
+      </w:r>
+      <w:r>
+        <w:rPr>
+          <w:rFonts w:ascii="Baskerville Old Face" w:hAnsi="Baskerville Old Face"/>
+        </w:rPr>
+        <w:t>1: ‘Quod si dicis non intelligi et non esse in intellectu, quod non penitus intelligitur; dic quia qui non potest intueri purissimam lucem solis, non videt lucem diei, quae non est nisi lux solis.’</w:t>
+      </w:r>
+    </w:p>
+  </w:footnote>
+  <w:footnote w:id="59">
     <w:p>
       <w:pPr>
         <w:pStyle w:val="Footnote"/>

</xml_diff>

<commit_message>
Explain what's wrong with Smith's Boethius translation
</commit_message>
<xml_diff>
--- a/History of Western Philosophy/Medieval Philosophy/The Trivium at Bec and its Bearing on Anselm/The Trivium at Bec and its Bearing on Anselm with IL Comments.docx
+++ b/History of Western Philosophy/Medieval Philosophy/The Trivium at Bec and its Bearing on Anselm/The Trivium at Bec and its Bearing on Anselm with IL Comments.docx
@@ -2671,6 +2671,7 @@
         <w:suppressAutoHyphens w:val="false"/>
         <w:spacing w:lineRule="auto" w:line="480" w:before="0" w:after="0"/>
         <w:ind w:left="1440" w:hanging="0"/>
+        <w:jc w:val="both"/>
         <w:rPr/>
       </w:pPr>
       <w:r>
@@ -2690,6 +2691,7 @@
         <w:suppressAutoHyphens w:val="false"/>
         <w:spacing w:lineRule="auto" w:line="480" w:beforeAutospacing="1" w:afterAutospacing="1"/>
         <w:ind w:left="1440" w:hanging="0"/>
+        <w:jc w:val="both"/>
         <w:rPr/>
       </w:pPr>
       <w:r>
@@ -2994,23 +2996,7 @@
           <w:szCs w:val="24"/>
         </w:rPr>
         <w:tab/>
-        <w:t xml:space="preserve">Two objections arise at this point. </w:t>
-      </w:r>
-      <w:r>
-        <w:rPr>
-          <w:rFonts w:cs="Times New Roman" w:ascii="Baskerville Old Face" w:hAnsi="Baskerville Old Face"/>
-          <w:sz w:val="24"/>
-          <w:szCs w:val="24"/>
-        </w:rPr>
-        <w:t>First</w:t>
-      </w:r>
-      <w:r>
-        <w:rPr>
-          <w:rFonts w:cs="Times New Roman" w:ascii="Baskerville Old Face" w:hAnsi="Baskerville Old Face"/>
-          <w:sz w:val="24"/>
-          <w:szCs w:val="24"/>
-        </w:rPr>
-        <w:t xml:space="preserve">, </w:t>
+        <w:t xml:space="preserve">Two objections arise at this point. First, </w:t>
       </w:r>
       <w:r>
         <w:rPr>
@@ -3101,7 +3087,7 @@
         <w:bidi w:val="0"/>
         <w:spacing w:lineRule="auto" w:line="480" w:before="0" w:after="0"/>
         <w:ind w:left="900" w:right="0" w:hanging="0"/>
-        <w:jc w:val="left"/>
+        <w:jc w:val="both"/>
         <w:rPr/>
       </w:pPr>
       <w:r>
@@ -3134,7 +3120,7 @@
         <w:bidi w:val="0"/>
         <w:spacing w:lineRule="auto" w:line="480" w:before="0" w:after="0"/>
         <w:ind w:right="0" w:hanging="0"/>
-        <w:jc w:val="left"/>
+        <w:jc w:val="both"/>
         <w:rPr/>
       </w:pPr>
       <w:r>
@@ -3154,6 +3140,7 @@
         <w:suppressAutoHyphens w:val="false"/>
         <w:spacing w:lineRule="auto" w:line="480" w:beforeAutospacing="1" w:afterAutospacing="1"/>
         <w:ind w:left="1440" w:hanging="0"/>
+        <w:jc w:val="both"/>
         <w:rPr>
           <w:color w:val="auto"/>
         </w:rPr>
@@ -3178,6 +3165,47 @@
           <w:lang w:val="en-GB" w:eastAsia="en-GB"/>
         </w:rPr>
         <w:footnoteReference w:id="29"/>
+      </w:r>
+    </w:p>
+    <w:p>
+      <w:pPr>
+        <w:pStyle w:val="Normal"/>
+        <w:suppressAutoHyphens w:val="false"/>
+        <w:bidi w:val="0"/>
+        <w:spacing w:lineRule="auto" w:line="480" w:beforeAutospacing="1" w:afterAutospacing="1"/>
+        <w:ind w:hanging="0"/>
+        <w:jc w:val="both"/>
+        <w:rPr>
+          <w:rFonts w:ascii="Baskerville Old Face" w:hAnsi="Baskerville Old Face"/>
+          <w:sz w:val="24"/>
+          <w:szCs w:val="24"/>
+        </w:rPr>
+      </w:pPr>
+      <w:r>
+        <w:rPr>
+          <w:rFonts w:ascii="Baskerville Old Face" w:hAnsi="Baskerville Old Face"/>
+          <w:sz w:val="24"/>
+          <w:szCs w:val="24"/>
+        </w:rPr>
+        <w:t xml:space="preserve">As translated, the text concludes from the claims that 1) an affection of the </w:t>
+      </w:r>
+      <w:r>
+        <w:rPr>
+          <w:rFonts w:ascii="Baskerville Old Face" w:hAnsi="Baskerville Old Face"/>
+          <w:i w:val="false"/>
+          <w:iCs w:val="false"/>
+          <w:sz w:val="24"/>
+          <w:szCs w:val="24"/>
+        </w:rPr>
+        <w:t xml:space="preserve">soul is the specific character of a thing, and 2a) spoken sounds signify thoughts primarily and 2b) rely on the signification of things to 3) the claim </w:t>
+      </w:r>
+      <w:r>
+        <w:rPr>
+          <w:rFonts w:ascii="Baskerville Old Face" w:hAnsi="Baskerville Old Face"/>
+          <w:sz w:val="24"/>
+          <w:szCs w:val="24"/>
+        </w:rPr>
+        <w:t xml:space="preserve">that significant spoken sounds refer to affections of the soul. There are several difficulties with the text translated thus: the intent of the phrase ‘specific character’ is opaque; it’s unclear in what sense spoken sounds rely on the signification of things, and there isn’t a clear, formally valid path from claims 1 and either or both parts of claim 2 to claim 3. </w:t>
       </w:r>
     </w:p>
     <w:p>
@@ -3990,6 +4018,7 @@
       <w:pPr>
         <w:pStyle w:val="Standard"/>
         <w:spacing w:lineRule="auto" w:line="480" w:before="0" w:after="160"/>
+        <w:jc w:val="both"/>
         <w:rPr/>
       </w:pPr>
       <w:r>
@@ -7659,19 +7688,7 @@
         <w:rPr>
           <w:rFonts w:cs="Times New Roman" w:ascii="Baskerville Old Face" w:hAnsi="Baskerville Old Face"/>
         </w:rPr>
-        <w:t xml:space="preserve">. </w:t>
-      </w:r>
-      <w:r>
-        <w:rPr>
-          <w:rFonts w:cs="Times New Roman" w:ascii="Baskerville Old Face" w:hAnsi="Baskerville Old Face"/>
-        </w:rPr>
-        <w:t>London</w:t>
-      </w:r>
-      <w:r>
-        <w:rPr>
-          <w:rFonts w:cs="Times New Roman" w:ascii="Baskerville Old Face" w:hAnsi="Baskerville Old Face"/>
-        </w:rPr>
-        <w:t xml:space="preserve">: Bloomsbury Academic, 2010. </w:t>
+        <w:t xml:space="preserve">. London: Bloomsbury Academic, 2010. </w:t>
       </w:r>
     </w:p>
     <w:p>

</xml_diff>

<commit_message>
Add my own translation of Smith text
</commit_message>
<xml_diff>
--- a/History of Western Philosophy/Medieval Philosophy/The Trivium at Bec and its Bearing on Anselm/The Trivium at Bec and its Bearing on Anselm with IL Comments.docx
+++ b/History of Western Philosophy/Medieval Philosophy/The Trivium at Bec and its Bearing on Anselm/The Trivium at Bec and its Bearing on Anselm with IL Comments.docx
@@ -3206,6 +3206,77 @@
           <w:szCs w:val="24"/>
         </w:rPr>
         <w:t xml:space="preserve">that significant spoken sounds refer to affections of the soul. There are several difficulties with the text translated thus: the intent of the phrase ‘specific character’ is opaque; it’s unclear in what sense spoken sounds rely on the signification of things, and there isn’t a clear, formally valid path from claims 1 and either part of 2 to claim 3. </w:t>
+      </w:r>
+    </w:p>
+    <w:p>
+      <w:pPr>
+        <w:pStyle w:val="Normal"/>
+        <w:suppressAutoHyphens w:val="false"/>
+        <w:bidi w:val="0"/>
+        <w:spacing w:lineRule="auto" w:line="480" w:beforeAutospacing="1" w:afterAutospacing="1"/>
+        <w:ind w:hanging="0"/>
+        <w:jc w:val="both"/>
+        <w:rPr>
+          <w:rFonts w:ascii="Baskerville Old Face" w:hAnsi="Baskerville Old Face"/>
+          <w:sz w:val="24"/>
+          <w:szCs w:val="24"/>
+        </w:rPr>
+      </w:pPr>
+      <w:r>
+        <w:rPr>
+          <w:rFonts w:ascii="Baskerville Old Face" w:hAnsi="Baskerville Old Face"/>
+          <w:sz w:val="24"/>
+          <w:szCs w:val="24"/>
+        </w:rPr>
+        <w:tab/>
+        <w:t xml:space="preserve">The following translation resolves these difficulties: </w:t>
+      </w:r>
+    </w:p>
+    <w:p>
+      <w:pPr>
+        <w:pStyle w:val="Normal"/>
+        <w:widowControl/>
+        <w:suppressAutoHyphens w:val="false"/>
+        <w:bidi w:val="0"/>
+        <w:spacing w:lineRule="auto" w:line="480" w:beforeAutospacing="1" w:afterAutospacing="1"/>
+        <w:ind w:left="900" w:right="0" w:hanging="0"/>
+        <w:jc w:val="both"/>
+        <w:rPr>
+          <w:rFonts w:ascii="Baskerville Old Face" w:hAnsi="Baskerville Old Face"/>
+          <w:sz w:val="24"/>
+          <w:szCs w:val="24"/>
+        </w:rPr>
+      </w:pPr>
+      <w:r>
+        <w:rPr>
+          <w:rFonts w:ascii="Baskerville Old Face" w:hAnsi="Baskerville Old Face"/>
+          <w:sz w:val="24"/>
+          <w:szCs w:val="24"/>
+        </w:rPr>
+        <w:t>Since every impression of the soul seems to be some attribute of a thing, words, then principally designating meanings from this in turn bear on the signifying of things by which meanings are brought forth (whatever is signifying in utterances, the same designates passions of the soul).</w:t>
+      </w:r>
+    </w:p>
+    <w:p>
+      <w:pPr>
+        <w:pStyle w:val="Normal"/>
+        <w:widowControl/>
+        <w:suppressAutoHyphens w:val="false"/>
+        <w:bidi w:val="0"/>
+        <w:spacing w:lineRule="auto" w:line="480" w:beforeAutospacing="1" w:afterAutospacing="1"/>
+        <w:ind w:right="0" w:hanging="0"/>
+        <w:jc w:val="both"/>
+        <w:rPr>
+          <w:rFonts w:ascii="Baskerville Old Face" w:hAnsi="Baskerville Old Face"/>
+          <w:sz w:val="24"/>
+          <w:szCs w:val="24"/>
+        </w:rPr>
+      </w:pPr>
+      <w:r>
+        <w:rPr>
+          <w:rFonts w:ascii="Baskerville Old Face" w:hAnsi="Baskerville Old Face"/>
+          <w:sz w:val="24"/>
+          <w:szCs w:val="24"/>
+        </w:rPr>
       </w:r>
     </w:p>
     <w:p>

</xml_diff>

<commit_message>
Add valid argument interpretation of Boethius
</commit_message>
<xml_diff>
--- a/History of Western Philosophy/Medieval Philosophy/The Trivium at Bec and its Bearing on Anselm/The Trivium at Bec and its Bearing on Anselm with IL Comments.docx
+++ b/History of Western Philosophy/Medieval Philosophy/The Trivium at Bec and its Bearing on Anselm/The Trivium at Bec and its Bearing on Anselm with IL Comments.docx
@@ -3253,7 +3253,45 @@
           <w:sz w:val="24"/>
           <w:szCs w:val="24"/>
         </w:rPr>
-        <w:t>Since every impression of the soul seems to be some attribute of a thing, words, then principally designating meanings from this in turn bear on the signifying of things by which meanings are brought forth (whatever is signifying in utterances, the same designates passions of the soul).</w:t>
+        <w:t>Since every impression of the soul seems to be some attribute of a thing, words, then, principally designating meanings from this in turn bear on the designation of things by which meanings advance (whatever is meaningful (</w:t>
+      </w:r>
+      <w:r>
+        <w:rPr>
+          <w:rFonts w:ascii="Baskerville Old Face" w:hAnsi="Baskerville Old Face"/>
+          <w:i/>
+          <w:iCs/>
+          <w:sz w:val="24"/>
+          <w:szCs w:val="24"/>
+        </w:rPr>
+        <w:t>significativum</w:t>
+      </w:r>
+      <w:r>
+        <w:rPr>
+          <w:rFonts w:ascii="Baskerville Old Face" w:hAnsi="Baskerville Old Face"/>
+          <w:i w:val="false"/>
+          <w:iCs w:val="false"/>
+          <w:sz w:val="24"/>
+          <w:szCs w:val="24"/>
+        </w:rPr>
+        <w:t>)</w:t>
+      </w:r>
+      <w:r>
+        <w:rPr>
+          <w:rFonts w:ascii="Baskerville Old Face" w:hAnsi="Baskerville Old Face"/>
+          <w:i/>
+          <w:iCs/>
+          <w:sz w:val="24"/>
+          <w:szCs w:val="24"/>
+        </w:rPr>
+        <w:t xml:space="preserve"> </w:t>
+      </w:r>
+      <w:r>
+        <w:rPr>
+          <w:rFonts w:ascii="Baskerville Old Face" w:hAnsi="Baskerville Old Face"/>
+          <w:sz w:val="24"/>
+          <w:szCs w:val="24"/>
+        </w:rPr>
+        <w:t>in utterances, the same designates impressions of the soul).</w:t>
       </w:r>
     </w:p>
     <w:p>
@@ -3269,6 +3307,148 @@
           <w:rFonts w:ascii="Baskerville Old Face" w:hAnsi="Baskerville Old Face"/>
           <w:sz w:val="24"/>
           <w:szCs w:val="24"/>
+        </w:rPr>
+      </w:pPr>
+      <w:r>
+        <w:rPr>
+          <w:rFonts w:ascii="Baskerville Old Face" w:hAnsi="Baskerville Old Face"/>
+          <w:sz w:val="24"/>
+          <w:szCs w:val="24"/>
+        </w:rPr>
+        <w:t xml:space="preserve">The Smith translation tacitly follows the sense laid out in Migne’s text, which inserts a </w:t>
+      </w:r>
+      <w:r>
+        <w:rPr>
+          <w:rFonts w:ascii="Baskerville Old Face" w:hAnsi="Baskerville Old Face"/>
+          <w:i/>
+          <w:iCs/>
+          <w:sz w:val="24"/>
+          <w:szCs w:val="24"/>
+        </w:rPr>
+        <w:t>cum</w:t>
+      </w:r>
+      <w:r>
+        <w:rPr>
+          <w:rFonts w:ascii="Baskerville Old Face" w:hAnsi="Baskerville Old Face"/>
+          <w:i w:val="false"/>
+          <w:iCs w:val="false"/>
+          <w:sz w:val="24"/>
+          <w:szCs w:val="24"/>
+        </w:rPr>
+        <w:t xml:space="preserve"> immediately after </w:t>
+      </w:r>
+      <w:r>
+        <w:rPr>
+          <w:rFonts w:ascii="Baskerville Old Face" w:hAnsi="Baskerville Old Face"/>
+          <w:i/>
+          <w:iCs/>
+          <w:sz w:val="24"/>
+          <w:szCs w:val="24"/>
+        </w:rPr>
+        <w:t>porro autem</w:t>
+      </w:r>
+      <w:r>
+        <w:rPr>
+          <w:rFonts w:ascii="Baskerville Old Face" w:hAnsi="Baskerville Old Face"/>
+          <w:i w:val="false"/>
+          <w:iCs w:val="false"/>
+          <w:sz w:val="24"/>
+          <w:szCs w:val="24"/>
+        </w:rPr>
+        <w:t xml:space="preserve">, treating the second claim as a premise. Omitting this, as Meijer’s text does, allows for what was assumed to be the second premise and conclusion to be inverted, immediately leading to a valid argument: </w:t>
+      </w:r>
+    </w:p>
+    <w:p>
+      <w:pPr>
+        <w:pStyle w:val="Normal"/>
+        <w:widowControl/>
+        <w:suppressAutoHyphens w:val="false"/>
+        <w:bidi w:val="0"/>
+        <w:spacing w:lineRule="auto" w:line="480" w:beforeAutospacing="1" w:afterAutospacing="1"/>
+        <w:ind w:left="900" w:right="0" w:hanging="0"/>
+        <w:jc w:val="both"/>
+        <w:rPr>
+          <w:rFonts w:ascii="Baskerville Old Face" w:hAnsi="Baskerville Old Face"/>
+          <w:sz w:val="24"/>
+          <w:szCs w:val="24"/>
+        </w:rPr>
+      </w:pPr>
+      <w:r>
+        <w:rPr>
+          <w:rFonts w:ascii="Baskerville Old Face" w:hAnsi="Baskerville Old Face"/>
+          <w:i w:val="false"/>
+          <w:iCs w:val="false"/>
+          <w:sz w:val="24"/>
+          <w:szCs w:val="24"/>
+        </w:rPr>
+        <w:t>1. Every impression of the soul is an attribute of some thing</w:t>
+      </w:r>
+    </w:p>
+    <w:p>
+      <w:pPr>
+        <w:pStyle w:val="Normal"/>
+        <w:widowControl/>
+        <w:suppressAutoHyphens w:val="false"/>
+        <w:bidi w:val="0"/>
+        <w:spacing w:lineRule="auto" w:line="480" w:beforeAutospacing="1" w:afterAutospacing="1"/>
+        <w:ind w:left="900" w:right="0" w:hanging="0"/>
+        <w:jc w:val="both"/>
+        <w:rPr>
+          <w:rFonts w:ascii="Baskerville Old Face" w:hAnsi="Baskerville Old Face"/>
+          <w:sz w:val="24"/>
+          <w:szCs w:val="24"/>
+        </w:rPr>
+      </w:pPr>
+      <w:r>
+        <w:rPr>
+          <w:rFonts w:ascii="Baskerville Old Face" w:hAnsi="Baskerville Old Face"/>
+          <w:i w:val="false"/>
+          <w:iCs w:val="false"/>
+          <w:sz w:val="24"/>
+          <w:szCs w:val="24"/>
+        </w:rPr>
+        <w:t>2. Whatever signifies in utterances designates an impression of the soul</w:t>
+      </w:r>
+    </w:p>
+    <w:p>
+      <w:pPr>
+        <w:pStyle w:val="Normal"/>
+        <w:widowControl/>
+        <w:suppressAutoHyphens w:val="false"/>
+        <w:bidi w:val="0"/>
+        <w:spacing w:lineRule="auto" w:line="480" w:beforeAutospacing="1" w:afterAutospacing="1"/>
+        <w:ind w:left="900" w:right="0" w:hanging="0"/>
+        <w:jc w:val="both"/>
+        <w:rPr>
+          <w:rFonts w:ascii="Baskerville Old Face" w:hAnsi="Baskerville Old Face"/>
+          <w:sz w:val="24"/>
+          <w:szCs w:val="24"/>
+        </w:rPr>
+      </w:pPr>
+      <w:r>
+        <w:rPr>
+          <w:rFonts w:ascii="Baskerville Old Face" w:hAnsi="Baskerville Old Face"/>
+          <w:i w:val="false"/>
+          <w:iCs w:val="false"/>
+          <w:sz w:val="24"/>
+          <w:szCs w:val="24"/>
+        </w:rPr>
+        <w:t>C. Whatever signifies in utterances designates an attribute of some thing.</w:t>
+      </w:r>
+    </w:p>
+    <w:p>
+      <w:pPr>
+        <w:pStyle w:val="Normal"/>
+        <w:widowControl/>
+        <w:suppressAutoHyphens w:val="false"/>
+        <w:bidi w:val="0"/>
+        <w:spacing w:lineRule="auto" w:line="480" w:beforeAutospacing="1" w:afterAutospacing="1"/>
+        <w:ind w:right="0" w:hanging="0"/>
+        <w:jc w:val="both"/>
+        <w:rPr>
+          <w:i w:val="false"/>
+          <w:i w:val="false"/>
+          <w:iCs w:val="false"/>
         </w:rPr>
       </w:pPr>
       <w:r>

</xml_diff>

<commit_message>
Update Meijer to Meiser
</commit_message>
<xml_diff>
--- a/History of Western Philosophy/Medieval Philosophy/The Trivium at Bec and its Bearing on Anselm/The Trivium at Bec and its Bearing on Anselm with IL Comments.docx
+++ b/History of Western Philosophy/Medieval Philosophy/The Trivium at Bec and its Bearing on Anselm/The Trivium at Bec and its Bearing on Anselm with IL Comments.docx
@@ -3098,7 +3098,27 @@
           <w:szCs w:val="24"/>
           <w:lang w:val="en-GB" w:eastAsia="en-GB"/>
         </w:rPr>
-        <w:t>quocirca cum omnis animae passio rei quaedam videatur esse proprietas, porro autem designativae voces intellectuum principaliter, rerum dehinc a quibus intellectus profecti sunt significatione nitantur, quidquid est in vocibus significativum, id animae passiones designat.</w:t>
+        <w:t xml:space="preserve">quocirca cum omnis animae passio rei quaedam videatur esse proprietas, porro autem </w:t>
+      </w:r>
+      <w:r>
+        <w:rPr>
+          <w:rFonts w:eastAsia="Times New Roman" w:cs="Times New Roman" w:ascii="Baskerville Old Face" w:hAnsi="Baskerville Old Face"/>
+          <w:color w:val="auto"/>
+          <w:sz w:val="24"/>
+          <w:szCs w:val="24"/>
+          <w:lang w:val="en-GB" w:eastAsia="en-GB"/>
+        </w:rPr>
+        <w:t xml:space="preserve">[cum] </w:t>
+      </w:r>
+      <w:r>
+        <w:rPr>
+          <w:rFonts w:eastAsia="Times New Roman" w:cs="Times New Roman" w:ascii="Baskerville Old Face" w:hAnsi="Baskerville Old Face"/>
+          <w:color w:val="auto"/>
+          <w:sz w:val="24"/>
+          <w:szCs w:val="24"/>
+          <w:lang w:val="en-GB" w:eastAsia="en-GB"/>
+        </w:rPr>
+        <w:t>designativae voces intellectuum principaliter, rerum dehinc a quibus intellectus profecti sunt significatione nitantur, quidquid est in vocibus significativum, id animae passiones designat.</w:t>
       </w:r>
       <w:r>
         <w:rPr>
@@ -3315,7 +3335,7 @@
           <w:sz w:val="24"/>
           <w:szCs w:val="24"/>
         </w:rPr>
-        <w:t xml:space="preserve">The Smith translation tacitly follows the sense laid out in Migne’s text, which inserts a </w:t>
+        <w:t xml:space="preserve">The Smith translation follows the sense laid out in Migne’s text, which inserts a </w:t>
       </w:r>
       <w:r>
         <w:rPr>
@@ -3355,7 +3375,7 @@
           <w:sz w:val="24"/>
           <w:szCs w:val="24"/>
         </w:rPr>
-        <w:t xml:space="preserve">, treating the second claim as a premise. Omitting this, as Meijer’s text does, allows for what was assumed to be the second premise and conclusion to be inverted, immediately leading to a valid argument: </w:t>
+        <w:t xml:space="preserve">, treating the second claim as a premise. Omitting this, as Meiser’s text does, allows for what was assumed to be the second premise and conclusion to be inverted, immediately leading to a valid argument: </w:t>
       </w:r>
     </w:p>
     <w:p>

</xml_diff>

<commit_message>
explain identification of intellectus with passio
</commit_message>
<xml_diff>
--- a/History of Western Philosophy/Medieval Philosophy/The Trivium at Bec and its Bearing on Anselm/The Trivium at Bec and its Bearing on Anselm with IL Comments.docx
+++ b/History of Western Philosophy/Medieval Philosophy/The Trivium at Bec and its Bearing on Anselm/The Trivium at Bec and its Bearing on Anselm with IL Comments.docx
@@ -3273,7 +3273,7 @@
           <w:sz w:val="24"/>
           <w:szCs w:val="24"/>
         </w:rPr>
-        <w:t>Since every impression of the soul seems to be some attribute of a thing, words, then, principally designating meanings from this in turn bear on the designation of things by which meanings advance (whatever is meaningful (</w:t>
+        <w:t>Since every impression of the soul seems to be some attribute of a thing, utterances, then, principally designating meanings from this in turn bear on the designation of things by which meanings advance (whatever is meaningful (</w:t>
       </w:r>
       <w:r>
         <w:rPr>
@@ -3427,7 +3427,7 @@
           <w:sz w:val="24"/>
           <w:szCs w:val="24"/>
         </w:rPr>
-        <w:t>2. Whatever signifies in utterances designates an impression of the soul</w:t>
+        <w:t>2. Whatever is meaningful in utterances designates an impression of the soul</w:t>
       </w:r>
     </w:p>
     <w:p>
@@ -3453,7 +3453,7 @@
           <w:sz w:val="24"/>
           <w:szCs w:val="24"/>
         </w:rPr>
-        <w:t>C. Whatever signifies in utterances designates an attribute of some thing.</w:t>
+        <w:t>C. Whatever is meaningful in utterances designates an attribute of some thing.</w:t>
       </w:r>
     </w:p>
     <w:p>
@@ -3466,17 +3466,160 @@
         <w:ind w:right="0" w:hanging="0"/>
         <w:jc w:val="both"/>
         <w:rPr>
-          <w:i w:val="false"/>
+          <w:rFonts w:ascii="Baskerville Old Face" w:hAnsi="Baskerville Old Face"/>
+          <w:sz w:val="24"/>
+          <w:szCs w:val="24"/>
+        </w:rPr>
+      </w:pPr>
+      <w:r>
+        <w:rPr>
+          <w:rFonts w:ascii="Baskerville Old Face" w:hAnsi="Baskerville Old Face"/>
           <w:i w:val="false"/>
           <w:iCs w:val="false"/>
-        </w:rPr>
-      </w:pPr>
+          <w:sz w:val="24"/>
+          <w:szCs w:val="24"/>
+        </w:rPr>
+        <w:t xml:space="preserve">Here, Boethius’ argument concludes to an identification of what spoken sounds designate with </w:t>
+      </w:r>
       <w:r>
         <w:rPr>
           <w:rFonts w:ascii="Baskerville Old Face" w:hAnsi="Baskerville Old Face"/>
-          <w:sz w:val="24"/>
-          <w:szCs w:val="24"/>
-        </w:rPr>
+          <w:i/>
+          <w:iCs/>
+          <w:sz w:val="24"/>
+          <w:szCs w:val="24"/>
+        </w:rPr>
+        <w:t>rerum proprietates –</w:t>
+      </w:r>
+      <w:r>
+        <w:rPr>
+          <w:rFonts w:ascii="Baskerville Old Face" w:hAnsi="Baskerville Old Face"/>
+          <w:i w:val="false"/>
+          <w:iCs w:val="false"/>
+          <w:sz w:val="24"/>
+          <w:szCs w:val="24"/>
+        </w:rPr>
+        <w:t xml:space="preserve"> features of things, broadly construed. But with this established, the text further reveals another identification: that of impression or </w:t>
+      </w:r>
+      <w:r>
+        <w:rPr>
+          <w:rFonts w:ascii="Baskerville Old Face" w:hAnsi="Baskerville Old Face"/>
+          <w:i/>
+          <w:iCs/>
+          <w:sz w:val="24"/>
+          <w:szCs w:val="24"/>
+        </w:rPr>
+        <w:t>passio</w:t>
+      </w:r>
+      <w:r>
+        <w:rPr>
+          <w:rFonts w:ascii="Baskerville Old Face" w:hAnsi="Baskerville Old Face"/>
+          <w:i w:val="false"/>
+          <w:iCs w:val="false"/>
+          <w:sz w:val="24"/>
+          <w:szCs w:val="24"/>
+        </w:rPr>
+        <w:t xml:space="preserve">, in claim 1, i.e. what the soul is affected by, with </w:t>
+      </w:r>
+      <w:r>
+        <w:rPr>
+          <w:rFonts w:ascii="Baskerville Old Face" w:hAnsi="Baskerville Old Face"/>
+          <w:i/>
+          <w:iCs/>
+          <w:sz w:val="24"/>
+          <w:szCs w:val="24"/>
+        </w:rPr>
+        <w:t xml:space="preserve">intellectus </w:t>
+      </w:r>
+      <w:r>
+        <w:rPr>
+          <w:rFonts w:ascii="Baskerville Old Face" w:hAnsi="Baskerville Old Face"/>
+          <w:i w:val="false"/>
+          <w:iCs w:val="false"/>
+          <w:sz w:val="24"/>
+          <w:szCs w:val="24"/>
+        </w:rPr>
+        <w:t>in what was premise 2a on Smith’s initial rendering, what turns out to be the text’s initial conclusion (</w:t>
+      </w:r>
+      <w:r>
+        <w:rPr>
+          <w:rFonts w:ascii="Baskerville Old Face" w:hAnsi="Baskerville Old Face"/>
+          <w:i/>
+          <w:iCs/>
+          <w:sz w:val="24"/>
+          <w:szCs w:val="24"/>
+        </w:rPr>
+        <w:t>designativae voces intellectuum</w:t>
+      </w:r>
+      <w:r>
+        <w:rPr>
+          <w:rFonts w:ascii="Baskerville Old Face" w:hAnsi="Baskerville Old Face"/>
+          <w:i w:val="false"/>
+          <w:iCs w:val="false"/>
+          <w:sz w:val="24"/>
+          <w:szCs w:val="24"/>
+        </w:rPr>
+        <w:t xml:space="preserve">).   Here, the term </w:t>
+      </w:r>
+      <w:r>
+        <w:rPr>
+          <w:rFonts w:ascii="Baskerville Old Face" w:hAnsi="Baskerville Old Face"/>
+          <w:i/>
+          <w:iCs/>
+          <w:sz w:val="24"/>
+          <w:szCs w:val="24"/>
+        </w:rPr>
+        <w:t>passio</w:t>
+      </w:r>
+      <w:r>
+        <w:rPr>
+          <w:rFonts w:ascii="Baskerville Old Face" w:hAnsi="Baskerville Old Face"/>
+          <w:i w:val="false"/>
+          <w:iCs w:val="false"/>
+          <w:sz w:val="24"/>
+          <w:szCs w:val="24"/>
+        </w:rPr>
+        <w:t xml:space="preserve"> designates the object of understanding as something that impresses or affects it, while </w:t>
+      </w:r>
+      <w:r>
+        <w:rPr>
+          <w:rFonts w:ascii="Baskerville Old Face" w:hAnsi="Baskerville Old Face"/>
+          <w:i/>
+          <w:iCs/>
+          <w:sz w:val="24"/>
+          <w:szCs w:val="24"/>
+        </w:rPr>
+        <w:t>intellectus</w:t>
+      </w:r>
+      <w:r>
+        <w:rPr>
+          <w:rFonts w:ascii="Baskerville Old Face" w:hAnsi="Baskerville Old Face"/>
+          <w:i w:val="false"/>
+          <w:iCs w:val="false"/>
+          <w:sz w:val="24"/>
+          <w:szCs w:val="24"/>
+        </w:rPr>
+        <w:t xml:space="preserve"> designates the same </w:t>
+      </w:r>
+      <w:r>
+        <w:rPr>
+          <w:rFonts w:ascii="Baskerville Old Face" w:hAnsi="Baskerville Old Face"/>
+          <w:i/>
+          <w:iCs/>
+          <w:sz w:val="24"/>
+          <w:szCs w:val="24"/>
+        </w:rPr>
+        <w:t xml:space="preserve">as </w:t>
+      </w:r>
+      <w:r>
+        <w:rPr>
+          <w:rFonts w:ascii="Baskerville Old Face" w:hAnsi="Baskerville Old Face"/>
+          <w:i w:val="false"/>
+          <w:iCs w:val="false"/>
+          <w:sz w:val="24"/>
+          <w:szCs w:val="24"/>
+        </w:rPr>
+        <w:t>the immediate object of understanding, just as sound, for instance, is the immediate object of the sense of hearing.</w:t>
       </w:r>
     </w:p>
     <w:p>

</xml_diff>

<commit_message>
Begin explanation of Boethius' theory of paronymy
</commit_message>
<xml_diff>
--- a/History of Western Philosophy/Medieval Philosophy/The Trivium at Bec and its Bearing on Anselm/The Trivium at Bec and its Bearing on Anselm with IL Comments.docx
+++ b/History of Western Philosophy/Medieval Philosophy/The Trivium at Bec and its Bearing on Anselm/The Trivium at Bec and its Bearing on Anselm with IL Comments.docx
@@ -2996,7 +2996,23 @@
           <w:szCs w:val="24"/>
         </w:rPr>
         <w:tab/>
-        <w:t xml:space="preserve">Two objections arise at this point. First, </w:t>
+        <w:t xml:space="preserve">Two objections arise at this point. </w:t>
+      </w:r>
+      <w:r>
+        <w:rPr>
+          <w:rFonts w:cs="Times New Roman" w:ascii="Baskerville Old Face" w:hAnsi="Baskerville Old Face"/>
+          <w:sz w:val="24"/>
+          <w:szCs w:val="24"/>
+        </w:rPr>
+        <w:t>First, one might object that all the above merely amounts to replacing the word ‘concept’ with ‘meaning’. Second</w:t>
+      </w:r>
+      <w:r>
+        <w:rPr>
+          <w:rFonts w:cs="Times New Roman" w:ascii="Baskerville Old Face" w:hAnsi="Baskerville Old Face"/>
+          <w:sz w:val="24"/>
+          <w:szCs w:val="24"/>
+        </w:rPr>
+        <w:t xml:space="preserve">, </w:t>
       </w:r>
       <w:r>
         <w:rPr>
@@ -3479,7 +3495,7 @@
           <w:sz w:val="24"/>
           <w:szCs w:val="24"/>
         </w:rPr>
-        <w:t xml:space="preserve">Here, Boethius’ argument concludes to an identification of what spoken sounds designate with </w:t>
+        <w:t xml:space="preserve">Here, Boethius’ argument identifies what spoken sounds designate with </w:t>
       </w:r>
       <w:r>
         <w:rPr>
@@ -3519,7 +3535,7 @@
           <w:sz w:val="24"/>
           <w:szCs w:val="24"/>
         </w:rPr>
-        <w:t xml:space="preserve">, in claim 1, i.e. what the soul is affected by, with </w:t>
+        <w:t xml:space="preserve"> in claim 1 – i.e. what the soul is affected by – with </w:t>
       </w:r>
       <w:r>
         <w:rPr>
@@ -3539,7 +3555,7 @@
           <w:sz w:val="24"/>
           <w:szCs w:val="24"/>
         </w:rPr>
-        <w:t>in what was premise 2a on Smith’s initial rendering, what turns out to be the text’s initial conclusion (</w:t>
+        <w:t>in the text’s initial conclusion, what was premise 2a on Smith’s initial rendering (</w:t>
       </w:r>
       <w:r>
         <w:rPr>
@@ -3559,7 +3575,7 @@
           <w:sz w:val="24"/>
           <w:szCs w:val="24"/>
         </w:rPr>
-        <w:t xml:space="preserve">).   Here, the term </w:t>
+        <w:t xml:space="preserve">). Here, the term </w:t>
       </w:r>
       <w:r>
         <w:rPr>
@@ -3646,18 +3662,48 @@
           <w:szCs w:val="24"/>
         </w:rPr>
         <w:tab/>
-        <w:t xml:space="preserve">In short, the passage identifies </w:t>
-      </w:r>
-      <w:r>
+        <w:t xml:space="preserve">From here we can revisit the claim that spoken words </w:t>
+      </w:r>
+      <w:r>
+        <w:rPr>
+          <w:rFonts w:eastAsia="Times New Roman" w:cs="Times New Roman" w:ascii="Baskerville Old Face" w:hAnsi="Baskerville Old Face"/>
+          <w:i w:val="false"/>
+          <w:iCs w:val="false"/>
+          <w:color w:val="auto"/>
+          <w:sz w:val="24"/>
+          <w:szCs w:val="24"/>
+          <w:lang w:val="en-GB" w:eastAsia="en-GB"/>
+        </w:rPr>
+        <w:t xml:space="preserve">‘rely on the signification of the things from which thoughts arise’. Translated thus, ‘signification’ is construed as the meaning of a spoken word designating a thing of a thing, from which, incidentally thoughts also arise. In this construal, the connection between signification and thought is left opaque, and one would be forgiven for taking them both as some kind of instrument by which spoken terms are capable of referring to things. But this is a misconstrual of Boethius’ intent. </w:t>
+      </w:r>
+      <w:r>
+        <w:rPr>
+          <w:rFonts w:eastAsia="Times New Roman" w:cs="Times New Roman" w:ascii="Baskerville Old Face" w:hAnsi="Baskerville Old Face"/>
+          <w:i w:val="false"/>
+          <w:iCs w:val="false"/>
+          <w:color w:val="auto"/>
+          <w:sz w:val="24"/>
+          <w:szCs w:val="24"/>
+          <w:lang w:val="en-GB" w:eastAsia="en-GB"/>
+        </w:rPr>
+        <w:t xml:space="preserve">Boethius’ intention here isn’t to answer the general question of how terms refer to things, but the more specific one of how a term designating one thing may be used to refer to something else. </w:t>
+      </w:r>
+    </w:p>
+    <w:p>
+      <w:pPr>
+        <w:pStyle w:val="Normal"/>
+        <w:widowControl/>
+        <w:suppressAutoHyphens w:val="false"/>
+        <w:bidi w:val="0"/>
+        <w:spacing w:lineRule="auto" w:line="480" w:beforeAutospacing="1" w:afterAutospacing="1"/>
+        <w:ind w:right="0" w:hanging="0"/>
+        <w:jc w:val="both"/>
         <w:rPr>
           <w:rFonts w:ascii="Baskerville Old Face" w:hAnsi="Baskerville Old Face"/>
-          <w:i/>
-          <w:iCs/>
-          <w:sz w:val="24"/>
-          <w:szCs w:val="24"/>
-        </w:rPr>
-        <w:t xml:space="preserve">intellectus </w:t>
-      </w:r>
+          <w:sz w:val="24"/>
+          <w:szCs w:val="24"/>
+        </w:rPr>
+      </w:pPr>
       <w:r>
         <w:rPr>
           <w:rFonts w:ascii="Baskerville Old Face" w:hAnsi="Baskerville Old Face"/>
@@ -3666,7 +3712,8 @@
           <w:sz w:val="24"/>
           <w:szCs w:val="24"/>
         </w:rPr>
-        <w:t xml:space="preserve">not with an activity of the mind or a product of that activity, but with something impressed on the intellect, what is at the same time not a medium by which features of things are understood, but the immediate and proper object of understanding itself materially identical with those same features. Consequently, translating </w:t>
+        <w:tab/>
+        <w:t xml:space="preserve">In short, the passage identifies </w:t>
       </w:r>
       <w:r>
         <w:rPr>
@@ -3676,7 +3723,7 @@
           <w:sz w:val="24"/>
           <w:szCs w:val="24"/>
         </w:rPr>
-        <w:t>intellectus</w:t>
+        <w:t xml:space="preserve">intellectus </w:t>
       </w:r>
       <w:r>
         <w:rPr>
@@ -3686,7 +3733,27 @@
           <w:sz w:val="24"/>
           <w:szCs w:val="24"/>
         </w:rPr>
-        <w:t xml:space="preserve"> as ‘thought’ here, as Smith does, or even ‘concept’, is misleading at best: while it is not impossible to invest either of these terms with the desired sense, doing so requires repudiating the opposed senses indicated above which are deeply embedded in the </w:t>
+        <w:t xml:space="preserve">not with an activity of the mind or a product of that activity, but with something impressed on the intellect, what is at the same time not a medium by which features of things are understood, but the immediate and proper object of understanding itself materially identical with those same features. Consequently, translating </w:t>
+      </w:r>
+      <w:r>
+        <w:rPr>
+          <w:rFonts w:ascii="Baskerville Old Face" w:hAnsi="Baskerville Old Face"/>
+          <w:i/>
+          <w:iCs/>
+          <w:sz w:val="24"/>
+          <w:szCs w:val="24"/>
+        </w:rPr>
+        <w:t>intellectus</w:t>
+      </w:r>
+      <w:r>
+        <w:rPr>
+          <w:rFonts w:ascii="Baskerville Old Face" w:hAnsi="Baskerville Old Face"/>
+          <w:i w:val="false"/>
+          <w:iCs w:val="false"/>
+          <w:sz w:val="24"/>
+          <w:szCs w:val="24"/>
+        </w:rPr>
+        <w:t xml:space="preserve"> as ‘thought’ here, as Smith does, or even ‘concept’, is misleading at best: while not impossible to invest either of these terms with the desired sense, doing so requires repudiating the opposed senses indicated above which are deeply embedded in the </w:t>
       </w:r>
       <w:r>
         <w:rPr>

</xml_diff>

<commit_message>
Add note showing passio and intellectus to be identical
</commit_message>
<xml_diff>
--- a/History of Western Philosophy/Medieval Philosophy/The Trivium at Bec and its Bearing on Anselm/The Trivium at Bec and its Bearing on Anselm with IL Comments.docx
+++ b/History of Western Philosophy/Medieval Philosophy/The Trivium at Bec and its Bearing on Anselm/The Trivium at Bec and its Bearing on Anselm with IL Comments.docx
@@ -3223,7 +3223,7 @@
           <w:sz w:val="24"/>
           <w:szCs w:val="24"/>
         </w:rPr>
-        <w:t xml:space="preserve">As translated, the text concludes from the claims that 1) an affection of the </w:t>
+        <w:t xml:space="preserve">As translated, the text concludes from the claims that 1) every affection of the </w:t>
       </w:r>
       <w:r>
         <w:rPr>
@@ -3575,7 +3575,28 @@
           <w:sz w:val="24"/>
           <w:szCs w:val="24"/>
         </w:rPr>
-        <w:t xml:space="preserve">). Here, the term </w:t>
+        <w:t>).</w:t>
+      </w:r>
+      <w:r>
+        <w:rPr>
+          <w:rStyle w:val="FootnoteAnchor"/>
+          <w:rFonts w:ascii="Baskerville Old Face" w:hAnsi="Baskerville Old Face"/>
+          <w:i w:val="false"/>
+          <w:iCs w:val="false"/>
+          <w:sz w:val="24"/>
+          <w:szCs w:val="24"/>
+        </w:rPr>
+        <w:footnoteReference w:id="30"/>
+      </w:r>
+      <w:r>
+        <w:rPr>
+          <w:rFonts w:ascii="Baskerville Old Face" w:hAnsi="Baskerville Old Face"/>
+          <w:i w:val="false"/>
+          <w:iCs w:val="false"/>
+          <w:sz w:val="24"/>
+          <w:szCs w:val="24"/>
+        </w:rPr>
+        <w:t xml:space="preserve"> Here, the term </w:t>
       </w:r>
       <w:r>
         <w:rPr>
@@ -3674,7 +3695,7 @@
           <w:szCs w:val="24"/>
           <w:lang w:val="en-GB" w:eastAsia="en-GB"/>
         </w:rPr>
-        <w:t xml:space="preserve">‘rely on the signification of the things from which thoughts arise’. Translated thus, ‘signification’ is construed as the meaning of a spoken word designating a thing of a thing, from which, incidentally thoughts also arise. In this construal, the connection between signification and thought is left opaque, and one would be forgiven for taking them both as some kind of instrument by which spoken terms are capable of referring to things. But this is a misconstrual of Boethius’ intent. </w:t>
+        <w:t>‘rely on the signification of the things from which thoughts arise’. Translated thus, ‘signification’ is construed as the meaning of a spoken word designating a thing, from which, incidentally thoughts also arise. In this construal, the connection between signification and thought is left opaque, and one would be forgiven for taking them both as some kind of instrument by which spoken terms are capable of referring to things. But this is a misconstrual of Boethius’ intent. Boethius’ intention here isn’t to answer the general question of how spoken words refer to things, but the more specific one of how a term designating one thing may be used to refer to something else. Specifically, utterances principally designating impressions of the soul, which are identical with features of a thing, may in turn be used to refer not to that feature but to the thing bearing it, the things ‘</w:t>
       </w:r>
       <w:r>
         <w:rPr>
@@ -3686,7 +3707,19 @@
           <w:szCs w:val="24"/>
           <w:lang w:val="en-GB" w:eastAsia="en-GB"/>
         </w:rPr>
-        <w:t xml:space="preserve">Boethius’ intention here isn’t to answer the general question of how terms refer to things, but the more specific one of how a term designating one thing may be used to refer to something else. </w:t>
+        <w:t xml:space="preserve">by which meanings advance.’ The case Boethius is addressing here is precisely the one that Anselm addresses at length in his </w:t>
+      </w:r>
+      <w:r>
+        <w:rPr>
+          <w:rFonts w:eastAsia="Times New Roman" w:cs="Times New Roman" w:ascii="Baskerville Old Face" w:hAnsi="Baskerville Old Face"/>
+          <w:i/>
+          <w:iCs/>
+          <w:color w:val="auto"/>
+          <w:sz w:val="24"/>
+          <w:szCs w:val="24"/>
+          <w:lang w:val="en-GB" w:eastAsia="en-GB"/>
+        </w:rPr>
+        <w:t xml:space="preserve">De grammatico. </w:t>
       </w:r>
     </w:p>
     <w:p>
@@ -4019,7 +4052,7 @@
           <w:sz w:val="24"/>
           <w:szCs w:val="24"/>
         </w:rPr>
-        <w:footnoteReference w:id="30"/>
+        <w:footnoteReference w:id="31"/>
       </w:r>
     </w:p>
     <w:p>
@@ -4157,7 +4190,7 @@
           <w:rStyle w:val="FootnoteAnchor"/>
           <w:rFonts w:cs="Times New Roman" w:ascii="Baskerville Old Face" w:hAnsi="Baskerville Old Face"/>
         </w:rPr>
-        <w:footnoteReference w:id="31"/>
+        <w:footnoteReference w:id="32"/>
       </w:r>
       <w:r>
         <w:rPr>
@@ -4432,7 +4465,7 @@
           <w:rStyle w:val="FootnoteAnchor"/>
           <w:rFonts w:cs="Times New Roman" w:ascii="Baskerville Old Face" w:hAnsi="Baskerville Old Face"/>
         </w:rPr>
-        <w:footnoteReference w:id="32"/>
+        <w:footnoteReference w:id="33"/>
       </w:r>
     </w:p>
     <w:p>
@@ -4479,7 +4512,7 @@
           <w:rStyle w:val="FootnoteAnchor"/>
           <w:rFonts w:cs="Times New Roman" w:ascii="Baskerville Old Face" w:hAnsi="Baskerville Old Face"/>
         </w:rPr>
-        <w:footnoteReference w:id="33"/>
+        <w:footnoteReference w:id="34"/>
       </w:r>
       <w:r>
         <w:rPr>
@@ -4499,7 +4532,7 @@
           <w:rStyle w:val="FootnoteAnchor"/>
           <w:rFonts w:cs="Times New Roman" w:ascii="Baskerville Old Face" w:hAnsi="Baskerville Old Face"/>
         </w:rPr>
-        <w:footnoteReference w:id="34"/>
+        <w:footnoteReference w:id="35"/>
       </w:r>
       <w:r>
         <w:rPr>
@@ -4603,7 +4636,7 @@
           <w:rStyle w:val="FootnoteAnchor"/>
           <w:rFonts w:cs="Times New Roman" w:ascii="Baskerville Old Face" w:hAnsi="Baskerville Old Face"/>
         </w:rPr>
-        <w:footnoteReference w:id="35"/>
+        <w:footnoteReference w:id="36"/>
       </w:r>
     </w:p>
     <w:p>
@@ -4664,7 +4697,7 @@
           <w:rStyle w:val="FootnoteAnchor"/>
           <w:rFonts w:cs="Times New Roman" w:ascii="Baskerville Old Face" w:hAnsi="Baskerville Old Face"/>
         </w:rPr>
-        <w:footnoteReference w:id="36"/>
+        <w:footnoteReference w:id="37"/>
       </w:r>
       <w:r>
         <w:rPr>
@@ -4690,7 +4723,7 @@
           <w:rStyle w:val="FootnoteAnchor"/>
           <w:rFonts w:cs="Times New Roman" w:ascii="Baskerville Old Face" w:hAnsi="Baskerville Old Face"/>
         </w:rPr>
-        <w:footnoteReference w:id="37"/>
+        <w:footnoteReference w:id="38"/>
       </w:r>
       <w:r>
         <w:rPr>
@@ -4878,7 +4911,7 @@
           <w:rStyle w:val="FootnoteAnchor"/>
           <w:rFonts w:cs="Times New Roman" w:ascii="Baskerville Old Face" w:hAnsi="Baskerville Old Face"/>
         </w:rPr>
-        <w:footnoteReference w:id="38"/>
+        <w:footnoteReference w:id="39"/>
       </w:r>
       <w:r>
         <w:rPr>
@@ -5273,7 +5306,7 @@
           <w:sz w:val="24"/>
           <w:szCs w:val="24"/>
         </w:rPr>
-        <w:footnoteReference w:id="39"/>
+        <w:footnoteReference w:id="40"/>
       </w:r>
       <w:r>
         <w:rPr>
@@ -5335,7 +5368,7 @@
           <w:rStyle w:val="FootnoteAnchor"/>
           <w:rFonts w:cs="Times New Roman" w:ascii="Baskerville Old Face" w:hAnsi="Baskerville Old Face"/>
         </w:rPr>
-        <w:footnoteReference w:id="40"/>
+        <w:footnoteReference w:id="41"/>
       </w:r>
     </w:p>
     <w:p>
@@ -5383,7 +5416,7 @@
           <w:rStyle w:val="FootnoteAnchor"/>
           <w:rFonts w:cs="Times New Roman" w:ascii="Baskerville Old Face" w:hAnsi="Baskerville Old Face"/>
         </w:rPr>
-        <w:footnoteReference w:id="41"/>
+        <w:footnoteReference w:id="42"/>
       </w:r>
       <w:r>
         <w:rPr>
@@ -5656,7 +5689,7 @@
           <w:rStyle w:val="FootnoteAnchor"/>
           <w:rFonts w:cs="Times New Roman" w:ascii="Baskerville Old Face" w:hAnsi="Baskerville Old Face"/>
         </w:rPr>
-        <w:footnoteReference w:id="42"/>
+        <w:footnoteReference w:id="43"/>
       </w:r>
       <w:r>
         <w:rPr>
@@ -5669,7 +5702,7 @@
           <w:rStyle w:val="FootnoteAnchor"/>
           <w:rFonts w:cs="Times New Roman" w:ascii="Baskerville Old Face" w:hAnsi="Baskerville Old Face"/>
         </w:rPr>
-        <w:footnoteReference w:id="43"/>
+        <w:footnoteReference w:id="44"/>
       </w:r>
       <w:r>
         <w:rPr>
@@ -5760,7 +5793,7 @@
           <w:rStyle w:val="FootnoteAnchor"/>
           <w:rFonts w:cs="Times New Roman" w:ascii="Baskerville Old Face" w:hAnsi="Baskerville Old Face"/>
         </w:rPr>
-        <w:footnoteReference w:id="44"/>
+        <w:footnoteReference w:id="45"/>
       </w:r>
       <w:r>
         <w:rPr>
@@ -5827,7 +5860,7 @@
           <w:rStyle w:val="FootnoteAnchor"/>
           <w:rFonts w:cs="Times New Roman" w:ascii="Baskerville Old Face" w:hAnsi="Baskerville Old Face"/>
         </w:rPr>
-        <w:footnoteReference w:id="45"/>
+        <w:footnoteReference w:id="46"/>
       </w:r>
       <w:r>
         <w:rPr>
@@ -5908,7 +5941,7 @@
           <w:rStyle w:val="FootnoteAnchor"/>
           <w:rFonts w:cs="Times New Roman" w:ascii="Baskerville Old Face" w:hAnsi="Baskerville Old Face"/>
         </w:rPr>
-        <w:footnoteReference w:id="46"/>
+        <w:footnoteReference w:id="47"/>
       </w:r>
       <w:r>
         <w:rPr>
@@ -6005,7 +6038,7 @@
           <w:rStyle w:val="FootnoteAnchor"/>
           <w:rFonts w:cs="Times New Roman" w:ascii="Baskerville Old Face" w:hAnsi="Baskerville Old Face"/>
         </w:rPr>
-        <w:footnoteReference w:id="47"/>
+        <w:footnoteReference w:id="48"/>
       </w:r>
     </w:p>
     <w:p>
@@ -6106,7 +6139,7 @@
           <w:rStyle w:val="FootnoteAnchor"/>
           <w:rFonts w:cs="Times New Roman" w:ascii="Baskerville Old Face" w:hAnsi="Baskerville Old Face"/>
         </w:rPr>
-        <w:footnoteReference w:id="48"/>
+        <w:footnoteReference w:id="49"/>
       </w:r>
     </w:p>
     <w:p>
@@ -6154,7 +6187,7 @@
           <w:rStyle w:val="FootnoteAnchor"/>
           <w:rFonts w:cs="Times New Roman" w:ascii="Baskerville Old Face" w:hAnsi="Baskerville Old Face"/>
         </w:rPr>
-        <w:footnoteReference w:id="49"/>
+        <w:footnoteReference w:id="50"/>
       </w:r>
       <w:r>
         <w:rPr>
@@ -6180,7 +6213,7 @@
           <w:rStyle w:val="FootnoteAnchor"/>
           <w:rFonts w:cs="Times New Roman" w:ascii="Baskerville Old Face" w:hAnsi="Baskerville Old Face"/>
         </w:rPr>
-        <w:footnoteReference w:id="50"/>
+        <w:footnoteReference w:id="51"/>
       </w:r>
     </w:p>
     <w:p>
@@ -6228,7 +6261,7 @@
           <w:rStyle w:val="FootnoteAnchor"/>
           <w:rFonts w:cs="Times New Roman" w:ascii="Baskerville Old Face" w:hAnsi="Baskerville Old Face"/>
         </w:rPr>
-        <w:footnoteReference w:id="51"/>
+        <w:footnoteReference w:id="52"/>
       </w:r>
       <w:r>
         <w:rPr>
@@ -6241,7 +6274,7 @@
           <w:rStyle w:val="FootnoteAnchor"/>
           <w:rFonts w:cs="Times New Roman" w:ascii="Baskerville Old Face" w:hAnsi="Baskerville Old Face"/>
         </w:rPr>
-        <w:footnoteReference w:id="52"/>
+        <w:footnoteReference w:id="53"/>
       </w:r>
       <w:r>
         <w:rPr>
@@ -6267,7 +6300,7 @@
           <w:rStyle w:val="FootnoteAnchor"/>
           <w:rFonts w:cs="Times New Roman" w:ascii="Baskerville Old Face" w:hAnsi="Baskerville Old Face"/>
         </w:rPr>
-        <w:footnoteReference w:id="53"/>
+        <w:footnoteReference w:id="54"/>
       </w:r>
       <w:r>
         <w:rPr>
@@ -6280,7 +6313,7 @@
           <w:rStyle w:val="FootnoteAnchor"/>
           <w:rFonts w:cs="Times New Roman" w:ascii="Baskerville Old Face" w:hAnsi="Baskerville Old Face"/>
         </w:rPr>
-        <w:footnoteReference w:id="54"/>
+        <w:footnoteReference w:id="55"/>
       </w:r>
       <w:r>
         <w:rPr>
@@ -6373,7 +6406,7 @@
           <w:rStyle w:val="FootnoteAnchor"/>
           <w:rFonts w:cs="Times New Roman" w:ascii="Baskerville Old Face" w:hAnsi="Baskerville Old Face"/>
         </w:rPr>
-        <w:footnoteReference w:id="55"/>
+        <w:footnoteReference w:id="56"/>
       </w:r>
       <w:r>
         <w:rPr>
@@ -6401,7 +6434,7 @@
           <w:rStyle w:val="FootnoteAnchor"/>
           <w:rFonts w:cs="Times New Roman" w:ascii="Baskerville Old Face" w:hAnsi="Baskerville Old Face"/>
         </w:rPr>
-        <w:footnoteReference w:id="56"/>
+        <w:footnoteReference w:id="57"/>
       </w:r>
       <w:r>
         <w:rPr>
@@ -6473,7 +6506,7 @@
           <w:rStyle w:val="FootnoteAnchor"/>
           <w:rFonts w:ascii="Baskerville Old Face" w:hAnsi="Baskerville Old Face"/>
         </w:rPr>
-        <w:footnoteReference w:id="57"/>
+        <w:footnoteReference w:id="58"/>
       </w:r>
     </w:p>
     <w:p>
@@ -6536,7 +6569,7 @@
           <w:rStyle w:val="FootnoteAnchor"/>
           <w:rFonts w:cs="Times New Roman" w:ascii="Baskerville Old Face" w:hAnsi="Baskerville Old Face"/>
         </w:rPr>
-        <w:footnoteReference w:id="58"/>
+        <w:footnoteReference w:id="59"/>
       </w:r>
     </w:p>
     <w:p>
@@ -6644,7 +6677,7 @@
           <w:rStyle w:val="FootnoteAnchor"/>
           <w:rFonts w:cs="Times New Roman" w:ascii="Baskerville Old Face" w:hAnsi="Baskerville Old Face"/>
         </w:rPr>
-        <w:footnoteReference w:id="59"/>
+        <w:footnoteReference w:id="60"/>
       </w:r>
       <w:r>
         <w:rPr>
@@ -10624,6 +10657,42 @@
     <w:p>
       <w:pPr>
         <w:pStyle w:val="Footnote"/>
+        <w:rPr/>
+      </w:pPr>
+      <w:r>
+        <w:rPr>
+          <w:rStyle w:val="FootnoteCharacters"/>
+        </w:rPr>
+        <w:footnoteRef/>
+      </w:r>
+      <w:r>
+        <w:rPr/>
+        <w:t xml:space="preserve"> </w:t>
+      </w:r>
+      <w:r>
+        <w:rPr/>
+        <w:t xml:space="preserve">See also </w:t>
+      </w:r>
+      <w:r>
+        <w:rPr>
+          <w:i/>
+          <w:iCs/>
+        </w:rPr>
+        <w:t xml:space="preserve">BDIG </w:t>
+      </w:r>
+      <w:r>
+        <w:rPr>
+          <w:i w:val="false"/>
+          <w:iCs w:val="false"/>
+        </w:rPr>
+        <w:t>35.15-16: ‘quare quoniam passiones animae quas intellectus vocavit...”</w:t>
+      </w:r>
+    </w:p>
+  </w:footnote>
+  <w:footnote w:id="31">
+    <w:p>
+      <w:pPr>
+        <w:pStyle w:val="Footnote"/>
         <w:jc w:val="both"/>
         <w:rPr>
           <w:rFonts w:ascii="Baskerville Old Face" w:hAnsi="Baskerville Old Face" w:cs="Times New Roman"/>
@@ -10650,7 +10719,7 @@
       </w:r>
     </w:p>
   </w:footnote>
-  <w:footnote w:id="31">
+  <w:footnote w:id="32">
     <w:p>
       <w:pPr>
         <w:pStyle w:val="Endnote"/>
@@ -10697,7 +10766,7 @@
       </w:r>
     </w:p>
   </w:footnote>
-  <w:footnote w:id="32">
+  <w:footnote w:id="33">
     <w:p>
       <w:pPr>
         <w:pStyle w:val="Footnote"/>
@@ -10749,7 +10818,7 @@
       </w:r>
     </w:p>
   </w:footnote>
-  <w:footnote w:id="33">
+  <w:footnote w:id="34">
     <w:p>
       <w:pPr>
         <w:pStyle w:val="Footnote"/>
@@ -10791,7 +10860,7 @@
       </w:r>
     </w:p>
   </w:footnote>
-  <w:footnote w:id="34">
+  <w:footnote w:id="35">
     <w:p>
       <w:pPr>
         <w:pStyle w:val="Footnote"/>
@@ -10821,7 +10890,7 @@
       </w:r>
     </w:p>
   </w:footnote>
-  <w:footnote w:id="35">
+  <w:footnote w:id="36">
     <w:p>
       <w:pPr>
         <w:pStyle w:val="Footnote"/>
@@ -10879,7 +10948,7 @@
       </w:r>
     </w:p>
   </w:footnote>
-  <w:footnote w:id="36">
+  <w:footnote w:id="37">
     <w:p>
       <w:pPr>
         <w:pStyle w:val="Footnote"/>
@@ -10905,126 +10974,6 @@
           <w:rFonts w:cs="Times New Roman" w:ascii="Baskerville Old Face" w:hAnsi="Baskerville Old Face"/>
         </w:rPr>
         <w:t xml:space="preserve">In Aristotelian syllogistic, the major term of a syllogism is the term that also serves as the predicate in the conclusion, while the minor term is the term that serves as the subject of the conclusion. </w:t>
-      </w:r>
-    </w:p>
-  </w:footnote>
-  <w:footnote w:id="37">
-    <w:p>
-      <w:pPr>
-        <w:pStyle w:val="Footnote"/>
-        <w:jc w:val="both"/>
-        <w:rPr>
-          <w:rFonts w:ascii="Baskerville Old Face" w:hAnsi="Baskerville Old Face" w:cs="Times New Roman"/>
-        </w:rPr>
-      </w:pPr>
-      <w:r>
-        <w:rPr>
-          <w:rStyle w:val="FootnoteCharacters"/>
-        </w:rPr>
-        <w:footnoteRef/>
-      </w:r>
-      <w:r>
-        <w:rPr>
-          <w:rFonts w:cs="Times New Roman" w:ascii="Baskerville Old Face" w:hAnsi="Baskerville Old Face"/>
-        </w:rPr>
-        <w:t xml:space="preserve"> </w:t>
-      </w:r>
-      <w:r>
-        <w:rPr>
-          <w:rFonts w:cs="Times New Roman" w:ascii="Baskerville Old Face" w:hAnsi="Baskerville Old Face"/>
-        </w:rPr>
-        <w:t xml:space="preserve">However, the </w:t>
-      </w:r>
-      <w:r>
-        <w:rPr>
-          <w:rFonts w:cs="Times New Roman" w:ascii="Baskerville Old Face" w:hAnsi="Baskerville Old Face"/>
-          <w:i/>
-        </w:rPr>
-        <w:t xml:space="preserve">argumentum </w:t>
-      </w:r>
-      <w:r>
-        <w:rPr>
-          <w:rFonts w:cs="Times New Roman" w:ascii="Baskerville Old Face" w:hAnsi="Baskerville Old Face"/>
-        </w:rPr>
-        <w:t xml:space="preserve">need not hold in this way of the </w:t>
-      </w:r>
-      <w:r>
-        <w:rPr>
-          <w:rFonts w:cs="Times New Roman" w:ascii="Baskerville Old Face" w:hAnsi="Baskerville Old Face"/>
-          <w:i/>
-        </w:rPr>
-        <w:t xml:space="preserve">minor </w:t>
-      </w:r>
-      <w:r>
-        <w:rPr>
-          <w:rFonts w:cs="Times New Roman" w:ascii="Baskerville Old Face" w:hAnsi="Baskerville Old Face"/>
-        </w:rPr>
-        <w:t xml:space="preserve">term: the sentence joining these two need only be </w:t>
-      </w:r>
-      <w:r>
-        <w:rPr>
-          <w:rFonts w:cs="Times New Roman" w:ascii="Baskerville Old Face" w:hAnsi="Baskerville Old Face"/>
-          <w:i/>
-        </w:rPr>
-        <w:t>probabilis</w:t>
-      </w:r>
-      <w:r>
-        <w:rPr>
-          <w:rFonts w:cs="Times New Roman" w:ascii="Baskerville Old Face" w:hAnsi="Baskerville Old Face"/>
-        </w:rPr>
-        <w:t xml:space="preserve">, i.e. worthy of esteem, something believed by the multitude or by the wise. Note that a topical argument does not primarily seek to establish the credibility of the </w:t>
-      </w:r>
-      <w:r>
-        <w:rPr>
-          <w:rFonts w:cs="Times New Roman" w:ascii="Baskerville Old Face" w:hAnsi="Baskerville Old Face"/>
-          <w:i/>
-        </w:rPr>
-        <w:t>sentence</w:t>
-      </w:r>
-      <w:r>
-        <w:rPr>
-          <w:rFonts w:cs="Times New Roman" w:ascii="Baskerville Old Face" w:hAnsi="Baskerville Old Face"/>
-        </w:rPr>
-        <w:t xml:space="preserve"> concluded to by the syllogism, but the credibility of the predicate of the conclusion’s holding of the subject. Though in any sensible logic, an assertible predication of a subject should entail the assertibility of the </w:t>
-      </w:r>
-      <w:r>
-        <w:rPr>
-          <w:rFonts w:cs="Times New Roman" w:ascii="Baskerville Old Face" w:hAnsi="Baskerville Old Face"/>
-          <w:i/>
-        </w:rPr>
-        <w:t>statement</w:t>
-      </w:r>
-      <w:r>
-        <w:rPr>
-          <w:rFonts w:cs="Times New Roman" w:ascii="Baskerville Old Face" w:hAnsi="Baskerville Old Face"/>
-        </w:rPr>
-        <w:t xml:space="preserve"> wherein the predicate is predicated of that subject, it seems that the earlier Medieval analysis took dyadic predicates like ‘true of’ and ‘credible of’, taking a subject and predicate as arguments, to be in some sense prior to the monadic ‘true’ or ‘credible’, taking (the name of) a sentence as argument. On the meaning of </w:t>
-      </w:r>
-      <w:r>
-        <w:rPr>
-          <w:rFonts w:cs="Times New Roman" w:ascii="Baskerville Old Face" w:hAnsi="Baskerville Old Face"/>
-          <w:i/>
-        </w:rPr>
-        <w:t>probabilis</w:t>
-      </w:r>
-      <w:r>
-        <w:rPr>
-          <w:rFonts w:cs="Times New Roman" w:ascii="Baskerville Old Face" w:hAnsi="Baskerville Old Face"/>
-        </w:rPr>
-        <w:t xml:space="preserve"> in Boethius’ theory of the topics, see </w:t>
-      </w:r>
-      <w:r>
-        <w:rPr>
-          <w:rFonts w:cs="Times New Roman" w:ascii="Baskerville Old Face" w:hAnsi="Baskerville Old Face"/>
-          <w:i/>
-        </w:rPr>
-        <w:t xml:space="preserve">BDT </w:t>
-      </w:r>
-      <w:r>
-        <w:rPr>
-          <w:rFonts w:cs="Times New Roman" w:ascii="Baskerville Old Face" w:hAnsi="Baskerville Old Face"/>
-        </w:rPr>
-        <w:t xml:space="preserve">1180C-1182C. </w:t>
       </w:r>
     </w:p>
   </w:footnote>
@@ -11032,6 +10981,126 @@
     <w:p>
       <w:pPr>
         <w:pStyle w:val="Footnote"/>
+        <w:jc w:val="both"/>
+        <w:rPr>
+          <w:rFonts w:ascii="Baskerville Old Face" w:hAnsi="Baskerville Old Face" w:cs="Times New Roman"/>
+        </w:rPr>
+      </w:pPr>
+      <w:r>
+        <w:rPr>
+          <w:rStyle w:val="FootnoteCharacters"/>
+        </w:rPr>
+        <w:footnoteRef/>
+      </w:r>
+      <w:r>
+        <w:rPr>
+          <w:rFonts w:cs="Times New Roman" w:ascii="Baskerville Old Face" w:hAnsi="Baskerville Old Face"/>
+        </w:rPr>
+        <w:t xml:space="preserve"> </w:t>
+      </w:r>
+      <w:r>
+        <w:rPr>
+          <w:rFonts w:cs="Times New Roman" w:ascii="Baskerville Old Face" w:hAnsi="Baskerville Old Face"/>
+        </w:rPr>
+        <w:t xml:space="preserve">However, the </w:t>
+      </w:r>
+      <w:r>
+        <w:rPr>
+          <w:rFonts w:cs="Times New Roman" w:ascii="Baskerville Old Face" w:hAnsi="Baskerville Old Face"/>
+          <w:i/>
+        </w:rPr>
+        <w:t xml:space="preserve">argumentum </w:t>
+      </w:r>
+      <w:r>
+        <w:rPr>
+          <w:rFonts w:cs="Times New Roman" w:ascii="Baskerville Old Face" w:hAnsi="Baskerville Old Face"/>
+        </w:rPr>
+        <w:t xml:space="preserve">need not hold in this way of the </w:t>
+      </w:r>
+      <w:r>
+        <w:rPr>
+          <w:rFonts w:cs="Times New Roman" w:ascii="Baskerville Old Face" w:hAnsi="Baskerville Old Face"/>
+          <w:i/>
+        </w:rPr>
+        <w:t xml:space="preserve">minor </w:t>
+      </w:r>
+      <w:r>
+        <w:rPr>
+          <w:rFonts w:cs="Times New Roman" w:ascii="Baskerville Old Face" w:hAnsi="Baskerville Old Face"/>
+        </w:rPr>
+        <w:t xml:space="preserve">term: the sentence joining these two need only be </w:t>
+      </w:r>
+      <w:r>
+        <w:rPr>
+          <w:rFonts w:cs="Times New Roman" w:ascii="Baskerville Old Face" w:hAnsi="Baskerville Old Face"/>
+          <w:i/>
+        </w:rPr>
+        <w:t>probabilis</w:t>
+      </w:r>
+      <w:r>
+        <w:rPr>
+          <w:rFonts w:cs="Times New Roman" w:ascii="Baskerville Old Face" w:hAnsi="Baskerville Old Face"/>
+        </w:rPr>
+        <w:t xml:space="preserve">, i.e. worthy of esteem, something believed by the multitude or by the wise. Note that a topical argument does not primarily seek to establish the credibility of the </w:t>
+      </w:r>
+      <w:r>
+        <w:rPr>
+          <w:rFonts w:cs="Times New Roman" w:ascii="Baskerville Old Face" w:hAnsi="Baskerville Old Face"/>
+          <w:i/>
+        </w:rPr>
+        <w:t>sentence</w:t>
+      </w:r>
+      <w:r>
+        <w:rPr>
+          <w:rFonts w:cs="Times New Roman" w:ascii="Baskerville Old Face" w:hAnsi="Baskerville Old Face"/>
+        </w:rPr>
+        <w:t xml:space="preserve"> concluded to by the syllogism, but the credibility of the predicate of the conclusion’s holding of the subject. Though in any sensible logic, an assertible predication of a subject should entail the assertibility of the </w:t>
+      </w:r>
+      <w:r>
+        <w:rPr>
+          <w:rFonts w:cs="Times New Roman" w:ascii="Baskerville Old Face" w:hAnsi="Baskerville Old Face"/>
+          <w:i/>
+        </w:rPr>
+        <w:t>statement</w:t>
+      </w:r>
+      <w:r>
+        <w:rPr>
+          <w:rFonts w:cs="Times New Roman" w:ascii="Baskerville Old Face" w:hAnsi="Baskerville Old Face"/>
+        </w:rPr>
+        <w:t xml:space="preserve"> wherein the predicate is predicated of that subject, it seems that the earlier Medieval analysis took dyadic predicates like ‘true of’ and ‘credible of’, taking a subject and predicate as arguments, to be in some sense prior to the monadic ‘true’ or ‘credible’, taking (the name of) a sentence as argument. On the meaning of </w:t>
+      </w:r>
+      <w:r>
+        <w:rPr>
+          <w:rFonts w:cs="Times New Roman" w:ascii="Baskerville Old Face" w:hAnsi="Baskerville Old Face"/>
+          <w:i/>
+        </w:rPr>
+        <w:t>probabilis</w:t>
+      </w:r>
+      <w:r>
+        <w:rPr>
+          <w:rFonts w:cs="Times New Roman" w:ascii="Baskerville Old Face" w:hAnsi="Baskerville Old Face"/>
+        </w:rPr>
+        <w:t xml:space="preserve"> in Boethius’ theory of the topics, see </w:t>
+      </w:r>
+      <w:r>
+        <w:rPr>
+          <w:rFonts w:cs="Times New Roman" w:ascii="Baskerville Old Face" w:hAnsi="Baskerville Old Face"/>
+          <w:i/>
+        </w:rPr>
+        <w:t xml:space="preserve">BDT </w:t>
+      </w:r>
+      <w:r>
+        <w:rPr>
+          <w:rFonts w:cs="Times New Roman" w:ascii="Baskerville Old Face" w:hAnsi="Baskerville Old Face"/>
+        </w:rPr>
+        <w:t xml:space="preserve">1180C-1182C. </w:t>
+      </w:r>
+    </w:p>
+  </w:footnote>
+  <w:footnote w:id="39">
+    <w:p>
+      <w:pPr>
+        <w:pStyle w:val="Footnote"/>
         <w:bidi w:val="0"/>
         <w:jc w:val="both"/>
         <w:rPr>
@@ -11074,7 +11143,7 @@
       </w:r>
     </w:p>
   </w:footnote>
-  <w:footnote w:id="39">
+  <w:footnote w:id="40">
     <w:p>
       <w:pPr>
         <w:pStyle w:val="Endnote"/>
@@ -11105,42 +11174,6 @@
           <w:rFonts w:cs="Times New Roman" w:ascii="Baskerville Old Face" w:hAnsi="Baskerville Old Face"/>
         </w:rPr>
         <w:t>.</w:t>
-      </w:r>
-    </w:p>
-  </w:footnote>
-  <w:footnote w:id="40">
-    <w:p>
-      <w:pPr>
-        <w:pStyle w:val="Endnote"/>
-        <w:jc w:val="both"/>
-        <w:rPr>
-          <w:rFonts w:ascii="Baskerville Old Face" w:hAnsi="Baskerville Old Face" w:cs="Times New Roman"/>
-        </w:rPr>
-      </w:pPr>
-      <w:r>
-        <w:rPr>
-          <w:rStyle w:val="FootnoteCharacters"/>
-        </w:rPr>
-        <w:footnoteRef/>
-      </w:r>
-      <w:r>
-        <w:rPr>
-          <w:rFonts w:cs="Times New Roman" w:ascii="Baskerville Old Face" w:hAnsi="Baskerville Old Face"/>
-        </w:rPr>
-        <w:t xml:space="preserve"> </w:t>
-      </w:r>
-      <w:r>
-        <w:rPr>
-          <w:rFonts w:cs="Times New Roman" w:ascii="Baskerville Old Face" w:hAnsi="Baskerville Old Face"/>
-          <w:i/>
-        </w:rPr>
-        <w:t>Pros. proemium</w:t>
-      </w:r>
-      <w:r>
-        <w:rPr>
-          <w:rFonts w:cs="Times New Roman" w:ascii="Baskerville Old Face" w:hAnsi="Baskerville Old Face"/>
-        </w:rPr>
-        <w:t>: Coepi mecum quaerere si forte posset inveniri unum argumentum, quod nullo alio ad se probandum, quam se solo indigeret; et solum ad astruendum quia Deus vere est, et quia est summum bonum nullo alio indigens, et quo omnia indigent ut sint et bene sint; et quaecunque credimus de divina substantia.</w:t>
       </w:r>
     </w:p>
   </w:footnote>
@@ -11163,14 +11196,27 @@
         <w:rPr>
           <w:rFonts w:cs="Times New Roman" w:ascii="Baskerville Old Face" w:hAnsi="Baskerville Old Face"/>
         </w:rPr>
-        <w:t>Ibid.</w:t>
+        <w:t xml:space="preserve"> </w:t>
+      </w:r>
+      <w:r>
+        <w:rPr>
+          <w:rFonts w:cs="Times New Roman" w:ascii="Baskerville Old Face" w:hAnsi="Baskerville Old Face"/>
+          <w:i/>
+        </w:rPr>
+        <w:t>Pros. proemium</w:t>
+      </w:r>
+      <w:r>
+        <w:rPr>
+          <w:rFonts w:cs="Times New Roman" w:ascii="Baskerville Old Face" w:hAnsi="Baskerville Old Face"/>
+        </w:rPr>
+        <w:t>: Coepi mecum quaerere si forte posset inveniri unum argumentum, quod nullo alio ad se probandum, quam se solo indigeret; et solum ad astruendum quia Deus vere est, et quia est summum bonum nullo alio indigens, et quo omnia indigent ut sint et bene sint; et quaecunque credimus de divina substantia.</w:t>
       </w:r>
     </w:p>
   </w:footnote>
   <w:footnote w:id="42">
     <w:p>
       <w:pPr>
-        <w:pStyle w:val="Footnote"/>
+        <w:pStyle w:val="Endnote"/>
         <w:jc w:val="both"/>
         <w:rPr>
           <w:rFonts w:ascii="Baskerville Old Face" w:hAnsi="Baskerville Old Face" w:cs="Times New Roman"/>
@@ -11186,26 +11232,7 @@
         <w:rPr>
           <w:rFonts w:cs="Times New Roman" w:ascii="Baskerville Old Face" w:hAnsi="Baskerville Old Face"/>
         </w:rPr>
-        <w:t xml:space="preserve"> </w:t>
-      </w:r>
-      <w:r>
-        <w:rPr>
-          <w:rFonts w:cs="Times New Roman" w:ascii="Baskerville Old Face" w:hAnsi="Baskerville Old Face"/>
-        </w:rPr>
-        <w:t xml:space="preserve">See </w:t>
-      </w:r>
-      <w:r>
-        <w:rPr>
-          <w:rFonts w:cs="Times New Roman" w:ascii="Baskerville Old Face" w:hAnsi="Baskerville Old Face"/>
-          <w:i/>
-        </w:rPr>
-        <w:t xml:space="preserve">BDT </w:t>
-      </w:r>
-      <w:r>
-        <w:rPr>
-          <w:rFonts w:cs="Times New Roman" w:ascii="Baskerville Old Face" w:hAnsi="Baskerville Old Face"/>
-        </w:rPr>
-        <w:t xml:space="preserve">1187B-1187D. </w:t>
+        <w:t>Ibid.</w:t>
       </w:r>
     </w:p>
   </w:footnote>
@@ -11234,20 +11261,20 @@
         <w:rPr>
           <w:rFonts w:cs="Times New Roman" w:ascii="Baskerville Old Face" w:hAnsi="Baskerville Old Face"/>
         </w:rPr>
-        <w:t xml:space="preserve">This needn’t imply the existence of real distinct accidents inhering in God. But this point has to wait until </w:t>
-      </w:r>
-      <w:r>
-        <w:rPr>
-          <w:rFonts w:cs="Times New Roman" w:ascii="Baskerville Old Face" w:hAnsi="Baskerville Old Face"/>
-          <w:i/>
-        </w:rPr>
-        <w:t xml:space="preserve">Proslogion </w:t>
-      </w:r>
-      <w:r>
-        <w:rPr>
-          <w:rFonts w:cs="Times New Roman" w:ascii="Baskerville Old Face" w:hAnsi="Baskerville Old Face"/>
-        </w:rPr>
-        <w:t>12, and so isn’t yet present at the beginning of Anselm’s treatise.</w:t>
+        <w:t xml:space="preserve">See </w:t>
+      </w:r>
+      <w:r>
+        <w:rPr>
+          <w:rFonts w:cs="Times New Roman" w:ascii="Baskerville Old Face" w:hAnsi="Baskerville Old Face"/>
+          <w:i/>
+        </w:rPr>
+        <w:t xml:space="preserve">BDT </w:t>
+      </w:r>
+      <w:r>
+        <w:rPr>
+          <w:rFonts w:cs="Times New Roman" w:ascii="Baskerville Old Face" w:hAnsi="Baskerville Old Face"/>
+        </w:rPr>
+        <w:t xml:space="preserve">1187B-1187D. </w:t>
       </w:r>
     </w:p>
   </w:footnote>
@@ -11276,20 +11303,20 @@
         <w:rPr>
           <w:rFonts w:cs="Times New Roman" w:ascii="Baskerville Old Face" w:hAnsi="Baskerville Old Face"/>
         </w:rPr>
-        <w:t xml:space="preserve">On extrinsic topics, see </w:t>
-      </w:r>
-      <w:r>
-        <w:rPr>
-          <w:rFonts w:cs="Times New Roman" w:ascii="Baskerville Old Face" w:hAnsi="Baskerville Old Face"/>
-          <w:i/>
-        </w:rPr>
-        <w:t xml:space="preserve">BDT </w:t>
-      </w:r>
-      <w:r>
-        <w:rPr>
-          <w:rFonts w:cs="Times New Roman" w:ascii="Baskerville Old Face" w:hAnsi="Baskerville Old Face"/>
-        </w:rPr>
-        <w:t>1190B-1192B.</w:t>
+        <w:t xml:space="preserve">This needn’t imply the existence of real distinct accidents inhering in God. But this point has to wait until </w:t>
+      </w:r>
+      <w:r>
+        <w:rPr>
+          <w:rFonts w:cs="Times New Roman" w:ascii="Baskerville Old Face" w:hAnsi="Baskerville Old Face"/>
+          <w:i/>
+        </w:rPr>
+        <w:t xml:space="preserve">Proslogion </w:t>
+      </w:r>
+      <w:r>
+        <w:rPr>
+          <w:rFonts w:cs="Times New Roman" w:ascii="Baskerville Old Face" w:hAnsi="Baskerville Old Face"/>
+        </w:rPr>
+        <w:t>12, and so isn’t yet present at the beginning of Anselm’s treatise.</w:t>
       </w:r>
     </w:p>
   </w:footnote>
@@ -11299,7 +11326,7 @@
         <w:pStyle w:val="Footnote"/>
         <w:jc w:val="both"/>
         <w:rPr>
-          <w:rFonts w:ascii="Baskerville Old Face" w:hAnsi="Baskerville Old Face"/>
+          <w:rFonts w:ascii="Baskerville Old Face" w:hAnsi="Baskerville Old Face" w:cs="Times New Roman"/>
         </w:rPr>
       </w:pPr>
       <w:r>
@@ -11310,22 +11337,28 @@
       </w:r>
       <w:r>
         <w:rPr>
-          <w:rFonts w:ascii="Baskerville Old Face" w:hAnsi="Baskerville Old Face"/>
+          <w:rFonts w:cs="Times New Roman" w:ascii="Baskerville Old Face" w:hAnsi="Baskerville Old Face"/>
         </w:rPr>
         <w:t xml:space="preserve"> </w:t>
       </w:r>
       <w:r>
         <w:rPr>
-          <w:rFonts w:ascii="Baskerville Old Face" w:hAnsi="Baskerville Old Face"/>
-          <w:i/>
-        </w:rPr>
-        <w:t xml:space="preserve">Pros. </w:t>
-      </w:r>
-      <w:r>
-        <w:rPr>
-          <w:rFonts w:ascii="Baskerville Old Face" w:hAnsi="Baskerville Old Face"/>
-        </w:rPr>
-        <w:t>5.</w:t>
+          <w:rFonts w:cs="Times New Roman" w:ascii="Baskerville Old Face" w:hAnsi="Baskerville Old Face"/>
+        </w:rPr>
+        <w:t xml:space="preserve">On extrinsic topics, see </w:t>
+      </w:r>
+      <w:r>
+        <w:rPr>
+          <w:rFonts w:cs="Times New Roman" w:ascii="Baskerville Old Face" w:hAnsi="Baskerville Old Face"/>
+          <w:i/>
+        </w:rPr>
+        <w:t xml:space="preserve">BDT </w:t>
+      </w:r>
+      <w:r>
+        <w:rPr>
+          <w:rFonts w:cs="Times New Roman" w:ascii="Baskerville Old Face" w:hAnsi="Baskerville Old Face"/>
+        </w:rPr>
+        <w:t>1190B-1192B.</w:t>
       </w:r>
     </w:p>
   </w:footnote>
@@ -11335,7 +11368,7 @@
         <w:pStyle w:val="Footnote"/>
         <w:jc w:val="both"/>
         <w:rPr>
-          <w:rFonts w:ascii="Baskerville Old Face" w:hAnsi="Baskerville Old Face" w:cs="Times New Roman"/>
+          <w:rFonts w:ascii="Baskerville Old Face" w:hAnsi="Baskerville Old Face"/>
         </w:rPr>
       </w:pPr>
       <w:r>
@@ -11346,28 +11379,22 @@
       </w:r>
       <w:r>
         <w:rPr>
-          <w:rFonts w:cs="Times New Roman" w:ascii="Baskerville Old Face" w:hAnsi="Baskerville Old Face"/>
+          <w:rFonts w:ascii="Baskerville Old Face" w:hAnsi="Baskerville Old Face"/>
         </w:rPr>
         <w:t xml:space="preserve"> </w:t>
       </w:r>
       <w:r>
         <w:rPr>
-          <w:rFonts w:cs="Times New Roman" w:ascii="Baskerville Old Face" w:hAnsi="Baskerville Old Face"/>
-        </w:rPr>
-        <w:t xml:space="preserve">See </w:t>
-      </w:r>
-      <w:r>
-        <w:rPr>
-          <w:rFonts w:cs="Times New Roman" w:ascii="Baskerville Old Face" w:hAnsi="Baskerville Old Face"/>
-          <w:i/>
-        </w:rPr>
-        <w:t xml:space="preserve">BDT </w:t>
-      </w:r>
-      <w:r>
-        <w:rPr>
-          <w:rFonts w:cs="Times New Roman" w:ascii="Baskerville Old Face" w:hAnsi="Baskerville Old Face"/>
-        </w:rPr>
-        <w:t>1192C-1193D.</w:t>
+          <w:rFonts w:ascii="Baskerville Old Face" w:hAnsi="Baskerville Old Face"/>
+          <w:i/>
+        </w:rPr>
+        <w:t xml:space="preserve">Pros. </w:t>
+      </w:r>
+      <w:r>
+        <w:rPr>
+          <w:rFonts w:ascii="Baskerville Old Face" w:hAnsi="Baskerville Old Face"/>
+        </w:rPr>
+        <w:t>5.</w:t>
       </w:r>
     </w:p>
   </w:footnote>
@@ -11396,7 +11423,20 @@
         <w:rPr>
           <w:rFonts w:cs="Times New Roman" w:ascii="Baskerville Old Face" w:hAnsi="Baskerville Old Face"/>
         </w:rPr>
-        <w:t>This format is especially prominent in Scotus’ reformulation of the proof. See Scotus 1966.</w:t>
+        <w:t xml:space="preserve">See </w:t>
+      </w:r>
+      <w:r>
+        <w:rPr>
+          <w:rFonts w:cs="Times New Roman" w:ascii="Baskerville Old Face" w:hAnsi="Baskerville Old Face"/>
+          <w:i/>
+        </w:rPr>
+        <w:t xml:space="preserve">BDT </w:t>
+      </w:r>
+      <w:r>
+        <w:rPr>
+          <w:rFonts w:cs="Times New Roman" w:ascii="Baskerville Old Face" w:hAnsi="Baskerville Old Face"/>
+        </w:rPr>
+        <w:t>1192C-1193D.</w:t>
       </w:r>
     </w:p>
   </w:footnote>
@@ -11404,8 +11444,9 @@
     <w:p>
       <w:pPr>
         <w:pStyle w:val="Footnote"/>
-        <w:rPr>
-          <w:rFonts w:ascii="Baskerville Old Face" w:hAnsi="Baskerville Old Face"/>
+        <w:jc w:val="both"/>
+        <w:rPr>
+          <w:rFonts w:ascii="Baskerville Old Face" w:hAnsi="Baskerville Old Face" w:cs="Times New Roman"/>
         </w:rPr>
       </w:pPr>
       <w:r>
@@ -11416,41 +11457,15 @@
       </w:r>
       <w:r>
         <w:rPr>
-          <w:rFonts w:ascii="Baskerville Old Face" w:hAnsi="Baskerville Old Face"/>
+          <w:rFonts w:cs="Times New Roman" w:ascii="Baskerville Old Face" w:hAnsi="Baskerville Old Face"/>
         </w:rPr>
         <w:t xml:space="preserve"> </w:t>
       </w:r>
       <w:r>
         <w:rPr>
-          <w:rFonts w:ascii="Baskerville Old Face" w:hAnsi="Baskerville Old Face"/>
-        </w:rPr>
-        <w:t xml:space="preserve">This may help explain Anselm’s sometimes acerbic tone in the </w:t>
-      </w:r>
-      <w:r>
-        <w:rPr>
-          <w:rFonts w:ascii="Baskerville Old Face" w:hAnsi="Baskerville Old Face"/>
-          <w:i/>
-        </w:rPr>
-        <w:t>Responsio</w:t>
-      </w:r>
-      <w:r>
-        <w:rPr>
-          <w:rFonts w:ascii="Baskerville Old Face" w:hAnsi="Baskerville Old Face"/>
-        </w:rPr>
-        <w:t xml:space="preserve">: he rightly read Gaunilo’s praise at the end of the </w:t>
-      </w:r>
-      <w:r>
-        <w:rPr>
-          <w:rFonts w:ascii="Baskerville Old Face" w:hAnsi="Baskerville Old Face"/>
-          <w:i/>
-        </w:rPr>
-        <w:t>Pro Insipiente</w:t>
-      </w:r>
-      <w:r>
-        <w:rPr>
-          <w:rFonts w:ascii="Baskerville Old Face" w:hAnsi="Baskerville Old Face"/>
-        </w:rPr>
-        <w:t xml:space="preserve"> as tongue-in-cheek.</w:t>
+          <w:rFonts w:cs="Times New Roman" w:ascii="Baskerville Old Face" w:hAnsi="Baskerville Old Face"/>
+        </w:rPr>
+        <w:t>This format is especially prominent in Scotus’ reformulation of the proof. See Scotus 1966.</w:t>
       </w:r>
     </w:p>
   </w:footnote>
@@ -11458,9 +11473,8 @@
     <w:p>
       <w:pPr>
         <w:pStyle w:val="Footnote"/>
-        <w:jc w:val="both"/>
-        <w:rPr>
-          <w:rFonts w:ascii="Baskerville Old Face" w:hAnsi="Baskerville Old Face" w:cs="Times New Roman"/>
+        <w:rPr>
+          <w:rFonts w:ascii="Baskerville Old Face" w:hAnsi="Baskerville Old Face"/>
         </w:rPr>
       </w:pPr>
       <w:r>
@@ -11471,15 +11485,41 @@
       </w:r>
       <w:r>
         <w:rPr>
-          <w:rFonts w:cs="Times New Roman" w:ascii="Baskerville Old Face" w:hAnsi="Baskerville Old Face"/>
+          <w:rFonts w:ascii="Baskerville Old Face" w:hAnsi="Baskerville Old Face"/>
         </w:rPr>
         <w:t xml:space="preserve"> </w:t>
       </w:r>
       <w:r>
         <w:rPr>
-          <w:rFonts w:cs="Times New Roman" w:ascii="Baskerville Old Face" w:hAnsi="Baskerville Old Face"/>
-        </w:rPr>
-        <w:t>Cf. Aquinas’ criticism of the argument at ST. Ia, q. 2, art. 1. There, Aquinas attacks the evidential status of the minor premise, and thereby the fittingness of taking it up into the context of a dialectical disputation: ‘It is possible that who hears the name ‘God’ does not understand it to signify something than which a greater cannot be thought, since some would believe God is a body.’</w:t>
+          <w:rFonts w:ascii="Baskerville Old Face" w:hAnsi="Baskerville Old Face"/>
+        </w:rPr>
+        <w:t xml:space="preserve">This may help explain Anselm’s sometimes acerbic tone in the </w:t>
+      </w:r>
+      <w:r>
+        <w:rPr>
+          <w:rFonts w:ascii="Baskerville Old Face" w:hAnsi="Baskerville Old Face"/>
+          <w:i/>
+        </w:rPr>
+        <w:t>Responsio</w:t>
+      </w:r>
+      <w:r>
+        <w:rPr>
+          <w:rFonts w:ascii="Baskerville Old Face" w:hAnsi="Baskerville Old Face"/>
+        </w:rPr>
+        <w:t xml:space="preserve">: he rightly read Gaunilo’s praise at the end of the </w:t>
+      </w:r>
+      <w:r>
+        <w:rPr>
+          <w:rFonts w:ascii="Baskerville Old Face" w:hAnsi="Baskerville Old Face"/>
+          <w:i/>
+        </w:rPr>
+        <w:t>Pro Insipiente</w:t>
+      </w:r>
+      <w:r>
+        <w:rPr>
+          <w:rFonts w:ascii="Baskerville Old Face" w:hAnsi="Baskerville Old Face"/>
+        </w:rPr>
+        <w:t xml:space="preserve"> as tongue-in-cheek.</w:t>
       </w:r>
     </w:p>
   </w:footnote>
@@ -11489,7 +11529,7 @@
         <w:pStyle w:val="Footnote"/>
         <w:jc w:val="both"/>
         <w:rPr>
-          <w:rFonts w:ascii="Baskerville Old Face" w:hAnsi="Baskerville Old Face"/>
+          <w:rFonts w:ascii="Baskerville Old Face" w:hAnsi="Baskerville Old Face" w:cs="Times New Roman"/>
         </w:rPr>
       </w:pPr>
       <w:r>
@@ -11500,26 +11540,55 @@
       </w:r>
       <w:r>
         <w:rPr>
-          <w:rFonts w:ascii="Baskerville Old Face" w:hAnsi="Baskerville Old Face"/>
+          <w:rFonts w:cs="Times New Roman" w:ascii="Baskerville Old Face" w:hAnsi="Baskerville Old Face"/>
         </w:rPr>
         <w:t xml:space="preserve"> </w:t>
       </w:r>
       <w:r>
         <w:rPr>
-          <w:rFonts w:ascii="Baskerville Old Face" w:hAnsi="Baskerville Old Face"/>
-          <w:i/>
-        </w:rPr>
-        <w:t xml:space="preserve">Resp. </w:t>
-      </w:r>
-      <w:r>
-        <w:rPr>
-          <w:rFonts w:ascii="Baskerville Old Face" w:hAnsi="Baskerville Old Face"/>
-        </w:rPr>
-        <w:t>1: ‘Quod quam falsum sit, fide et conscientia tua pro firmissimo utor argumento’</w:t>
+          <w:rFonts w:cs="Times New Roman" w:ascii="Baskerville Old Face" w:hAnsi="Baskerville Old Face"/>
+        </w:rPr>
+        <w:t>Cf. Aquinas’ criticism of the argument at ST. Ia, q. 2, art. 1. There, Aquinas attacks the evidential status of the minor premise, and thereby the fittingness of taking it up into the context of a dialectical disputation: ‘It is possible that who hears the name ‘God’ does not understand it to signify something than which a greater cannot be thought, since some would believe God is a body.’</w:t>
       </w:r>
     </w:p>
   </w:footnote>
   <w:footnote w:id="51">
+    <w:p>
+      <w:pPr>
+        <w:pStyle w:val="Footnote"/>
+        <w:jc w:val="both"/>
+        <w:rPr>
+          <w:rFonts w:ascii="Baskerville Old Face" w:hAnsi="Baskerville Old Face"/>
+        </w:rPr>
+      </w:pPr>
+      <w:r>
+        <w:rPr>
+          <w:rStyle w:val="FootnoteCharacters"/>
+        </w:rPr>
+        <w:footnoteRef/>
+      </w:r>
+      <w:r>
+        <w:rPr>
+          <w:rFonts w:ascii="Baskerville Old Face" w:hAnsi="Baskerville Old Face"/>
+        </w:rPr>
+        <w:t xml:space="preserve"> </w:t>
+      </w:r>
+      <w:r>
+        <w:rPr>
+          <w:rFonts w:ascii="Baskerville Old Face" w:hAnsi="Baskerville Old Face"/>
+          <w:i/>
+        </w:rPr>
+        <w:t xml:space="preserve">Resp. </w:t>
+      </w:r>
+      <w:r>
+        <w:rPr>
+          <w:rFonts w:ascii="Baskerville Old Face" w:hAnsi="Baskerville Old Face"/>
+        </w:rPr>
+        <w:t>1: ‘Quod quam falsum sit, fide et conscientia tua pro firmissimo utor argumento’</w:t>
+      </w:r>
+    </w:p>
+  </w:footnote>
+  <w:footnote w:id="52">
     <w:p>
       <w:pPr>
         <w:pStyle w:val="Footnote"/>
@@ -11564,7 +11633,7 @@
       </w:r>
     </w:p>
   </w:footnote>
-  <w:footnote w:id="52">
+  <w:footnote w:id="53">
     <w:p>
       <w:pPr>
         <w:pStyle w:val="Footnote"/>
@@ -11597,42 +11666,6 @@
           <w:rFonts w:cs="Times New Roman" w:ascii="Baskerville Old Face" w:hAnsi="Baskerville Old Face"/>
         </w:rPr>
         <w:t>1180CD: ‘Probabile vero est quod videtur vel omnibus, vel pluribus, vel sapientibus, et his vel omnibus, vel pluribus, vel maxime notis atque praecipuis; vel quod unicuique artifice secundum propriam facultatem.’</w:t>
-      </w:r>
-    </w:p>
-  </w:footnote>
-  <w:footnote w:id="53">
-    <w:p>
-      <w:pPr>
-        <w:pStyle w:val="Footnote"/>
-        <w:jc w:val="both"/>
-        <w:rPr>
-          <w:rFonts w:ascii="Baskerville Old Face" w:hAnsi="Baskerville Old Face" w:cs="Times New Roman"/>
-        </w:rPr>
-      </w:pPr>
-      <w:r>
-        <w:rPr>
-          <w:rStyle w:val="FootnoteCharacters"/>
-        </w:rPr>
-        <w:footnoteRef/>
-      </w:r>
-      <w:r>
-        <w:rPr>
-          <w:rFonts w:cs="Times New Roman" w:ascii="Baskerville Old Face" w:hAnsi="Baskerville Old Face"/>
-        </w:rPr>
-        <w:t xml:space="preserve"> </w:t>
-      </w:r>
-      <w:r>
-        <w:rPr>
-          <w:rFonts w:cs="Times New Roman" w:ascii="Baskerville Old Face" w:hAnsi="Baskerville Old Face"/>
-          <w:i/>
-        </w:rPr>
-        <w:t>Resp. proemium</w:t>
-      </w:r>
-      <w:r>
-        <w:rPr>
-          <w:rFonts w:cs="Times New Roman" w:ascii="Baskerville Old Face" w:hAnsi="Baskerville Old Face"/>
-        </w:rPr>
-        <w:t>.</w:t>
       </w:r>
     </w:p>
   </w:footnote>
@@ -11660,8 +11693,15 @@
       <w:r>
         <w:rPr>
           <w:rFonts w:cs="Times New Roman" w:ascii="Baskerville Old Face" w:hAnsi="Baskerville Old Face"/>
-        </w:rPr>
-        <w:t>This strategy for excluding the fool from the disputation is retained as the environment for the proof shifts from monastic to scholastic. Witness Bonaventure: ‘the intellect has in itself … sufficient light to repel this doubt and to extricate itself from its folly. Whence the foolish mind voluntarily rather than by constraint considers the matter in a deficient manner, so that the defect is on the part of the intellect itself and not because of any deficiency on the part of the thing known.’ Trans. of Bonaventure 1891, 45-51, from Wippel and Wolter 1969, 310.</w:t>
+          <w:i/>
+        </w:rPr>
+        <w:t>Resp. proemium</w:t>
+      </w:r>
+      <w:r>
+        <w:rPr>
+          <w:rFonts w:cs="Times New Roman" w:ascii="Baskerville Old Face" w:hAnsi="Baskerville Old Face"/>
+        </w:rPr>
+        <w:t>.</w:t>
       </w:r>
     </w:p>
   </w:footnote>
@@ -11671,7 +11711,7 @@
         <w:pStyle w:val="Footnote"/>
         <w:jc w:val="both"/>
         <w:rPr>
-          <w:rFonts w:ascii="Baskerville Old Face" w:hAnsi="Baskerville Old Face"/>
+          <w:rFonts w:ascii="Baskerville Old Face" w:hAnsi="Baskerville Old Face" w:cs="Times New Roman"/>
         </w:rPr>
       </w:pPr>
       <w:r>
@@ -11682,7 +11722,7 @@
       </w:r>
       <w:r>
         <w:rPr>
-          <w:rFonts w:ascii="Baskerville Old Face" w:hAnsi="Baskerville Old Face"/>
+          <w:rFonts w:cs="Times New Roman" w:ascii="Baskerville Old Face" w:hAnsi="Baskerville Old Face"/>
         </w:rPr>
         <w:t xml:space="preserve"> </w:t>
       </w:r>
@@ -11690,7 +11730,7 @@
         <w:rPr>
           <w:rFonts w:cs="Times New Roman" w:ascii="Baskerville Old Face" w:hAnsi="Baskerville Old Face"/>
         </w:rPr>
-        <w:t>However, I know of no secondary literature on the topic that has so much as mentioned this.</w:t>
+        <w:t>This strategy for excluding the fool from the disputation is retained as the environment for the proof shifts from monastic to scholastic. Witness Bonaventure: ‘the intellect has in itself … sufficient light to repel this doubt and to extricate itself from its folly. Whence the foolish mind voluntarily rather than by constraint considers the matter in a deficient manner, so that the defect is on the part of the intellect itself and not because of any deficiency on the part of the thing known.’ Trans. of Bonaventure 1891, 45-51, from Wippel and Wolter 1969, 310.</w:t>
       </w:r>
     </w:p>
   </w:footnote>
@@ -11717,16 +11757,9 @@
       </w:r>
       <w:r>
         <w:rPr>
-          <w:rFonts w:ascii="Baskerville Old Face" w:hAnsi="Baskerville Old Face"/>
-          <w:i/>
-        </w:rPr>
-        <w:t xml:space="preserve">Pro Ins. </w:t>
-      </w:r>
-      <w:r>
-        <w:rPr>
-          <w:rFonts w:ascii="Baskerville Old Face" w:hAnsi="Baskerville Old Face"/>
-        </w:rPr>
-        <w:t>2: ‘Respondere forsitan potest, quod hoc jam esse dicitur in intellectu meo, non ob aliud, nisi quia id quod dicitur intelligo. Nonne et quaecunque falsa, ac nullo prorsus modo in seipsis existentia, in intellectu habere similiter dici possem cum ea, dicente aliquot, quaecumque ille diceret, ego intelligerem?’</w:t>
+          <w:rFonts w:cs="Times New Roman" w:ascii="Baskerville Old Face" w:hAnsi="Baskerville Old Face"/>
+        </w:rPr>
+        <w:t>However, I know of no secondary literature on the topic that has so much as mentioned this.</w:t>
       </w:r>
     </w:p>
   </w:footnote>
@@ -11762,7 +11795,7 @@
         <w:rPr>
           <w:rFonts w:ascii="Baskerville Old Face" w:hAnsi="Baskerville Old Face"/>
         </w:rPr>
-        <w:t>2: ‘Sed si hoc est: primo quidem non hic erit aliud, idemque tempore praecedens, habere rem in intellectu; et aliud, idemque tempore sequens, intelligere rem esse.’</w:t>
+        <w:t>2: ‘Respondere forsitan potest, quod hoc jam esse dicitur in intellectu meo, non ob aliud, nisi quia id quod dicitur intelligo. Nonne et quaecunque falsa, ac nullo prorsus modo in seipsis existentia, in intellectu habere similiter dici possem cum ea, dicente aliquot, quaecumque ille diceret, ego intelligerem?’</w:t>
       </w:r>
     </w:p>
   </w:footnote>
@@ -11792,17 +11825,53 @@
           <w:rFonts w:ascii="Baskerville Old Face" w:hAnsi="Baskerville Old Face"/>
           <w:i/>
         </w:rPr>
-        <w:t xml:space="preserve">Resp. </w:t>
+        <w:t xml:space="preserve">Pro Ins. </w:t>
       </w:r>
       <w:r>
         <w:rPr>
           <w:rFonts w:ascii="Baskerville Old Face" w:hAnsi="Baskerville Old Face"/>
         </w:rPr>
-        <w:t>1: ‘Quod si dicis non intelligi et non esse in intellectu, quod non penitus intelligitur; dic quia qui non potest intueri purissimam lucem solis, non videt lucem diei, quae non est nisi lux solis.’</w:t>
+        <w:t>2: ‘Sed si hoc est: primo quidem non hic erit aliud, idemque tempore praecedens, habere rem in intellectu; et aliud, idemque tempore sequens, intelligere rem esse.’</w:t>
       </w:r>
     </w:p>
   </w:footnote>
   <w:footnote w:id="59">
+    <w:p>
+      <w:pPr>
+        <w:pStyle w:val="Footnote"/>
+        <w:jc w:val="both"/>
+        <w:rPr>
+          <w:rFonts w:ascii="Baskerville Old Face" w:hAnsi="Baskerville Old Face"/>
+        </w:rPr>
+      </w:pPr>
+      <w:r>
+        <w:rPr>
+          <w:rStyle w:val="FootnoteCharacters"/>
+        </w:rPr>
+        <w:footnoteRef/>
+      </w:r>
+      <w:r>
+        <w:rPr>
+          <w:rFonts w:ascii="Baskerville Old Face" w:hAnsi="Baskerville Old Face"/>
+        </w:rPr>
+        <w:t xml:space="preserve"> </w:t>
+      </w:r>
+      <w:r>
+        <w:rPr>
+          <w:rFonts w:ascii="Baskerville Old Face" w:hAnsi="Baskerville Old Face"/>
+          <w:i/>
+        </w:rPr>
+        <w:t xml:space="preserve">Resp. </w:t>
+      </w:r>
+      <w:r>
+        <w:rPr>
+          <w:rFonts w:ascii="Baskerville Old Face" w:hAnsi="Baskerville Old Face"/>
+        </w:rPr>
+        <w:t>1: ‘Quod si dicis non intelligi et non esse in intellectu, quod non penitus intelligitur; dic quia qui non potest intueri purissimam lucem solis, non videt lucem diei, quae non est nisi lux solis.’</w:t>
+      </w:r>
+    </w:p>
+  </w:footnote>
+  <w:footnote w:id="60">
     <w:p>
       <w:pPr>
         <w:pStyle w:val="Footnote"/>

</xml_diff>

<commit_message>
Final comments before revisions?
</commit_message>
<xml_diff>
--- a/History of Western Philosophy/Medieval Philosophy/The Trivium at Bec and its Bearing on Anselm/The Trivium at Bec and its Bearing on Anselm with IL Comments.docx
+++ b/History of Western Philosophy/Medieval Philosophy/The Trivium at Bec and its Bearing on Anselm/The Trivium at Bec and its Bearing on Anselm with IL Comments.docx
@@ -3695,7 +3695,7 @@
           <w:szCs w:val="24"/>
           <w:lang w:val="en-GB" w:eastAsia="en-GB"/>
         </w:rPr>
-        <w:t>‘rely on the signification of the things from which thoughts arise’. Translated thus, ‘signification’ is construed as the meaning of a spoken word designating a thing, from which, incidentally thoughts also arise. In this construal, the connection between signification and thought is left opaque, and one would be forgiven for taking them both as some kind of instrument by which spoken terms are capable of referring to things. But this is a misconstrual of Boethius’ intent. Boethius’ intention here isn’t to answer the general question of how spoken words refer to things, but the more specific one of how a term designating one thing may be used to refer to something else. Specifically, utterances principally designating impressions of the soul, which are identical with features of a thing, may in turn be used to refer not to that feature but to the thing bearing it, the things ‘</w:t>
+        <w:t>‘rely on the signification of the things from which thoughts arise’. Translated thus, ‘signification’ is construed as the meaning of a spoken word designating a thing, from which, incidentally thoughts also arise. In this construal, the connection between signification and thought is left opaque, and one would be forgiven for taking them both as some kind of instrument by which spoken terms are capable of referring to things. But this is a misconstrual of Boethius’ intent. Boethius’ intention here answers the question of how utterances principally designating impressions of the soul, which are identical with features of a thing, may in turn be used to refer not to that feature but to the substance bearing it, the things ‘</w:t>
       </w:r>
       <w:r>
         <w:rPr>
@@ -3707,7 +3707,7 @@
           <w:szCs w:val="24"/>
           <w:lang w:val="en-GB" w:eastAsia="en-GB"/>
         </w:rPr>
-        <w:t xml:space="preserve">by which meanings advance.’ The case Boethius is addressing here is precisely the one that Anselm addresses at length in his </w:t>
+        <w:t xml:space="preserve">by which meanings advance.’ The case Boethius addresses here in general is one that Anselm addresses more specifically and at length in the </w:t>
       </w:r>
       <w:r>
         <w:rPr>
@@ -3719,7 +3719,115 @@
           <w:szCs w:val="24"/>
           <w:lang w:val="en-GB" w:eastAsia="en-GB"/>
         </w:rPr>
-        <w:t xml:space="preserve">De grammatico. </w:t>
+        <w:t>De grammatico</w:t>
+      </w:r>
+      <w:r>
+        <w:rPr>
+          <w:rFonts w:eastAsia="Times New Roman" w:cs="Times New Roman" w:ascii="Baskerville Old Face" w:hAnsi="Baskerville Old Face"/>
+          <w:i w:val="false"/>
+          <w:iCs w:val="false"/>
+          <w:color w:val="auto"/>
+          <w:sz w:val="24"/>
+          <w:szCs w:val="24"/>
+          <w:lang w:val="en-GB" w:eastAsia="en-GB"/>
+        </w:rPr>
+        <w:t xml:space="preserve">’s discussion of paronyms. Consequently, while Boethius uses </w:t>
+      </w:r>
+      <w:r>
+        <w:rPr>
+          <w:rFonts w:eastAsia="Times New Roman" w:cs="Times New Roman" w:ascii="Baskerville Old Face" w:hAnsi="Baskerville Old Face"/>
+          <w:i/>
+          <w:iCs/>
+          <w:color w:val="auto"/>
+          <w:sz w:val="24"/>
+          <w:szCs w:val="24"/>
+          <w:lang w:val="en-GB" w:eastAsia="en-GB"/>
+        </w:rPr>
+        <w:t>significatio</w:t>
+      </w:r>
+      <w:r>
+        <w:rPr>
+          <w:rFonts w:eastAsia="Times New Roman" w:cs="Times New Roman" w:ascii="Baskerville Old Face" w:hAnsi="Baskerville Old Face"/>
+          <w:i w:val="false"/>
+          <w:iCs w:val="false"/>
+          <w:color w:val="auto"/>
+          <w:sz w:val="24"/>
+          <w:szCs w:val="24"/>
+          <w:lang w:val="en-GB" w:eastAsia="en-GB"/>
+        </w:rPr>
+        <w:t xml:space="preserve"> and related terms to refer to a property of words by which they are capable of both meaning and referring, he never uses these terms to refer to the impression an utterance immediately signifies: for this he uses </w:t>
+      </w:r>
+      <w:r>
+        <w:rPr>
+          <w:rFonts w:eastAsia="Times New Roman" w:cs="Times New Roman" w:ascii="Baskerville Old Face" w:hAnsi="Baskerville Old Face"/>
+          <w:i/>
+          <w:iCs/>
+          <w:color w:val="auto"/>
+          <w:sz w:val="24"/>
+          <w:szCs w:val="24"/>
+          <w:lang w:val="en-GB" w:eastAsia="en-GB"/>
+        </w:rPr>
+        <w:t>intellectus</w:t>
+      </w:r>
+      <w:r>
+        <w:rPr>
+          <w:rFonts w:eastAsia="Times New Roman" w:cs="Times New Roman" w:ascii="Baskerville Old Face" w:hAnsi="Baskerville Old Face"/>
+          <w:i w:val="false"/>
+          <w:iCs w:val="false"/>
+          <w:color w:val="auto"/>
+          <w:sz w:val="24"/>
+          <w:szCs w:val="24"/>
+          <w:lang w:val="en-GB" w:eastAsia="en-GB"/>
+        </w:rPr>
+        <w:t xml:space="preserve">, </w:t>
+      </w:r>
+      <w:r>
+        <w:rPr>
+          <w:rFonts w:eastAsia="Times New Roman" w:cs="Times New Roman" w:ascii="Baskerville Old Face" w:hAnsi="Baskerville Old Face"/>
+          <w:i/>
+          <w:iCs/>
+          <w:color w:val="auto"/>
+          <w:sz w:val="24"/>
+          <w:szCs w:val="24"/>
+          <w:lang w:val="en-GB" w:eastAsia="en-GB"/>
+        </w:rPr>
+        <w:t>passio</w:t>
+      </w:r>
+      <w:r>
+        <w:rPr>
+          <w:rFonts w:eastAsia="Times New Roman" w:cs="Times New Roman" w:ascii="Baskerville Old Face" w:hAnsi="Baskerville Old Face"/>
+          <w:i w:val="false"/>
+          <w:iCs w:val="false"/>
+          <w:color w:val="auto"/>
+          <w:sz w:val="24"/>
+          <w:szCs w:val="24"/>
+          <w:lang w:val="en-GB" w:eastAsia="en-GB"/>
+        </w:rPr>
+        <w:t xml:space="preserve">, or even </w:t>
+      </w:r>
+      <w:r>
+        <w:rPr>
+          <w:rFonts w:eastAsia="Times New Roman" w:cs="Times New Roman" w:ascii="Baskerville Old Face" w:hAnsi="Baskerville Old Face"/>
+          <w:i/>
+          <w:iCs/>
+          <w:color w:val="auto"/>
+          <w:sz w:val="24"/>
+          <w:szCs w:val="24"/>
+          <w:lang w:val="en-GB" w:eastAsia="en-GB"/>
+        </w:rPr>
+        <w:t>similitudo</w:t>
+      </w:r>
+      <w:r>
+        <w:rPr>
+          <w:rFonts w:eastAsia="Times New Roman" w:cs="Times New Roman" w:ascii="Baskerville Old Face" w:hAnsi="Baskerville Old Face"/>
+          <w:i w:val="false"/>
+          <w:iCs w:val="false"/>
+          <w:color w:val="auto"/>
+          <w:sz w:val="24"/>
+          <w:szCs w:val="24"/>
+          <w:lang w:val="en-GB" w:eastAsia="en-GB"/>
+        </w:rPr>
+        <w:t xml:space="preserve"> depending on the connotation desired for the context.</w:t>
       </w:r>
     </w:p>
     <w:p>
@@ -3807,136 +3915,6 @@
           <w:szCs w:val="24"/>
         </w:rPr>
         <w:t xml:space="preserve"> understanding of these terms today. </w:t>
-      </w:r>
-    </w:p>
-    <w:p>
-      <w:pPr>
-        <w:pStyle w:val="Normal"/>
-        <w:widowControl/>
-        <w:suppressAutoHyphens w:val="false"/>
-        <w:bidi w:val="0"/>
-        <w:spacing w:lineRule="auto" w:line="480" w:beforeAutospacing="1" w:afterAutospacing="1"/>
-        <w:ind w:right="0" w:hanging="0"/>
-        <w:jc w:val="both"/>
-        <w:rPr>
-          <w:rFonts w:ascii="Baskerville Old Face" w:hAnsi="Baskerville Old Face"/>
-          <w:sz w:val="24"/>
-          <w:szCs w:val="24"/>
-        </w:rPr>
-      </w:pPr>
-      <w:r>
-        <w:rPr>
-          <w:rFonts w:ascii="Baskerville Old Face" w:hAnsi="Baskerville Old Face"/>
-          <w:i w:val="false"/>
-          <w:iCs w:val="false"/>
-          <w:sz w:val="24"/>
-          <w:szCs w:val="24"/>
-        </w:rPr>
-        <w:t xml:space="preserve">Contrary </w:t>
-      </w:r>
-    </w:p>
-    <w:p>
-      <w:pPr>
-        <w:pStyle w:val="Normal"/>
-        <w:widowControl/>
-        <w:suppressAutoHyphens w:val="false"/>
-        <w:bidi w:val="0"/>
-        <w:spacing w:lineRule="auto" w:line="480" w:beforeAutospacing="1" w:afterAutospacing="1"/>
-        <w:ind w:right="0" w:hanging="0"/>
-        <w:jc w:val="both"/>
-        <w:rPr>
-          <w:rFonts w:ascii="Baskerville Old Face" w:hAnsi="Baskerville Old Face"/>
-          <w:sz w:val="24"/>
-          <w:szCs w:val="24"/>
-        </w:rPr>
-      </w:pPr>
-      <w:r>
-        <w:rPr>
-          <w:rFonts w:ascii="Baskerville Old Face" w:hAnsi="Baskerville Old Face"/>
-          <w:i w:val="false"/>
-          <w:iCs w:val="false"/>
-          <w:sz w:val="24"/>
-          <w:szCs w:val="24"/>
-        </w:rPr>
-        <w:t>, given the common interpretation of these as media drawn up actively by the mind as means to grasp things</w:t>
-      </w:r>
-    </w:p>
-    <w:p>
-      <w:pPr>
-        <w:pStyle w:val="Normal"/>
-        <w:widowControl/>
-        <w:suppressAutoHyphens w:val="false"/>
-        <w:bidi w:val="0"/>
-        <w:spacing w:lineRule="auto" w:line="480" w:beforeAutospacing="1" w:afterAutospacing="1"/>
-        <w:ind w:right="0" w:hanging="0"/>
-        <w:jc w:val="both"/>
-        <w:rPr>
-          <w:rFonts w:ascii="Baskerville Old Face" w:hAnsi="Baskerville Old Face"/>
-          <w:sz w:val="24"/>
-          <w:szCs w:val="24"/>
-        </w:rPr>
-      </w:pPr>
-      <w:r>
-        <w:rPr>
-          <w:rFonts w:ascii="Baskerville Old Face" w:hAnsi="Baskerville Old Face"/>
-          <w:i w:val="false"/>
-          <w:iCs w:val="false"/>
-          <w:sz w:val="24"/>
-          <w:szCs w:val="24"/>
-        </w:rPr>
-        <w:t>Identification of passio with intellectus</w:t>
-      </w:r>
-    </w:p>
-    <w:p>
-      <w:pPr>
-        <w:pStyle w:val="Normal"/>
-        <w:widowControl/>
-        <w:suppressAutoHyphens w:val="false"/>
-        <w:bidi w:val="0"/>
-        <w:spacing w:lineRule="auto" w:line="480" w:beforeAutospacing="1" w:afterAutospacing="1"/>
-        <w:ind w:right="0" w:hanging="0"/>
-        <w:jc w:val="both"/>
-        <w:rPr>
-          <w:rFonts w:ascii="Baskerville Old Face" w:hAnsi="Baskerville Old Face"/>
-          <w:sz w:val="24"/>
-          <w:szCs w:val="24"/>
-        </w:rPr>
-      </w:pPr>
-      <w:r>
-        <w:rPr>
-          <w:rFonts w:ascii="Baskerville Old Face" w:hAnsi="Baskerville Old Face"/>
-          <w:i w:val="false"/>
-          <w:iCs w:val="false"/>
-          <w:sz w:val="24"/>
-          <w:szCs w:val="24"/>
-        </w:rPr>
-        <w:t>something the soul is impressed by rather than something it activates</w:t>
-      </w:r>
-    </w:p>
-    <w:p>
-      <w:pPr>
-        <w:pStyle w:val="Normal"/>
-        <w:widowControl/>
-        <w:suppressAutoHyphens w:val="false"/>
-        <w:bidi w:val="0"/>
-        <w:spacing w:lineRule="auto" w:line="480" w:beforeAutospacing="1" w:afterAutospacing="1"/>
-        <w:ind w:right="0" w:hanging="0"/>
-        <w:jc w:val="both"/>
-        <w:rPr>
-          <w:rFonts w:ascii="Baskerville Old Face" w:hAnsi="Baskerville Old Face"/>
-          <w:sz w:val="24"/>
-          <w:szCs w:val="24"/>
-        </w:rPr>
-      </w:pPr>
-      <w:r>
-        <w:rPr>
-          <w:rFonts w:ascii="Baskerville Old Face" w:hAnsi="Baskerville Old Face"/>
-          <w:i w:val="false"/>
-          <w:iCs w:val="false"/>
-          <w:sz w:val="24"/>
-          <w:szCs w:val="24"/>
-        </w:rPr>
-        <w:t>it is immediate term of understanding rather than a medium through which understanding passes.</w:t>
       </w:r>
     </w:p>
     <w:p>

</xml_diff>

<commit_message>
Remove last of IL's comments
</commit_message>
<xml_diff>
--- a/History of Western Philosophy/Medieval Philosophy/The Trivium at Bec and its Bearing on Anselm/The Trivium at Bec and its Bearing on Anselm with IL Comments.docx
+++ b/History of Western Philosophy/Medieval Philosophy/The Trivium at Bec and its Bearing on Anselm/The Trivium at Bec and its Bearing on Anselm with IL Comments.docx
@@ -2631,90 +2631,12 @@
       <w:pPr>
         <w:pStyle w:val="Normal"/>
         <w:spacing w:lineRule="auto" w:line="480"/>
-        <w:ind w:left="900" w:hanging="0"/>
         <w:jc w:val="both"/>
         <w:rPr/>
       </w:pPr>
       <w:r>
         <w:rPr>
           <w:rFonts w:cs="Times New Roman" w:ascii="Baskerville Old Face" w:hAnsi="Baskerville Old Face"/>
-          <w:color w:val="FF0000"/>
-          <w:sz w:val="24"/>
-          <w:szCs w:val="24"/>
-        </w:rPr>
-        <w:t xml:space="preserve">[IL: But the translation of intellectus here appears to be rather too convenient. For instance, intellectus is juxtaposed with significatio elsewhere in B’s commentaries, which it would seem unlikely, if your translation were correct. See, for example, Boethius’s second commentary on </w:t>
-      </w:r>
-      <w:r>
-        <w:rPr>
-          <w:rFonts w:cs="Times New Roman" w:ascii="Baskerville Old Face" w:hAnsi="Baskerville Old Face"/>
-          <w:i/>
-          <w:iCs/>
-          <w:color w:val="FF0000"/>
-          <w:sz w:val="24"/>
-          <w:szCs w:val="24"/>
-        </w:rPr>
-        <w:t>De interpretatione</w:t>
-      </w:r>
-      <w:r>
-        <w:rPr>
-          <w:rFonts w:cs="Times New Roman" w:ascii="Baskerville Old Face" w:hAnsi="Baskerville Old Face"/>
-          <w:color w:val="FF0000"/>
-          <w:sz w:val="24"/>
-          <w:szCs w:val="24"/>
-        </w:rPr>
-        <w:t>:</w:t>
-      </w:r>
-    </w:p>
-    <w:p>
-      <w:pPr>
-        <w:pStyle w:val="Normal"/>
-        <w:suppressAutoHyphens w:val="false"/>
-        <w:spacing w:lineRule="auto" w:line="480" w:before="0" w:after="0"/>
-        <w:ind w:left="1440" w:hanging="0"/>
-        <w:jc w:val="both"/>
-        <w:rPr/>
-      </w:pPr>
-      <w:r>
-        <w:rPr>
-          <w:rFonts w:eastAsia="Times New Roman" w:cs="Times New Roman" w:ascii="Baskerville Old Face" w:hAnsi="Baskerville Old Face"/>
-          <w:color w:val="FF0000"/>
-          <w:sz w:val="24"/>
-          <w:szCs w:val="24"/>
-          <w:lang w:val="en-GB" w:eastAsia="en-GB"/>
-        </w:rPr>
-        <w:t>Meiser, p. 34:21-26 - quocirca cum omnis animae passio rei quaedam videatur esse proprietas, porro autem designativae voces intellectuum principaliter, rerum dehinc a quibus intellectus profecti sunt significatione nitantur, quidquid est in vocibus significativum, id animae passiones designat.</w:t>
-      </w:r>
-    </w:p>
-    <w:p>
-      <w:pPr>
-        <w:pStyle w:val="Normal"/>
-        <w:suppressAutoHyphens w:val="false"/>
-        <w:spacing w:lineRule="auto" w:line="480" w:beforeAutospacing="1" w:afterAutospacing="1"/>
-        <w:ind w:left="1440" w:hanging="0"/>
-        <w:jc w:val="both"/>
-        <w:rPr/>
-      </w:pPr>
-      <w:r>
-        <w:rPr>
-          <w:rFonts w:eastAsia="Times New Roman" w:cs="Times New Roman" w:ascii="Baskerville Old Face" w:hAnsi="Baskerville Old Face"/>
-          <w:color w:val="FF0000"/>
-          <w:sz w:val="24"/>
-          <w:szCs w:val="24"/>
-          <w:lang w:val="en-GB" w:eastAsia="en-GB"/>
-        </w:rPr>
-        <w:t>Smith, p. 33 - And so, since every affection in the soul seems to be the specific character of a thing and, furthermore, spoken sounds signify primarily thoughts but rely after this on the signification of the things from which thoughts arise, any spoken sound which is significant indicates an affection of the soul.</w:t>
-      </w:r>
-    </w:p>
-    <w:p>
-      <w:pPr>
-        <w:pStyle w:val="Normal"/>
-        <w:spacing w:lineRule="auto" w:line="480"/>
-        <w:jc w:val="both"/>
-        <w:rPr/>
-      </w:pPr>
-      <w:r>
-        <w:rPr>
-          <w:rFonts w:cs="Times New Roman" w:ascii="Baskerville Old Face" w:hAnsi="Baskerville Old Face"/>
           <w:sz w:val="24"/>
           <w:szCs w:val="24"/>
         </w:rPr>
@@ -2850,24 +2772,7 @@
           <w:sz w:val="24"/>
           <w:szCs w:val="24"/>
         </w:rPr>
-        <w:t xml:space="preserve">in grasping the sense. </w:t>
-      </w:r>
-      <w:r>
-        <w:rPr>
-          <w:rFonts w:cs="Times New Roman" w:ascii="Baskerville Old Face" w:hAnsi="Baskerville Old Face"/>
-          <w:color w:val="FF0000"/>
-          <w:sz w:val="24"/>
-          <w:szCs w:val="24"/>
-        </w:rPr>
-        <w:t xml:space="preserve">[IL: Haven’t you just replaced ‘concept’ with ‘meaning’ – see what you write prior to the quotation ‘explaining the relations between writing, speech, concepts, and things’ – in which case isn’t your ‘meaning’ simply another way of expressing ‘concept’?] </w:t>
-      </w:r>
-      <w:r>
-        <w:rPr>
-          <w:rFonts w:cs="Times New Roman" w:ascii="Baskerville Old Face" w:hAnsi="Baskerville Old Face"/>
-          <w:sz w:val="24"/>
-          <w:szCs w:val="24"/>
-        </w:rPr>
-        <w:t>These meanings do not mediate between the mind and world of objects: rather, the matters themselves are meaning</w:t>
+        <w:t>in grasping the sense. These meanings do not mediate between the mind and world of objects: rather, the matters themselves are meaning</w:t>
       </w:r>
       <w:r>
         <w:rPr>
@@ -3124,16 +3029,6 @@
           <w:szCs w:val="24"/>
           <w:lang w:val="en-GB" w:eastAsia="en-GB"/>
         </w:rPr>
-        <w:t xml:space="preserve">[cum] </w:t>
-      </w:r>
-      <w:r>
-        <w:rPr>
-          <w:rFonts w:eastAsia="Times New Roman" w:cs="Times New Roman" w:ascii="Baskerville Old Face" w:hAnsi="Baskerville Old Face"/>
-          <w:color w:val="auto"/>
-          <w:sz w:val="24"/>
-          <w:szCs w:val="24"/>
-          <w:lang w:val="en-GB" w:eastAsia="en-GB"/>
-        </w:rPr>
         <w:t>designativae voces intellectuum principaliter, rerum dehinc a quibus intellectus profecti sunt significatione nitantur, quidquid est in vocibus significativum, id animae passiones designat.</w:t>
       </w:r>
       <w:r>
@@ -3515,7 +3410,7 @@
           <w:sz w:val="24"/>
           <w:szCs w:val="24"/>
         </w:rPr>
-        <w:t xml:space="preserve"> features of things, broadly construed. But with this established, the text further reveals another identification: that of impression or </w:t>
+        <w:t xml:space="preserve"> features of things, broadly construed. But with this established, the text as written further reveals another identification: that of impression or </w:t>
       </w:r>
       <w:r>
         <w:rPr>
@@ -3695,7 +3590,7 @@
           <w:szCs w:val="24"/>
           <w:lang w:val="en-GB" w:eastAsia="en-GB"/>
         </w:rPr>
-        <w:t>‘rely on the signification of the things from which thoughts arise’. Translated thus, ‘signification’ is construed as the meaning of a spoken word designating a thing, from which, incidentally thoughts also arise. In this construal, the connection between signification and thought is left opaque, and one would be forgiven for taking them both as some kind of instrument by which spoken terms are capable of referring to things. But this is a misconstrual of Boethius’ intent. Boethius’ intention here answers the question of how utterances principally designating impressions of the soul, which are identical with features of a thing, may in turn be used to refer not to that feature but to the substance bearing it, the things ‘</w:t>
+        <w:t>‘rely on the signification of the things from which thoughts arise’. Translated thus, ‘signification’ is construed as the meaning of a spoken word designating a thing, from which thoughts also arise. In this construal, the connection between signification and thought is left opaque, and one would be forgiven for taking them both as some kind of instrument by which spoken terms are capable of referring to things. But this is a misconstrual of Boethius’ intent. Rather, Boethius’ intention here answers the question of how utterances principally designating impressions of the soul, which are identical with features of a thing, may in turn be used to refer not to that feature but to the substance bearing it, the things ‘</w:t>
       </w:r>
       <w:r>
         <w:rPr>
@@ -10480,12 +10375,20 @@
       <w:r>
         <w:rPr>
           <w:rFonts w:cs="Times New Roman" w:ascii="Baskerville" w:hAnsi="Baskerville"/>
-        </w:rPr>
-        <w:t xml:space="preserve">429C-431C, where the phrase is used throughout. Anselm uses it at </w:t>
+          <w:i w:val="false"/>
+          <w:iCs w:val="false"/>
+        </w:rPr>
+        <w:t>71.3-74.31</w:t>
       </w:r>
       <w:r>
         <w:rPr>
           <w:rFonts w:cs="Times New Roman" w:ascii="Baskerville" w:hAnsi="Baskerville"/>
+        </w:rPr>
+        <w:t xml:space="preserve">, where the phrase is used throughout. Anselm uses it at </w:t>
+      </w:r>
+      <w:r>
+        <w:rPr>
+          <w:rFonts w:cs="Times New Roman" w:ascii="Baskerville" w:hAnsi="Baskerville"/>
           <w:i/>
         </w:rPr>
         <w:t xml:space="preserve">DG </w:t>
@@ -10494,80 +10397,7 @@
         <w:rPr>
           <w:rFonts w:cs="Times New Roman" w:ascii="Baskerville" w:hAnsi="Baskerville"/>
         </w:rPr>
-        <w:t xml:space="preserve">XIV. </w:t>
-      </w:r>
-      <w:r>
-        <w:rPr>
-          <w:rFonts w:cs="Times New Roman" w:ascii="Baskerville" w:hAnsi="Baskerville"/>
-          <w:color w:val="FF0000"/>
-        </w:rPr>
-        <w:t>[IL: This reference is to the second commentary - Meiser, pp. 71:3-74:31.  Note Meiser 74:17: ‘</w:t>
-      </w:r>
-      <w:r>
-        <w:rPr>
-          <w:rFonts w:eastAsia="Times New Roman" w:cs="Times New Roman" w:ascii="Baskerville" w:hAnsi="Baskerville"/>
-          <w:color w:val="FF0000"/>
-          <w:lang w:val="en-GB" w:eastAsia="en-GB"/>
-        </w:rPr>
-        <w:t xml:space="preserve">nondum ergo qui dicit </w:t>
-      </w:r>
-      <w:r>
-        <w:rPr>
-          <w:rFonts w:eastAsia="Times New Roman" w:cs="Times New Roman" w:ascii="Baskerville" w:hAnsi="Baskerville"/>
-          <w:b/>
-          <w:bCs/>
-          <w:color w:val="FF0000"/>
-          <w:lang w:val="en-GB" w:eastAsia="en-GB"/>
-        </w:rPr>
-        <w:t>constituit intellectum</w:t>
-      </w:r>
-      <w:r>
-        <w:rPr>
-          <w:rFonts w:eastAsia="Times New Roman" w:cs="Times New Roman" w:ascii="Baskerville" w:hAnsi="Baskerville"/>
-          <w:color w:val="FF0000"/>
-          <w:lang w:val="en-GB" w:eastAsia="en-GB"/>
-        </w:rPr>
-        <w:t xml:space="preserve"> nec qui audit quiescit</w:t>
-      </w:r>
-      <w:r>
-        <w:rPr>
-          <w:rFonts w:ascii="Baskerville" w:hAnsi="Baskerville"/>
-          <w:color w:val="FF0000"/>
-          <w:lang w:val="en-GB" w:eastAsia="en-GB"/>
-        </w:rPr>
-        <w:t>’</w:t>
-      </w:r>
-      <w:r>
-        <w:rPr>
-          <w:rFonts w:eastAsia="Times New Roman" w:cs="Times New Roman" w:ascii="Baskerville" w:hAnsi="Baskerville"/>
-          <w:color w:val="FF0000"/>
-          <w:lang w:val="en-GB" w:eastAsia="en-GB"/>
-        </w:rPr>
-        <w:t xml:space="preserve">. This is translated by </w:t>
-      </w:r>
-      <w:r>
-        <w:rPr>
-          <w:rFonts w:ascii="Baskerville" w:hAnsi="Baskerville"/>
-          <w:color w:val="FF0000"/>
-          <w:lang w:val="en-GB" w:eastAsia="en-GB"/>
-        </w:rPr>
-        <w:t xml:space="preserve">Smith </w:t>
-      </w:r>
-      <w:r>
-        <w:rPr>
-          <w:rFonts w:eastAsia="Times New Roman" w:cs="Times New Roman" w:ascii="Baskerville" w:hAnsi="Baskerville"/>
-          <w:color w:val="FF0000"/>
-          <w:lang w:val="en-GB" w:eastAsia="en-GB"/>
-        </w:rPr>
-        <w:t xml:space="preserve">as </w:t>
-      </w:r>
-      <w:r>
-        <w:rPr>
-          <w:rFonts w:ascii="Baskerville" w:hAnsi="Baskerville"/>
-          <w:color w:val="FF0000"/>
-          <w:lang w:val="en-GB" w:eastAsia="en-GB"/>
-        </w:rPr>
-        <w:t>‘Then the speaker has not yet arrested his thought nor the listener become silent.’ In the passage you reference the term sententia is employed as meaning, intellectus refers to the activity of understanding. Constituere in the context here does not mean to constitute but to halt or arrest.]</w:t>
+        <w:t>XIV.</w:t>
       </w:r>
     </w:p>
   </w:footnote>

</xml_diff>

<commit_message>
Change BDIG references from PL version to Meiser
</commit_message>
<xml_diff>
--- a/History of Western Philosophy/Medieval Philosophy/The Trivium at Bec and its Bearing on Anselm/The Trivium at Bec and its Bearing on Anselm with IL Comments.docx
+++ b/History of Western Philosophy/Medieval Philosophy/The Trivium at Bec and its Bearing on Anselm/The Trivium at Bec and its Bearing on Anselm with IL Comments.docx
@@ -7287,7 +7287,43 @@
           <w:iCs/>
           <w:u w:val="none"/>
         </w:rPr>
-        <w:t>In Librum Aristotelis De Interpretatione Libri Sex. Editio Secunda, Seu Majora Commentaria</w:t>
+        <w:t>Commentarii i</w:t>
+      </w:r>
+      <w:r>
+        <w:rPr>
+          <w:rFonts w:ascii="Baskerville Old Face" w:hAnsi="Baskerville Old Face"/>
+          <w:i/>
+          <w:iCs/>
+          <w:u w:val="none"/>
+        </w:rPr>
+        <w:t xml:space="preserve">n Librum Aristotelis </w:t>
+      </w:r>
+      <w:r>
+        <w:rPr>
+          <w:rFonts w:ascii="Baskerville Old Face" w:hAnsi="Baskerville Old Face"/>
+          <w:i/>
+          <w:iCs/>
+          <w:u w:val="none"/>
+        </w:rPr>
+        <w:t>Peri Hermeneias</w:t>
+      </w:r>
+      <w:r>
+        <w:rPr>
+          <w:rFonts w:ascii="Baskerville Old Face" w:hAnsi="Baskerville Old Face"/>
+          <w:i/>
+          <w:iCs/>
+          <w:u w:val="none"/>
+        </w:rPr>
+        <w:t xml:space="preserve">. </w:t>
+      </w:r>
+      <w:r>
+        <w:rPr>
+          <w:rFonts w:ascii="Baskerville Old Face" w:hAnsi="Baskerville Old Face"/>
+          <w:i/>
+          <w:iCs/>
+          <w:u w:val="none"/>
+        </w:rPr>
+        <w:t>Pars Posterior</w:t>
       </w:r>
       <w:r>
         <w:rPr>
@@ -7296,16 +7332,7 @@
           <w:iCs w:val="false"/>
           <w:u w:val="none"/>
         </w:rPr>
-        <w:t>. In PL 64, 393-640. [</w:t>
-      </w:r>
-      <w:r>
-        <w:rPr>
-          <w:rFonts w:ascii="Baskerville Old Face" w:hAnsi="Baskerville Old Face"/>
-          <w:i/>
-          <w:iCs/>
-          <w:u w:val="none"/>
-        </w:rPr>
-        <w:t>BDIG</w:t>
+        <w:t>. Edited</w:t>
       </w:r>
       <w:r>
         <w:rPr>
@@ -7314,7 +7341,34 @@
           <w:iCs w:val="false"/>
           <w:u w:val="none"/>
         </w:rPr>
-        <w:t>].</w:t>
+        <w:t xml:space="preserve"> by Karl Meiser. Leipzig: Teubner, 1880</w:t>
+      </w:r>
+      <w:r>
+        <w:rPr>
+          <w:rFonts w:ascii="Baskerville Old Face" w:hAnsi="Baskerville Old Face"/>
+          <w:i w:val="false"/>
+          <w:iCs w:val="false"/>
+          <w:u w:val="none"/>
+        </w:rPr>
+        <w:t>. [</w:t>
+      </w:r>
+      <w:r>
+        <w:rPr>
+          <w:rFonts w:ascii="Baskerville Old Face" w:hAnsi="Baskerville Old Face"/>
+          <w:i/>
+          <w:iCs/>
+          <w:u w:val="none"/>
+        </w:rPr>
+        <w:t>BDIG</w:t>
+      </w:r>
+      <w:r>
+        <w:rPr>
+          <w:rFonts w:ascii="Baskerville Old Face" w:hAnsi="Baskerville Old Face"/>
+          <w:i w:val="false"/>
+          <w:iCs w:val="false"/>
+          <w:u w:val="none"/>
+        </w:rPr>
+        <w:t>]</w:t>
       </w:r>
     </w:p>
     <w:p>
@@ -10429,7 +10483,19 @@
         <w:rPr>
           <w:rFonts w:ascii="Baskerville Old Face" w:hAnsi="Baskerville Old Face"/>
         </w:rPr>
-        <w:t xml:space="preserve"> 409C-410A.</w:t>
+        <w:t xml:space="preserve"> </w:t>
+      </w:r>
+      <w:r>
+        <w:rPr>
+          <w:rFonts w:ascii="Baskerville Old Face" w:hAnsi="Baskerville Old Face"/>
+        </w:rPr>
+        <w:t>34.21-26</w:t>
+      </w:r>
+      <w:r>
+        <w:rPr>
+          <w:rFonts w:ascii="Baskerville Old Face" w:hAnsi="Baskerville Old Face"/>
+        </w:rPr>
+        <w:t>.</w:t>
       </w:r>
     </w:p>
   </w:footnote>

</xml_diff>

<commit_message>
Change 'one of the greatest obstacles' to 'an obstacle'
</commit_message>
<xml_diff>
--- a/History of Western Philosophy/Medieval Philosophy/The Trivium at Bec and its Bearing on Anselm/The Trivium at Bec and its Bearing on Anselm with IL Comments.docx
+++ b/History of Western Philosophy/Medieval Philosophy/The Trivium at Bec and its Bearing on Anselm/The Trivium at Bec and its Bearing on Anselm with IL Comments.docx
@@ -1627,7 +1627,23 @@
           <w:szCs w:val="24"/>
         </w:rPr>
         <w:tab/>
-        <w:t xml:space="preserve">The prominence of the subject-object dichotomy for our own understanding of the faith/understanding relation provides perhaps the greatest obstacle to correctly approaching the text of Anselm’s </w:t>
+        <w:t xml:space="preserve">The prominence of the subject-object dichotomy for our understanding of the faith/understanding relation </w:t>
+      </w:r>
+      <w:r>
+        <w:rPr>
+          <w:rFonts w:cs="Times New Roman" w:ascii="Baskerville Old Face" w:hAnsi="Baskerville Old Face"/>
+          <w:sz w:val="24"/>
+          <w:szCs w:val="24"/>
+        </w:rPr>
+        <w:t xml:space="preserve">is an </w:t>
+      </w:r>
+      <w:r>
+        <w:rPr>
+          <w:rFonts w:cs="Times New Roman" w:ascii="Baskerville Old Face" w:hAnsi="Baskerville Old Face"/>
+          <w:sz w:val="24"/>
+          <w:szCs w:val="24"/>
+        </w:rPr>
+        <w:t xml:space="preserve">obstacle to approaching the text of Anselm’s </w:t>
       </w:r>
       <w:r>
         <w:rPr>
@@ -1637,6 +1653,26 @@
           <w:szCs w:val="24"/>
         </w:rPr>
         <w:t>Proslogion</w:t>
+      </w:r>
+      <w:r>
+        <w:rPr>
+          <w:rFonts w:cs="Times New Roman" w:ascii="Baskerville Old Face" w:hAnsi="Baskerville Old Face"/>
+          <w:i w:val="false"/>
+          <w:iCs w:val="false"/>
+          <w:sz w:val="24"/>
+          <w:szCs w:val="24"/>
+        </w:rPr>
+        <w:t xml:space="preserve"> </w:t>
+      </w:r>
+      <w:r>
+        <w:rPr>
+          <w:rFonts w:cs="Times New Roman" w:ascii="Baskerville Old Face" w:hAnsi="Baskerville Old Face"/>
+          <w:i w:val="false"/>
+          <w:iCs w:val="false"/>
+          <w:sz w:val="24"/>
+          <w:szCs w:val="24"/>
+        </w:rPr>
+        <w:t>in its proper context</w:t>
       </w:r>
       <w:r>
         <w:rPr>

</xml_diff>

<commit_message>
Abridge note on participatio
</commit_message>
<xml_diff>
--- a/History of Western Philosophy/Medieval Philosophy/The Trivium at Bec and its Bearing on Anselm/The Trivium at Bec and its Bearing on Anselm with IL Comments.docx
+++ b/History of Western Philosophy/Medieval Philosophy/The Trivium at Bec and its Bearing on Anselm/The Trivium at Bec and its Bearing on Anselm with IL Comments.docx
@@ -9580,7 +9580,19 @@
         <w:rPr>
           <w:rFonts w:cs="Times New Roman" w:ascii="Baskerville Old Face" w:hAnsi="Baskerville Old Face"/>
         </w:rPr>
-        <w:t>The PL text has ‘participatione’, but ‘participatio’ is required as a nominative subject to preserve Boethius’ intended parallel in the accusative: ‘sicut rem, ita quoque nomen’; reading ‘nomen’ as the subject deprives the transitive ‘adipiscitur’ of an accusative.</w:t>
+        <w:t xml:space="preserve">The PL text has ‘participatione’, but ‘participatio’ is required to preserve Boethius’ intended parallel in the accusative: ‘sicut rem, ita quoque nomen’; reading ‘nomen’ as the subject deprives the transitive </w:t>
+      </w:r>
+      <w:r>
+        <w:rPr>
+          <w:rFonts w:cs="Times New Roman" w:ascii="Baskerville Old Face" w:hAnsi="Baskerville Old Face"/>
+        </w:rPr>
+        <w:t xml:space="preserve">deponent </w:t>
+      </w:r>
+      <w:r>
+        <w:rPr>
+          <w:rFonts w:cs="Times New Roman" w:ascii="Baskerville Old Face" w:hAnsi="Baskerville Old Face"/>
+        </w:rPr>
+        <w:t>‘adipiscitur’ of an accusative.</w:t>
       </w:r>
     </w:p>
   </w:footnote>

</xml_diff>

<commit_message>
Don't call standard interpretations of Anselm superficial
</commit_message>
<xml_diff>
--- a/History of Western Philosophy/Medieval Philosophy/The Trivium at Bec and its Bearing on Anselm/The Trivium at Bec and its Bearing on Anselm with IL Comments.docx
+++ b/History of Western Philosophy/Medieval Philosophy/The Trivium at Bec and its Bearing on Anselm/The Trivium at Bec and its Bearing on Anselm with IL Comments.docx
@@ -888,24 +888,7 @@
           <w:sz w:val="24"/>
           <w:szCs w:val="24"/>
         </w:rPr>
-        <w:t xml:space="preserve">standard interpretations as to deepen them. Standard interpretations of the </w:t>
-      </w:r>
-      <w:r>
-        <w:rPr>
-          <w:rFonts w:cs="Times New Roman" w:ascii="Baskerville Old Face" w:hAnsi="Baskerville Old Face"/>
-          <w:i/>
-          <w:sz w:val="24"/>
-          <w:szCs w:val="24"/>
-        </w:rPr>
-        <w:t xml:space="preserve">Proslogion </w:t>
-      </w:r>
-      <w:r>
-        <w:rPr>
-          <w:rFonts w:cs="Times New Roman" w:ascii="Baskerville Old Face" w:hAnsi="Baskerville Old Face"/>
-          <w:sz w:val="24"/>
-          <w:szCs w:val="24"/>
-        </w:rPr>
-        <w:t xml:space="preserve">and its key terms are not so much incorrect as superficial: the meanings we assign primarily to </w:t>
+        <w:t xml:space="preserve">standard interpretations as to deepen them: the meanings we assign primarily to </w:t>
       </w:r>
       <w:r>
         <w:rPr>

</xml_diff>

<commit_message>
abridge IL objections intro
</commit_message>
<xml_diff>
--- a/History of Western Philosophy/Medieval Philosophy/The Trivium at Bec and its Bearing on Anselm/The Trivium at Bec and its Bearing on Anselm with IL Comments.docx
+++ b/History of Western Philosophy/Medieval Philosophy/The Trivium at Bec and its Bearing on Anselm/The Trivium at Bec and its Bearing on Anselm with IL Comments.docx
@@ -3709,18 +3709,7 @@
           <w:szCs w:val="24"/>
           <w:lang w:val="en-GB"/>
         </w:rPr>
-        <w:t xml:space="preserve">f the above interpretation of </w:t>
-      </w:r>
-      <w:r>
-        <w:rPr>
-          <w:rFonts w:cs="Times New Roman" w:ascii="Baskerville Old Face" w:hAnsi="Baskerville Old Face"/>
-          <w:i/>
-          <w:iCs/>
-          <w:sz w:val="24"/>
-          <w:szCs w:val="24"/>
-          <w:lang w:val="en-GB"/>
-        </w:rPr>
-        <w:t xml:space="preserve">intellectus </w:t>
+        <w:t xml:space="preserve">f the above interpretation </w:t>
       </w:r>
       <w:r>
         <w:rPr>

</xml_diff>

<commit_message>
Remove summary of Smith's argument
</commit_message>
<xml_diff>
--- a/History of Western Philosophy/Medieval Philosophy/The Trivium at Bec and its Bearing on Anselm/The Trivium at Bec and its Bearing on Anselm with IL Comments.docx
+++ b/History of Western Philosophy/Medieval Philosophy/The Trivium at Bec and its Bearing on Anselm/The Trivium at Bec and its Bearing on Anselm with IL Comments.docx
@@ -3709,18 +3709,7 @@
           <w:szCs w:val="24"/>
           <w:lang w:val="en-GB"/>
         </w:rPr>
-        <w:t xml:space="preserve">f the above interpretation </w:t>
-      </w:r>
-      <w:r>
-        <w:rPr>
-          <w:rFonts w:cs="Times New Roman" w:ascii="Baskerville Old Face" w:hAnsi="Baskerville Old Face"/>
-          <w:i w:val="false"/>
-          <w:iCs w:val="false"/>
-          <w:sz w:val="24"/>
-          <w:szCs w:val="24"/>
-          <w:lang w:val="en-GB"/>
-        </w:rPr>
-        <w:t xml:space="preserve">were correct. Take, for instance, the following passage from Boethius second commentary on Aristotle’s </w:t>
+        <w:t xml:space="preserve">f the above interpretation were correct. Take, for instance, the following passage from Boethius second commentary on Aristotle’s </w:t>
       </w:r>
       <w:r>
         <w:rPr>
@@ -3833,7 +3822,87 @@
           <w:szCs w:val="24"/>
           <w:lang w:val="en-GB" w:eastAsia="en-GB"/>
         </w:rPr>
-        <w:t>And so, since every affection in the soul seems to be the specific character of a thing and, furthermore, spoken sounds signify primarily thoughts but rely after this on the signification of the things from which thoughts arise, any spoken sound which is significant indicates an affection of the soul.</w:t>
+        <w:t xml:space="preserve">And so, since </w:t>
+      </w:r>
+      <w:r>
+        <w:rPr>
+          <w:rFonts w:eastAsia="Times New Roman" w:cs="Times New Roman" w:ascii="Baskerville Old Face" w:hAnsi="Baskerville Old Face"/>
+          <w:color w:val="auto"/>
+          <w:sz w:val="24"/>
+          <w:szCs w:val="24"/>
+          <w:lang w:val="en-GB" w:eastAsia="en-GB"/>
+        </w:rPr>
+        <w:t xml:space="preserve">1) </w:t>
+      </w:r>
+      <w:r>
+        <w:rPr>
+          <w:rFonts w:eastAsia="Times New Roman" w:cs="Times New Roman" w:ascii="Baskerville Old Face" w:hAnsi="Baskerville Old Face"/>
+          <w:color w:val="auto"/>
+          <w:sz w:val="24"/>
+          <w:szCs w:val="24"/>
+          <w:lang w:val="en-GB" w:eastAsia="en-GB"/>
+        </w:rPr>
+        <w:t xml:space="preserve">every affection in the soul seems to be the specific character of a thing and, furthermore, </w:t>
+      </w:r>
+      <w:r>
+        <w:rPr>
+          <w:rFonts w:eastAsia="Times New Roman" w:cs="Times New Roman" w:ascii="Baskerville Old Face" w:hAnsi="Baskerville Old Face"/>
+          <w:color w:val="auto"/>
+          <w:sz w:val="24"/>
+          <w:szCs w:val="24"/>
+          <w:lang w:val="en-GB" w:eastAsia="en-GB"/>
+        </w:rPr>
+        <w:t xml:space="preserve">2a) </w:t>
+      </w:r>
+      <w:r>
+        <w:rPr>
+          <w:rFonts w:eastAsia="Times New Roman" w:cs="Times New Roman" w:ascii="Baskerville Old Face" w:hAnsi="Baskerville Old Face"/>
+          <w:color w:val="auto"/>
+          <w:sz w:val="24"/>
+          <w:szCs w:val="24"/>
+          <w:lang w:val="en-GB" w:eastAsia="en-GB"/>
+        </w:rPr>
+        <w:t xml:space="preserve">spoken sounds signify primarily thoughts but </w:t>
+      </w:r>
+      <w:r>
+        <w:rPr>
+          <w:rFonts w:eastAsia="Times New Roman" w:cs="Times New Roman" w:ascii="Baskerville Old Face" w:hAnsi="Baskerville Old Face"/>
+          <w:color w:val="auto"/>
+          <w:sz w:val="24"/>
+          <w:szCs w:val="24"/>
+          <w:lang w:val="en-GB" w:eastAsia="en-GB"/>
+        </w:rPr>
+        <w:t xml:space="preserve">2b) </w:t>
+      </w:r>
+      <w:r>
+        <w:rPr>
+          <w:rFonts w:eastAsia="Times New Roman" w:cs="Times New Roman" w:ascii="Baskerville Old Face" w:hAnsi="Baskerville Old Face"/>
+          <w:color w:val="auto"/>
+          <w:sz w:val="24"/>
+          <w:szCs w:val="24"/>
+          <w:lang w:val="en-GB" w:eastAsia="en-GB"/>
+        </w:rPr>
+        <w:t xml:space="preserve">rely after this on the signification of the things from which thoughts arise, </w:t>
+      </w:r>
+      <w:r>
+        <w:rPr>
+          <w:rFonts w:eastAsia="Times New Roman" w:cs="Times New Roman" w:ascii="Baskerville Old Face" w:hAnsi="Baskerville Old Face"/>
+          <w:color w:val="auto"/>
+          <w:sz w:val="24"/>
+          <w:szCs w:val="24"/>
+          <w:lang w:val="en-GB" w:eastAsia="en-GB"/>
+        </w:rPr>
+        <w:t xml:space="preserve">3) </w:t>
+      </w:r>
+      <w:r>
+        <w:rPr>
+          <w:rFonts w:eastAsia="Times New Roman" w:cs="Times New Roman" w:ascii="Baskerville Old Face" w:hAnsi="Baskerville Old Face"/>
+          <w:color w:val="auto"/>
+          <w:sz w:val="24"/>
+          <w:szCs w:val="24"/>
+          <w:lang w:val="en-GB" w:eastAsia="en-GB"/>
+        </w:rPr>
+        <w:t>any spoken sound which is significant indicates an affection of the soul.</w:t>
       </w:r>
       <w:r>
         <w:rPr>
@@ -3869,27 +3938,7 @@
           <w:szCs w:val="24"/>
           <w:lang w:val="en-GB"/>
         </w:rPr>
-        <w:t xml:space="preserve">As translated, the text concludes from the claims that 1) every affection of the </w:t>
-      </w:r>
-      <w:r>
-        <w:rPr>
-          <w:rFonts w:ascii="Baskerville Old Face" w:hAnsi="Baskerville Old Face"/>
-          <w:i w:val="false"/>
-          <w:iCs w:val="false"/>
-          <w:sz w:val="24"/>
-          <w:szCs w:val="24"/>
-          <w:lang w:val="en-GB"/>
-        </w:rPr>
-        <w:t xml:space="preserve">soul is the specific character of a thing, and 2a) spoken sounds signify thoughts primarily and 2b) rely on the signification of things to 3) the claim </w:t>
-      </w:r>
-      <w:r>
-        <w:rPr>
-          <w:rFonts w:ascii="Baskerville Old Face" w:hAnsi="Baskerville Old Face"/>
-          <w:sz w:val="24"/>
-          <w:szCs w:val="24"/>
-          <w:lang w:val="en-GB"/>
-        </w:rPr>
-        <w:t xml:space="preserve">that significant spoken sounds refer to affections of the soul. There are several difficulties with the text translated thus: the intent of the phrase ‘specific character’ is opaque; it’s unclear in what sense spoken sounds rely on the signification of things, and there isn’t a clear, formally valid path from claims 1 and either part of 2 to claim 3. </w:t>
+        <w:t xml:space="preserve">There are several difficulties with the text translated thus: the intent of the phrase ‘specific character’ is opaque; it’s unclear in what sense spoken sounds rely on the signification of things, and there isn’t a clear, formally valid path from claims 1 and either part of 2 to claim 3. </w:t>
       </w:r>
     </w:p>
     <w:p>
@@ -12298,7 +12347,14 @@
           <w:rFonts w:ascii="Baskerville Old Face" w:hAnsi="Baskerville Old Face"/>
           <w:lang w:val="en-GB"/>
         </w:rPr>
-        <w:t>Smith 2010, 33.</w:t>
+        <w:t xml:space="preserve">Smith 2010, 33. </w:t>
+      </w:r>
+      <w:r>
+        <w:rPr>
+          <w:rFonts w:ascii="Baskerville Old Face" w:hAnsi="Baskerville Old Face"/>
+          <w:lang w:val="en-GB"/>
+        </w:rPr>
+        <w:t>Enumeration added.</w:t>
       </w:r>
     </w:p>
   </w:footnote>

</xml_diff>

<commit_message>
Soften claim about how Boethius uses significatio
</commit_message>
<xml_diff>
--- a/History of Western Philosophy/Medieval Philosophy/The Trivium at Bec and its Bearing on Anselm/The Trivium at Bec and its Bearing on Anselm with IL Comments.docx
+++ b/History of Western Philosophy/Medieval Philosophy/The Trivium at Bec and its Bearing on Anselm/The Trivium at Bec and its Bearing on Anselm with IL Comments.docx
@@ -4437,7 +4437,7 @@
           <w:szCs w:val="24"/>
           <w:lang w:val="en-GB" w:eastAsia="en-GB"/>
         </w:rPr>
-        <w:t>‘rely on the signification of the things from which thoughts arise’. Translated thus, signification and thought each bear a relation to things, but their relation to each other is unclear, and one would be forgiven for taking both as mediating instruments by which spoken terms refer to things. But w</w:t>
+        <w:t xml:space="preserve">‘rely on the signification of the things from which thoughts arise’. Translated thus, signification and thought each bear a relation to things, but their relation to each other is unclear, and one would be forgiven for taking both as mediating instruments by which spoken terms refer to things. But </w:t>
       </w:r>
       <w:r>
         <w:rPr>
@@ -4449,7 +4449,7 @@
           <w:szCs w:val="24"/>
           <w:lang w:val="en-GB" w:eastAsia="en-GB"/>
         </w:rPr>
-        <w:t xml:space="preserve">hile Boethius uses </w:t>
+        <w:t xml:space="preserve">Boethius generally uses </w:t>
       </w:r>
       <w:r>
         <w:rPr>
@@ -4473,7 +4473,7 @@
           <w:szCs w:val="24"/>
           <w:lang w:val="en-GB" w:eastAsia="en-GB"/>
         </w:rPr>
-        <w:t xml:space="preserve"> and related terms to refer to a property of words by which they both mean and refer, he never uses these terms to denote the impression immediately meant by an utterance: for this he uses </w:t>
+        <w:t xml:space="preserve"> and related terms to refer not to what is immediately meant by an utterance, but to a property of words by which they both mean and refer: for the first he uses </w:t>
       </w:r>
       <w:r>
         <w:rPr>

</xml_diff>

<commit_message>
Change enumeration added to enumeration mine
</commit_message>
<xml_diff>
--- a/History of Western Philosophy/Medieval Philosophy/The Trivium at Bec and its Bearing on Anselm/The Trivium at Bec and its Bearing on Anselm with IL Comments.docx
+++ b/History of Western Philosophy/Medieval Philosophy/The Trivium at Bec and its Bearing on Anselm/The Trivium at Bec and its Bearing on Anselm with IL Comments.docx
@@ -348,79 +348,7 @@
           <w:szCs w:val="24"/>
           <w:lang w:val="en-GB"/>
         </w:rPr>
-        <w:t xml:space="preserve">Keywords: Anselm of Canterbury; </w:t>
-      </w:r>
-      <w:r>
-        <w:rPr>
-          <w:rFonts w:cs="Times New Roman" w:ascii="Baskerville Old Face" w:hAnsi="Baskerville Old Face"/>
-          <w:sz w:val="24"/>
-          <w:szCs w:val="24"/>
-          <w:lang w:val="en-GB"/>
-        </w:rPr>
-        <w:t>Boethius</w:t>
-      </w:r>
-      <w:r>
-        <w:rPr>
-          <w:rFonts w:cs="Times New Roman" w:ascii="Baskerville Old Face" w:hAnsi="Baskerville Old Face"/>
-          <w:sz w:val="24"/>
-          <w:szCs w:val="24"/>
-          <w:lang w:val="en-GB"/>
-        </w:rPr>
-        <w:t xml:space="preserve">; </w:t>
-      </w:r>
-      <w:r>
-        <w:rPr>
-          <w:rFonts w:cs="Times New Roman" w:ascii="Baskerville Old Face" w:hAnsi="Baskerville Old Face"/>
-          <w:sz w:val="24"/>
-          <w:szCs w:val="24"/>
-          <w:lang w:val="en-GB"/>
-        </w:rPr>
-        <w:t>t</w:t>
-      </w:r>
-      <w:r>
-        <w:rPr>
-          <w:rFonts w:cs="Times New Roman" w:ascii="Baskerville Old Face" w:hAnsi="Baskerville Old Face"/>
-          <w:sz w:val="24"/>
-          <w:szCs w:val="24"/>
-          <w:lang w:val="en-GB"/>
-        </w:rPr>
-        <w:t xml:space="preserve">opics, </w:t>
-      </w:r>
-      <w:r>
-        <w:rPr>
-          <w:rFonts w:cs="Times New Roman" w:ascii="Baskerville Old Face" w:hAnsi="Baskerville Old Face"/>
-          <w:sz w:val="24"/>
-          <w:szCs w:val="24"/>
-          <w:lang w:val="en-GB"/>
-        </w:rPr>
-        <w:t>m</w:t>
-      </w:r>
-      <w:r>
-        <w:rPr>
-          <w:rFonts w:cs="Times New Roman" w:ascii="Baskerville Old Face" w:hAnsi="Baskerville Old Face"/>
-          <w:sz w:val="24"/>
-          <w:szCs w:val="24"/>
-          <w:lang w:val="en-GB"/>
-        </w:rPr>
-        <w:t>edieval interpretations of; faith</w:t>
-      </w:r>
-      <w:r>
-        <w:rPr>
-          <w:rFonts w:cs="Times New Roman" w:ascii="Baskerville Old Face" w:hAnsi="Baskerville Old Face"/>
-          <w:sz w:val="24"/>
-          <w:szCs w:val="24"/>
-          <w:lang w:val="en-GB"/>
-        </w:rPr>
-        <w:t xml:space="preserve"> and reason, medieval theories of</w:t>
-      </w:r>
-      <w:r>
-        <w:rPr>
-          <w:rFonts w:cs="Times New Roman" w:ascii="Baskerville Old Face" w:hAnsi="Baskerville Old Face"/>
-          <w:sz w:val="24"/>
-          <w:szCs w:val="24"/>
-          <w:lang w:val="en-GB"/>
-        </w:rPr>
-        <w:t>.</w:t>
+        <w:t>Keywords: Anselm of Canterbury; Boethius; topics, medieval interpretations of; faith and reason, medieval theories of.</w:t>
       </w:r>
     </w:p>
     <w:p>
@@ -911,25 +839,7 @@
           <w:szCs w:val="24"/>
           <w:lang w:val="en-GB"/>
         </w:rPr>
-        <w:t xml:space="preserve">, then, is most often taken to mean ‘subjective, willed believing-without-evidence seeking definitive proof that what it believes unknowingly is in fact the case’. If one takes the content of reason and faith to conflict, then the ‘without’ in the above definition can be strengthened to ‘against’. This sense is not terribly flattering. This does not mean it is an incorrect reading of the phenomena, </w:t>
-      </w:r>
-      <w:r>
-        <w:rPr>
-          <w:rFonts w:cs="Times New Roman" w:ascii="Baskerville Old Face" w:hAnsi="Baskerville Old Face"/>
-          <w:sz w:val="24"/>
-          <w:szCs w:val="24"/>
-          <w:lang w:val="en-GB"/>
-        </w:rPr>
-        <w:t>b</w:t>
-      </w:r>
-      <w:r>
-        <w:rPr>
-          <w:rFonts w:cs="Times New Roman" w:ascii="Baskerville Old Face" w:hAnsi="Baskerville Old Face"/>
-          <w:sz w:val="24"/>
-          <w:szCs w:val="24"/>
-          <w:lang w:val="en-GB"/>
-        </w:rPr>
-        <w:t xml:space="preserve">ut we should hesitate to think this was the picture Anselm endorsed when he gave </w:t>
+        <w:t xml:space="preserve">, then, is most often taken to mean ‘subjective, willed believing-without-evidence seeking definitive proof that what it believes unknowingly is in fact the case’. If one takes the content of reason and faith to conflict, then the ‘without’ in the above definition can be strengthened to ‘against’. This sense is not terribly flattering. This does not mean it is an incorrect reading of the phenomena, but we should hesitate to think this was the picture Anselm endorsed when he gave </w:t>
       </w:r>
       <w:r>
         <w:rPr>
@@ -1044,61 +954,7 @@
           <w:szCs w:val="24"/>
           <w:lang w:val="en-GB"/>
         </w:rPr>
-        <w:t xml:space="preserve">are, on Anselm’s analysis, derivative. If reading Anselm differently on this point proves fruitful, </w:t>
-      </w:r>
-      <w:r>
-        <w:rPr>
-          <w:rFonts w:cs="Times New Roman" w:ascii="Baskerville Old Face" w:hAnsi="Baskerville Old Face"/>
-          <w:sz w:val="24"/>
-          <w:szCs w:val="24"/>
-          <w:lang w:val="en-GB"/>
-        </w:rPr>
-        <w:t>it</w:t>
-      </w:r>
-      <w:r>
-        <w:rPr>
-          <w:rFonts w:cs="Times New Roman" w:ascii="Baskerville Old Face" w:hAnsi="Baskerville Old Face"/>
-          <w:sz w:val="24"/>
-          <w:szCs w:val="24"/>
-          <w:lang w:val="en-GB"/>
-        </w:rPr>
-        <w:t xml:space="preserve"> </w:t>
-      </w:r>
-      <w:r>
-        <w:rPr>
-          <w:rFonts w:cs="Times New Roman" w:ascii="Baskerville Old Face" w:hAnsi="Baskerville Old Face"/>
-          <w:sz w:val="24"/>
-          <w:szCs w:val="24"/>
-          <w:lang w:val="en-GB"/>
-        </w:rPr>
-        <w:t xml:space="preserve">may also </w:t>
-      </w:r>
-      <w:r>
-        <w:rPr>
-          <w:rFonts w:cs="Times New Roman" w:ascii="Baskerville Old Face" w:hAnsi="Baskerville Old Face"/>
-          <w:sz w:val="24"/>
-          <w:szCs w:val="24"/>
-          <w:lang w:val="en-GB"/>
-        </w:rPr>
-        <w:t xml:space="preserve">provide a way </w:t>
-      </w:r>
-      <w:r>
-        <w:rPr>
-          <w:rFonts w:cs="Times New Roman" w:ascii="Baskerville Old Face" w:hAnsi="Baskerville Old Face"/>
-          <w:sz w:val="24"/>
-          <w:szCs w:val="24"/>
-          <w:lang w:val="en-GB"/>
-        </w:rPr>
-        <w:t xml:space="preserve">into </w:t>
-      </w:r>
-      <w:r>
-        <w:rPr>
-          <w:rFonts w:cs="Times New Roman" w:ascii="Baskerville Old Face" w:hAnsi="Baskerville Old Face"/>
-          <w:sz w:val="24"/>
-          <w:szCs w:val="24"/>
-          <w:lang w:val="en-GB"/>
-        </w:rPr>
-        <w:t>seeing the matters themselves differently.</w:t>
+        <w:t>are, on Anselm’s analysis, derivative. If reading Anselm differently on this point proves fruitful, it may also provide a way into seeing the matters themselves differently.</w:t>
       </w:r>
     </w:p>
     <w:p>
@@ -1960,25 +1816,7 @@
           <w:lang w:val="en-GB"/>
         </w:rPr>
         <w:tab/>
-        <w:t xml:space="preserve">The prominence of the subject-object dichotomy for our understanding of the faith/understanding relation </w:t>
-      </w:r>
-      <w:r>
-        <w:rPr>
-          <w:rFonts w:cs="Times New Roman" w:ascii="Baskerville Old Face" w:hAnsi="Baskerville Old Face"/>
-          <w:sz w:val="24"/>
-          <w:szCs w:val="24"/>
-          <w:lang w:val="en-GB"/>
-        </w:rPr>
-        <w:t>hinders</w:t>
-      </w:r>
-      <w:r>
-        <w:rPr>
-          <w:rFonts w:cs="Times New Roman" w:ascii="Baskerville Old Face" w:hAnsi="Baskerville Old Face"/>
-          <w:sz w:val="24"/>
-          <w:szCs w:val="24"/>
-          <w:lang w:val="en-GB"/>
-        </w:rPr>
-        <w:t xml:space="preserve"> approaching Anselm’s </w:t>
+        <w:t xml:space="preserve">The prominence of the subject-object dichotomy for our understanding of the faith/understanding relation hinders approaching Anselm’s </w:t>
       </w:r>
       <w:r>
         <w:rPr>
@@ -1999,45 +1837,16 @@
           <w:szCs w:val="24"/>
           <w:lang w:val="en-GB"/>
         </w:rPr>
-        <w:t xml:space="preserve"> </w:t>
-      </w:r>
-      <w:r>
-        <w:rPr>
-          <w:rFonts w:cs="Times New Roman" w:ascii="Baskerville Old Face" w:hAnsi="Baskerville Old Face"/>
-          <w:i w:val="false"/>
-          <w:iCs w:val="false"/>
-          <w:sz w:val="24"/>
-          <w:szCs w:val="24"/>
-          <w:lang w:val="en-GB"/>
-        </w:rPr>
-        <w:t>in its proper context</w:t>
-      </w:r>
-      <w:r>
-        <w:rPr>
-          <w:rFonts w:cs="Times New Roman" w:ascii="Baskerville Old Face" w:hAnsi="Baskerville Old Face"/>
-          <w:sz w:val="24"/>
-          <w:szCs w:val="24"/>
-          <w:lang w:val="en-GB"/>
-        </w:rPr>
-        <w:t xml:space="preserve">. </w:t>
-      </w:r>
-      <w:r>
-        <w:rPr>
-          <w:rFonts w:cs="Times New Roman" w:ascii="Baskerville Old Face" w:hAnsi="Baskerville Old Face"/>
-          <w:sz w:val="24"/>
-          <w:szCs w:val="24"/>
-          <w:lang w:val="en-GB"/>
-        </w:rPr>
-        <w:t>Its</w:t>
-      </w:r>
-      <w:r>
-        <w:rPr>
-          <w:rFonts w:cs="Times New Roman" w:ascii="Baskerville Old Face" w:hAnsi="Baskerville Old Face"/>
-          <w:sz w:val="24"/>
-          <w:szCs w:val="24"/>
-          <w:lang w:val="en-GB"/>
-        </w:rPr>
-        <w:t xml:space="preserve"> main features are 1) that the world of objects is conceived of after the fashion of a domain of objects in model theory, typically the minimal set of things necessary for some sufficiently canonical activity (usually given by the hard sciences); and 2) that anything outside of this basic ‘furniture of the world’ is thought of as added to it by the activity of subjects. Broadly, everything that is must be either a mere entity, the paradigmatic cases of which tend to be artefacts, or a thinking thing, or something pertaining to the activity of such a being. Particularly, </w:t>
+        <w:t xml:space="preserve"> in its proper context</w:t>
+      </w:r>
+      <w:r>
+        <w:rPr>
+          <w:rFonts w:cs="Times New Roman" w:ascii="Baskerville Old Face" w:hAnsi="Baskerville Old Face"/>
+          <w:sz w:val="24"/>
+          <w:szCs w:val="24"/>
+          <w:lang w:val="en-GB"/>
+        </w:rPr>
+        <w:t xml:space="preserve">. Its main features are 1) that the world of objects is conceived of after the fashion of a domain of objects in model theory, typically the minimal set of things necessary for some sufficiently canonical activity (usually given by the hard sciences); and 2) that anything outside of this basic ‘furniture of the world’ is thought of as added to it by the activity of subjects. Broadly, everything that is must be either a mere entity, the paradigmatic cases of which tend to be artefacts, or a thinking thing, or something pertaining to the activity of such a being. Particularly, </w:t>
       </w:r>
       <w:r>
         <w:rPr>
@@ -2076,43 +1885,7 @@
           <w:lang w:val="en-GB"/>
         </w:rPr>
         <w:tab/>
-        <w:t xml:space="preserve">In contrast, earlier </w:t>
-      </w:r>
-      <w:r>
-        <w:rPr>
-          <w:rFonts w:cs="Times New Roman" w:ascii="Baskerville Old Face" w:hAnsi="Baskerville Old Face"/>
-          <w:sz w:val="24"/>
-          <w:szCs w:val="24"/>
-          <w:lang w:val="en-GB"/>
-        </w:rPr>
-        <w:t>m</w:t>
-      </w:r>
-      <w:r>
-        <w:rPr>
-          <w:rFonts w:cs="Times New Roman" w:ascii="Baskerville Old Face" w:hAnsi="Baskerville Old Face"/>
-          <w:sz w:val="24"/>
-          <w:szCs w:val="24"/>
-          <w:lang w:val="en-GB"/>
-        </w:rPr>
-        <w:t xml:space="preserve">edieval logic generally takes meanings to be neither objects nor impositions of subjects, </w:t>
-      </w:r>
-      <w:r>
-        <w:rPr>
-          <w:rFonts w:cs="Times New Roman" w:ascii="Baskerville Old Face" w:hAnsi="Baskerville Old Face"/>
-          <w:sz w:val="24"/>
-          <w:szCs w:val="24"/>
-          <w:lang w:val="en-GB"/>
-        </w:rPr>
-        <w:t>but</w:t>
-      </w:r>
-      <w:r>
-        <w:rPr>
-          <w:rFonts w:cs="Times New Roman" w:ascii="Baskerville Old Face" w:hAnsi="Baskerville Old Face"/>
-          <w:sz w:val="24"/>
-          <w:szCs w:val="24"/>
-          <w:lang w:val="en-GB"/>
-        </w:rPr>
-        <w:t xml:space="preserve"> something </w:t>
+        <w:t xml:space="preserve">In contrast, earlier medieval logic generally takes meanings to be neither objects nor impositions of subjects, but something </w:t>
       </w:r>
       <w:r>
         <w:rPr>
@@ -2160,25 +1933,7 @@
           <w:szCs w:val="24"/>
           <w:lang w:val="en-GB"/>
         </w:rPr>
-        <w:t xml:space="preserve"> </w:t>
-      </w:r>
-      <w:r>
-        <w:rPr>
-          <w:rFonts w:cs="Times New Roman" w:ascii="Baskerville Old Face" w:hAnsi="Baskerville Old Face"/>
-          <w:sz w:val="24"/>
-          <w:szCs w:val="24"/>
-          <w:lang w:val="en-GB"/>
-        </w:rPr>
-        <w:t>B</w:t>
-      </w:r>
-      <w:r>
-        <w:rPr>
-          <w:rFonts w:cs="Times New Roman" w:ascii="Baskerville Old Face" w:hAnsi="Baskerville Old Face"/>
-          <w:sz w:val="24"/>
-          <w:szCs w:val="24"/>
-          <w:lang w:val="en-GB"/>
-        </w:rPr>
-        <w:t>ecause of this, we may by an appropriate transference ascribe that meaning to a term referring to the entity. Boethius makes the point as follows:</w:t>
+        <w:t xml:space="preserve"> Because of this, we may by an appropriate transference ascribe that meaning to a term referring to the entity. Boethius makes the point as follows:</w:t>
       </w:r>
     </w:p>
     <w:p>
@@ -2316,43 +2071,7 @@
           <w:lang w:val="en-GB"/>
         </w:rPr>
         <w:tab/>
-        <w:t xml:space="preserve">The above passages manifest two aspects of early </w:t>
-      </w:r>
-      <w:r>
-        <w:rPr>
-          <w:rFonts w:cs="Times New Roman" w:ascii="Baskerville Old Face" w:hAnsi="Baskerville Old Face"/>
-          <w:sz w:val="24"/>
-          <w:szCs w:val="24"/>
-          <w:lang w:val="en-GB"/>
-        </w:rPr>
-        <w:t>m</w:t>
-      </w:r>
-      <w:r>
-        <w:rPr>
-          <w:rFonts w:cs="Times New Roman" w:ascii="Baskerville Old Face" w:hAnsi="Baskerville Old Face"/>
-          <w:sz w:val="24"/>
-          <w:szCs w:val="24"/>
-          <w:lang w:val="en-GB"/>
-        </w:rPr>
-        <w:t xml:space="preserve">edieval thinking more generally. First, the </w:t>
-      </w:r>
-      <w:r>
-        <w:rPr>
-          <w:rFonts w:cs="Times New Roman" w:ascii="Baskerville Old Face" w:hAnsi="Baskerville Old Face"/>
-          <w:sz w:val="24"/>
-          <w:szCs w:val="24"/>
-          <w:lang w:val="en-GB"/>
-        </w:rPr>
-        <w:t>m</w:t>
-      </w:r>
-      <w:r>
-        <w:rPr>
-          <w:rFonts w:cs="Times New Roman" w:ascii="Baskerville Old Face" w:hAnsi="Baskerville Old Face"/>
-          <w:sz w:val="24"/>
-          <w:szCs w:val="24"/>
-          <w:lang w:val="en-GB"/>
-        </w:rPr>
-        <w:t>edieval analysis, unlike our own, bridges the gap between talk of the meaning of terms and the talk of meaning one finds, for example, in questions about the ‘meaning of life’.</w:t>
+        <w:t>The above passages manifest two aspects of early medieval thinking more generally. First, the medieval analysis, unlike our own, bridges the gap between talk of the meaning of terms and the talk of meaning one finds, for example, in questions about the ‘meaning of life’.</w:t>
       </w:r>
       <w:r>
         <w:rPr>
@@ -2918,25 +2637,7 @@
           <w:szCs w:val="24"/>
           <w:lang w:val="en-GB"/>
         </w:rPr>
-        <w:t xml:space="preserve"> in the above passage must correspond to what is, as opposed to what is not, and </w:t>
-      </w:r>
-      <w:r>
-        <w:rPr>
-          <w:rFonts w:cs="Times New Roman" w:ascii="Baskerville Old Face" w:hAnsi="Baskerville Old Face"/>
-          <w:sz w:val="24"/>
-          <w:szCs w:val="24"/>
-          <w:lang w:val="en-GB"/>
-        </w:rPr>
-        <w:t xml:space="preserve">to </w:t>
-      </w:r>
-      <w:r>
-        <w:rPr>
-          <w:rFonts w:cs="Times New Roman" w:ascii="Baskerville Old Face" w:hAnsi="Baskerville Old Face"/>
-          <w:sz w:val="24"/>
-          <w:szCs w:val="24"/>
-          <w:lang w:val="en-GB"/>
-        </w:rPr>
-        <w:t xml:space="preserve">what is fully true as opposed to what is empty and apparent. The contrast between the </w:t>
+        <w:t xml:space="preserve"> in the above passage must correspond to what is, as opposed to what is not, and to what is fully true as opposed to what is empty and apparent. The contrast between the </w:t>
       </w:r>
       <w:r>
         <w:rPr>
@@ -3233,25 +2934,7 @@
           <w:szCs w:val="24"/>
           <w:lang w:val="en-GB"/>
         </w:rPr>
-        <w:t xml:space="preserve">are that by which we come to know the matters themselves. Spoken words are that by which we signify what we grasp </w:t>
-      </w:r>
-      <w:r>
-        <w:rPr>
-          <w:rFonts w:cs="Times New Roman" w:ascii="Baskerville Old Face" w:hAnsi="Baskerville Old Face"/>
-          <w:sz w:val="24"/>
-          <w:szCs w:val="24"/>
-          <w:lang w:val="en-GB"/>
-        </w:rPr>
-        <w:t>in understanding</w:t>
-      </w:r>
-      <w:r>
-        <w:rPr>
-          <w:rFonts w:cs="Times New Roman" w:ascii="Baskerville Old Face" w:hAnsi="Baskerville Old Face"/>
-          <w:sz w:val="24"/>
-          <w:szCs w:val="24"/>
-          <w:lang w:val="en-GB"/>
-        </w:rPr>
-        <w:t>.</w:t>
+        <w:t>are that by which we come to know the matters themselves. Spoken words are that by which we signify what we grasp in understanding.</w:t>
       </w:r>
       <w:r>
         <w:rPr>
@@ -3572,34 +3255,7 @@
           <w:lang w:val="en-GB"/>
         </w:rPr>
         <w:tab/>
-        <w:t xml:space="preserve">Two objections arise at this point: </w:t>
-      </w:r>
-      <w:r>
-        <w:rPr>
-          <w:rFonts w:cs="Times New Roman" w:ascii="Baskerville Old Face" w:hAnsi="Baskerville Old Face"/>
-          <w:sz w:val="24"/>
-          <w:szCs w:val="24"/>
-          <w:lang w:val="en-GB"/>
-        </w:rPr>
-        <w:t>first, that the above merely amounts to replacing the word ‘concept’ with ‘meaning’; second</w:t>
-      </w:r>
-      <w:r>
-        <w:rPr>
-          <w:rFonts w:cs="Times New Roman" w:ascii="Baskerville Old Face" w:hAnsi="Baskerville Old Face"/>
-          <w:sz w:val="24"/>
-          <w:szCs w:val="24"/>
-          <w:lang w:val="en-GB"/>
-        </w:rPr>
-        <w:t xml:space="preserve">, </w:t>
-      </w:r>
-      <w:r>
-        <w:rPr>
-          <w:rFonts w:cs="Times New Roman" w:ascii="Baskerville Old Face" w:hAnsi="Baskerville Old Face"/>
-          <w:sz w:val="24"/>
-          <w:szCs w:val="24"/>
-          <w:lang w:val="en-GB"/>
-        </w:rPr>
-        <w:t xml:space="preserve">that </w:t>
+        <w:t xml:space="preserve">Two objections arise at this point: first, that the above merely amounts to replacing the word ‘concept’ with ‘meaning’; second, that </w:t>
       </w:r>
       <w:r>
         <w:rPr>
@@ -3610,7 +3266,18 @@
           <w:szCs w:val="24"/>
           <w:lang w:val="en-GB"/>
         </w:rPr>
-        <w:t xml:space="preserve">we would not expect </w:t>
+        <w:t xml:space="preserve">we would not expect the juxtaposition of </w:t>
+      </w:r>
+      <w:r>
+        <w:rPr>
+          <w:rFonts w:cs="Times New Roman" w:ascii="Baskerville Old Face" w:hAnsi="Baskerville Old Face"/>
+          <w:i/>
+          <w:iCs/>
+          <w:sz w:val="24"/>
+          <w:szCs w:val="24"/>
+          <w:lang w:val="en-GB"/>
+        </w:rPr>
+        <w:t>intellectus</w:t>
       </w:r>
       <w:r>
         <w:rPr>
@@ -3621,7 +3288,18 @@
           <w:szCs w:val="24"/>
           <w:lang w:val="en-GB"/>
         </w:rPr>
-        <w:t xml:space="preserve">the </w:t>
+        <w:t xml:space="preserve"> with </w:t>
+      </w:r>
+      <w:r>
+        <w:rPr>
+          <w:rFonts w:cs="Times New Roman" w:ascii="Baskerville Old Face" w:hAnsi="Baskerville Old Face"/>
+          <w:i/>
+          <w:iCs/>
+          <w:sz w:val="24"/>
+          <w:szCs w:val="24"/>
+          <w:lang w:val="en-GB"/>
+        </w:rPr>
+        <w:t>significatio</w:t>
       </w:r>
       <w:r>
         <w:rPr>
@@ -3632,84 +3310,7 @@
           <w:szCs w:val="24"/>
           <w:lang w:val="en-GB"/>
         </w:rPr>
-        <w:t xml:space="preserve">juxtaposition </w:t>
-      </w:r>
-      <w:r>
-        <w:rPr>
-          <w:rFonts w:cs="Times New Roman" w:ascii="Baskerville Old Face" w:hAnsi="Baskerville Old Face"/>
-          <w:i w:val="false"/>
-          <w:iCs w:val="false"/>
-          <w:sz w:val="24"/>
-          <w:szCs w:val="24"/>
-          <w:lang w:val="en-GB"/>
-        </w:rPr>
-        <w:t xml:space="preserve">of </w:t>
-      </w:r>
-      <w:r>
-        <w:rPr>
-          <w:rFonts w:cs="Times New Roman" w:ascii="Baskerville Old Face" w:hAnsi="Baskerville Old Face"/>
-          <w:i/>
-          <w:iCs/>
-          <w:sz w:val="24"/>
-          <w:szCs w:val="24"/>
-          <w:lang w:val="en-GB"/>
-        </w:rPr>
-        <w:t>intellectus</w:t>
-      </w:r>
-      <w:r>
-        <w:rPr>
-          <w:rFonts w:cs="Times New Roman" w:ascii="Baskerville Old Face" w:hAnsi="Baskerville Old Face"/>
-          <w:i w:val="false"/>
-          <w:iCs w:val="false"/>
-          <w:sz w:val="24"/>
-          <w:szCs w:val="24"/>
-          <w:lang w:val="en-GB"/>
-        </w:rPr>
-        <w:t xml:space="preserve"> with </w:t>
-      </w:r>
-      <w:r>
-        <w:rPr>
-          <w:rFonts w:cs="Times New Roman" w:ascii="Baskerville Old Face" w:hAnsi="Baskerville Old Face"/>
-          <w:i/>
-          <w:iCs/>
-          <w:sz w:val="24"/>
-          <w:szCs w:val="24"/>
-          <w:lang w:val="en-GB"/>
-        </w:rPr>
-        <w:t>significatio</w:t>
-      </w:r>
-      <w:r>
-        <w:rPr>
-          <w:rFonts w:cs="Times New Roman" w:ascii="Baskerville Old Face" w:hAnsi="Baskerville Old Face"/>
-          <w:i w:val="false"/>
-          <w:iCs w:val="false"/>
-          <w:sz w:val="24"/>
-          <w:szCs w:val="24"/>
-          <w:lang w:val="en-GB"/>
-        </w:rPr>
-        <w:t xml:space="preserve">, itself commonly translated as meaning, </w:t>
-      </w:r>
-      <w:r>
-        <w:rPr>
-          <w:rFonts w:cs="Times New Roman" w:ascii="Baskerville Old Face" w:hAnsi="Baskerville Old Face"/>
-          <w:i w:val="false"/>
-          <w:iCs w:val="false"/>
-          <w:sz w:val="24"/>
-          <w:szCs w:val="24"/>
-          <w:lang w:val="en-GB"/>
-        </w:rPr>
-        <w:t>i</w:t>
-      </w:r>
-      <w:r>
-        <w:rPr>
-          <w:rFonts w:cs="Times New Roman" w:ascii="Baskerville Old Face" w:hAnsi="Baskerville Old Face"/>
-          <w:i w:val="false"/>
-          <w:iCs w:val="false"/>
-          <w:sz w:val="24"/>
-          <w:szCs w:val="24"/>
-          <w:lang w:val="en-GB"/>
-        </w:rPr>
-        <w:t xml:space="preserve">f the above interpretation were correct. Take, for instance, the following passage from Boethius second commentary on Aristotle’s </w:t>
+        <w:t xml:space="preserve">, itself commonly translated as meaning, if the above interpretation were correct. Take, for instance, the following passage from Boethius second commentary on Aristotle’s </w:t>
       </w:r>
       <w:r>
         <w:rPr>
@@ -3755,17 +3356,7 @@
           <w:szCs w:val="24"/>
           <w:lang w:val="en-GB" w:eastAsia="en-GB"/>
         </w:rPr>
-        <w:t xml:space="preserve">quocirca cum omnis animae passio rei quaedam videatur esse proprietas, porro autem </w:t>
-      </w:r>
-      <w:r>
-        <w:rPr>
-          <w:rFonts w:eastAsia="Times New Roman" w:cs="Times New Roman" w:ascii="Baskerville Old Face" w:hAnsi="Baskerville Old Face"/>
-          <w:color w:val="auto"/>
-          <w:sz w:val="24"/>
-          <w:szCs w:val="24"/>
-          <w:lang w:val="en-GB" w:eastAsia="en-GB"/>
-        </w:rPr>
-        <w:t>designativae voces intellectuum principaliter, rerum dehinc a quibus intellectus profecti sunt significatione nitantur, quidquid est in vocibus significativum, id animae passiones designat.</w:t>
+        <w:t>quocirca cum omnis animae passio rei quaedam videatur esse proprietas, porro autem designativae voces intellectuum principaliter, rerum dehinc a quibus intellectus profecti sunt significatione nitantur, quidquid est in vocibus significativum, id animae passiones designat.</w:t>
       </w:r>
       <w:r>
         <w:rPr>
@@ -3822,87 +3413,7 @@
           <w:szCs w:val="24"/>
           <w:lang w:val="en-GB" w:eastAsia="en-GB"/>
         </w:rPr>
-        <w:t xml:space="preserve">And so, since </w:t>
-      </w:r>
-      <w:r>
-        <w:rPr>
-          <w:rFonts w:eastAsia="Times New Roman" w:cs="Times New Roman" w:ascii="Baskerville Old Face" w:hAnsi="Baskerville Old Face"/>
-          <w:color w:val="auto"/>
-          <w:sz w:val="24"/>
-          <w:szCs w:val="24"/>
-          <w:lang w:val="en-GB" w:eastAsia="en-GB"/>
-        </w:rPr>
-        <w:t xml:space="preserve">1) </w:t>
-      </w:r>
-      <w:r>
-        <w:rPr>
-          <w:rFonts w:eastAsia="Times New Roman" w:cs="Times New Roman" w:ascii="Baskerville Old Face" w:hAnsi="Baskerville Old Face"/>
-          <w:color w:val="auto"/>
-          <w:sz w:val="24"/>
-          <w:szCs w:val="24"/>
-          <w:lang w:val="en-GB" w:eastAsia="en-GB"/>
-        </w:rPr>
-        <w:t xml:space="preserve">every affection in the soul seems to be the specific character of a thing and, furthermore, </w:t>
-      </w:r>
-      <w:r>
-        <w:rPr>
-          <w:rFonts w:eastAsia="Times New Roman" w:cs="Times New Roman" w:ascii="Baskerville Old Face" w:hAnsi="Baskerville Old Face"/>
-          <w:color w:val="auto"/>
-          <w:sz w:val="24"/>
-          <w:szCs w:val="24"/>
-          <w:lang w:val="en-GB" w:eastAsia="en-GB"/>
-        </w:rPr>
-        <w:t xml:space="preserve">2a) </w:t>
-      </w:r>
-      <w:r>
-        <w:rPr>
-          <w:rFonts w:eastAsia="Times New Roman" w:cs="Times New Roman" w:ascii="Baskerville Old Face" w:hAnsi="Baskerville Old Face"/>
-          <w:color w:val="auto"/>
-          <w:sz w:val="24"/>
-          <w:szCs w:val="24"/>
-          <w:lang w:val="en-GB" w:eastAsia="en-GB"/>
-        </w:rPr>
-        <w:t xml:space="preserve">spoken sounds signify primarily thoughts but </w:t>
-      </w:r>
-      <w:r>
-        <w:rPr>
-          <w:rFonts w:eastAsia="Times New Roman" w:cs="Times New Roman" w:ascii="Baskerville Old Face" w:hAnsi="Baskerville Old Face"/>
-          <w:color w:val="auto"/>
-          <w:sz w:val="24"/>
-          <w:szCs w:val="24"/>
-          <w:lang w:val="en-GB" w:eastAsia="en-GB"/>
-        </w:rPr>
-        <w:t xml:space="preserve">2b) </w:t>
-      </w:r>
-      <w:r>
-        <w:rPr>
-          <w:rFonts w:eastAsia="Times New Roman" w:cs="Times New Roman" w:ascii="Baskerville Old Face" w:hAnsi="Baskerville Old Face"/>
-          <w:color w:val="auto"/>
-          <w:sz w:val="24"/>
-          <w:szCs w:val="24"/>
-          <w:lang w:val="en-GB" w:eastAsia="en-GB"/>
-        </w:rPr>
-        <w:t xml:space="preserve">rely after this on the signification of the things from which thoughts arise, </w:t>
-      </w:r>
-      <w:r>
-        <w:rPr>
-          <w:rFonts w:eastAsia="Times New Roman" w:cs="Times New Roman" w:ascii="Baskerville Old Face" w:hAnsi="Baskerville Old Face"/>
-          <w:color w:val="auto"/>
-          <w:sz w:val="24"/>
-          <w:szCs w:val="24"/>
-          <w:lang w:val="en-GB" w:eastAsia="en-GB"/>
-        </w:rPr>
-        <w:t xml:space="preserve">3) </w:t>
-      </w:r>
-      <w:r>
-        <w:rPr>
-          <w:rFonts w:eastAsia="Times New Roman" w:cs="Times New Roman" w:ascii="Baskerville Old Face" w:hAnsi="Baskerville Old Face"/>
-          <w:color w:val="auto"/>
-          <w:sz w:val="24"/>
-          <w:szCs w:val="24"/>
-          <w:lang w:val="en-GB" w:eastAsia="en-GB"/>
-        </w:rPr>
-        <w:t>any spoken sound which is significant indicates an affection of the soul.</w:t>
+        <w:t>And so, since 1) every affection in the soul seems to be the specific character of a thing and, furthermore, 2a) spoken sounds signify primarily thoughts but 2b) rely after this on the signification of the things from which thoughts arise, 3) any spoken sound which is significant indicates an affection of the soul.</w:t>
       </w:r>
       <w:r>
         <w:rPr>
@@ -4437,7 +3948,19 @@
           <w:szCs w:val="24"/>
           <w:lang w:val="en-GB" w:eastAsia="en-GB"/>
         </w:rPr>
-        <w:t xml:space="preserve">‘rely on the signification of the things from which thoughts arise’. Translated thus, signification and thought each bear a relation to things, but their relation to each other is unclear, and one would be forgiven for taking both as mediating instruments by which spoken terms refer to things. But </w:t>
+        <w:t xml:space="preserve">‘rely on the signification of the things from which thoughts arise’. Translated thus, signification and thought each bear a relation to things, but their relation to each other is unclear, and one would be forgiven for taking both as mediating instruments by which spoken terms refer to things. But Boethius generally uses </w:t>
+      </w:r>
+      <w:r>
+        <w:rPr>
+          <w:rFonts w:eastAsia="Times New Roman" w:cs="Times New Roman" w:ascii="Baskerville Old Face" w:hAnsi="Baskerville Old Face"/>
+          <w:i/>
+          <w:iCs/>
+          <w:color w:val="auto"/>
+          <w:sz w:val="24"/>
+          <w:szCs w:val="24"/>
+          <w:lang w:val="en-GB" w:eastAsia="en-GB"/>
+        </w:rPr>
+        <w:t>significatio</w:t>
       </w:r>
       <w:r>
         <w:rPr>
@@ -4449,7 +3972,7 @@
           <w:szCs w:val="24"/>
           <w:lang w:val="en-GB" w:eastAsia="en-GB"/>
         </w:rPr>
-        <w:t xml:space="preserve">Boethius generally uses </w:t>
+        <w:t xml:space="preserve"> and related terms to refer not to what is immediately meant by an utterance, but to a property of words by which they both mean and refer: for the first he uses </w:t>
       </w:r>
       <w:r>
         <w:rPr>
@@ -4461,7 +3984,7 @@
           <w:szCs w:val="24"/>
           <w:lang w:val="en-GB" w:eastAsia="en-GB"/>
         </w:rPr>
-        <w:t>significatio</w:t>
+        <w:t>intellectus</w:t>
       </w:r>
       <w:r>
         <w:rPr>
@@ -4473,7 +3996,7 @@
           <w:szCs w:val="24"/>
           <w:lang w:val="en-GB" w:eastAsia="en-GB"/>
         </w:rPr>
-        <w:t xml:space="preserve"> and related terms to refer not to what is immediately meant by an utterance, but to a property of words by which they both mean and refer: for the first he uses </w:t>
+        <w:t xml:space="preserve">, </w:t>
       </w:r>
       <w:r>
         <w:rPr>
@@ -4485,7 +4008,7 @@
           <w:szCs w:val="24"/>
           <w:lang w:val="en-GB" w:eastAsia="en-GB"/>
         </w:rPr>
-        <w:t>intellectus</w:t>
+        <w:t>passio</w:t>
       </w:r>
       <w:r>
         <w:rPr>
@@ -4497,7 +4020,7 @@
           <w:szCs w:val="24"/>
           <w:lang w:val="en-GB" w:eastAsia="en-GB"/>
         </w:rPr>
-        <w:t xml:space="preserve">, </w:t>
+        <w:t xml:space="preserve">, or even </w:t>
       </w:r>
       <w:r>
         <w:rPr>
@@ -4509,7 +4032,7 @@
           <w:szCs w:val="24"/>
           <w:lang w:val="en-GB" w:eastAsia="en-GB"/>
         </w:rPr>
-        <w:t>passio</w:t>
+        <w:t>similitudo</w:t>
       </w:r>
       <w:r>
         <w:rPr>
@@ -4521,55 +4044,7 @@
           <w:szCs w:val="24"/>
           <w:lang w:val="en-GB" w:eastAsia="en-GB"/>
         </w:rPr>
-        <w:t xml:space="preserve">, or even </w:t>
-      </w:r>
-      <w:r>
-        <w:rPr>
-          <w:rFonts w:eastAsia="Times New Roman" w:cs="Times New Roman" w:ascii="Baskerville Old Face" w:hAnsi="Baskerville Old Face"/>
-          <w:i/>
-          <w:iCs/>
-          <w:color w:val="auto"/>
-          <w:sz w:val="24"/>
-          <w:szCs w:val="24"/>
-          <w:lang w:val="en-GB" w:eastAsia="en-GB"/>
-        </w:rPr>
-        <w:t>similitudo</w:t>
-      </w:r>
-      <w:r>
-        <w:rPr>
-          <w:rFonts w:eastAsia="Times New Roman" w:cs="Times New Roman" w:ascii="Baskerville Old Face" w:hAnsi="Baskerville Old Face"/>
-          <w:i w:val="false"/>
-          <w:iCs w:val="false"/>
-          <w:color w:val="auto"/>
-          <w:sz w:val="24"/>
-          <w:szCs w:val="24"/>
-          <w:lang w:val="en-GB" w:eastAsia="en-GB"/>
-        </w:rPr>
-        <w:t xml:space="preserve"> depending on the connotation desired. </w:t>
-      </w:r>
-      <w:r>
-        <w:rPr>
-          <w:rFonts w:eastAsia="Times New Roman" w:cs="Times New Roman" w:ascii="Baskerville Old Face" w:hAnsi="Baskerville Old Face"/>
-          <w:i w:val="false"/>
-          <w:iCs w:val="false"/>
-          <w:color w:val="auto"/>
-          <w:sz w:val="24"/>
-          <w:szCs w:val="24"/>
-          <w:lang w:val="en-GB" w:eastAsia="en-GB"/>
-        </w:rPr>
-        <w:t>Rather, Boethius here answers how utterances principally designating impressions of the soul, which are identical with features of a thing, may in turn be used to refer not to that feature but to the substance bearing it, the things ‘</w:t>
-      </w:r>
-      <w:r>
-        <w:rPr>
-          <w:rFonts w:eastAsia="Times New Roman" w:cs="Times New Roman" w:ascii="Baskerville Old Face" w:hAnsi="Baskerville Old Face"/>
-          <w:i w:val="false"/>
-          <w:iCs w:val="false"/>
-          <w:color w:val="auto"/>
-          <w:sz w:val="24"/>
-          <w:szCs w:val="24"/>
-          <w:lang w:val="en-GB" w:eastAsia="en-GB"/>
-        </w:rPr>
-        <w:t xml:space="preserve">by which meanings advance’. The case Boethius addresses here in general is that which Anselm addresses more specifically and at length in the </w:t>
+        <w:t xml:space="preserve"> depending on the connotation desired. Rather, Boethius here answers how utterances principally designating impressions of the soul, which are identical with features of a thing, may in turn be used to refer not to that feature but to the substance bearing it, the things ‘by which meanings advance’. The case Boethius addresses here in general is that which Anselm addresses more specifically and at length in the </w:t>
       </w:r>
       <w:r>
         <w:rPr>
@@ -6721,21 +6196,7 @@
           <w:rFonts w:cs="Times New Roman" w:ascii="Baskerville Old Face" w:hAnsi="Baskerville Old Face"/>
           <w:lang w:val="en-GB"/>
         </w:rPr>
-        <w:t xml:space="preserve"> Here, ‘that than which nothing greater can be thought’ is what later </w:t>
-      </w:r>
-      <w:r>
-        <w:rPr>
-          <w:rFonts w:cs="Times New Roman" w:ascii="Baskerville Old Face" w:hAnsi="Baskerville Old Face"/>
-          <w:lang w:val="en-GB"/>
-        </w:rPr>
-        <w:t>m</w:t>
-      </w:r>
-      <w:r>
-        <w:rPr>
-          <w:rFonts w:cs="Times New Roman" w:ascii="Baskerville Old Face" w:hAnsi="Baskerville Old Face"/>
-          <w:lang w:val="en-GB"/>
-        </w:rPr>
-        <w:t>edievals would call a nominal definition, and what philosophers today call a definite description: it captures the content of the idea of God in an exact manner, but since it does so by way of certain contingent features (i.e. being thinkable, being greater than other thinkables),</w:t>
+        <w:t xml:space="preserve"> Here, ‘that than which nothing greater can be thought’ is what later medievals would call a nominal definition, and what philosophers today call a definite description: it captures the content of the idea of God in an exact manner, but since it does so by way of certain contingent features (i.e. being thinkable, being greater than other thinkables),</w:t>
       </w:r>
       <w:r>
         <w:rPr>
@@ -8734,47 +8195,7 @@
           <w:u w:val="none"/>
           <w:lang w:val="en-GB"/>
         </w:rPr>
-        <w:t>Commentarii i</w:t>
-      </w:r>
-      <w:r>
-        <w:rPr>
-          <w:rFonts w:ascii="Baskerville Old Face" w:hAnsi="Baskerville Old Face"/>
-          <w:i/>
-          <w:iCs/>
-          <w:u w:val="none"/>
-          <w:lang w:val="en-GB"/>
-        </w:rPr>
-        <w:t xml:space="preserve">n Librum Aristotelis </w:t>
-      </w:r>
-      <w:r>
-        <w:rPr>
-          <w:rFonts w:ascii="Baskerville Old Face" w:hAnsi="Baskerville Old Face"/>
-          <w:i/>
-          <w:iCs/>
-          <w:u w:val="none"/>
-          <w:lang w:val="en-GB"/>
-        </w:rPr>
-        <w:t>Peri Hermeneias</w:t>
-      </w:r>
-      <w:r>
-        <w:rPr>
-          <w:rFonts w:ascii="Baskerville Old Face" w:hAnsi="Baskerville Old Face"/>
-          <w:i/>
-          <w:iCs/>
-          <w:u w:val="none"/>
-          <w:lang w:val="en-GB"/>
-        </w:rPr>
-        <w:t xml:space="preserve">. </w:t>
-      </w:r>
-      <w:r>
-        <w:rPr>
-          <w:rFonts w:ascii="Baskerville Old Face" w:hAnsi="Baskerville Old Face"/>
-          <w:i/>
-          <w:iCs/>
-          <w:u w:val="none"/>
-          <w:lang w:val="en-GB"/>
-        </w:rPr>
-        <w:t>Pars Posterior</w:t>
+        <w:t>Commentarii in Librum Aristotelis Peri Hermeneias. Pars Posterior</w:t>
       </w:r>
       <w:r>
         <w:rPr>
@@ -8784,27 +8205,7 @@
           <w:u w:val="none"/>
           <w:lang w:val="en-GB"/>
         </w:rPr>
-        <w:t>. Edited</w:t>
-      </w:r>
-      <w:r>
-        <w:rPr>
-          <w:rFonts w:ascii="Baskerville Old Face" w:hAnsi="Baskerville Old Face"/>
-          <w:i w:val="false"/>
-          <w:iCs w:val="false"/>
-          <w:u w:val="none"/>
-          <w:lang w:val="en-GB"/>
-        </w:rPr>
-        <w:t xml:space="preserve"> by Karl Meiser. Leipzig: Teubner, 1880</w:t>
-      </w:r>
-      <w:r>
-        <w:rPr>
-          <w:rFonts w:ascii="Baskerville Old Face" w:hAnsi="Baskerville Old Face"/>
-          <w:i w:val="false"/>
-          <w:iCs w:val="false"/>
-          <w:u w:val="none"/>
-          <w:lang w:val="en-GB"/>
-        </w:rPr>
-        <w:t>. [</w:t>
+        <w:t>. Edited by Karl Meiser. Leipzig: Teubner, 1880. [</w:t>
       </w:r>
       <w:r>
         <w:rPr>
@@ -11112,14 +10513,7 @@
           <w:rFonts w:cs="Times New Roman" w:ascii="Baskerville Old Face" w:hAnsi="Baskerville Old Face"/>
           <w:lang w:val="en-GB"/>
         </w:rPr>
-        <w:t>D</w:t>
-      </w:r>
-      <w:r>
-        <w:rPr>
-          <w:rFonts w:cs="Times New Roman" w:ascii="Baskerville Old Face" w:hAnsi="Baskerville Old Face"/>
-          <w:lang w:val="en-GB"/>
-        </w:rPr>
-        <w:t xml:space="preserve">irect influence also need not entail Anselm was conscious of this influence: he could have found the phrase in Seneca, forgotten about it, and then had it return to him weeks or months later. In this way, the assumption of the argument’s origin is compatible with that given by Eadmer at </w:t>
+        <w:t xml:space="preserve">Direct influence also need not entail Anselm was conscious of this influence: he could have found the phrase in Seneca, forgotten about it, and then had it return to him weeks or months later. In this way, the assumption of the argument’s origin is compatible with that given by Eadmer at </w:t>
       </w:r>
       <w:r>
         <w:rPr>
@@ -11293,21 +10687,7 @@
           <w:rFonts w:cs="Times New Roman" w:ascii="Baskerville Old Face" w:hAnsi="Baskerville Old Face"/>
           <w:lang w:val="en-GB"/>
         </w:rPr>
-        <w:t xml:space="preserve">The PL text has ‘participatione’, but ‘participatio’ is required to preserve Boethius’ intended parallel in the accusative: ‘sicut rem, ita quoque nomen’; reading ‘nomen’ as the subject deprives the transitive </w:t>
-      </w:r>
-      <w:r>
-        <w:rPr>
-          <w:rFonts w:cs="Times New Roman" w:ascii="Baskerville Old Face" w:hAnsi="Baskerville Old Face"/>
-          <w:lang w:val="en-GB"/>
-        </w:rPr>
-        <w:t xml:space="preserve">deponent </w:t>
-      </w:r>
-      <w:r>
-        <w:rPr>
-          <w:rFonts w:cs="Times New Roman" w:ascii="Baskerville Old Face" w:hAnsi="Baskerville Old Face"/>
-          <w:lang w:val="en-GB"/>
-        </w:rPr>
-        <w:t>‘adipiscitur’ of an accusative.</w:t>
+        <w:t>The PL text has ‘participatione’, but ‘participatio’ is required to preserve Boethius’ intended parallel in the accusative: ‘sicut rem, ita quoque nomen’; reading ‘nomen’ as the subject deprives the transitive deponent ‘adipiscitur’ of an accusative.</w:t>
       </w:r>
     </w:p>
   </w:footnote>
@@ -12332,21 +11712,7 @@
           <w:rFonts w:ascii="Baskerville Old Face" w:hAnsi="Baskerville Old Face"/>
           <w:lang w:val="en-GB"/>
         </w:rPr>
-        <w:t xml:space="preserve"> </w:t>
-      </w:r>
-      <w:r>
-        <w:rPr>
-          <w:rFonts w:ascii="Baskerville Old Face" w:hAnsi="Baskerville Old Face"/>
-          <w:lang w:val="en-GB"/>
-        </w:rPr>
-        <w:t>34.21-26</w:t>
-      </w:r>
-      <w:r>
-        <w:rPr>
-          <w:rFonts w:ascii="Baskerville Old Face" w:hAnsi="Baskerville Old Face"/>
-          <w:lang w:val="en-GB"/>
-        </w:rPr>
-        <w:t>.</w:t>
+        <w:t xml:space="preserve"> 34.21-26.</w:t>
       </w:r>
     </w:p>
   </w:footnote>
@@ -12376,14 +11742,21 @@
           <w:rFonts w:ascii="Baskerville Old Face" w:hAnsi="Baskerville Old Face"/>
           <w:lang w:val="en-GB"/>
         </w:rPr>
-        <w:t xml:space="preserve">Smith 2010, 33. </w:t>
+        <w:t xml:space="preserve">Smith 2010, 33. Enumeration </w:t>
       </w:r>
       <w:r>
         <w:rPr>
           <w:rFonts w:ascii="Baskerville Old Face" w:hAnsi="Baskerville Old Face"/>
           <w:lang w:val="en-GB"/>
         </w:rPr>
-        <w:t>Enumeration added.</w:t>
+        <w:t>mine</w:t>
+      </w:r>
+      <w:r>
+        <w:rPr>
+          <w:rFonts w:ascii="Baskerville Old Face" w:hAnsi="Baskerville Old Face"/>
+          <w:lang w:val="en-GB"/>
+        </w:rPr>
+        <w:t>.</w:t>
       </w:r>
     </w:p>
   </w:footnote>
@@ -12837,21 +12210,7 @@
           <w:rFonts w:cs="Times New Roman" w:ascii="Baskerville Old Face" w:hAnsi="Baskerville Old Face"/>
           <w:lang w:val="en-GB"/>
         </w:rPr>
-        <w:t xml:space="preserve"> wherein the predicate is predicated of that subject, it seems that the earlier </w:t>
-      </w:r>
-      <w:r>
-        <w:rPr>
-          <w:rFonts w:cs="Times New Roman" w:ascii="Baskerville Old Face" w:hAnsi="Baskerville Old Face"/>
-          <w:lang w:val="en-GB"/>
-        </w:rPr>
-        <w:t>m</w:t>
-      </w:r>
-      <w:r>
-        <w:rPr>
-          <w:rFonts w:cs="Times New Roman" w:ascii="Baskerville Old Face" w:hAnsi="Baskerville Old Face"/>
-          <w:lang w:val="en-GB"/>
-        </w:rPr>
-        <w:t xml:space="preserve">edieval analysis took dyadic predicates like ‘true of’ and ‘credible of’, taking a subject and predicate as arguments, to be in some sense prior to the monadic ‘true’ or ‘credible’, taking (the name of) a sentence as argument. On the meaning of </w:t>
+        <w:t xml:space="preserve"> wherein the predicate is predicated of that subject, it seems that the earlier medieval analysis took dyadic predicates like ‘true of’ and ‘credible of’, taking a subject and predicate as arguments, to be in some sense prior to the monadic ‘true’ or ‘credible’, taking (the name of) a sentence as argument. On the meaning of </w:t>
       </w:r>
       <w:r>
         <w:rPr>
@@ -14174,7 +13533,7 @@
       <w:kern w:val="0"/>
       <w:sz w:val="22"/>
       <w:szCs w:val="22"/>
-      <w:lang w:eastAsia="en-US" w:bidi="ar-SA" w:val="en-GB"/>
+      <w:lang w:val="en-GB" w:eastAsia="en-US" w:bidi="ar-SA"/>
     </w:rPr>
   </w:style>
   <w:style w:type="paragraph" w:styleId="Heading1">
@@ -14560,7 +13919,7 @@
       <w:kern w:val="2"/>
       <w:sz w:val="24"/>
       <w:szCs w:val="24"/>
-      <w:lang w:eastAsia="zh-CN" w:bidi="hi-IN" w:val="en-GB"/>
+      <w:lang w:val="en-GB" w:eastAsia="zh-CN" w:bidi="hi-IN"/>
     </w:rPr>
   </w:style>
   <w:style w:type="paragraph" w:styleId="ListParagraph">

</xml_diff>

<commit_message>
Remove 'independent scholar' from by-line
</commit_message>
<xml_diff>
--- a/History of Western Philosophy/Medieval Philosophy/The Trivium at Bec and its Bearing on Anselm/The Trivium at Bec and its Bearing on Anselm with IL Comments.docx
+++ b/History of Western Philosophy/Medieval Philosophy/The Trivium at Bec and its Bearing on Anselm/The Trivium at Bec and its Bearing on Anselm with IL Comments.docx
@@ -70,7 +70,7 @@
           <w:szCs w:val="24"/>
           <w:lang w:val="en-GB"/>
         </w:rPr>
-        <w:t>Jacob Archambault, Independent Scholar</w:t>
+        <w:t>Jacob Archambault</w:t>
       </w:r>
     </w:p>
     <w:p>
@@ -3936,29 +3936,7 @@
           <w:lang w:val="en-GB"/>
         </w:rPr>
         <w:tab/>
-        <w:t xml:space="preserve">From here we can </w:t>
-      </w:r>
-      <w:r>
-        <w:rPr>
-          <w:rFonts w:ascii="Baskerville Old Face" w:hAnsi="Baskerville Old Face"/>
-          <w:i w:val="false"/>
-          <w:iCs w:val="false"/>
-          <w:sz w:val="24"/>
-          <w:szCs w:val="24"/>
-          <w:lang w:val="en-GB"/>
-        </w:rPr>
-        <w:t xml:space="preserve">assess </w:t>
-      </w:r>
-      <w:r>
-        <w:rPr>
-          <w:rFonts w:ascii="Baskerville Old Face" w:hAnsi="Baskerville Old Face"/>
-          <w:i w:val="false"/>
-          <w:iCs w:val="false"/>
-          <w:sz w:val="24"/>
-          <w:szCs w:val="24"/>
-          <w:lang w:val="en-GB"/>
-        </w:rPr>
-        <w:t xml:space="preserve">the claim that spoken words </w:t>
+        <w:t xml:space="preserve">From here we can assess the claim that spoken words </w:t>
       </w:r>
       <w:r>
         <w:rPr>
@@ -3994,7 +3972,19 @@
           <w:szCs w:val="24"/>
           <w:lang w:val="en-GB" w:eastAsia="en-GB"/>
         </w:rPr>
-        <w:t xml:space="preserve"> and related terms to refer not to what is immediately meant by an utterance, but to a property of words by which they both mean and refer: for the </w:t>
+        <w:t xml:space="preserve"> and related terms to refer not to what is immediately meant by an utterance, but to a property of words by which they both mean and refer: for the former he instead uses </w:t>
+      </w:r>
+      <w:r>
+        <w:rPr>
+          <w:rFonts w:eastAsia="Times New Roman" w:cs="Times New Roman" w:ascii="Baskerville Old Face" w:hAnsi="Baskerville Old Face"/>
+          <w:i/>
+          <w:iCs/>
+          <w:color w:val="auto"/>
+          <w:sz w:val="24"/>
+          <w:szCs w:val="24"/>
+          <w:lang w:val="en-GB" w:eastAsia="en-GB"/>
+        </w:rPr>
+        <w:t>intellectus</w:t>
       </w:r>
       <w:r>
         <w:rPr>
@@ -4006,7 +3996,19 @@
           <w:szCs w:val="24"/>
           <w:lang w:val="en-GB" w:eastAsia="en-GB"/>
         </w:rPr>
-        <w:t xml:space="preserve">former </w:t>
+        <w:t xml:space="preserve">, </w:t>
+      </w:r>
+      <w:r>
+        <w:rPr>
+          <w:rFonts w:eastAsia="Times New Roman" w:cs="Times New Roman" w:ascii="Baskerville Old Face" w:hAnsi="Baskerville Old Face"/>
+          <w:i/>
+          <w:iCs/>
+          <w:color w:val="auto"/>
+          <w:sz w:val="24"/>
+          <w:szCs w:val="24"/>
+          <w:lang w:val="en-GB" w:eastAsia="en-GB"/>
+        </w:rPr>
+        <w:t>passio</w:t>
       </w:r>
       <w:r>
         <w:rPr>
@@ -4018,7 +4020,19 @@
           <w:szCs w:val="24"/>
           <w:lang w:val="en-GB" w:eastAsia="en-GB"/>
         </w:rPr>
-        <w:t xml:space="preserve">he </w:t>
+        <w:t xml:space="preserve">, or even </w:t>
+      </w:r>
+      <w:r>
+        <w:rPr>
+          <w:rFonts w:eastAsia="Times New Roman" w:cs="Times New Roman" w:ascii="Baskerville Old Face" w:hAnsi="Baskerville Old Face"/>
+          <w:i/>
+          <w:iCs/>
+          <w:color w:val="auto"/>
+          <w:sz w:val="24"/>
+          <w:szCs w:val="24"/>
+          <w:lang w:val="en-GB" w:eastAsia="en-GB"/>
+        </w:rPr>
+        <w:t>similitudo</w:t>
       </w:r>
       <w:r>
         <w:rPr>
@@ -4030,115 +4044,7 @@
           <w:szCs w:val="24"/>
           <w:lang w:val="en-GB" w:eastAsia="en-GB"/>
         </w:rPr>
-        <w:t xml:space="preserve">instead </w:t>
-      </w:r>
-      <w:r>
-        <w:rPr>
-          <w:rFonts w:eastAsia="Times New Roman" w:cs="Times New Roman" w:ascii="Baskerville Old Face" w:hAnsi="Baskerville Old Face"/>
-          <w:i w:val="false"/>
-          <w:iCs w:val="false"/>
-          <w:color w:val="auto"/>
-          <w:sz w:val="24"/>
-          <w:szCs w:val="24"/>
-          <w:lang w:val="en-GB" w:eastAsia="en-GB"/>
-        </w:rPr>
-        <w:t xml:space="preserve">uses </w:t>
-      </w:r>
-      <w:r>
-        <w:rPr>
-          <w:rFonts w:eastAsia="Times New Roman" w:cs="Times New Roman" w:ascii="Baskerville Old Face" w:hAnsi="Baskerville Old Face"/>
-          <w:i/>
-          <w:iCs/>
-          <w:color w:val="auto"/>
-          <w:sz w:val="24"/>
-          <w:szCs w:val="24"/>
-          <w:lang w:val="en-GB" w:eastAsia="en-GB"/>
-        </w:rPr>
-        <w:t>intellectus</w:t>
-      </w:r>
-      <w:r>
-        <w:rPr>
-          <w:rFonts w:eastAsia="Times New Roman" w:cs="Times New Roman" w:ascii="Baskerville Old Face" w:hAnsi="Baskerville Old Face"/>
-          <w:i w:val="false"/>
-          <w:iCs w:val="false"/>
-          <w:color w:val="auto"/>
-          <w:sz w:val="24"/>
-          <w:szCs w:val="24"/>
-          <w:lang w:val="en-GB" w:eastAsia="en-GB"/>
-        </w:rPr>
-        <w:t xml:space="preserve">, </w:t>
-      </w:r>
-      <w:r>
-        <w:rPr>
-          <w:rFonts w:eastAsia="Times New Roman" w:cs="Times New Roman" w:ascii="Baskerville Old Face" w:hAnsi="Baskerville Old Face"/>
-          <w:i/>
-          <w:iCs/>
-          <w:color w:val="auto"/>
-          <w:sz w:val="24"/>
-          <w:szCs w:val="24"/>
-          <w:lang w:val="en-GB" w:eastAsia="en-GB"/>
-        </w:rPr>
-        <w:t>passio</w:t>
-      </w:r>
-      <w:r>
-        <w:rPr>
-          <w:rFonts w:eastAsia="Times New Roman" w:cs="Times New Roman" w:ascii="Baskerville Old Face" w:hAnsi="Baskerville Old Face"/>
-          <w:i w:val="false"/>
-          <w:iCs w:val="false"/>
-          <w:color w:val="auto"/>
-          <w:sz w:val="24"/>
-          <w:szCs w:val="24"/>
-          <w:lang w:val="en-GB" w:eastAsia="en-GB"/>
-        </w:rPr>
-        <w:t xml:space="preserve">, or even </w:t>
-      </w:r>
-      <w:r>
-        <w:rPr>
-          <w:rFonts w:eastAsia="Times New Roman" w:cs="Times New Roman" w:ascii="Baskerville Old Face" w:hAnsi="Baskerville Old Face"/>
-          <w:i/>
-          <w:iCs/>
-          <w:color w:val="auto"/>
-          <w:sz w:val="24"/>
-          <w:szCs w:val="24"/>
-          <w:lang w:val="en-GB" w:eastAsia="en-GB"/>
-        </w:rPr>
-        <w:t>similitudo</w:t>
-      </w:r>
-      <w:r>
-        <w:rPr>
-          <w:rFonts w:eastAsia="Times New Roman" w:cs="Times New Roman" w:ascii="Baskerville Old Face" w:hAnsi="Baskerville Old Face"/>
-          <w:i w:val="false"/>
-          <w:iCs w:val="false"/>
-          <w:color w:val="auto"/>
-          <w:sz w:val="24"/>
-          <w:szCs w:val="24"/>
-          <w:lang w:val="en-GB" w:eastAsia="en-GB"/>
-        </w:rPr>
-        <w:t xml:space="preserve"> depending on the connotation desired. Rather, Boethius here answers how utterances principally designating impressions of the soul, which are identical with features of a thing, may in turn be used to refer not to that feature but to </w:t>
-      </w:r>
-      <w:r>
-        <w:rPr>
-          <w:rFonts w:eastAsia="Times New Roman" w:cs="Times New Roman" w:ascii="Baskerville Old Face" w:hAnsi="Baskerville Old Face"/>
-          <w:i w:val="false"/>
-          <w:iCs w:val="false"/>
-          <w:color w:val="auto"/>
-          <w:sz w:val="24"/>
-          <w:szCs w:val="24"/>
-          <w:lang w:val="en-GB" w:eastAsia="en-GB"/>
-        </w:rPr>
-        <w:t>their bearers</w:t>
-      </w:r>
-      <w:r>
-        <w:rPr>
-          <w:rFonts w:eastAsia="Times New Roman" w:cs="Times New Roman" w:ascii="Baskerville Old Face" w:hAnsi="Baskerville Old Face"/>
-          <w:i w:val="false"/>
-          <w:iCs w:val="false"/>
-          <w:color w:val="auto"/>
-          <w:sz w:val="24"/>
-          <w:szCs w:val="24"/>
-          <w:lang w:val="en-GB" w:eastAsia="en-GB"/>
-        </w:rPr>
-        <w:t xml:space="preserve">, the things ‘by which meanings advance’. The case Boethius addresses here in general is that which Anselm addresses more specifically and at length in the </w:t>
+        <w:t xml:space="preserve"> depending on the connotation desired. Rather, Boethius here answers how utterances principally designating impressions of the soul, which are identical with features of a thing, may in turn be used to refer not to that feature but to their bearers, the things ‘by which meanings advance’. The case Boethius addresses here in general is that which Anselm addresses more specifically and at length in the </w:t>
       </w:r>
       <w:r>
         <w:rPr>
@@ -4213,117 +4119,7 @@
           <w:szCs w:val="24"/>
           <w:lang w:val="en-GB"/>
         </w:rPr>
-        <w:t xml:space="preserve">not with an activity of the mind or a product of that activity, but with something impressed on the intellect, what is at the same time not a medium by which features of things are understood, but the immediate and proper object of understanding itself, identical with those same features. </w:t>
-      </w:r>
-      <w:r>
-        <w:rPr>
-          <w:rFonts w:ascii="Baskerville Old Face" w:hAnsi="Baskerville Old Face"/>
-          <w:i w:val="false"/>
-          <w:iCs w:val="false"/>
-          <w:sz w:val="24"/>
-          <w:szCs w:val="24"/>
-          <w:lang w:val="en-GB"/>
-        </w:rPr>
-        <w:t>I</w:t>
-      </w:r>
-      <w:r>
-        <w:rPr>
-          <w:rFonts w:ascii="Baskerville Old Face" w:hAnsi="Baskerville Old Face"/>
-          <w:i w:val="false"/>
-          <w:iCs w:val="false"/>
-          <w:sz w:val="24"/>
-          <w:szCs w:val="24"/>
-          <w:lang w:val="en-GB"/>
-        </w:rPr>
-        <w:t>nvest</w:t>
-      </w:r>
-      <w:r>
-        <w:rPr>
-          <w:rFonts w:ascii="Baskerville Old Face" w:hAnsi="Baskerville Old Face"/>
-          <w:i w:val="false"/>
-          <w:iCs w:val="false"/>
-          <w:sz w:val="24"/>
-          <w:szCs w:val="24"/>
-          <w:lang w:val="en-GB"/>
-        </w:rPr>
-        <w:t>ing</w:t>
-      </w:r>
-      <w:r>
-        <w:rPr>
-          <w:rFonts w:ascii="Baskerville Old Face" w:hAnsi="Baskerville Old Face"/>
-          <w:i w:val="false"/>
-          <w:iCs w:val="false"/>
-          <w:sz w:val="24"/>
-          <w:szCs w:val="24"/>
-          <w:lang w:val="en-GB"/>
-        </w:rPr>
-        <w:t xml:space="preserve"> ‘</w:t>
-      </w:r>
-      <w:r>
-        <w:rPr>
-          <w:rFonts w:ascii="Baskerville Old Face" w:hAnsi="Baskerville Old Face"/>
-          <w:i w:val="false"/>
-          <w:iCs w:val="false"/>
-          <w:sz w:val="24"/>
-          <w:szCs w:val="24"/>
-          <w:lang w:val="en-GB"/>
-        </w:rPr>
-        <w:t>thought’ or ‘concept’</w:t>
-      </w:r>
-      <w:r>
-        <w:rPr>
-          <w:rFonts w:ascii="Baskerville Old Face" w:hAnsi="Baskerville Old Face"/>
-          <w:i w:val="false"/>
-          <w:iCs w:val="false"/>
-          <w:sz w:val="24"/>
-          <w:szCs w:val="24"/>
-          <w:lang w:val="en-GB"/>
-        </w:rPr>
-        <w:t xml:space="preserve"> with the desired sense </w:t>
-      </w:r>
-      <w:r>
-        <w:rPr>
-          <w:rFonts w:ascii="Baskerville Old Face" w:hAnsi="Baskerville Old Face"/>
-          <w:i w:val="false"/>
-          <w:iCs w:val="false"/>
-          <w:sz w:val="24"/>
-          <w:szCs w:val="24"/>
-          <w:lang w:val="en-GB"/>
-        </w:rPr>
-        <w:t xml:space="preserve">would </w:t>
-      </w:r>
-      <w:r>
-        <w:rPr>
-          <w:rFonts w:ascii="Baskerville Old Face" w:hAnsi="Baskerville Old Face"/>
-          <w:i w:val="false"/>
-          <w:iCs w:val="false"/>
-          <w:sz w:val="24"/>
-          <w:szCs w:val="24"/>
-          <w:lang w:val="en-GB"/>
-        </w:rPr>
-        <w:t xml:space="preserve">require repudiating the above </w:t>
-      </w:r>
-      <w:r>
-        <w:rPr>
-          <w:rFonts w:ascii="Baskerville Old Face" w:hAnsi="Baskerville Old Face"/>
-          <w:i w:val="false"/>
-          <w:iCs w:val="false"/>
-          <w:sz w:val="24"/>
-          <w:szCs w:val="24"/>
-          <w:lang w:val="en-GB"/>
-        </w:rPr>
-        <w:t xml:space="preserve">contraindicated </w:t>
-      </w:r>
-      <w:r>
-        <w:rPr>
-          <w:rFonts w:ascii="Baskerville Old Face" w:hAnsi="Baskerville Old Face"/>
-          <w:i w:val="false"/>
-          <w:iCs w:val="false"/>
-          <w:sz w:val="24"/>
-          <w:szCs w:val="24"/>
-          <w:lang w:val="en-GB"/>
-        </w:rPr>
-        <w:t xml:space="preserve">senses embedded in the </w:t>
+        <w:t xml:space="preserve">not with an activity of the mind or a product of that activity, but with something impressed on the intellect, what is at the same time not a medium by which features of things are understood, but the immediate and proper object of understanding itself, identical with those same features. Investing ‘thought’ or ‘concept’ with the desired sense would require repudiating the above contraindicated senses embedded in the </w:t>
       </w:r>
       <w:r>
         <w:rPr>

</xml_diff>

<commit_message>
Remove 'The case Boethius addresses here in general is that which Anselm addresses more specifically and at length in the De grammatico’s discussion of paronyms.'
</commit_message>
<xml_diff>
--- a/History of Western Philosophy/Medieval Philosophy/The Trivium at Bec and its Bearing on Anselm/The Trivium at Bec and its Bearing on Anselm with IL Comments.docx
+++ b/History of Western Philosophy/Medieval Philosophy/The Trivium at Bec and its Bearing on Anselm/The Trivium at Bec and its Bearing on Anselm with IL Comments.docx
@@ -4044,19 +4044,7 @@
           <w:szCs w:val="24"/>
           <w:lang w:val="en-GB" w:eastAsia="en-GB"/>
         </w:rPr>
-        <w:t xml:space="preserve"> depending on the connotation desired. Rather, Boethius here answers how utterances principally designating impressions of the soul, which are identical with features of a thing, may in turn be used to refer not to that feature but to their bearers, the things ‘by which meanings advance’. The case Boethius addresses here in general is that which Anselm addresses more specifically and at length in the </w:t>
-      </w:r>
-      <w:r>
-        <w:rPr>
-          <w:rFonts w:eastAsia="Times New Roman" w:cs="Times New Roman" w:ascii="Baskerville Old Face" w:hAnsi="Baskerville Old Face"/>
-          <w:i/>
-          <w:iCs/>
-          <w:color w:val="auto"/>
-          <w:sz w:val="24"/>
-          <w:szCs w:val="24"/>
-          <w:lang w:val="en-GB" w:eastAsia="en-GB"/>
-        </w:rPr>
-        <w:t>De grammatico</w:t>
+        <w:t xml:space="preserve"> depending on the connotation desired. Rather, Boethius here answers how utterances principally designating impressions of the soul, which are identical with features of a thing, may in turn be used to refer not to </w:t>
       </w:r>
       <w:r>
         <w:rPr>
@@ -4068,7 +4056,19 @@
           <w:szCs w:val="24"/>
           <w:lang w:val="en-GB" w:eastAsia="en-GB"/>
         </w:rPr>
-        <w:t xml:space="preserve">’s discussion of paronyms. </w:t>
+        <w:t xml:space="preserve">those features </w:t>
+      </w:r>
+      <w:r>
+        <w:rPr>
+          <w:rFonts w:eastAsia="Times New Roman" w:cs="Times New Roman" w:ascii="Baskerville Old Face" w:hAnsi="Baskerville Old Face"/>
+          <w:i w:val="false"/>
+          <w:iCs w:val="false"/>
+          <w:color w:val="auto"/>
+          <w:sz w:val="24"/>
+          <w:szCs w:val="24"/>
+          <w:lang w:val="en-GB" w:eastAsia="en-GB"/>
+        </w:rPr>
+        <w:t xml:space="preserve">but to their bearers, the things ‘by which meanings advance’. </w:t>
       </w:r>
     </w:p>
     <w:p>

</xml_diff>

<commit_message>
Add Bosman 2018 reference to Anselm paper
</commit_message>
<xml_diff>
--- a/History of Western Philosophy/Medieval Philosophy/The Trivium at Bec and its Bearing on Anselm/The Trivium at Bec and its Bearing on Anselm with IL Comments.docx
+++ b/History of Western Philosophy/Medieval Philosophy/The Trivium at Bec and its Bearing on Anselm/The Trivium at Bec and its Bearing on Anselm with IL Comments.docx
@@ -8394,6 +8394,42 @@
           <w:lang w:val="en-GB"/>
         </w:rPr>
         <w:t>, tom. V.  Quaracchi, 1891.</w:t>
+      </w:r>
+    </w:p>
+    <w:p>
+      <w:pPr>
+        <w:pStyle w:val="Standard"/>
+        <w:spacing w:lineRule="auto" w:line="480" w:before="0" w:after="160"/>
+        <w:ind w:left="720" w:hanging="720"/>
+        <w:jc w:val="both"/>
+        <w:rPr>
+          <w:lang w:val="en-GB"/>
+        </w:rPr>
+      </w:pPr>
+      <w:r>
+        <w:rPr>
+          <w:rFonts w:cs="Times New Roman" w:ascii="Baskerville Old Face" w:hAnsi="Baskerville Old Face"/>
+          <w:lang w:val="en-GB"/>
+        </w:rPr>
+        <w:t xml:space="preserve">Bosman, Bianca. ‘The Roots of the Notion of Containment in Theories of Consequence.’ </w:t>
+      </w:r>
+      <w:r>
+        <w:rPr>
+          <w:rFonts w:cs="Times New Roman" w:ascii="Baskerville Old Face" w:hAnsi="Baskerville Old Face"/>
+          <w:i/>
+          <w:iCs/>
+          <w:lang w:val="en-GB"/>
+        </w:rPr>
+        <w:t xml:space="preserve">Vivarium </w:t>
+      </w:r>
+      <w:r>
+        <w:rPr>
+          <w:rFonts w:cs="Times New Roman" w:ascii="Baskerville Old Face" w:hAnsi="Baskerville Old Face"/>
+          <w:i w:val="false"/>
+          <w:iCs w:val="false"/>
+          <w:lang w:val="en-GB"/>
+        </w:rPr>
+        <w:t>56 (2018): 63-72.</w:t>
       </w:r>
     </w:p>
     <w:p>
@@ -12174,7 +12210,21 @@
           <w:rFonts w:cs="Times New Roman" w:ascii="Baskerville Old Face" w:hAnsi="Baskerville Old Face"/>
           <w:lang w:val="en-GB"/>
         </w:rPr>
-        <w:t xml:space="preserve"> wherein the predicate is predicated of that subject, it seems that the earlier medieval analysis took dyadic predicates like ‘true of’ and ‘credible of’, taking a subject and predicate as arguments, to be in some sense prior to the monadic ‘true’ or ‘credible’, taking (the name of) a sentence as argument. On the meaning of </w:t>
+        <w:t xml:space="preserve"> wherein the predicate is predicated of that subject, it seems that the earlier medieval analysis took dyadic predicates like ‘true of’ and ‘credible of’, taking a subject and predicate as arguments, to be in some sense prior to the monadic ‘true’ or ‘credible’, taking (the name of) a sentence as argument. </w:t>
+      </w:r>
+      <w:r>
+        <w:rPr>
+          <w:rFonts w:cs="Times New Roman" w:ascii="Baskerville Old Face" w:hAnsi="Baskerville Old Face"/>
+          <w:lang w:val="en-GB"/>
+        </w:rPr>
+        <w:t xml:space="preserve">See Bosman 2018. </w:t>
+      </w:r>
+      <w:r>
+        <w:rPr>
+          <w:rFonts w:cs="Times New Roman" w:ascii="Baskerville Old Face" w:hAnsi="Baskerville Old Face"/>
+          <w:lang w:val="en-GB"/>
+        </w:rPr>
+        <w:t xml:space="preserve">On the meaning of </w:t>
       </w:r>
       <w:r>
         <w:rPr>

</xml_diff>

<commit_message>
Change would require to requires
</commit_message>
<xml_diff>
--- a/History of Western Philosophy/Medieval Philosophy/The Trivium at Bec and its Bearing on Anselm/The Trivium at Bec and its Bearing on Anselm with IL Comments.docx
+++ b/History of Western Philosophy/Medieval Philosophy/The Trivium at Bec and its Bearing on Anselm/The Trivium at Bec and its Bearing on Anselm with IL Comments.docx
@@ -4159,7 +4159,29 @@
           <w:szCs w:val="24"/>
           <w:lang w:val="en-GB"/>
         </w:rPr>
-        <w:t xml:space="preserve">would require repudiating the above contraindicated senses embedded in the </w:t>
+        <w:t>require</w:t>
+      </w:r>
+      <w:r>
+        <w:rPr>
+          <w:rFonts w:ascii="Baskerville Old Face" w:hAnsi="Baskerville Old Face"/>
+          <w:i w:val="false"/>
+          <w:iCs w:val="false"/>
+          <w:sz w:val="24"/>
+          <w:szCs w:val="24"/>
+          <w:lang w:val="en-GB"/>
+        </w:rPr>
+        <w:t>s</w:t>
+      </w:r>
+      <w:r>
+        <w:rPr>
+          <w:rFonts w:ascii="Baskerville Old Face" w:hAnsi="Baskerville Old Face"/>
+          <w:i w:val="false"/>
+          <w:iCs w:val="false"/>
+          <w:sz w:val="24"/>
+          <w:szCs w:val="24"/>
+          <w:lang w:val="en-GB"/>
+        </w:rPr>
+        <w:t xml:space="preserve"> repudiating the above contraindicated senses embedded in the </w:t>
       </w:r>
       <w:r>
         <w:rPr>

</xml_diff>

<commit_message>
Correct 'artifice' to 'artifici'
</commit_message>
<xml_diff>
--- a/History of Western Philosophy/Medieval Philosophy/The Trivium at Bec and its Bearing on Anselm/The Trivium at Bec and its Bearing on Anselm with IL Comments.docx
+++ b/History of Western Philosophy/Medieval Philosophy/The Trivium at Bec and its Bearing on Anselm/The Trivium at Bec and its Bearing on Anselm with IL Comments.docx
@@ -12934,7 +12934,21 @@
           <w:rFonts w:cs="Times New Roman" w:ascii="Baskerville Old Face" w:hAnsi="Baskerville Old Face"/>
           <w:lang w:val="en-GB"/>
         </w:rPr>
-        <w:t>1180CD: ‘Probabile vero est quod videtur vel omnibus, vel pluribus, vel sapientibus, et his vel omnibus, vel pluribus, vel maxime notis atque praecipuis; vel quod unicuique artifice secundum propriam facultatem.’</w:t>
+        <w:t>1180CD: ‘Probabile vero est quod videtur vel omnibus, vel pluribus, vel sapientibus, et his vel omnibus, vel pluribus, vel maxime notis atque praecipuis; vel quod unicuique artific</w:t>
+      </w:r>
+      <w:r>
+        <w:rPr>
+          <w:rFonts w:cs="Times New Roman" w:ascii="Baskerville Old Face" w:hAnsi="Baskerville Old Face"/>
+          <w:lang w:val="en-GB"/>
+        </w:rPr>
+        <w:t>i</w:t>
+      </w:r>
+      <w:r>
+        <w:rPr>
+          <w:rFonts w:cs="Times New Roman" w:ascii="Baskerville Old Face" w:hAnsi="Baskerville Old Face"/>
+          <w:lang w:val="en-GB"/>
+        </w:rPr>
+        <w:t xml:space="preserve"> secundum propriam facultatem.’</w:t>
       </w:r>
     </w:p>
   </w:footnote>

</xml_diff>

<commit_message>
Abridge note on Sweeney
</commit_message>
<xml_diff>
--- a/History of Western Philosophy/Medieval Philosophy/The Trivium at Bec and its Bearing on Anselm/The Trivium at Bec and its Bearing on Anselm with IL Comments.docx
+++ b/History of Western Philosophy/Medieval Philosophy/The Trivium at Bec and its Bearing on Anselm/The Trivium at Bec and its Bearing on Anselm with IL Comments.docx
@@ -9810,7 +9810,21 @@
           <w:rFonts w:cs="Times New Roman" w:ascii="Baskerville Old Face" w:hAnsi="Baskerville Old Face"/>
           <w:lang w:val="en-GB"/>
         </w:rPr>
-        <w:t xml:space="preserve"> is one that Anselm himself views as both necessary and paradoxical’ (Sweeney 2003, 17). The problem with such a reading is that it merely entrenches the dichotomies and assumptions brought to the table by the above mentioned rival groups; the attempt to balance these opposing elements without questioning their internal content effects a mere reconfiguration of concepts, instead of leading to an improved understanding of those concepts. </w:t>
+        <w:t xml:space="preserve"> is one that Anselm himself views as both necessary and paradoxical’ (Sweeney 2003, 17). </w:t>
+      </w:r>
+      <w:r>
+        <w:rPr>
+          <w:rFonts w:cs="Times New Roman" w:ascii="Baskerville Old Face" w:hAnsi="Baskerville Old Face"/>
+          <w:lang w:val="en-GB"/>
+        </w:rPr>
+        <w:t xml:space="preserve">But </w:t>
+      </w:r>
+      <w:r>
+        <w:rPr>
+          <w:rFonts w:cs="Times New Roman" w:ascii="Baskerville Old Face" w:hAnsi="Baskerville Old Face"/>
+          <w:lang w:val="en-GB"/>
+        </w:rPr>
+        <w:t xml:space="preserve">such a reading merely entrenches the dichotomies and assumptions brought to the table by the above mentioned rival groups; the attempt to balance these opposing elements without questioning their internal content effects a mere reconfiguration of concepts, instead of leading to an improved understanding of those concepts. </w:t>
       </w:r>
     </w:p>
   </w:footnote>

</xml_diff>

<commit_message>
abridge end of paragraph 1
</commit_message>
<xml_diff>
--- a/History of Western Philosophy/Medieval Philosophy/The Trivium at Bec and its Bearing on Anselm/The Trivium at Bec and its Bearing on Anselm with IL Comments.docx
+++ b/History of Western Philosophy/Medieval Philosophy/The Trivium at Bec and its Bearing on Anselm/The Trivium at Bec and its Bearing on Anselm with IL Comments.docx
@@ -839,7 +839,25 @@
           <w:szCs w:val="24"/>
           <w:lang w:val="en-GB"/>
         </w:rPr>
-        <w:t xml:space="preserve">, then, is most often taken to mean ‘subjective, willed believing-without-evidence seeking definitive proof that what it believes unknowingly is in fact the case’. If one takes the content of reason and faith to conflict, then the ‘without’ in the above definition can be strengthened to ‘against’. This sense is not terribly flattering. This does not mean it is an incorrect reading of the phenomena, but we should hesitate to think this was the picture Anselm endorsed when he gave </w:t>
+        <w:t xml:space="preserve">, then, is most often taken to mean ‘subjective, willed believing-without-evidence seeking definitive proof that what it believes unknowingly is in fact the case’. If one takes the content of reason and faith to conflict, then ‘without’ can be strengthened to ‘against’. This sense is not terribly flattering. This does not mean it is an incorrect reading of the phenomena, but we should hesitate to think this was </w:t>
+      </w:r>
+      <w:r>
+        <w:rPr>
+          <w:rFonts w:cs="Times New Roman" w:ascii="Baskerville Old Face" w:hAnsi="Baskerville Old Face"/>
+          <w:sz w:val="24"/>
+          <w:szCs w:val="24"/>
+          <w:lang w:val="en-GB"/>
+        </w:rPr>
+        <w:t xml:space="preserve">what </w:t>
+      </w:r>
+      <w:r>
+        <w:rPr>
+          <w:rFonts w:cs="Times New Roman" w:ascii="Baskerville Old Face" w:hAnsi="Baskerville Old Face"/>
+          <w:sz w:val="24"/>
+          <w:szCs w:val="24"/>
+          <w:lang w:val="en-GB"/>
+        </w:rPr>
+        <w:t xml:space="preserve">Anselm endorsed when he gave </w:t>
       </w:r>
       <w:r>
         <w:rPr>

</xml_diff>

<commit_message>
Thank IL in footnote
</commit_message>
<xml_diff>
--- a/History of Western Philosophy/Medieval Philosophy/The Trivium at Bec and its Bearing on Anselm/The Trivium at Bec and its Bearing on Anselm with IL Comments.docx
+++ b/History of Western Philosophy/Medieval Philosophy/The Trivium at Bec and its Bearing on Anselm/The Trivium at Bec and its Bearing on Anselm with IL Comments.docx
@@ -7502,6 +7502,14 @@
           <w:lang w:val="en-GB"/>
         </w:rPr>
         <w:t>.</w:t>
+      </w:r>
+      <w:r>
+        <w:rPr>
+          <w:rStyle w:val="FootnoteAnchor"/>
+          <w:rFonts w:cs="Times New Roman" w:ascii="Baskerville Old Face" w:hAnsi="Baskerville Old Face"/>
+          <w:lang w:val="en-GB"/>
+        </w:rPr>
+        <w:footnoteReference w:id="61"/>
       </w:r>
     </w:p>
     <w:p>
@@ -13252,6 +13260,24 @@
           <w:lang w:val="en-GB"/>
         </w:rPr>
         <w:t xml:space="preserve">2: ‘Ergo, Domine, qui das fidei intellectum, da mihi, ut … intelligam quia es, sicut credimus, et hoc es, quod credimus.’ </w:t>
+      </w:r>
+    </w:p>
+  </w:footnote>
+  <w:footnote w:id="61">
+    <w:p>
+      <w:pPr>
+        <w:pStyle w:val="Footnote"/>
+        <w:rPr/>
+      </w:pPr>
+      <w:r>
+        <w:rPr>
+          <w:rStyle w:val="FootnoteCharacters"/>
+        </w:rPr>
+        <w:footnoteRef/>
+      </w:r>
+      <w:r>
+        <w:rPr/>
+        <w:t>Thanks to Ian Logan for comments on an earlier draft of this essay.</w:t>
       </w:r>
     </w:p>
   </w:footnote>

</xml_diff>

<commit_message>
Find correct pagination for Bonaventure reference
</commit_message>
<xml_diff>
--- a/History of Western Philosophy/Medieval Philosophy/The Trivium at Bec and its Bearing on Anselm/The Trivium at Bec and its Bearing on Anselm with IL Comments.docx
+++ b/History of Western Philosophy/Medieval Philosophy/The Trivium at Bec and its Bearing on Anselm/The Trivium at Bec and its Bearing on Anselm with IL Comments.docx
@@ -13240,7 +13240,21 @@
           <w:rFonts w:cs="Times New Roman" w:ascii="Baskerville Old Face" w:hAnsi="Baskerville Old Face"/>
           <w:lang w:val="en-GB"/>
         </w:rPr>
-        <w:t>This strategy for excluding the fool from the disputation is retained as the environment for the proof shifts from monastic to scholastic. Witness Bonaventure: ‘the intellect has in itself … sufficient light to repel this doubt and to extricate itself from its folly. Whence the foolish mind voluntarily rather than by constraint considers the matter in a deficient manner, so that the defect is on the part of the intellect itself and not because of any deficiency on the part of the thing known.’ Trans. of Bonaventure 1891, 45-51, from Wippel and Wolter 1969, 310.</w:t>
+        <w:t xml:space="preserve">This strategy for excluding the fool from the disputation is retained as the environment for the proof shifts from monastic to scholastic. Witness Bonaventure: ‘the intellect has in itself … sufficient light to repel this doubt and to extricate itself from its folly. Whence the foolish mind voluntarily rather than by constraint considers the matter in a deficient manner, so that the defect is on the part of the intellect itself and not because of any deficiency on the part of the thing known.’ Trans. of Bonaventure 1891, </w:t>
+      </w:r>
+      <w:r>
+        <w:rPr>
+          <w:rFonts w:cs="Times New Roman" w:ascii="Baskerville Old Face" w:hAnsi="Baskerville Old Face"/>
+          <w:lang w:val="en-GB"/>
+        </w:rPr>
+        <w:t>50</w:t>
+      </w:r>
+      <w:r>
+        <w:rPr>
+          <w:rFonts w:cs="Times New Roman" w:ascii="Baskerville Old Face" w:hAnsi="Baskerville Old Face"/>
+          <w:lang w:val="en-GB"/>
+        </w:rPr>
+        <w:t>, from Wippel and Wolter 1969, 310.</w:t>
       </w:r>
     </w:p>
   </w:footnote>

</xml_diff>

<commit_message>
Remove space before footnote on institutiones grammaticae
</commit_message>
<xml_diff>
--- a/History of Western Philosophy/Medieval Philosophy/The Trivium at Bec and its Bearing on Anselm/The Trivium at Bec and its Bearing on Anselm with IL Comments.docx
+++ b/History of Western Philosophy/Medieval Philosophy/The Trivium at Bec and its Bearing on Anselm/The Trivium at Bec and its Bearing on Anselm with IL Comments.docx
@@ -1160,16 +1160,6 @@
           <w:lang w:val="en-GB"/>
         </w:rPr>
         <w:t>.</w:t>
-      </w:r>
-      <w:r>
-        <w:rPr>
-          <w:rStyle w:val="FootnoteCharacters"/>
-          <w:rFonts w:cs="Times New Roman" w:ascii="Baskerville Old Face" w:hAnsi="Baskerville Old Face"/>
-          <w:sz w:val="24"/>
-          <w:szCs w:val="24"/>
-          <w:lang w:val="en-GB"/>
-        </w:rPr>
-        <w:t xml:space="preserve"> </w:t>
       </w:r>
       <w:r>
         <w:rPr>

</xml_diff>

<commit_message>
Capitalize 'De Syllogismo Hypothetico'
</commit_message>
<xml_diff>
--- a/History of Western Philosophy/Medieval Philosophy/The Trivium at Bec and its Bearing on Anselm/The Trivium at Bec and its Bearing on Anselm with IL Comments.docx
+++ b/History of Western Philosophy/Medieval Philosophy/The Trivium at Bec and its Bearing on Anselm/The Trivium at Bec and its Bearing on Anselm with IL Comments.docx
@@ -1274,7 +1274,51 @@
           <w:szCs w:val="24"/>
           <w:lang w:val="en-GB"/>
         </w:rPr>
-        <w:t xml:space="preserve"> De syllogismo hypothetico</w:t>
+        <w:t xml:space="preserve"> De </w:t>
+      </w:r>
+      <w:r>
+        <w:rPr>
+          <w:rFonts w:cs="Times New Roman" w:ascii="Baskerville Old Face" w:hAnsi="Baskerville Old Face"/>
+          <w:i/>
+          <w:iCs/>
+          <w:sz w:val="24"/>
+          <w:szCs w:val="24"/>
+          <w:lang w:val="en-GB"/>
+        </w:rPr>
+        <w:t>S</w:t>
+      </w:r>
+      <w:r>
+        <w:rPr>
+          <w:rFonts w:cs="Times New Roman" w:ascii="Baskerville Old Face" w:hAnsi="Baskerville Old Face"/>
+          <w:i/>
+          <w:iCs/>
+          <w:sz w:val="24"/>
+          <w:szCs w:val="24"/>
+          <w:lang w:val="en-GB"/>
+        </w:rPr>
+        <w:t xml:space="preserve">yllogismo </w:t>
+      </w:r>
+      <w:r>
+        <w:rPr>
+          <w:rFonts w:cs="Times New Roman" w:ascii="Baskerville Old Face" w:hAnsi="Baskerville Old Face"/>
+          <w:i/>
+          <w:iCs/>
+          <w:sz w:val="24"/>
+          <w:szCs w:val="24"/>
+          <w:lang w:val="en-GB"/>
+        </w:rPr>
+        <w:t>H</w:t>
+      </w:r>
+      <w:r>
+        <w:rPr>
+          <w:rFonts w:cs="Times New Roman" w:ascii="Baskerville Old Face" w:hAnsi="Baskerville Old Face"/>
+          <w:i/>
+          <w:iCs/>
+          <w:sz w:val="24"/>
+          <w:szCs w:val="24"/>
+          <w:lang w:val="en-GB"/>
+        </w:rPr>
+        <w:t>ypothetico</w:t>
       </w:r>
       <w:r>
         <w:rPr>

</xml_diff>

<commit_message>
Remove parens from 'usually given by the hard sciences'
</commit_message>
<xml_diff>
--- a/History of Western Philosophy/Medieval Philosophy/The Trivium at Bec and its Bearing on Anselm/The Trivium at Bec and its Bearing on Anselm with IL Comments.docx
+++ b/History of Western Philosophy/Medieval Philosophy/The Trivium at Bec and its Bearing on Anselm/The Trivium at Bec and its Bearing on Anselm with IL Comments.docx
@@ -1916,7 +1916,7 @@
           <w:szCs w:val="24"/>
           <w:lang w:val="en-GB"/>
         </w:rPr>
-        <w:t xml:space="preserve">. Its main features are 1) that the world of objects is conceived of after the fashion of a domain of objects in model theory, typically the minimal set of things necessary for some sufficiently canonical activity (usually given by the hard sciences); and 2) that anything outside of this basic ‘furniture of the world’ is thought of as added to it by the activity of subjects. Broadly, everything that is must be either a mere entity, the paradigmatic cases of which tend to be artefacts, or a thinking thing, or something pertaining to the activity of such a being. Particularly, </w:t>
+        <w:t xml:space="preserve">. Its main features are 1) that the world of objects is conceived of after the fashion of a domain of objects in model theory, typically the minimal set of things necessary for some sufficiently canonical activity usually given by the hard sciences; and 2) that anything outside of this basic ‘furniture of the world’ is thought of as added to it by the activity of subjects. Broadly, everything that is must be either a mere entity, the paradigmatic cases of which tend to be artefacts, or a thinking thing, or something pertaining to the activity of such a being. Particularly, </w:t>
       </w:r>
       <w:r>
         <w:rPr>
@@ -14173,6 +14173,14 @@
       <w:lang w:eastAsia="zxx" w:bidi="zxx"/>
     </w:rPr>
   </w:style>
+  <w:style w:type="character" w:styleId="VisitedInternetLink">
+    <w:name w:val="FollowedHyperlink"/>
+    <w:rPr>
+      <w:color w:val="800000"/>
+      <w:u w:val="single"/>
+      <w:lang w:val="zxx" w:eastAsia="zxx" w:bidi="zxx"/>
+    </w:rPr>
+  </w:style>
   <w:style w:type="paragraph" w:styleId="Heading" w:customStyle="1">
     <w:name w:val="Heading"/>
     <w:basedOn w:val="Normal"/>

</xml_diff>

<commit_message>
Delete ', just as sound is the immediate object of the sense of hearing'
</commit_message>
<xml_diff>
--- a/History of Western Philosophy/Medieval Philosophy/The Trivium at Bec and its Bearing on Anselm/The Trivium at Bec and its Bearing on Anselm with IL Comments.docx
+++ b/History of Western Philosophy/Medieval Philosophy/The Trivium at Bec and its Bearing on Anselm/The Trivium at Bec and its Bearing on Anselm with IL Comments.docx
@@ -3895,7 +3895,18 @@
           <w:szCs w:val="24"/>
           <w:lang w:val="en-GB"/>
         </w:rPr>
-        <w:t>designativae voces intellectuum</w:t>
+        <w:t xml:space="preserve">designativae voces intellectuum </w:t>
+      </w:r>
+      <w:r>
+        <w:rPr>
+          <w:rFonts w:ascii="Baskerville Old Face" w:hAnsi="Baskerville Old Face"/>
+          <w:i/>
+          <w:iCs/>
+          <w:sz w:val="24"/>
+          <w:szCs w:val="24"/>
+          <w:lang w:val="en-GB"/>
+        </w:rPr>
+        <w:t>principaliter</w:t>
       </w:r>
       <w:r>
         <w:rPr>
@@ -4017,7 +4028,7 @@
           <w:szCs w:val="24"/>
           <w:lang w:val="en-GB"/>
         </w:rPr>
-        <w:t xml:space="preserve">the immediate object of understanding, just as sound is the immediate object of the sense of hearing. </w:t>
+        <w:t xml:space="preserve">the immediate object of understanding. </w:t>
       </w:r>
     </w:p>
     <w:p>

</xml_diff>

<commit_message>
Re-add relation to De grammatico
</commit_message>
<xml_diff>
--- a/History of Western Philosophy/Medieval Philosophy/The Trivium at Bec and its Bearing on Anselm/The Trivium at Bec and its Bearing on Anselm with IL Comments.docx
+++ b/History of Western Philosophy/Medieval Philosophy/The Trivium at Bec and its Bearing on Anselm/The Trivium at Bec and its Bearing on Anselm with IL Comments.docx
@@ -4057,7 +4057,29 @@
           <w:lang w:val="en-GB"/>
         </w:rPr>
         <w:tab/>
-        <w:t xml:space="preserve">From here we can assess the claim that spoken words </w:t>
+        <w:t xml:space="preserve">From here, </w:t>
+      </w:r>
+      <w:r>
+        <w:rPr>
+          <w:rFonts w:ascii="Baskerville Old Face" w:hAnsi="Baskerville Old Face"/>
+          <w:i w:val="false"/>
+          <w:iCs w:val="false"/>
+          <w:sz w:val="24"/>
+          <w:szCs w:val="24"/>
+          <w:lang w:val="en-GB"/>
+        </w:rPr>
+        <w:t xml:space="preserve">Smith’s interpretation </w:t>
+      </w:r>
+      <w:r>
+        <w:rPr>
+          <w:rFonts w:ascii="Baskerville Old Face" w:hAnsi="Baskerville Old Face"/>
+          <w:i w:val="false"/>
+          <w:iCs w:val="false"/>
+          <w:sz w:val="24"/>
+          <w:szCs w:val="24"/>
+          <w:lang w:val="en-GB"/>
+        </w:rPr>
+        <w:t xml:space="preserve">that spoken words </w:t>
       </w:r>
       <w:r>
         <w:rPr>
@@ -4069,7 +4091,7 @@
           <w:szCs w:val="24"/>
           <w:lang w:val="en-GB" w:eastAsia="en-GB"/>
         </w:rPr>
-        <w:t xml:space="preserve">‘rely on the signification of the things from which thoughts arise’. Translated thus, signification and thought each bear a relation to things, but their relation to each other is unclear, and one would be forgiven for taking both as mediating instruments by which spoken terms refer to things. But Boethius </w:t>
+        <w:t xml:space="preserve">‘rely on the signification of the things from which thoughts arise’ </w:t>
       </w:r>
       <w:r>
         <w:rPr>
@@ -4081,7 +4103,7 @@
           <w:szCs w:val="24"/>
           <w:lang w:val="en-GB" w:eastAsia="en-GB"/>
         </w:rPr>
-        <w:t xml:space="preserve">here </w:t>
+        <w:t xml:space="preserve">relates </w:t>
       </w:r>
       <w:r>
         <w:rPr>
@@ -4093,31 +4115,7 @@
           <w:szCs w:val="24"/>
           <w:lang w:val="en-GB" w:eastAsia="en-GB"/>
         </w:rPr>
-        <w:t xml:space="preserve">uses </w:t>
-      </w:r>
-      <w:r>
-        <w:rPr>
-          <w:rFonts w:eastAsia="Times New Roman" w:cs="Times New Roman" w:ascii="Baskerville Old Face" w:hAnsi="Baskerville Old Face"/>
-          <w:i/>
-          <w:iCs/>
-          <w:color w:val="auto"/>
-          <w:sz w:val="24"/>
-          <w:szCs w:val="24"/>
-          <w:lang w:val="en-GB" w:eastAsia="en-GB"/>
-        </w:rPr>
-        <w:t>significati</w:t>
-      </w:r>
-      <w:r>
-        <w:rPr>
-          <w:rFonts w:eastAsia="Times New Roman" w:cs="Times New Roman" w:ascii="Baskerville Old Face" w:hAnsi="Baskerville Old Face"/>
-          <w:i/>
-          <w:iCs/>
-          <w:color w:val="auto"/>
-          <w:sz w:val="24"/>
-          <w:szCs w:val="24"/>
-          <w:lang w:val="en-GB" w:eastAsia="en-GB"/>
-        </w:rPr>
-        <w:t>vum</w:t>
+        <w:t xml:space="preserve">signification and thought to things, but </w:t>
       </w:r>
       <w:r>
         <w:rPr>
@@ -4129,31 +4127,7 @@
           <w:szCs w:val="24"/>
           <w:lang w:val="en-GB" w:eastAsia="en-GB"/>
         </w:rPr>
-        <w:t xml:space="preserve"> and</w:t>
-      </w:r>
-      <w:r>
-        <w:rPr>
-          <w:rFonts w:eastAsia="Times New Roman" w:cs="Times New Roman" w:ascii="Baskerville Old Face" w:hAnsi="Baskerville Old Face"/>
-          <w:i/>
-          <w:iCs/>
-          <w:color w:val="auto"/>
-          <w:sz w:val="24"/>
-          <w:szCs w:val="24"/>
-          <w:lang w:val="en-GB" w:eastAsia="en-GB"/>
-        </w:rPr>
-        <w:t xml:space="preserve"> designativae</w:t>
-      </w:r>
-      <w:r>
-        <w:rPr>
-          <w:rFonts w:eastAsia="Times New Roman" w:cs="Times New Roman" w:ascii="Baskerville Old Face" w:hAnsi="Baskerville Old Face"/>
-          <w:i/>
-          <w:iCs/>
-          <w:color w:val="auto"/>
-          <w:sz w:val="24"/>
-          <w:szCs w:val="24"/>
-          <w:lang w:val="en-GB" w:eastAsia="en-GB"/>
-        </w:rPr>
-        <w:t xml:space="preserve"> </w:t>
+        <w:t xml:space="preserve">leaves </w:t>
       </w:r>
       <w:r>
         <w:rPr>
@@ -4165,7 +4139,7 @@
           <w:szCs w:val="24"/>
           <w:lang w:val="en-GB" w:eastAsia="en-GB"/>
         </w:rPr>
-        <w:t xml:space="preserve">to </w:t>
+        <w:t xml:space="preserve">their relation to each other unclear; one would be forgiven for taking both as mediating instruments by which spoken terms refer to things. But Boethius </w:t>
       </w:r>
       <w:r>
         <w:rPr>
@@ -4177,7 +4151,7 @@
           <w:szCs w:val="24"/>
           <w:lang w:val="en-GB" w:eastAsia="en-GB"/>
         </w:rPr>
-        <w:t xml:space="preserve">denote not </w:t>
+        <w:t xml:space="preserve">here </w:t>
       </w:r>
       <w:r>
         <w:rPr>
@@ -4189,7 +4163,31 @@
           <w:szCs w:val="24"/>
           <w:lang w:val="en-GB" w:eastAsia="en-GB"/>
         </w:rPr>
-        <w:t xml:space="preserve">what is immediately meant by an utterance – for </w:t>
+        <w:t xml:space="preserve">uses </w:t>
+      </w:r>
+      <w:r>
+        <w:rPr>
+          <w:rFonts w:eastAsia="Times New Roman" w:cs="Times New Roman" w:ascii="Baskerville Old Face" w:hAnsi="Baskerville Old Face"/>
+          <w:i/>
+          <w:iCs/>
+          <w:color w:val="auto"/>
+          <w:sz w:val="24"/>
+          <w:szCs w:val="24"/>
+          <w:lang w:val="en-GB" w:eastAsia="en-GB"/>
+        </w:rPr>
+        <w:t>significati</w:t>
+      </w:r>
+      <w:r>
+        <w:rPr>
+          <w:rFonts w:eastAsia="Times New Roman" w:cs="Times New Roman" w:ascii="Baskerville Old Face" w:hAnsi="Baskerville Old Face"/>
+          <w:i/>
+          <w:iCs/>
+          <w:color w:val="auto"/>
+          <w:sz w:val="24"/>
+          <w:szCs w:val="24"/>
+          <w:lang w:val="en-GB" w:eastAsia="en-GB"/>
+        </w:rPr>
+        <w:t>vum</w:t>
       </w:r>
       <w:r>
         <w:rPr>
@@ -4201,7 +4199,31 @@
           <w:szCs w:val="24"/>
           <w:lang w:val="en-GB" w:eastAsia="en-GB"/>
         </w:rPr>
-        <w:t xml:space="preserve">this </w:t>
+        <w:t xml:space="preserve"> and</w:t>
+      </w:r>
+      <w:r>
+        <w:rPr>
+          <w:rFonts w:eastAsia="Times New Roman" w:cs="Times New Roman" w:ascii="Baskerville Old Face" w:hAnsi="Baskerville Old Face"/>
+          <w:i/>
+          <w:iCs/>
+          <w:color w:val="auto"/>
+          <w:sz w:val="24"/>
+          <w:szCs w:val="24"/>
+          <w:lang w:val="en-GB" w:eastAsia="en-GB"/>
+        </w:rPr>
+        <w:t xml:space="preserve"> designativae</w:t>
+      </w:r>
+      <w:r>
+        <w:rPr>
+          <w:rFonts w:eastAsia="Times New Roman" w:cs="Times New Roman" w:ascii="Baskerville Old Face" w:hAnsi="Baskerville Old Face"/>
+          <w:i/>
+          <w:iCs/>
+          <w:color w:val="auto"/>
+          <w:sz w:val="24"/>
+          <w:szCs w:val="24"/>
+          <w:lang w:val="en-GB" w:eastAsia="en-GB"/>
+        </w:rPr>
+        <w:t xml:space="preserve"> </w:t>
       </w:r>
       <w:r>
         <w:rPr>
@@ -4213,19 +4235,7 @@
           <w:szCs w:val="24"/>
           <w:lang w:val="en-GB" w:eastAsia="en-GB"/>
         </w:rPr>
-        <w:t xml:space="preserve">he instead uses </w:t>
-      </w:r>
-      <w:r>
-        <w:rPr>
-          <w:rFonts w:eastAsia="Times New Roman" w:cs="Times New Roman" w:ascii="Baskerville Old Face" w:hAnsi="Baskerville Old Face"/>
-          <w:i/>
-          <w:iCs/>
-          <w:color w:val="auto"/>
-          <w:sz w:val="24"/>
-          <w:szCs w:val="24"/>
-          <w:lang w:val="en-GB" w:eastAsia="en-GB"/>
-        </w:rPr>
-        <w:t xml:space="preserve">intellectus </w:t>
+        <w:t xml:space="preserve">to </w:t>
       </w:r>
       <w:r>
         <w:rPr>
@@ -4237,19 +4247,7 @@
           <w:szCs w:val="24"/>
           <w:lang w:val="en-GB" w:eastAsia="en-GB"/>
         </w:rPr>
-        <w:t xml:space="preserve">or </w:t>
-      </w:r>
-      <w:r>
-        <w:rPr>
-          <w:rFonts w:eastAsia="Times New Roman" w:cs="Times New Roman" w:ascii="Baskerville Old Face" w:hAnsi="Baskerville Old Face"/>
-          <w:i/>
-          <w:iCs/>
-          <w:color w:val="auto"/>
-          <w:sz w:val="24"/>
-          <w:szCs w:val="24"/>
-          <w:lang w:val="en-GB" w:eastAsia="en-GB"/>
-        </w:rPr>
-        <w:t xml:space="preserve">passio </w:t>
+        <w:t xml:space="preserve">denote not </w:t>
       </w:r>
       <w:r>
         <w:rPr>
@@ -4261,7 +4259,7 @@
           <w:szCs w:val="24"/>
           <w:lang w:val="en-GB" w:eastAsia="en-GB"/>
         </w:rPr>
-        <w:t xml:space="preserve">depending on the connotation desired – but a property of words by which they both mean and refer </w:t>
+        <w:t xml:space="preserve">what is immediately meant by an utterance – for </w:t>
       </w:r>
       <w:r>
         <w:rPr>
@@ -4273,19 +4271,7 @@
           <w:szCs w:val="24"/>
           <w:lang w:val="en-GB" w:eastAsia="en-GB"/>
         </w:rPr>
-        <w:t xml:space="preserve">to those same </w:t>
-      </w:r>
-      <w:r>
-        <w:rPr>
-          <w:rFonts w:eastAsia="Times New Roman" w:cs="Times New Roman" w:ascii="Baskerville Old Face" w:hAnsi="Baskerville Old Face"/>
-          <w:i/>
-          <w:iCs/>
-          <w:color w:val="auto"/>
-          <w:sz w:val="24"/>
-          <w:szCs w:val="24"/>
-          <w:lang w:val="en-GB" w:eastAsia="en-GB"/>
-        </w:rPr>
-        <w:t>intellectus</w:t>
+        <w:t xml:space="preserve">this </w:t>
       </w:r>
       <w:r>
         <w:rPr>
@@ -4297,7 +4283,19 @@
           <w:szCs w:val="24"/>
           <w:lang w:val="en-GB" w:eastAsia="en-GB"/>
         </w:rPr>
-        <w:t xml:space="preserve">. Boethius here answers how utterances principally designating impressions of the soul, which are identical with features of a thing, may in turn be used to refer not to </w:t>
+        <w:t xml:space="preserve">he instead uses </w:t>
+      </w:r>
+      <w:r>
+        <w:rPr>
+          <w:rFonts w:eastAsia="Times New Roman" w:cs="Times New Roman" w:ascii="Baskerville Old Face" w:hAnsi="Baskerville Old Face"/>
+          <w:i/>
+          <w:iCs/>
+          <w:color w:val="auto"/>
+          <w:sz w:val="24"/>
+          <w:szCs w:val="24"/>
+          <w:lang w:val="en-GB" w:eastAsia="en-GB"/>
+        </w:rPr>
+        <w:t xml:space="preserve">intellectus </w:t>
       </w:r>
       <w:r>
         <w:rPr>
@@ -4309,7 +4307,19 @@
           <w:szCs w:val="24"/>
           <w:lang w:val="en-GB" w:eastAsia="en-GB"/>
         </w:rPr>
-        <w:t xml:space="preserve">those features </w:t>
+        <w:t xml:space="preserve">and </w:t>
+      </w:r>
+      <w:r>
+        <w:rPr>
+          <w:rFonts w:eastAsia="Times New Roman" w:cs="Times New Roman" w:ascii="Baskerville Old Face" w:hAnsi="Baskerville Old Face"/>
+          <w:i/>
+          <w:iCs/>
+          <w:color w:val="auto"/>
+          <w:sz w:val="24"/>
+          <w:szCs w:val="24"/>
+          <w:lang w:val="en-GB" w:eastAsia="en-GB"/>
+        </w:rPr>
+        <w:t xml:space="preserve">passio </w:t>
       </w:r>
       <w:r>
         <w:rPr>
@@ -4321,7 +4331,139 @@
           <w:szCs w:val="24"/>
           <w:lang w:val="en-GB" w:eastAsia="en-GB"/>
         </w:rPr>
-        <w:t xml:space="preserve">but to their bearers, the things ‘by which meanings advance’. </w:t>
+        <w:t xml:space="preserve">depending on the connotation desired – but a property of words by which they both mean and refer </w:t>
+      </w:r>
+      <w:r>
+        <w:rPr>
+          <w:rFonts w:eastAsia="Times New Roman" w:cs="Times New Roman" w:ascii="Baskerville Old Face" w:hAnsi="Baskerville Old Face"/>
+          <w:i w:val="false"/>
+          <w:iCs w:val="false"/>
+          <w:color w:val="auto"/>
+          <w:sz w:val="24"/>
+          <w:szCs w:val="24"/>
+          <w:lang w:val="en-GB" w:eastAsia="en-GB"/>
+        </w:rPr>
+        <w:t xml:space="preserve">to those same </w:t>
+      </w:r>
+      <w:r>
+        <w:rPr>
+          <w:rFonts w:eastAsia="Times New Roman" w:cs="Times New Roman" w:ascii="Baskerville Old Face" w:hAnsi="Baskerville Old Face"/>
+          <w:i/>
+          <w:iCs/>
+          <w:color w:val="auto"/>
+          <w:sz w:val="24"/>
+          <w:szCs w:val="24"/>
+          <w:lang w:val="en-GB" w:eastAsia="en-GB"/>
+        </w:rPr>
+        <w:t>intellectus</w:t>
+      </w:r>
+      <w:r>
+        <w:rPr>
+          <w:rFonts w:eastAsia="Times New Roman" w:cs="Times New Roman" w:ascii="Baskerville Old Face" w:hAnsi="Baskerville Old Face"/>
+          <w:i w:val="false"/>
+          <w:iCs w:val="false"/>
+          <w:color w:val="auto"/>
+          <w:sz w:val="24"/>
+          <w:szCs w:val="24"/>
+          <w:lang w:val="en-GB" w:eastAsia="en-GB"/>
+        </w:rPr>
+        <w:t xml:space="preserve">. </w:t>
+      </w:r>
+      <w:r>
+        <w:rPr>
+          <w:rFonts w:eastAsia="Times New Roman" w:cs="Times New Roman" w:ascii="Baskerville Old Face" w:hAnsi="Baskerville Old Face"/>
+          <w:i w:val="false"/>
+          <w:iCs w:val="false"/>
+          <w:color w:val="auto"/>
+          <w:sz w:val="24"/>
+          <w:szCs w:val="24"/>
+          <w:lang w:val="en-GB" w:eastAsia="en-GB"/>
+        </w:rPr>
+        <w:t xml:space="preserve">Instead, </w:t>
+      </w:r>
+      <w:r>
+        <w:rPr>
+          <w:rFonts w:eastAsia="Times New Roman" w:cs="Times New Roman" w:ascii="Baskerville Old Face" w:hAnsi="Baskerville Old Face"/>
+          <w:i w:val="false"/>
+          <w:iCs w:val="false"/>
+          <w:color w:val="auto"/>
+          <w:sz w:val="24"/>
+          <w:szCs w:val="24"/>
+          <w:lang w:val="en-GB" w:eastAsia="en-GB"/>
+        </w:rPr>
+        <w:t xml:space="preserve">Boethius here answers how utterances principally designating impressions of the soul, which are identical with features of a thing, may in turn be used to refer not to </w:t>
+      </w:r>
+      <w:r>
+        <w:rPr>
+          <w:rFonts w:eastAsia="Times New Roman" w:cs="Times New Roman" w:ascii="Baskerville Old Face" w:hAnsi="Baskerville Old Face"/>
+          <w:i w:val="false"/>
+          <w:iCs w:val="false"/>
+          <w:color w:val="auto"/>
+          <w:sz w:val="24"/>
+          <w:szCs w:val="24"/>
+          <w:lang w:val="en-GB" w:eastAsia="en-GB"/>
+        </w:rPr>
+        <w:t xml:space="preserve">those features </w:t>
+      </w:r>
+      <w:r>
+        <w:rPr>
+          <w:rFonts w:eastAsia="Times New Roman" w:cs="Times New Roman" w:ascii="Baskerville Old Face" w:hAnsi="Baskerville Old Face"/>
+          <w:i w:val="false"/>
+          <w:iCs w:val="false"/>
+          <w:color w:val="auto"/>
+          <w:sz w:val="24"/>
+          <w:szCs w:val="24"/>
+          <w:lang w:val="en-GB" w:eastAsia="en-GB"/>
+        </w:rPr>
+        <w:t xml:space="preserve">but to their bearers, the things ‘by which meanings advance’ – </w:t>
+      </w:r>
+      <w:r>
+        <w:rPr>
+          <w:rFonts w:eastAsia="Times New Roman" w:cs="Times New Roman" w:ascii="Baskerville Old Face" w:hAnsi="Baskerville Old Face"/>
+          <w:i w:val="false"/>
+          <w:iCs w:val="false"/>
+          <w:color w:val="auto"/>
+          <w:sz w:val="24"/>
+          <w:szCs w:val="24"/>
+          <w:lang w:val="en-GB" w:eastAsia="en-GB"/>
+        </w:rPr>
+        <w:t>a task Anselm will take up more specifically and at length in the</w:t>
+      </w:r>
+      <w:r>
+        <w:rPr>
+          <w:rFonts w:eastAsia="Times New Roman" w:cs="Times New Roman" w:ascii="Baskerville Old Face" w:hAnsi="Baskerville Old Face"/>
+          <w:i/>
+          <w:iCs/>
+          <w:color w:val="auto"/>
+          <w:sz w:val="24"/>
+          <w:szCs w:val="24"/>
+          <w:lang w:val="en-GB" w:eastAsia="en-GB"/>
+        </w:rPr>
+        <w:t xml:space="preserve"> De Grammatico</w:t>
+      </w:r>
+      <w:r>
+        <w:rPr>
+          <w:rFonts w:eastAsia="Times New Roman" w:cs="Times New Roman" w:ascii="Baskerville Old Face" w:hAnsi="Baskerville Old Face"/>
+          <w:i w:val="false"/>
+          <w:iCs w:val="false"/>
+          <w:color w:val="auto"/>
+          <w:sz w:val="24"/>
+          <w:szCs w:val="24"/>
+          <w:lang w:val="en-GB" w:eastAsia="en-GB"/>
+        </w:rPr>
+        <w:t>’s discussion of paronyms.</w:t>
+      </w:r>
+      <w:r>
+        <w:rPr>
+          <w:rFonts w:eastAsia="Times New Roman" w:cs="Times New Roman" w:ascii="Baskerville Old Face" w:hAnsi="Baskerville Old Face"/>
+          <w:i/>
+          <w:iCs/>
+          <w:color w:val="auto"/>
+          <w:sz w:val="24"/>
+          <w:szCs w:val="24"/>
+          <w:lang w:val="en-GB" w:eastAsia="en-GB"/>
+        </w:rPr>
+        <w:t xml:space="preserve"> </w:t>
       </w:r>
     </w:p>
     <w:p>

</xml_diff>

<commit_message>
Separate out responses to objections into consecutive paragraphs
</commit_message>
<xml_diff>
--- a/History of Western Philosophy/Medieval Philosophy/The Trivium at Bec and its Bearing on Anselm/The Trivium at Bec and its Bearing on Anselm with IL Comments.docx
+++ b/History of Western Philosophy/Medieval Philosophy/The Trivium at Bec and its Bearing on Anselm/The Trivium at Bec and its Bearing on Anselm with IL Comments.docx
@@ -4028,7 +4028,73 @@
           <w:szCs w:val="24"/>
           <w:lang w:val="en-GB"/>
         </w:rPr>
-        <w:t xml:space="preserve">the immediate object of understanding. </w:t>
+        <w:t xml:space="preserve">the immediate object of understanding. In short, the passage identifies </w:t>
+      </w:r>
+      <w:r>
+        <w:rPr>
+          <w:rFonts w:ascii="Baskerville Old Face" w:hAnsi="Baskerville Old Face"/>
+          <w:i/>
+          <w:iCs/>
+          <w:sz w:val="24"/>
+          <w:szCs w:val="24"/>
+          <w:lang w:val="en-GB"/>
+        </w:rPr>
+        <w:t xml:space="preserve">intellectus </w:t>
+      </w:r>
+      <w:r>
+        <w:rPr>
+          <w:rFonts w:ascii="Baskerville Old Face" w:hAnsi="Baskerville Old Face"/>
+          <w:i w:val="false"/>
+          <w:iCs w:val="false"/>
+          <w:sz w:val="24"/>
+          <w:szCs w:val="24"/>
+          <w:lang w:val="en-GB"/>
+        </w:rPr>
+        <w:t xml:space="preserve">not with an activity of the mind or a product of that activity, but with something impressed on the intellect, what is at the same time not a medium by which features of things are understood, but the immediate and proper object of understanding itself, identical with those same features. Investing ‘thought’ or ‘concept’ with the desired sense, </w:t>
+      </w:r>
+      <w:r>
+        <w:rPr>
+          <w:rFonts w:ascii="Baskerville Old Face" w:hAnsi="Baskerville Old Face"/>
+          <w:i w:val="false"/>
+          <w:iCs w:val="false"/>
+          <w:sz w:val="24"/>
+          <w:szCs w:val="24"/>
+          <w:lang w:val="en-GB"/>
+        </w:rPr>
+        <w:t xml:space="preserve">while possible, </w:t>
+      </w:r>
+      <w:r>
+        <w:rPr>
+          <w:rFonts w:ascii="Baskerville Old Face" w:hAnsi="Baskerville Old Face"/>
+          <w:i w:val="false"/>
+          <w:iCs w:val="false"/>
+          <w:sz w:val="24"/>
+          <w:szCs w:val="24"/>
+          <w:lang w:val="en-GB"/>
+        </w:rPr>
+        <w:t>require</w:t>
+      </w:r>
+      <w:r>
+        <w:rPr>
+          <w:rFonts w:ascii="Baskerville Old Face" w:hAnsi="Baskerville Old Face"/>
+          <w:i w:val="false"/>
+          <w:iCs w:val="false"/>
+          <w:sz w:val="24"/>
+          <w:szCs w:val="24"/>
+          <w:lang w:val="en-GB"/>
+        </w:rPr>
+        <w:t>s</w:t>
+      </w:r>
+      <w:r>
+        <w:rPr>
+          <w:rFonts w:ascii="Baskerville Old Face" w:hAnsi="Baskerville Old Face"/>
+          <w:i w:val="false"/>
+          <w:iCs w:val="false"/>
+          <w:sz w:val="24"/>
+          <w:szCs w:val="24"/>
+          <w:lang w:val="en-GB"/>
+        </w:rPr>
+        <w:t xml:space="preserve"> repudiating the above contraindicated senses embedded in the understanding of these terms today.</w:t>
       </w:r>
     </w:p>
     <w:p>
@@ -4307,7 +4373,7 @@
           <w:szCs w:val="24"/>
           <w:lang w:val="en-GB" w:eastAsia="en-GB"/>
         </w:rPr>
-        <w:t xml:space="preserve">and </w:t>
+        <w:t xml:space="preserve">or </w:t>
       </w:r>
       <w:r>
         <w:rPr>
@@ -4465,23 +4531,6 @@
         </w:rPr>
         <w:t xml:space="preserve"> </w:t>
       </w:r>
-    </w:p>
-    <w:p>
-      <w:pPr>
-        <w:pStyle w:val="Normal"/>
-        <w:widowControl/>
-        <w:suppressAutoHyphens w:val="false"/>
-        <w:bidi w:val="0"/>
-        <w:spacing w:lineRule="auto" w:line="480" w:beforeAutospacing="1" w:afterAutospacing="1"/>
-        <w:ind w:right="0" w:hanging="0"/>
-        <w:jc w:val="both"/>
-        <w:rPr>
-          <w:rFonts w:ascii="Baskerville Old Face" w:hAnsi="Baskerville Old Face"/>
-          <w:sz w:val="24"/>
-          <w:szCs w:val="24"/>
-          <w:lang w:val="en-GB"/>
-        </w:rPr>
-      </w:pPr>
       <w:r>
         <w:rPr>
           <w:rFonts w:ascii="Baskerville Old Face" w:hAnsi="Baskerville Old Face"/>
@@ -4491,85 +4540,7 @@
           <w:szCs w:val="24"/>
           <w:lang w:val="en-GB"/>
         </w:rPr>
-        <w:tab/>
-        <w:t xml:space="preserve">In short, the passage identifies </w:t>
-      </w:r>
-      <w:r>
-        <w:rPr>
-          <w:rFonts w:ascii="Baskerville Old Face" w:hAnsi="Baskerville Old Face"/>
-          <w:i/>
-          <w:iCs/>
-          <w:sz w:val="24"/>
-          <w:szCs w:val="24"/>
-          <w:lang w:val="en-GB"/>
-        </w:rPr>
-        <w:t xml:space="preserve">intellectus </w:t>
-      </w:r>
-      <w:r>
-        <w:rPr>
-          <w:rFonts w:ascii="Baskerville Old Face" w:hAnsi="Baskerville Old Face"/>
-          <w:i w:val="false"/>
-          <w:iCs w:val="false"/>
-          <w:sz w:val="24"/>
-          <w:szCs w:val="24"/>
-          <w:lang w:val="en-GB"/>
-        </w:rPr>
-        <w:t xml:space="preserve">not with an activity of the mind or a product of that activity, but with something impressed on the intellect, what is at the same time not a medium by which features of things are understood, but the immediate and proper object of understanding itself, identical with those same features. Investing ‘thought’ or ‘concept’ with the desired sense, </w:t>
-      </w:r>
-      <w:r>
-        <w:rPr>
-          <w:rFonts w:ascii="Baskerville Old Face" w:hAnsi="Baskerville Old Face"/>
-          <w:i w:val="false"/>
-          <w:iCs w:val="false"/>
-          <w:sz w:val="24"/>
-          <w:szCs w:val="24"/>
-          <w:lang w:val="en-GB"/>
-        </w:rPr>
-        <w:t xml:space="preserve">while possible, </w:t>
-      </w:r>
-      <w:r>
-        <w:rPr>
-          <w:rFonts w:ascii="Baskerville Old Face" w:hAnsi="Baskerville Old Face"/>
-          <w:i w:val="false"/>
-          <w:iCs w:val="false"/>
-          <w:sz w:val="24"/>
-          <w:szCs w:val="24"/>
-          <w:lang w:val="en-GB"/>
-        </w:rPr>
-        <w:t>require</w:t>
-      </w:r>
-      <w:r>
-        <w:rPr>
-          <w:rFonts w:ascii="Baskerville Old Face" w:hAnsi="Baskerville Old Face"/>
-          <w:i w:val="false"/>
-          <w:iCs w:val="false"/>
-          <w:sz w:val="24"/>
-          <w:szCs w:val="24"/>
-          <w:lang w:val="en-GB"/>
-        </w:rPr>
-        <w:t>s</w:t>
-      </w:r>
-      <w:r>
-        <w:rPr>
-          <w:rFonts w:ascii="Baskerville Old Face" w:hAnsi="Baskerville Old Face"/>
-          <w:i w:val="false"/>
-          <w:iCs w:val="false"/>
-          <w:sz w:val="24"/>
-          <w:szCs w:val="24"/>
-          <w:lang w:val="en-GB"/>
-        </w:rPr>
-        <w:t xml:space="preserve"> repudiating the above contraindicated senses embedded in the </w:t>
-      </w:r>
-      <w:r>
-        <w:rPr>
-          <w:rFonts w:ascii="Baskerville Old Face" w:hAnsi="Baskerville Old Face"/>
-          <w:i w:val="false"/>
-          <w:iCs w:val="false"/>
-          <w:sz w:val="24"/>
-          <w:szCs w:val="24"/>
-          <w:lang w:val="en-GB"/>
-        </w:rPr>
-        <w:t xml:space="preserve">understanding of these terms today. </w:t>
+        <w:t xml:space="preserve"> </w:t>
       </w:r>
     </w:p>
     <w:p>

</xml_diff>

<commit_message>
Capitalize Boethius' DDT consistently
</commit_message>
<xml_diff>
--- a/History of Western Philosophy/Medieval Philosophy/The Trivium at Bec and its Bearing on Anselm/The Trivium at Bec and its Bearing on Anselm with IL Comments.docx
+++ b/History of Western Philosophy/Medieval Philosophy/The Trivium at Bec and its Bearing on Anselm/The Trivium at Bec and its Bearing on Anselm with IL Comments.docx
@@ -4519,29 +4519,6 @@
         </w:rPr>
         <w:t>’s discussion of paronyms.</w:t>
       </w:r>
-      <w:r>
-        <w:rPr>
-          <w:rFonts w:eastAsia="Times New Roman" w:cs="Times New Roman" w:ascii="Baskerville Old Face" w:hAnsi="Baskerville Old Face"/>
-          <w:i/>
-          <w:iCs/>
-          <w:color w:val="auto"/>
-          <w:sz w:val="24"/>
-          <w:szCs w:val="24"/>
-          <w:lang w:val="en-GB" w:eastAsia="en-GB"/>
-        </w:rPr>
-        <w:t xml:space="preserve"> </w:t>
-      </w:r>
-      <w:r>
-        <w:rPr>
-          <w:rFonts w:ascii="Baskerville Old Face" w:hAnsi="Baskerville Old Face"/>
-          <w:i w:val="false"/>
-          <w:iCs w:val="false"/>
-          <w:sz w:val="24"/>
-          <w:szCs w:val="24"/>
-          <w:lang w:val="en-GB"/>
-        </w:rPr>
-        <w:t xml:space="preserve"> </w:t>
-      </w:r>
     </w:p>
     <w:p>
       <w:pPr>
@@ -4652,7 +4629,47 @@
           <w:szCs w:val="24"/>
           <w:lang w:val="en-GB"/>
         </w:rPr>
-        <w:t>De differentiis topicis</w:t>
+        <w:t xml:space="preserve">De </w:t>
+      </w:r>
+      <w:r>
+        <w:rPr>
+          <w:rFonts w:cs="Times New Roman" w:ascii="Baskerville Old Face" w:hAnsi="Baskerville Old Face"/>
+          <w:i/>
+          <w:sz w:val="24"/>
+          <w:szCs w:val="24"/>
+          <w:lang w:val="en-GB"/>
+        </w:rPr>
+        <w:t>D</w:t>
+      </w:r>
+      <w:r>
+        <w:rPr>
+          <w:rFonts w:cs="Times New Roman" w:ascii="Baskerville Old Face" w:hAnsi="Baskerville Old Face"/>
+          <w:i/>
+          <w:sz w:val="24"/>
+          <w:szCs w:val="24"/>
+          <w:lang w:val="en-GB"/>
+        </w:rPr>
+        <w:t xml:space="preserve">ifferentiis </w:t>
+      </w:r>
+      <w:r>
+        <w:rPr>
+          <w:rFonts w:cs="Times New Roman" w:ascii="Baskerville Old Face" w:hAnsi="Baskerville Old Face"/>
+          <w:i/>
+          <w:sz w:val="24"/>
+          <w:szCs w:val="24"/>
+          <w:lang w:val="en-GB"/>
+        </w:rPr>
+        <w:t>T</w:t>
+      </w:r>
+      <w:r>
+        <w:rPr>
+          <w:rFonts w:cs="Times New Roman" w:ascii="Baskerville Old Face" w:hAnsi="Baskerville Old Face"/>
+          <w:i/>
+          <w:sz w:val="24"/>
+          <w:szCs w:val="24"/>
+          <w:lang w:val="en-GB"/>
+        </w:rPr>
+        <w:t>opicis</w:t>
       </w:r>
       <w:r>
         <w:rPr>

</xml_diff>

<commit_message>
Delete 'directly' in fn 38
</commit_message>
<xml_diff>
--- a/History of Western Philosophy/Medieval Philosophy/The Trivium at Bec and its Bearing on Anselm/The Trivium at Bec and its Bearing on Anselm with IL Comments.docx
+++ b/History of Western Philosophy/Medieval Philosophy/The Trivium at Bec and its Bearing on Anselm/The Trivium at Bec and its Bearing on Anselm with IL Comments.docx
@@ -5493,10 +5493,8 @@
       <w:pPr>
         <w:pStyle w:val="Standard"/>
         <w:spacing w:lineRule="auto" w:line="480" w:before="0" w:after="160"/>
-        <w:jc w:val="both"/>
-        <w:rPr>
-          <w:lang w:val="en-GB"/>
-        </w:rPr>
+        <w:jc w:val="left"/>
+        <w:rPr/>
       </w:pPr>
       <w:r>
         <w:rPr>
@@ -12766,7 +12764,7 @@
           <w:rFonts w:cs="Times New Roman" w:ascii="Baskerville Old Face" w:hAnsi="Baskerville Old Face"/>
           <w:lang w:val="en-GB"/>
         </w:rPr>
-        <w:t xml:space="preserve">The latter case follows directly from the need for the second </w:t>
+        <w:t xml:space="preserve">The latter case follows from the need for the second </w:t>
       </w:r>
       <w:r>
         <w:rPr>

</xml_diff>

<commit_message>
Move note on meaning of probabilis to later footnote
</commit_message>
<xml_diff>
--- a/History of Western Philosophy/Medieval Philosophy/The Trivium at Bec and its Bearing on Anselm/The Trivium at Bec and its Bearing on Anselm with IL Comments.docx
+++ b/History of Western Philosophy/Medieval Philosophy/The Trivium at Bec and its Bearing on Anselm/The Trivium at Bec and its Bearing on Anselm with IL Comments.docx
@@ -5886,7 +5886,21 @@
           <w:rFonts w:cs="Times New Roman" w:ascii="Baskerville Old Face" w:hAnsi="Baskerville Old Face"/>
           <w:lang w:val="en-GB"/>
         </w:rPr>
-        <w:t xml:space="preserve">granted to a doubtful matter, from which a predicate’s holding/not holding of some subject follows, as analogous to the role played in contemporary logic by the </w:t>
+        <w:t xml:space="preserve">granted to a doubtful matter, from which a predicate’s holding </w:t>
+      </w:r>
+      <w:r>
+        <w:rPr>
+          <w:rFonts w:cs="Times New Roman" w:ascii="Baskerville Old Face" w:hAnsi="Baskerville Old Face"/>
+          <w:lang w:val="en-GB"/>
+        </w:rPr>
+        <w:t xml:space="preserve">or </w:t>
+      </w:r>
+      <w:r>
+        <w:rPr>
+          <w:rFonts w:cs="Times New Roman" w:ascii="Baskerville Old Face" w:hAnsi="Baskerville Old Face"/>
+          <w:lang w:val="en-GB"/>
+        </w:rPr>
+        <w:t xml:space="preserve">not holding of some subject follows, as analogous to the role played in contemporary logic by the </w:t>
       </w:r>
       <w:r>
         <w:rPr>
@@ -12695,44 +12709,14 @@
           <w:rFonts w:cs="Times New Roman" w:ascii="Baskerville Old Face" w:hAnsi="Baskerville Old Face"/>
           <w:lang w:val="en-GB"/>
         </w:rPr>
-        <w:t xml:space="preserve">See Bosman 2018. </w:t>
-      </w:r>
-      <w:r>
-        <w:rPr>
-          <w:rFonts w:cs="Times New Roman" w:ascii="Baskerville Old Face" w:hAnsi="Baskerville Old Face"/>
-          <w:lang w:val="en-GB"/>
-        </w:rPr>
-        <w:t xml:space="preserve">On the meaning of </w:t>
-      </w:r>
-      <w:r>
-        <w:rPr>
-          <w:rFonts w:cs="Times New Roman" w:ascii="Baskerville Old Face" w:hAnsi="Baskerville Old Face"/>
-          <w:i/>
-          <w:lang w:val="en-GB"/>
-        </w:rPr>
-        <w:t>probabilis</w:t>
-      </w:r>
-      <w:r>
-        <w:rPr>
-          <w:rFonts w:cs="Times New Roman" w:ascii="Baskerville Old Face" w:hAnsi="Baskerville Old Face"/>
-          <w:lang w:val="en-GB"/>
-        </w:rPr>
-        <w:t xml:space="preserve"> in Boethius’ theory of the topics, see </w:t>
-      </w:r>
-      <w:r>
-        <w:rPr>
-          <w:rFonts w:cs="Times New Roman" w:ascii="Baskerville Old Face" w:hAnsi="Baskerville Old Face"/>
-          <w:i/>
-          <w:lang w:val="en-GB"/>
-        </w:rPr>
-        <w:t xml:space="preserve">BDT </w:t>
-      </w:r>
-      <w:r>
-        <w:rPr>
-          <w:rFonts w:cs="Times New Roman" w:ascii="Baskerville Old Face" w:hAnsi="Baskerville Old Face"/>
-          <w:lang w:val="en-GB"/>
-        </w:rPr>
-        <w:t xml:space="preserve">1180C-1182C. </w:t>
+        <w:t>See Bosman 2018.</w:t>
+      </w:r>
+      <w:r>
+        <w:rPr>
+          <w:rFonts w:cs="Times New Roman" w:ascii="Baskerville Old Face" w:hAnsi="Baskerville Old Face"/>
+          <w:lang w:val="en-GB"/>
+        </w:rPr>
+        <w:t xml:space="preserve"> </w:t>
       </w:r>
     </w:p>
   </w:footnote>
@@ -13311,7 +13295,52 @@
           <w:iCs w:val="false"/>
           <w:lang w:val="en-GB"/>
         </w:rPr>
-        <w:t>, to prove or test – hence the sense of something’s having been tested, and consequently trustworthy or reliable, albeit not necessarily infallibly so.</w:t>
+        <w:t xml:space="preserve">, to prove or test – hence the sense of something’s having been tested, and consequently trustworthy or reliable, albeit not necessarily infallibly so. </w:t>
+      </w:r>
+      <w:r>
+        <w:rPr>
+          <w:rFonts w:cs="Times New Roman" w:ascii="Baskerville Old Face" w:hAnsi="Baskerville Old Face"/>
+          <w:i w:val="false"/>
+          <w:iCs w:val="false"/>
+          <w:lang w:val="en-GB"/>
+        </w:rPr>
+        <w:t xml:space="preserve">On the meaning of </w:t>
+      </w:r>
+      <w:r>
+        <w:rPr>
+          <w:rFonts w:cs="Times New Roman" w:ascii="Baskerville Old Face" w:hAnsi="Baskerville Old Face"/>
+          <w:i/>
+          <w:iCs w:val="false"/>
+          <w:lang w:val="en-GB"/>
+        </w:rPr>
+        <w:t>probabilis</w:t>
+      </w:r>
+      <w:r>
+        <w:rPr>
+          <w:rFonts w:cs="Times New Roman" w:ascii="Baskerville Old Face" w:hAnsi="Baskerville Old Face"/>
+          <w:i w:val="false"/>
+          <w:iCs w:val="false"/>
+          <w:lang w:val="en-GB"/>
+        </w:rPr>
+        <w:t xml:space="preserve"> in Boethius’ theory of the topics, see </w:t>
+      </w:r>
+      <w:r>
+        <w:rPr>
+          <w:rFonts w:cs="Times New Roman" w:ascii="Baskerville Old Face" w:hAnsi="Baskerville Old Face"/>
+          <w:i/>
+          <w:iCs w:val="false"/>
+          <w:lang w:val="en-GB"/>
+        </w:rPr>
+        <w:t xml:space="preserve">BDT </w:t>
+      </w:r>
+      <w:r>
+        <w:rPr>
+          <w:rFonts w:cs="Times New Roman" w:ascii="Baskerville Old Face" w:hAnsi="Baskerville Old Face"/>
+          <w:i w:val="false"/>
+          <w:iCs w:val="false"/>
+          <w:lang w:val="en-GB"/>
+        </w:rPr>
+        <w:t>1180C-1182C.</w:t>
       </w:r>
     </w:p>
   </w:footnote>

</xml_diff>

<commit_message>
Move de syllogismo hypothetico suggestion entirely to footnote
</commit_message>
<xml_diff>
--- a/History of Western Philosophy/Medieval Philosophy/The Trivium at Bec and its Bearing on Anselm/The Trivium at Bec and its Bearing on Anselm with IL Comments.docx
+++ b/History of Western Philosophy/Medieval Philosophy/The Trivium at Bec and its Bearing on Anselm/The Trivium at Bec and its Bearing on Anselm with IL Comments.docx
@@ -1072,6 +1072,7 @@
     <w:p>
       <w:pPr>
         <w:pStyle w:val="Normal"/>
+        <w:bidi w:val="0"/>
         <w:spacing w:lineRule="auto" w:line="480"/>
         <w:jc w:val="both"/>
         <w:rPr/>
@@ -1244,7 +1245,7 @@
           <w:szCs w:val="24"/>
           <w:lang w:val="en-GB"/>
         </w:rPr>
-        <w:t xml:space="preserve">ialectic in three books’ is likely either the first three books of the </w:t>
+        <w:t xml:space="preserve">ialectic in three books’ is likely the first three books of the </w:t>
       </w:r>
       <w:r>
         <w:rPr>
@@ -1255,70 +1256,6 @@
           <w:lang w:val="en-GB"/>
         </w:rPr>
         <w:t>De Differentiis Topicis</w:t>
-      </w:r>
-      <w:r>
-        <w:rPr>
-          <w:rFonts w:cs="Times New Roman" w:ascii="Baskerville Old Face" w:hAnsi="Baskerville Old Face"/>
-          <w:sz w:val="24"/>
-          <w:szCs w:val="24"/>
-          <w:lang w:val="en-GB"/>
-        </w:rPr>
-        <w:t xml:space="preserve"> or his</w:t>
-      </w:r>
-      <w:r>
-        <w:rPr>
-          <w:rFonts w:cs="Times New Roman" w:ascii="Baskerville Old Face" w:hAnsi="Baskerville Old Face"/>
-          <w:i/>
-          <w:iCs/>
-          <w:sz w:val="24"/>
-          <w:szCs w:val="24"/>
-          <w:lang w:val="en-GB"/>
-        </w:rPr>
-        <w:t xml:space="preserve"> De </w:t>
-      </w:r>
-      <w:r>
-        <w:rPr>
-          <w:rFonts w:cs="Times New Roman" w:ascii="Baskerville Old Face" w:hAnsi="Baskerville Old Face"/>
-          <w:i/>
-          <w:iCs/>
-          <w:sz w:val="24"/>
-          <w:szCs w:val="24"/>
-          <w:lang w:val="en-GB"/>
-        </w:rPr>
-        <w:t>S</w:t>
-      </w:r>
-      <w:r>
-        <w:rPr>
-          <w:rFonts w:cs="Times New Roman" w:ascii="Baskerville Old Face" w:hAnsi="Baskerville Old Face"/>
-          <w:i/>
-          <w:iCs/>
-          <w:sz w:val="24"/>
-          <w:szCs w:val="24"/>
-          <w:lang w:val="en-GB"/>
-        </w:rPr>
-        <w:t xml:space="preserve">yllogismo </w:t>
-      </w:r>
-      <w:r>
-        <w:rPr>
-          <w:rFonts w:cs="Times New Roman" w:ascii="Baskerville Old Face" w:hAnsi="Baskerville Old Face"/>
-          <w:i/>
-          <w:iCs/>
-          <w:sz w:val="24"/>
-          <w:szCs w:val="24"/>
-          <w:lang w:val="en-GB"/>
-        </w:rPr>
-        <w:t>H</w:t>
-      </w:r>
-      <w:r>
-        <w:rPr>
-          <w:rFonts w:cs="Times New Roman" w:ascii="Baskerville Old Face" w:hAnsi="Baskerville Old Face"/>
-          <w:i/>
-          <w:iCs/>
-          <w:sz w:val="24"/>
-          <w:szCs w:val="24"/>
-          <w:lang w:val="en-GB"/>
-        </w:rPr>
-        <w:t>ypothetico</w:t>
       </w:r>
       <w:r>
         <w:rPr>
@@ -10701,16 +10638,44 @@
           <w:rFonts w:cs="Times New Roman" w:ascii="Baskerville" w:hAnsi="Baskerville"/>
           <w:lang w:val="en-GB"/>
         </w:rPr>
-        <w:t xml:space="preserve"> is the aforementioned one of Boethius.   The identification of the text with Boethius’ </w:t>
+        <w:t xml:space="preserve"> is the aforementioned one of Boethius.   </w:t>
       </w:r>
       <w:r>
         <w:rPr>
           <w:rFonts w:cs="Times New Roman" w:ascii="Baskerville" w:hAnsi="Baskerville"/>
+          <w:lang w:val="en-GB"/>
+        </w:rPr>
+        <w:t xml:space="preserve">Nelis identifies </w:t>
+      </w:r>
+      <w:r>
+        <w:rPr>
+          <w:rFonts w:cs="Times New Roman" w:ascii="Baskerville" w:hAnsi="Baskerville"/>
+          <w:lang w:val="en-GB"/>
+        </w:rPr>
+        <w:t xml:space="preserve">the text </w:t>
+      </w:r>
+      <w:r>
+        <w:rPr>
+          <w:rFonts w:cs="Times New Roman" w:ascii="Baskerville" w:hAnsi="Baskerville"/>
+          <w:lang w:val="en-GB"/>
+        </w:rPr>
+        <w:t xml:space="preserve">mentioned here </w:t>
+      </w:r>
+      <w:r>
+        <w:rPr>
+          <w:rFonts w:cs="Times New Roman" w:ascii="Baskerville" w:hAnsi="Baskerville"/>
+          <w:lang w:val="en-GB"/>
+        </w:rPr>
+        <w:t xml:space="preserve">with Boethius’ </w:t>
+      </w:r>
+      <w:r>
+        <w:rPr>
+          <w:rFonts w:cs="Times New Roman" w:ascii="Baskerville" w:hAnsi="Baskerville"/>
           <w:i/>
           <w:iCs/>
           <w:lang w:val="en-GB"/>
         </w:rPr>
-        <w:t xml:space="preserve">De syllogismo hypothetico </w:t>
+        <w:t>De syllogismo hypothetico</w:t>
       </w:r>
       <w:r>
         <w:rPr>
@@ -10719,7 +10684,34 @@
           <w:iCs w:val="false"/>
           <w:lang w:val="en-GB"/>
         </w:rPr>
-        <w:t>is suggested by Nelis 1990, 78.</w:t>
+        <w:t xml:space="preserve"> </w:t>
+      </w:r>
+      <w:r>
+        <w:rPr>
+          <w:rFonts w:cs="Times New Roman" w:ascii="Baskerville" w:hAnsi="Baskerville"/>
+          <w:i w:val="false"/>
+          <w:iCs w:val="false"/>
+          <w:lang w:val="en-GB"/>
+        </w:rPr>
+        <w:t xml:space="preserve">(1990, </w:t>
+      </w:r>
+      <w:r>
+        <w:rPr>
+          <w:rFonts w:cs="Times New Roman" w:ascii="Baskerville" w:hAnsi="Baskerville"/>
+          <w:i w:val="false"/>
+          <w:iCs w:val="false"/>
+          <w:lang w:val="en-GB"/>
+        </w:rPr>
+        <w:t>78</w:t>
+      </w:r>
+      <w:r>
+        <w:rPr>
+          <w:rFonts w:cs="Times New Roman" w:ascii="Baskerville" w:hAnsi="Baskerville"/>
+          <w:i w:val="false"/>
+          <w:iCs w:val="false"/>
+          <w:lang w:val="en-GB"/>
+        </w:rPr>
+        <w:t xml:space="preserve">), but that text is two books, not three. </w:t>
       </w:r>
     </w:p>
   </w:footnote>

</xml_diff>

<commit_message>
Change ms to mss
</commit_message>
<xml_diff>
--- a/History of Western Philosophy/Medieval Philosophy/The Trivium at Bec and its Bearing on Anselm/The Trivium at Bec and its Bearing on Anselm with IL Comments.docx
+++ b/History of Western Philosophy/Medieval Philosophy/The Trivium at Bec and its Bearing on Anselm/The Trivium at Bec and its Bearing on Anselm with IL Comments.docx
@@ -1680,7 +1680,25 @@
           <w:szCs w:val="24"/>
           <w:lang w:val="en-GB"/>
         </w:rPr>
-        <w:t xml:space="preserve"> If both the ms. described in Becker’s 12</w:t>
+        <w:t xml:space="preserve"> If both the ms</w:t>
+      </w:r>
+      <w:r>
+        <w:rPr>
+          <w:rFonts w:cs="Times New Roman" w:ascii="Baskerville Old Face" w:hAnsi="Baskerville Old Face"/>
+          <w:sz w:val="24"/>
+          <w:szCs w:val="24"/>
+          <w:lang w:val="en-GB"/>
+        </w:rPr>
+        <w:t>s</w:t>
+      </w:r>
+      <w:r>
+        <w:rPr>
+          <w:rFonts w:cs="Times New Roman" w:ascii="Baskerville Old Face" w:hAnsi="Baskerville Old Face"/>
+          <w:sz w:val="24"/>
+          <w:szCs w:val="24"/>
+          <w:lang w:val="en-GB"/>
+        </w:rPr>
+        <w:t>. described in Becker’s 12</w:t>
       </w:r>
       <w:r>
         <w:rPr>

</xml_diff>

<commit_message>
Change 'there is a point where' to 'at one point'
</commit_message>
<xml_diff>
--- a/History of Western Philosophy/Medieval Philosophy/The Trivium at Bec and its Bearing on Anselm/The Trivium at Bec and its Bearing on Anselm with IL Comments.docx
+++ b/History of Western Philosophy/Medieval Philosophy/The Trivium at Bec and its Bearing on Anselm/The Trivium at Bec and its Bearing on Anselm with IL Comments.docx
@@ -1680,16 +1680,7 @@
           <w:szCs w:val="24"/>
           <w:lang w:val="en-GB"/>
         </w:rPr>
-        <w:t xml:space="preserve"> If both the ms</w:t>
-      </w:r>
-      <w:r>
-        <w:rPr>
-          <w:rFonts w:cs="Times New Roman" w:ascii="Baskerville Old Face" w:hAnsi="Baskerville Old Face"/>
-          <w:sz w:val="24"/>
-          <w:szCs w:val="24"/>
-          <w:lang w:val="en-GB"/>
-        </w:rPr>
-        <w:t>. described in Becker’s 12</w:t>
+        <w:t xml:space="preserve"> If both the ms. described in Becker’s 12</w:t>
       </w:r>
       <w:r>
         <w:rPr>
@@ -2028,7 +2019,25 @@
           <w:szCs w:val="24"/>
           <w:lang w:val="en-GB"/>
         </w:rPr>
-        <w:t>, there is a point where the teacher admonishes the student saying:</w:t>
+        <w:t xml:space="preserve">, the teacher admonishes the student </w:t>
+      </w:r>
+      <w:r>
+        <w:rPr>
+          <w:rFonts w:cs="Times New Roman" w:ascii="Baskerville Old Face" w:hAnsi="Baskerville Old Face"/>
+          <w:sz w:val="24"/>
+          <w:szCs w:val="24"/>
+          <w:lang w:val="en-GB"/>
+        </w:rPr>
+        <w:t xml:space="preserve">at one point </w:t>
+      </w:r>
+      <w:r>
+        <w:rPr>
+          <w:rFonts w:cs="Times New Roman" w:ascii="Baskerville Old Face" w:hAnsi="Baskerville Old Face"/>
+          <w:sz w:val="24"/>
+          <w:szCs w:val="24"/>
+          <w:lang w:val="en-GB"/>
+        </w:rPr>
+        <w:t>saying:</w:t>
       </w:r>
     </w:p>
     <w:p>

</xml_diff>

<commit_message>
Delete 'manner and' from fn 30
</commit_message>
<xml_diff>
--- a/History of Western Philosophy/Medieval Philosophy/The Trivium at Bec and its Bearing on Anselm/The Trivium at Bec and its Bearing on Anselm with IL Comments.docx
+++ b/History of Western Philosophy/Medieval Philosophy/The Trivium at Bec and its Bearing on Anselm/The Trivium at Bec and its Bearing on Anselm with IL Comments.docx
@@ -3280,7 +3280,25 @@
           <w:lang w:val="en-GB"/>
         </w:rPr>
         <w:tab/>
-        <w:t>Two objections arise at this point: first, that the above merely amounts to replacing ‘</w:t>
+        <w:t>Two objections arise at this point: first, that the above merely replac</w:t>
+      </w:r>
+      <w:r>
+        <w:rPr>
+          <w:rFonts w:cs="Times New Roman" w:ascii="Baskerville Old Face" w:hAnsi="Baskerville Old Face"/>
+          <w:sz w:val="24"/>
+          <w:szCs w:val="24"/>
+          <w:lang w:val="en-GB"/>
+        </w:rPr>
+        <w:t>es</w:t>
+      </w:r>
+      <w:r>
+        <w:rPr>
+          <w:rFonts w:cs="Times New Roman" w:ascii="Baskerville Old Face" w:hAnsi="Baskerville Old Face"/>
+          <w:sz w:val="24"/>
+          <w:szCs w:val="24"/>
+          <w:lang w:val="en-GB"/>
+        </w:rPr>
+        <w:t xml:space="preserve"> ‘</w:t>
       </w:r>
       <w:r>
         <w:rPr>
@@ -4089,7 +4107,7 @@
           <w:szCs w:val="24"/>
           <w:lang w:val="en-GB"/>
         </w:rPr>
-        <w:t xml:space="preserve">Smith’s interpretation </w:t>
+        <w:t xml:space="preserve">Smith’s reading </w:t>
       </w:r>
       <w:r>
         <w:rPr>
@@ -12389,7 +12407,7 @@
           <w:rFonts w:cs="Times New Roman" w:ascii="Baskerville Old Face" w:hAnsi="Baskerville Old Face"/>
           <w:lang w:val="en-GB"/>
         </w:rPr>
-        <w:t>encourage the reader to think these terms from the manner and context in which they are employed, rather than bringing a prior notion to the reading of the text.</w:t>
+        <w:t>encourage the reader to think these terms from the context in which they are employed, rather than bringing a prior notion to the reading of the text.</w:t>
       </w:r>
     </w:p>
   </w:footnote>

</xml_diff>

<commit_message>
Delete 'the reading of' from fn 30
</commit_message>
<xml_diff>
--- a/History of Western Philosophy/Medieval Philosophy/The Trivium at Bec and its Bearing on Anselm/The Trivium at Bec and its Bearing on Anselm with IL Comments.docx
+++ b/History of Western Philosophy/Medieval Philosophy/The Trivium at Bec and its Bearing on Anselm/The Trivium at Bec and its Bearing on Anselm with IL Comments.docx
@@ -12407,7 +12407,21 @@
           <w:rFonts w:cs="Times New Roman" w:ascii="Baskerville Old Face" w:hAnsi="Baskerville Old Face"/>
           <w:lang w:val="en-GB"/>
         </w:rPr>
-        <w:t>encourage the reader to think these terms from the context in which they are employed, rather than bringing a prior notion to the reading of the text.</w:t>
+        <w:t xml:space="preserve">encourage the reader to think these terms from the </w:t>
+      </w:r>
+      <w:r>
+        <w:rPr>
+          <w:rFonts w:cs="Times New Roman" w:ascii="Baskerville Old Face" w:hAnsi="Baskerville Old Face"/>
+          <w:lang w:val="en-GB"/>
+        </w:rPr>
+        <w:t xml:space="preserve">manner </w:t>
+      </w:r>
+      <w:r>
+        <w:rPr>
+          <w:rFonts w:cs="Times New Roman" w:ascii="Baskerville Old Face" w:hAnsi="Baskerville Old Face"/>
+          <w:lang w:val="en-GB"/>
+        </w:rPr>
+        <w:t>in which they are employed, rather than bringing a prior notion to the text.</w:t>
       </w:r>
     </w:p>
   </w:footnote>

</xml_diff>

<commit_message>
Replace 'manner in which' with 'way'
</commit_message>
<xml_diff>
--- a/History of Western Philosophy/Medieval Philosophy/The Trivium at Bec and its Bearing on Anselm/The Trivium at Bec and its Bearing on Anselm with IL Comments.docx
+++ b/History of Western Philosophy/Medieval Philosophy/The Trivium at Bec and its Bearing on Anselm/The Trivium at Bec and its Bearing on Anselm with IL Comments.docx
@@ -12414,14 +12414,14 @@
           <w:rFonts w:cs="Times New Roman" w:ascii="Baskerville Old Face" w:hAnsi="Baskerville Old Face"/>
           <w:lang w:val="en-GB"/>
         </w:rPr>
-        <w:t xml:space="preserve">manner </w:t>
-      </w:r>
-      <w:r>
-        <w:rPr>
-          <w:rFonts w:cs="Times New Roman" w:ascii="Baskerville Old Face" w:hAnsi="Baskerville Old Face"/>
-          <w:lang w:val="en-GB"/>
-        </w:rPr>
-        <w:t>in which they are employed, rather than bringing a prior notion to the text.</w:t>
+        <w:t xml:space="preserve">way </w:t>
+      </w:r>
+      <w:r>
+        <w:rPr>
+          <w:rFonts w:cs="Times New Roman" w:ascii="Baskerville Old Face" w:hAnsi="Baskerville Old Face"/>
+          <w:lang w:val="en-GB"/>
+        </w:rPr>
+        <w:t>they are employed, rather than bringing a prior notion to the text.</w:t>
       </w:r>
     </w:p>
   </w:footnote>

</xml_diff>

<commit_message>
'the way' to 'how'
</commit_message>
<xml_diff>
--- a/History of Western Philosophy/Medieval Philosophy/The Trivium at Bec and its Bearing on Anselm/The Trivium at Bec and its Bearing on Anselm with IL Comments.docx
+++ b/History of Western Philosophy/Medieval Philosophy/The Trivium at Bec and its Bearing on Anselm/The Trivium at Bec and its Bearing on Anselm with IL Comments.docx
@@ -12407,14 +12407,14 @@
           <w:rFonts w:cs="Times New Roman" w:ascii="Baskerville Old Face" w:hAnsi="Baskerville Old Face"/>
           <w:lang w:val="en-GB"/>
         </w:rPr>
-        <w:t xml:space="preserve">encourage the reader to think these terms from the </w:t>
-      </w:r>
-      <w:r>
-        <w:rPr>
-          <w:rFonts w:cs="Times New Roman" w:ascii="Baskerville Old Face" w:hAnsi="Baskerville Old Face"/>
-          <w:lang w:val="en-GB"/>
-        </w:rPr>
-        <w:t xml:space="preserve">way </w:t>
+        <w:t xml:space="preserve">encourage the reader to think these terms from </w:t>
+      </w:r>
+      <w:r>
+        <w:rPr>
+          <w:rFonts w:cs="Times New Roman" w:ascii="Baskerville Old Face" w:hAnsi="Baskerville Old Face"/>
+          <w:lang w:val="en-GB"/>
+        </w:rPr>
+        <w:t xml:space="preserve">how </w:t>
       </w:r>
       <w:r>
         <w:rPr>

</xml_diff>

<commit_message>
Delete self-aggrandizing fn 55
</commit_message>
<xml_diff>
--- a/History of Western Philosophy/Medieval Philosophy/The Trivium at Bec and its Bearing on Anselm/The Trivium at Bec and its Bearing on Anselm with IL Comments.docx
+++ b/History of Western Philosophy/Medieval Philosophy/The Trivium at Bec and its Bearing on Anselm/The Trivium at Bec and its Bearing on Anselm with IL Comments.docx
@@ -7398,21 +7398,6 @@
         </w:rPr>
         <w:t>:</w:t>
       </w:r>
-      <w:r>
-        <w:rPr>
-          <w:rStyle w:val="FootnoteAnchor"/>
-          <w:rFonts w:cs="Times New Roman" w:ascii="Baskerville Old Face" w:hAnsi="Baskerville Old Face"/>
-          <w:lang w:val="en-GB"/>
-        </w:rPr>
-        <w:footnoteReference w:id="56"/>
-      </w:r>
-      <w:r>
-        <w:rPr>
-          <w:rFonts w:cs="Times New Roman" w:ascii="Baskerville Old Face" w:hAnsi="Baskerville Old Face"/>
-          <w:lang w:val="en-GB"/>
-        </w:rPr>
-        <w:t xml:space="preserve"> </w:t>
-      </w:r>
     </w:p>
     <w:p>
       <w:pPr>
@@ -7437,7 +7422,7 @@
           <w:rFonts w:cs="Times New Roman" w:ascii="Baskerville Old Face" w:hAnsi="Baskerville Old Face"/>
           <w:lang w:val="en-GB"/>
         </w:rPr>
-        <w:footnoteReference w:id="57"/>
+        <w:footnoteReference w:id="56"/>
       </w:r>
       <w:r>
         <w:rPr>
@@ -7521,7 +7506,7 @@
           <w:rFonts w:ascii="Baskerville Old Face" w:hAnsi="Baskerville Old Face"/>
           <w:lang w:val="en-GB"/>
         </w:rPr>
-        <w:footnoteReference w:id="58"/>
+        <w:footnoteReference w:id="57"/>
       </w:r>
     </w:p>
     <w:p>
@@ -7609,7 +7594,7 @@
           <w:rFonts w:cs="Times New Roman" w:ascii="Baskerville Old Face" w:hAnsi="Baskerville Old Face"/>
           <w:lang w:val="en-GB"/>
         </w:rPr>
-        <w:footnoteReference w:id="59"/>
+        <w:footnoteReference w:id="58"/>
       </w:r>
     </w:p>
     <w:p>
@@ -7777,116 +7762,116 @@
           <w:rFonts w:cs="Times New Roman" w:ascii="Baskerville Old Face" w:hAnsi="Baskerville Old Face"/>
           <w:lang w:val="en-GB"/>
         </w:rPr>
+        <w:footnoteReference w:id="59"/>
+      </w:r>
+      <w:r>
+        <w:rPr>
+          <w:rFonts w:cs="Times New Roman" w:ascii="Baskerville Old Face" w:hAnsi="Baskerville Old Face"/>
+          <w:lang w:val="en-GB"/>
+        </w:rPr>
+        <w:t xml:space="preserve"> he is certainly seeking that his faith be deepened by understanding; but his asking for this is simultaneously, and even primarily, his asking God to unravel the core sense (</w:t>
+      </w:r>
+      <w:r>
+        <w:rPr>
+          <w:rFonts w:cs="Times New Roman" w:ascii="Baskerville Old Face" w:hAnsi="Baskerville Old Face"/>
+          <w:i/>
+          <w:lang w:val="en-GB"/>
+        </w:rPr>
+        <w:t>intellectus</w:t>
+      </w:r>
+      <w:r>
+        <w:rPr>
+          <w:rFonts w:cs="Times New Roman" w:ascii="Baskerville Old Face" w:hAnsi="Baskerville Old Face"/>
+          <w:lang w:val="en-GB"/>
+        </w:rPr>
+        <w:t>) of something making secure (</w:t>
+      </w:r>
+      <w:r>
+        <w:rPr>
+          <w:rFonts w:cs="Times New Roman" w:ascii="Baskerville Old Face" w:hAnsi="Baskerville Old Face"/>
+          <w:i/>
+          <w:lang w:val="en-GB"/>
+        </w:rPr>
+        <w:t>faciens fidem</w:t>
+      </w:r>
+      <w:r>
+        <w:rPr>
+          <w:rFonts w:cs="Times New Roman" w:ascii="Baskerville Old Face" w:hAnsi="Baskerville Old Face"/>
+          <w:lang w:val="en-GB"/>
+        </w:rPr>
+        <w:t xml:space="preserve">), i.e. the notion ‘that than which a greater cannot be thought.’ For this reason, the </w:t>
+      </w:r>
+      <w:r>
+        <w:rPr>
+          <w:rFonts w:cs="Times New Roman" w:ascii="Baskerville Old Face" w:hAnsi="Baskerville Old Face"/>
+          <w:i/>
+          <w:iCs/>
+          <w:lang w:val="en-GB"/>
+        </w:rPr>
+        <w:t xml:space="preserve">Proslogion </w:t>
+      </w:r>
+      <w:r>
+        <w:rPr>
+          <w:rFonts w:cs="Times New Roman" w:ascii="Baskerville Old Face" w:hAnsi="Baskerville Old Face"/>
+          <w:lang w:val="en-GB"/>
+        </w:rPr>
+        <w:t>as a whole is a meditation on the substance of something worthy of belief (</w:t>
+      </w:r>
+      <w:r>
+        <w:rPr>
+          <w:rFonts w:cs="Times New Roman" w:ascii="Baskerville Old Face" w:hAnsi="Baskerville Old Face"/>
+          <w:i/>
+          <w:iCs/>
+          <w:lang w:val="en-GB"/>
+        </w:rPr>
+        <w:t>ratio fidei</w:t>
+      </w:r>
+      <w:r>
+        <w:rPr>
+          <w:rFonts w:cs="Times New Roman" w:ascii="Baskerville Old Face" w:hAnsi="Baskerville Old Face"/>
+          <w:lang w:val="en-GB"/>
+        </w:rPr>
+        <w:t xml:space="preserve">). The notion ‘that than which a greater cannot be thought’ itself serves as a medium leading to a fuller notion of God, thereby securing the divine attributes understood through this </w:t>
+      </w:r>
+      <w:r>
+        <w:rPr>
+          <w:rFonts w:cs="Times New Roman" w:ascii="Baskerville Old Face" w:hAnsi="Baskerville Old Face"/>
+          <w:i/>
+          <w:iCs/>
+          <w:lang w:val="en-GB"/>
+        </w:rPr>
+        <w:t>ratio</w:t>
+      </w:r>
+      <w:r>
+        <w:rPr>
+          <w:rFonts w:cs="Times New Roman" w:ascii="Baskerville Old Face" w:hAnsi="Baskerville Old Face"/>
+          <w:lang w:val="en-GB"/>
+        </w:rPr>
+        <w:t xml:space="preserve">. It is a consequence of this that the work also exhibits the noetic satisfaction of one holding to this faith – faith seeking understanding in the sense commonly understood. Anselm is searching for a single notion or description that can lead to its ground; he is searching for a title or name of God that can bring him closer to seeing God as he truly is. This role is filled by the notion </w:t>
+      </w:r>
+      <w:r>
+        <w:rPr>
+          <w:rFonts w:cs="Times New Roman" w:ascii="Baskerville Old Face" w:hAnsi="Baskerville Old Face"/>
+          <w:i/>
+          <w:iCs/>
+          <w:lang w:val="en-GB"/>
+        </w:rPr>
+        <w:t>id quo maius cogitari non potest</w:t>
+      </w:r>
+      <w:r>
+        <w:rPr>
+          <w:rFonts w:cs="Times New Roman" w:ascii="Baskerville Old Face" w:hAnsi="Baskerville Old Face"/>
+          <w:lang w:val="en-GB"/>
+        </w:rPr>
+        <w:t>.</w:t>
+      </w:r>
+      <w:r>
+        <w:rPr>
+          <w:rStyle w:val="FootnoteAnchor"/>
+          <w:rFonts w:cs="Times New Roman" w:ascii="Baskerville Old Face" w:hAnsi="Baskerville Old Face"/>
+          <w:lang w:val="en-GB"/>
+        </w:rPr>
         <w:footnoteReference w:id="60"/>
-      </w:r>
-      <w:r>
-        <w:rPr>
-          <w:rFonts w:cs="Times New Roman" w:ascii="Baskerville Old Face" w:hAnsi="Baskerville Old Face"/>
-          <w:lang w:val="en-GB"/>
-        </w:rPr>
-        <w:t xml:space="preserve"> he is certainly seeking that his faith be deepened by understanding; but his asking for this is simultaneously, and even primarily, his asking God to unravel the core sense (</w:t>
-      </w:r>
-      <w:r>
-        <w:rPr>
-          <w:rFonts w:cs="Times New Roman" w:ascii="Baskerville Old Face" w:hAnsi="Baskerville Old Face"/>
-          <w:i/>
-          <w:lang w:val="en-GB"/>
-        </w:rPr>
-        <w:t>intellectus</w:t>
-      </w:r>
-      <w:r>
-        <w:rPr>
-          <w:rFonts w:cs="Times New Roman" w:ascii="Baskerville Old Face" w:hAnsi="Baskerville Old Face"/>
-          <w:lang w:val="en-GB"/>
-        </w:rPr>
-        <w:t>) of something making secure (</w:t>
-      </w:r>
-      <w:r>
-        <w:rPr>
-          <w:rFonts w:cs="Times New Roman" w:ascii="Baskerville Old Face" w:hAnsi="Baskerville Old Face"/>
-          <w:i/>
-          <w:lang w:val="en-GB"/>
-        </w:rPr>
-        <w:t>faciens fidem</w:t>
-      </w:r>
-      <w:r>
-        <w:rPr>
-          <w:rFonts w:cs="Times New Roman" w:ascii="Baskerville Old Face" w:hAnsi="Baskerville Old Face"/>
-          <w:lang w:val="en-GB"/>
-        </w:rPr>
-        <w:t xml:space="preserve">), i.e. the notion ‘that than which a greater cannot be thought.’ For this reason, the </w:t>
-      </w:r>
-      <w:r>
-        <w:rPr>
-          <w:rFonts w:cs="Times New Roman" w:ascii="Baskerville Old Face" w:hAnsi="Baskerville Old Face"/>
-          <w:i/>
-          <w:iCs/>
-          <w:lang w:val="en-GB"/>
-        </w:rPr>
-        <w:t xml:space="preserve">Proslogion </w:t>
-      </w:r>
-      <w:r>
-        <w:rPr>
-          <w:rFonts w:cs="Times New Roman" w:ascii="Baskerville Old Face" w:hAnsi="Baskerville Old Face"/>
-          <w:lang w:val="en-GB"/>
-        </w:rPr>
-        <w:t>as a whole is a meditation on the substance of something worthy of belief (</w:t>
-      </w:r>
-      <w:r>
-        <w:rPr>
-          <w:rFonts w:cs="Times New Roman" w:ascii="Baskerville Old Face" w:hAnsi="Baskerville Old Face"/>
-          <w:i/>
-          <w:iCs/>
-          <w:lang w:val="en-GB"/>
-        </w:rPr>
-        <w:t>ratio fidei</w:t>
-      </w:r>
-      <w:r>
-        <w:rPr>
-          <w:rFonts w:cs="Times New Roman" w:ascii="Baskerville Old Face" w:hAnsi="Baskerville Old Face"/>
-          <w:lang w:val="en-GB"/>
-        </w:rPr>
-        <w:t xml:space="preserve">). The notion ‘that than which a greater cannot be thought’ itself serves as a medium leading to a fuller notion of God, thereby securing the divine attributes understood through this </w:t>
-      </w:r>
-      <w:r>
-        <w:rPr>
-          <w:rFonts w:cs="Times New Roman" w:ascii="Baskerville Old Face" w:hAnsi="Baskerville Old Face"/>
-          <w:i/>
-          <w:iCs/>
-          <w:lang w:val="en-GB"/>
-        </w:rPr>
-        <w:t>ratio</w:t>
-      </w:r>
-      <w:r>
-        <w:rPr>
-          <w:rFonts w:cs="Times New Roman" w:ascii="Baskerville Old Face" w:hAnsi="Baskerville Old Face"/>
-          <w:lang w:val="en-GB"/>
-        </w:rPr>
-        <w:t xml:space="preserve">. It is a consequence of this that the work also exhibits the noetic satisfaction of one holding to this faith – faith seeking understanding in the sense commonly understood. Anselm is searching for a single notion or description that can lead to its ground; he is searching for a title or name of God that can bring him closer to seeing God as he truly is. This role is filled by the notion </w:t>
-      </w:r>
-      <w:r>
-        <w:rPr>
-          <w:rFonts w:cs="Times New Roman" w:ascii="Baskerville Old Face" w:hAnsi="Baskerville Old Face"/>
-          <w:i/>
-          <w:iCs/>
-          <w:lang w:val="en-GB"/>
-        </w:rPr>
-        <w:t>id quo maius cogitari non potest</w:t>
-      </w:r>
-      <w:r>
-        <w:rPr>
-          <w:rFonts w:cs="Times New Roman" w:ascii="Baskerville Old Face" w:hAnsi="Baskerville Old Face"/>
-          <w:lang w:val="en-GB"/>
-        </w:rPr>
-        <w:t>.</w:t>
-      </w:r>
-      <w:r>
-        <w:rPr>
-          <w:rStyle w:val="FootnoteAnchor"/>
-          <w:rFonts w:cs="Times New Roman" w:ascii="Baskerville Old Face" w:hAnsi="Baskerville Old Face"/>
-          <w:lang w:val="en-GB"/>
-        </w:rPr>
-        <w:footnoteReference w:id="61"/>
       </w:r>
     </w:p>
     <w:p>
@@ -13617,10 +13602,18 @@
       </w:r>
       <w:r>
         <w:rPr>
-          <w:rFonts w:cs="Times New Roman" w:ascii="Baskerville Old Face" w:hAnsi="Baskerville Old Face"/>
-          <w:lang w:val="en-GB"/>
-        </w:rPr>
-        <w:t>However, I know of no secondary literature on the topic that has so much as mentioned this.</w:t>
+          <w:rFonts w:ascii="Baskerville Old Face" w:hAnsi="Baskerville Old Face"/>
+          <w:i/>
+          <w:lang w:val="en-GB"/>
+        </w:rPr>
+        <w:t xml:space="preserve">Pro Ins. </w:t>
+      </w:r>
+      <w:r>
+        <w:rPr>
+          <w:rFonts w:ascii="Baskerville Old Face" w:hAnsi="Baskerville Old Face"/>
+          <w:lang w:val="en-GB"/>
+        </w:rPr>
+        <w:t>2: ‘Respondere forsitan potest, quod hoc jam esse dicitur in intellectu meo, non ob aliud, nisi quia id quod dicitur intelligo. Nonne et quaecunque falsa, ac nullo prorsus modo in seipsis existentia, in intellectu habere similiter dici possem cum ea, dicente aliquot, quaecumque ille diceret, ego intelligerem?’</w:t>
       </w:r>
     </w:p>
   </w:footnote>
@@ -13659,7 +13652,7 @@
           <w:rFonts w:ascii="Baskerville Old Face" w:hAnsi="Baskerville Old Face"/>
           <w:lang w:val="en-GB"/>
         </w:rPr>
-        <w:t>2: ‘Respondere forsitan potest, quod hoc jam esse dicitur in intellectu meo, non ob aliud, nisi quia id quod dicitur intelligo. Nonne et quaecunque falsa, ac nullo prorsus modo in seipsis existentia, in intellectu habere similiter dici possem cum ea, dicente aliquot, quaecumque ille diceret, ego intelligerem?’</w:t>
+        <w:t>2: ‘Sed si hoc est: primo quidem non hic erit aliud, idemque tempore praecedens, habere rem in intellectu; et aliud, idemque tempore sequens, intelligere rem esse.’</w:t>
       </w:r>
     </w:p>
   </w:footnote>
@@ -13691,14 +13684,14 @@
           <w:i/>
           <w:lang w:val="en-GB"/>
         </w:rPr>
-        <w:t xml:space="preserve">Pro Ins. </w:t>
+        <w:t xml:space="preserve">Resp. </w:t>
       </w:r>
       <w:r>
         <w:rPr>
           <w:rFonts w:ascii="Baskerville Old Face" w:hAnsi="Baskerville Old Face"/>
           <w:lang w:val="en-GB"/>
         </w:rPr>
-        <w:t>2: ‘Sed si hoc est: primo quidem non hic erit aliud, idemque tempore praecedens, habere rem in intellectu; et aliud, idemque tempore sequens, intelligere rem esse.’</w:t>
+        <w:t>1: ‘Quod si dicis non intelligi et non esse in intellectu, quod non penitus intelligitur; dic quia qui non potest intueri purissimam lucem solis, non videt lucem diei, quae non est nisi lux solis.’</w:t>
       </w:r>
     </w:p>
   </w:footnote>
@@ -13719,68 +13712,29 @@
       </w:r>
       <w:r>
         <w:rPr>
-          <w:rFonts w:ascii="Baskerville Old Face" w:hAnsi="Baskerville Old Face"/>
+          <w:rFonts w:cs="Times New Roman" w:ascii="Baskerville Old Face" w:hAnsi="Baskerville Old Face"/>
           <w:lang w:val="en-GB"/>
         </w:rPr>
         <w:t xml:space="preserve"> </w:t>
       </w:r>
       <w:r>
         <w:rPr>
-          <w:rFonts w:ascii="Baskerville Old Face" w:hAnsi="Baskerville Old Face"/>
-          <w:i/>
-          <w:lang w:val="en-GB"/>
-        </w:rPr>
-        <w:t xml:space="preserve">Resp. </w:t>
-      </w:r>
-      <w:r>
-        <w:rPr>
-          <w:rFonts w:ascii="Baskerville Old Face" w:hAnsi="Baskerville Old Face"/>
-          <w:lang w:val="en-GB"/>
-        </w:rPr>
-        <w:t>1: ‘Quod si dicis non intelligi et non esse in intellectu, quod non penitus intelligitur; dic quia qui non potest intueri purissimam lucem solis, non videt lucem diei, quae non est nisi lux solis.’</w:t>
+          <w:rFonts w:cs="Times New Roman" w:ascii="Baskerville Old Face" w:hAnsi="Baskerville Old Face"/>
+          <w:i/>
+          <w:lang w:val="en-GB"/>
+        </w:rPr>
+        <w:t xml:space="preserve">Pros. </w:t>
+      </w:r>
+      <w:r>
+        <w:rPr>
+          <w:rFonts w:cs="Times New Roman" w:ascii="Baskerville Old Face" w:hAnsi="Baskerville Old Face"/>
+          <w:lang w:val="en-GB"/>
+        </w:rPr>
+        <w:t xml:space="preserve">2: ‘Ergo, Domine, qui das fidei intellectum, da mihi, ut … intelligam quia es, sicut credimus, et hoc es, quod credimus.’ </w:t>
       </w:r>
     </w:p>
   </w:footnote>
   <w:footnote w:id="60">
-    <w:p>
-      <w:pPr>
-        <w:pStyle w:val="Footnote"/>
-        <w:jc w:val="both"/>
-        <w:rPr>
-          <w:lang w:val="en-GB"/>
-        </w:rPr>
-      </w:pPr>
-      <w:r>
-        <w:rPr>
-          <w:rStyle w:val="FootnoteCharacters"/>
-        </w:rPr>
-        <w:footnoteRef/>
-      </w:r>
-      <w:r>
-        <w:rPr>
-          <w:rFonts w:cs="Times New Roman" w:ascii="Baskerville Old Face" w:hAnsi="Baskerville Old Face"/>
-          <w:lang w:val="en-GB"/>
-        </w:rPr>
-        <w:t xml:space="preserve"> </w:t>
-      </w:r>
-      <w:r>
-        <w:rPr>
-          <w:rFonts w:cs="Times New Roman" w:ascii="Baskerville Old Face" w:hAnsi="Baskerville Old Face"/>
-          <w:i/>
-          <w:lang w:val="en-GB"/>
-        </w:rPr>
-        <w:t xml:space="preserve">Pros. </w:t>
-      </w:r>
-      <w:r>
-        <w:rPr>
-          <w:rFonts w:cs="Times New Roman" w:ascii="Baskerville Old Face" w:hAnsi="Baskerville Old Face"/>
-          <w:lang w:val="en-GB"/>
-        </w:rPr>
-        <w:t xml:space="preserve">2: ‘Ergo, Domine, qui das fidei intellectum, da mihi, ut … intelligam quia es, sicut credimus, et hoc es, quod credimus.’ </w:t>
-      </w:r>
-    </w:p>
-  </w:footnote>
-  <w:footnote w:id="61">
     <w:p>
       <w:pPr>
         <w:pStyle w:val="Footnote"/>

</xml_diff>

<commit_message>
Fix font on last footnote
</commit_message>
<xml_diff>
--- a/History of Western Philosophy/Medieval Philosophy/The Trivium at Bec and its Bearing on Anselm/The Trivium at Bec and its Bearing on Anselm with IL Comments.docx
+++ b/History of Western Philosophy/Medieval Philosophy/The Trivium at Bec and its Bearing on Anselm/The Trivium at Bec and its Bearing on Anselm with IL Comments.docx
@@ -12468,7 +12468,7 @@
           <w:rFonts w:cs="Times New Roman" w:ascii="Baskerville Old Face" w:hAnsi="Baskerville Old Face"/>
           <w:lang w:val="en-GB"/>
         </w:rPr>
-        <w:t xml:space="preserve"> Chapter, 8, lines 27-28. </w:t>
+        <w:t xml:space="preserve"> Chapter 8, lines 27-28. </w:t>
       </w:r>
     </w:p>
   </w:footnote>
@@ -13738,7 +13738,9 @@
     <w:p>
       <w:pPr>
         <w:pStyle w:val="Footnote"/>
-        <w:rPr/>
+        <w:rPr>
+          <w:rFonts w:ascii="Baskerville Old Face" w:hAnsi="Baskerville Old Face"/>
+        </w:rPr>
       </w:pPr>
       <w:r>
         <w:rPr>
@@ -13747,7 +13749,9 @@
         <w:footnoteRef/>
       </w:r>
       <w:r>
-        <w:rPr/>
+        <w:rPr>
+          <w:rFonts w:ascii="Baskerville Old Face" w:hAnsi="Baskerville Old Face"/>
+        </w:rPr>
         <w:t>Thanks to Ian Logan for comments on an earlier draft of this essay.</w:t>
       </w:r>
     </w:p>

</xml_diff>

<commit_message>
Fix indentation on Smith block quote
</commit_message>
<xml_diff>
--- a/History of Western Philosophy/Medieval Philosophy/The Trivium at Bec and its Bearing on Anselm/The Trivium at Bec and its Bearing on Anselm with IL Comments.docx
+++ b/History of Western Philosophy/Medieval Philosophy/The Trivium at Bec and its Bearing on Anselm/The Trivium at Bec and its Bearing on Anselm with IL Comments.docx
@@ -839,25 +839,7 @@
           <w:szCs w:val="24"/>
           <w:lang w:val="en-GB"/>
         </w:rPr>
-        <w:t xml:space="preserve">, then, is most often taken to mean ‘subjective, willed believing-without-evidence seeking definitive proof that what it believes unknowingly is in fact the case’. If one takes the content of reason and faith to conflict, then ‘without’ can be strengthened to ‘against’. This sense is not terribly flattering. This does not mean it is an incorrect reading of the phenomena, but we should hesitate to think this was </w:t>
-      </w:r>
-      <w:r>
-        <w:rPr>
-          <w:rFonts w:cs="Times New Roman" w:ascii="Baskerville Old Face" w:hAnsi="Baskerville Old Face"/>
-          <w:sz w:val="24"/>
-          <w:szCs w:val="24"/>
-          <w:lang w:val="en-GB"/>
-        </w:rPr>
-        <w:t xml:space="preserve">what </w:t>
-      </w:r>
-      <w:r>
-        <w:rPr>
-          <w:rFonts w:cs="Times New Roman" w:ascii="Baskerville Old Face" w:hAnsi="Baskerville Old Face"/>
-          <w:sz w:val="24"/>
-          <w:szCs w:val="24"/>
-          <w:lang w:val="en-GB"/>
-        </w:rPr>
-        <w:t xml:space="preserve">Anselm endorsed when he gave </w:t>
+        <w:t xml:space="preserve">, then, is most often taken to mean ‘subjective, willed believing-without-evidence seeking definitive proof that what it believes unknowingly is in fact the case’. If one takes the content of reason and faith to conflict, then ‘without’ can be strengthened to ‘against’. This sense is not terribly flattering. This does not mean it is an incorrect reading of the phenomena, but we should hesitate to think this was what Anselm endorsed when he gave </w:t>
       </w:r>
       <w:r>
         <w:rPr>
@@ -1227,25 +1209,7 @@
           <w:szCs w:val="24"/>
           <w:lang w:val="en-GB"/>
         </w:rPr>
-        <w:t>The ‘</w:t>
-      </w:r>
-      <w:r>
-        <w:rPr>
-          <w:rFonts w:cs="Times New Roman" w:ascii="Baskerville Old Face" w:hAnsi="Baskerville Old Face"/>
-          <w:sz w:val="24"/>
-          <w:szCs w:val="24"/>
-          <w:lang w:val="en-GB"/>
-        </w:rPr>
-        <w:t>d</w:t>
-      </w:r>
-      <w:r>
-        <w:rPr>
-          <w:rFonts w:cs="Times New Roman" w:ascii="Baskerville Old Face" w:hAnsi="Baskerville Old Face"/>
-          <w:sz w:val="24"/>
-          <w:szCs w:val="24"/>
-          <w:lang w:val="en-GB"/>
-        </w:rPr>
-        <w:t xml:space="preserve">ialectic in three books’ is likely the first three books of the </w:t>
+        <w:t xml:space="preserve">The ‘dialectic in three books’ is likely the first three books of the </w:t>
       </w:r>
       <w:r>
         <w:rPr>
@@ -2019,25 +1983,7 @@
           <w:szCs w:val="24"/>
           <w:lang w:val="en-GB"/>
         </w:rPr>
-        <w:t xml:space="preserve">, the teacher admonishes the student </w:t>
-      </w:r>
-      <w:r>
-        <w:rPr>
-          <w:rFonts w:cs="Times New Roman" w:ascii="Baskerville Old Face" w:hAnsi="Baskerville Old Face"/>
-          <w:sz w:val="24"/>
-          <w:szCs w:val="24"/>
-          <w:lang w:val="en-GB"/>
-        </w:rPr>
-        <w:t xml:space="preserve">at one point </w:t>
-      </w:r>
-      <w:r>
-        <w:rPr>
-          <w:rFonts w:cs="Times New Roman" w:ascii="Baskerville Old Face" w:hAnsi="Baskerville Old Face"/>
-          <w:sz w:val="24"/>
-          <w:szCs w:val="24"/>
-          <w:lang w:val="en-GB"/>
-        </w:rPr>
-        <w:t>saying:</w:t>
+        <w:t>, the teacher admonishes the student at one point saying:</w:t>
       </w:r>
     </w:p>
     <w:p>
@@ -3280,43 +3226,7 @@
           <w:lang w:val="en-GB"/>
         </w:rPr>
         <w:tab/>
-        <w:t>Two objections arise at this point: first, that the above merely replac</w:t>
-      </w:r>
-      <w:r>
-        <w:rPr>
-          <w:rFonts w:cs="Times New Roman" w:ascii="Baskerville Old Face" w:hAnsi="Baskerville Old Face"/>
-          <w:sz w:val="24"/>
-          <w:szCs w:val="24"/>
-          <w:lang w:val="en-GB"/>
-        </w:rPr>
-        <w:t>es</w:t>
-      </w:r>
-      <w:r>
-        <w:rPr>
-          <w:rFonts w:cs="Times New Roman" w:ascii="Baskerville Old Face" w:hAnsi="Baskerville Old Face"/>
-          <w:sz w:val="24"/>
-          <w:szCs w:val="24"/>
-          <w:lang w:val="en-GB"/>
-        </w:rPr>
-        <w:t xml:space="preserve"> ‘</w:t>
-      </w:r>
-      <w:r>
-        <w:rPr>
-          <w:rFonts w:cs="Times New Roman" w:ascii="Baskerville Old Face" w:hAnsi="Baskerville Old Face"/>
-          <w:sz w:val="24"/>
-          <w:szCs w:val="24"/>
-          <w:lang w:val="en-GB"/>
-        </w:rPr>
-        <w:t>thought’ or</w:t>
-      </w:r>
-      <w:r>
-        <w:rPr>
-          <w:rFonts w:cs="Times New Roman" w:ascii="Baskerville Old Face" w:hAnsi="Baskerville Old Face"/>
-          <w:sz w:val="24"/>
-          <w:szCs w:val="24"/>
-          <w:lang w:val="en-GB"/>
-        </w:rPr>
-        <w:t xml:space="preserve"> ‘concept’ with ‘meaning’; second, that </w:t>
+        <w:t xml:space="preserve">Two objections arise at this point: first, that the above merely replaces ‘thought’ or ‘concept’ with ‘meaning’; second, that </w:t>
       </w:r>
       <w:r>
         <w:rPr>
@@ -3458,9 +3368,11 @@
     <w:p>
       <w:pPr>
         <w:pStyle w:val="Normal"/>
+        <w:widowControl/>
         <w:suppressAutoHyphens w:val="false"/>
+        <w:bidi w:val="0"/>
         <w:spacing w:lineRule="auto" w:line="480" w:beforeAutospacing="1" w:afterAutospacing="1"/>
-        <w:ind w:left="1440" w:hanging="0"/>
+        <w:ind w:left="900" w:right="0" w:hanging="0"/>
         <w:jc w:val="both"/>
         <w:rPr>
           <w:lang w:val="en-GB"/>
@@ -3868,18 +3780,7 @@
           <w:szCs w:val="24"/>
           <w:lang w:val="en-GB"/>
         </w:rPr>
-        <w:t xml:space="preserve">designativae voces intellectuum </w:t>
-      </w:r>
-      <w:r>
-        <w:rPr>
-          <w:rFonts w:ascii="Baskerville Old Face" w:hAnsi="Baskerville Old Face"/>
-          <w:i/>
-          <w:iCs/>
-          <w:sz w:val="24"/>
-          <w:szCs w:val="24"/>
-          <w:lang w:val="en-GB"/>
-        </w:rPr>
-        <w:t>principaliter</w:t>
+        <w:t>designativae voces intellectuum principaliter</w:t>
       </w:r>
       <w:r>
         <w:rPr>
@@ -3913,7 +3814,18 @@
           <w:szCs w:val="24"/>
           <w:lang w:val="en-GB"/>
         </w:rPr>
-        <w:t xml:space="preserve"> </w:t>
+        <w:t xml:space="preserve"> The term </w:t>
+      </w:r>
+      <w:r>
+        <w:rPr>
+          <w:rFonts w:ascii="Baskerville Old Face" w:hAnsi="Baskerville Old Face"/>
+          <w:i/>
+          <w:iCs/>
+          <w:sz w:val="24"/>
+          <w:szCs w:val="24"/>
+          <w:lang w:val="en-GB"/>
+        </w:rPr>
+        <w:t>passio</w:t>
       </w:r>
       <w:r>
         <w:rPr>
@@ -3924,7 +3836,18 @@
           <w:szCs w:val="24"/>
           <w:lang w:val="en-GB"/>
         </w:rPr>
-        <w:t>T</w:t>
+        <w:t xml:space="preserve"> designates the object of understanding as something that impresses or affects it, while </w:t>
+      </w:r>
+      <w:r>
+        <w:rPr>
+          <w:rFonts w:ascii="Baskerville Old Face" w:hAnsi="Baskerville Old Face"/>
+          <w:i/>
+          <w:iCs/>
+          <w:sz w:val="24"/>
+          <w:szCs w:val="24"/>
+          <w:lang w:val="en-GB"/>
+        </w:rPr>
+        <w:t>intellectus</w:t>
       </w:r>
       <w:r>
         <w:rPr>
@@ -3935,7 +3858,7 @@
           <w:szCs w:val="24"/>
           <w:lang w:val="en-GB"/>
         </w:rPr>
-        <w:t xml:space="preserve">he term </w:t>
+        <w:t xml:space="preserve"> designates the same </w:t>
       </w:r>
       <w:r>
         <w:rPr>
@@ -3946,7 +3869,7 @@
           <w:szCs w:val="24"/>
           <w:lang w:val="en-GB"/>
         </w:rPr>
-        <w:t>passio</w:t>
+        <w:t xml:space="preserve">as </w:t>
       </w:r>
       <w:r>
         <w:rPr>
@@ -3957,7 +3880,7 @@
           <w:szCs w:val="24"/>
           <w:lang w:val="en-GB"/>
         </w:rPr>
-        <w:t xml:space="preserve"> designates the object of understanding as something that impresses or affects it, while </w:t>
+        <w:t xml:space="preserve">the immediate object of understanding. In short, the passage identifies </w:t>
       </w:r>
       <w:r>
         <w:rPr>
@@ -3968,7 +3891,7 @@
           <w:szCs w:val="24"/>
           <w:lang w:val="en-GB"/>
         </w:rPr>
-        <w:t>intellectus</w:t>
+        <w:t xml:space="preserve">intellectus </w:t>
       </w:r>
       <w:r>
         <w:rPr>
@@ -3979,95 +3902,7 @@
           <w:szCs w:val="24"/>
           <w:lang w:val="en-GB"/>
         </w:rPr>
-        <w:t xml:space="preserve"> designates the same </w:t>
-      </w:r>
-      <w:r>
-        <w:rPr>
-          <w:rFonts w:ascii="Baskerville Old Face" w:hAnsi="Baskerville Old Face"/>
-          <w:i/>
-          <w:iCs/>
-          <w:sz w:val="24"/>
-          <w:szCs w:val="24"/>
-          <w:lang w:val="en-GB"/>
-        </w:rPr>
-        <w:t xml:space="preserve">as </w:t>
-      </w:r>
-      <w:r>
-        <w:rPr>
-          <w:rFonts w:ascii="Baskerville Old Face" w:hAnsi="Baskerville Old Face"/>
-          <w:i w:val="false"/>
-          <w:iCs w:val="false"/>
-          <w:sz w:val="24"/>
-          <w:szCs w:val="24"/>
-          <w:lang w:val="en-GB"/>
-        </w:rPr>
-        <w:t xml:space="preserve">the immediate object of understanding. In short, the passage identifies </w:t>
-      </w:r>
-      <w:r>
-        <w:rPr>
-          <w:rFonts w:ascii="Baskerville Old Face" w:hAnsi="Baskerville Old Face"/>
-          <w:i/>
-          <w:iCs/>
-          <w:sz w:val="24"/>
-          <w:szCs w:val="24"/>
-          <w:lang w:val="en-GB"/>
-        </w:rPr>
-        <w:t xml:space="preserve">intellectus </w:t>
-      </w:r>
-      <w:r>
-        <w:rPr>
-          <w:rFonts w:ascii="Baskerville Old Face" w:hAnsi="Baskerville Old Face"/>
-          <w:i w:val="false"/>
-          <w:iCs w:val="false"/>
-          <w:sz w:val="24"/>
-          <w:szCs w:val="24"/>
-          <w:lang w:val="en-GB"/>
-        </w:rPr>
-        <w:t xml:space="preserve">not with an activity of the mind or a product of that activity, but with something impressed on the intellect, what is at the same time not a medium by which features of things are understood, but the immediate and proper object of understanding itself, identical with those same features. Investing ‘thought’ or ‘concept’ with the desired sense, </w:t>
-      </w:r>
-      <w:r>
-        <w:rPr>
-          <w:rFonts w:ascii="Baskerville Old Face" w:hAnsi="Baskerville Old Face"/>
-          <w:i w:val="false"/>
-          <w:iCs w:val="false"/>
-          <w:sz w:val="24"/>
-          <w:szCs w:val="24"/>
-          <w:lang w:val="en-GB"/>
-        </w:rPr>
-        <w:t xml:space="preserve">while possible, </w:t>
-      </w:r>
-      <w:r>
-        <w:rPr>
-          <w:rFonts w:ascii="Baskerville Old Face" w:hAnsi="Baskerville Old Face"/>
-          <w:i w:val="false"/>
-          <w:iCs w:val="false"/>
-          <w:sz w:val="24"/>
-          <w:szCs w:val="24"/>
-          <w:lang w:val="en-GB"/>
-        </w:rPr>
-        <w:t>require</w:t>
-      </w:r>
-      <w:r>
-        <w:rPr>
-          <w:rFonts w:ascii="Baskerville Old Face" w:hAnsi="Baskerville Old Face"/>
-          <w:i w:val="false"/>
-          <w:iCs w:val="false"/>
-          <w:sz w:val="24"/>
-          <w:szCs w:val="24"/>
-          <w:lang w:val="en-GB"/>
-        </w:rPr>
-        <w:t>s</w:t>
-      </w:r>
-      <w:r>
-        <w:rPr>
-          <w:rFonts w:ascii="Baskerville Old Face" w:hAnsi="Baskerville Old Face"/>
-          <w:i w:val="false"/>
-          <w:iCs w:val="false"/>
-          <w:sz w:val="24"/>
-          <w:szCs w:val="24"/>
-          <w:lang w:val="en-GB"/>
-        </w:rPr>
-        <w:t xml:space="preserve"> repudiating the above contraindicated senses embedded in the understanding of these terms today.</w:t>
+        <w:t>not with an activity of the mind or a product of that activity, but with something impressed on the intellect, what is at the same time not a medium by which features of things are understood, but the immediate and proper object of understanding itself, identical with those same features. Investing ‘thought’ or ‘concept’ with the desired sense, while possible, requires repudiating the above contraindicated senses embedded in the understanding of these terms today.</w:t>
       </w:r>
     </w:p>
     <w:p>
@@ -4096,29 +3931,7 @@
           <w:lang w:val="en-GB"/>
         </w:rPr>
         <w:tab/>
-        <w:t xml:space="preserve">From here, </w:t>
-      </w:r>
-      <w:r>
-        <w:rPr>
-          <w:rFonts w:ascii="Baskerville Old Face" w:hAnsi="Baskerville Old Face"/>
-          <w:i w:val="false"/>
-          <w:iCs w:val="false"/>
-          <w:sz w:val="24"/>
-          <w:szCs w:val="24"/>
-          <w:lang w:val="en-GB"/>
-        </w:rPr>
-        <w:t xml:space="preserve">Smith’s reading </w:t>
-      </w:r>
-      <w:r>
-        <w:rPr>
-          <w:rFonts w:ascii="Baskerville Old Face" w:hAnsi="Baskerville Old Face"/>
-          <w:i w:val="false"/>
-          <w:iCs w:val="false"/>
-          <w:sz w:val="24"/>
-          <w:szCs w:val="24"/>
-          <w:lang w:val="en-GB"/>
-        </w:rPr>
-        <w:t xml:space="preserve">that spoken words </w:t>
+        <w:t xml:space="preserve">From here, Smith’s reading that spoken words </w:t>
       </w:r>
       <w:r>
         <w:rPr>
@@ -4130,7 +3943,19 @@
           <w:szCs w:val="24"/>
           <w:lang w:val="en-GB" w:eastAsia="en-GB"/>
         </w:rPr>
-        <w:t xml:space="preserve">‘rely on the signification of the things from which thoughts arise’ </w:t>
+        <w:t xml:space="preserve">‘rely on the signification of the things from which thoughts arise’ relates signification and thought to things, but leaves their relation to each other unclear; one would be forgiven for taking both as mediating instruments by which spoken terms refer to things. But Boethius here uses </w:t>
+      </w:r>
+      <w:r>
+        <w:rPr>
+          <w:rFonts w:eastAsia="Times New Roman" w:cs="Times New Roman" w:ascii="Baskerville Old Face" w:hAnsi="Baskerville Old Face"/>
+          <w:i/>
+          <w:iCs/>
+          <w:color w:val="auto"/>
+          <w:sz w:val="24"/>
+          <w:szCs w:val="24"/>
+          <w:lang w:val="en-GB" w:eastAsia="en-GB"/>
+        </w:rPr>
+        <w:t>significativum</w:t>
       </w:r>
       <w:r>
         <w:rPr>
@@ -4142,7 +3967,19 @@
           <w:szCs w:val="24"/>
           <w:lang w:val="en-GB" w:eastAsia="en-GB"/>
         </w:rPr>
-        <w:t xml:space="preserve">relates </w:t>
+        <w:t xml:space="preserve"> and</w:t>
+      </w:r>
+      <w:r>
+        <w:rPr>
+          <w:rFonts w:eastAsia="Times New Roman" w:cs="Times New Roman" w:ascii="Baskerville Old Face" w:hAnsi="Baskerville Old Face"/>
+          <w:i/>
+          <w:iCs/>
+          <w:color w:val="auto"/>
+          <w:sz w:val="24"/>
+          <w:szCs w:val="24"/>
+          <w:lang w:val="en-GB" w:eastAsia="en-GB"/>
+        </w:rPr>
+        <w:t xml:space="preserve"> designativae </w:t>
       </w:r>
       <w:r>
         <w:rPr>
@@ -4154,7 +3991,19 @@
           <w:szCs w:val="24"/>
           <w:lang w:val="en-GB" w:eastAsia="en-GB"/>
         </w:rPr>
-        <w:t xml:space="preserve">signification and thought to things, but </w:t>
+        <w:t xml:space="preserve">to denote not what is immediately meant by an utterance – for this he instead uses </w:t>
+      </w:r>
+      <w:r>
+        <w:rPr>
+          <w:rFonts w:eastAsia="Times New Roman" w:cs="Times New Roman" w:ascii="Baskerville Old Face" w:hAnsi="Baskerville Old Face"/>
+          <w:i/>
+          <w:iCs/>
+          <w:color w:val="auto"/>
+          <w:sz w:val="24"/>
+          <w:szCs w:val="24"/>
+          <w:lang w:val="en-GB" w:eastAsia="en-GB"/>
+        </w:rPr>
+        <w:t xml:space="preserve">intellectus </w:t>
       </w:r>
       <w:r>
         <w:rPr>
@@ -4166,7 +4015,19 @@
           <w:szCs w:val="24"/>
           <w:lang w:val="en-GB" w:eastAsia="en-GB"/>
         </w:rPr>
-        <w:t xml:space="preserve">leaves </w:t>
+        <w:t xml:space="preserve">or </w:t>
+      </w:r>
+      <w:r>
+        <w:rPr>
+          <w:rFonts w:eastAsia="Times New Roman" w:cs="Times New Roman" w:ascii="Baskerville Old Face" w:hAnsi="Baskerville Old Face"/>
+          <w:i/>
+          <w:iCs/>
+          <w:color w:val="auto"/>
+          <w:sz w:val="24"/>
+          <w:szCs w:val="24"/>
+          <w:lang w:val="en-GB" w:eastAsia="en-GB"/>
+        </w:rPr>
+        <w:t xml:space="preserve">passio </w:t>
       </w:r>
       <w:r>
         <w:rPr>
@@ -4178,7 +4039,19 @@
           <w:szCs w:val="24"/>
           <w:lang w:val="en-GB" w:eastAsia="en-GB"/>
         </w:rPr>
-        <w:t xml:space="preserve">their relation to each other unclear; one would be forgiven for taking both as mediating instruments by which spoken terms refer to things. But Boethius </w:t>
+        <w:t xml:space="preserve">depending on the connotation desired – but a property of words by which they both mean and refer to those same </w:t>
+      </w:r>
+      <w:r>
+        <w:rPr>
+          <w:rFonts w:eastAsia="Times New Roman" w:cs="Times New Roman" w:ascii="Baskerville Old Face" w:hAnsi="Baskerville Old Face"/>
+          <w:i/>
+          <w:iCs/>
+          <w:color w:val="auto"/>
+          <w:sz w:val="24"/>
+          <w:szCs w:val="24"/>
+          <w:lang w:val="en-GB" w:eastAsia="en-GB"/>
+        </w:rPr>
+        <w:t>intellectus</w:t>
       </w:r>
       <w:r>
         <w:rPr>
@@ -4190,7 +4063,19 @@
           <w:szCs w:val="24"/>
           <w:lang w:val="en-GB" w:eastAsia="en-GB"/>
         </w:rPr>
-        <w:t xml:space="preserve">here </w:t>
+        <w:t>. Instead, Boethius here answers how utterances principally designating impressions of the soul, which are identical with features of a thing, may in turn be used to refer not to those features but to their bearers, the things ‘by which meanings advance’ – a task Anselm will take up more specifically and at length in the</w:t>
+      </w:r>
+      <w:r>
+        <w:rPr>
+          <w:rFonts w:eastAsia="Times New Roman" w:cs="Times New Roman" w:ascii="Baskerville Old Face" w:hAnsi="Baskerville Old Face"/>
+          <w:i/>
+          <w:iCs/>
+          <w:color w:val="auto"/>
+          <w:sz w:val="24"/>
+          <w:szCs w:val="24"/>
+          <w:lang w:val="en-GB" w:eastAsia="en-GB"/>
+        </w:rPr>
+        <w:t xml:space="preserve"> De Grammatico</w:t>
       </w:r>
       <w:r>
         <w:rPr>
@@ -4202,294 +4087,6 @@
           <w:szCs w:val="24"/>
           <w:lang w:val="en-GB" w:eastAsia="en-GB"/>
         </w:rPr>
-        <w:t xml:space="preserve">uses </w:t>
-      </w:r>
-      <w:r>
-        <w:rPr>
-          <w:rFonts w:eastAsia="Times New Roman" w:cs="Times New Roman" w:ascii="Baskerville Old Face" w:hAnsi="Baskerville Old Face"/>
-          <w:i/>
-          <w:iCs/>
-          <w:color w:val="auto"/>
-          <w:sz w:val="24"/>
-          <w:szCs w:val="24"/>
-          <w:lang w:val="en-GB" w:eastAsia="en-GB"/>
-        </w:rPr>
-        <w:t>significati</w:t>
-      </w:r>
-      <w:r>
-        <w:rPr>
-          <w:rFonts w:eastAsia="Times New Roman" w:cs="Times New Roman" w:ascii="Baskerville Old Face" w:hAnsi="Baskerville Old Face"/>
-          <w:i/>
-          <w:iCs/>
-          <w:color w:val="auto"/>
-          <w:sz w:val="24"/>
-          <w:szCs w:val="24"/>
-          <w:lang w:val="en-GB" w:eastAsia="en-GB"/>
-        </w:rPr>
-        <w:t>vum</w:t>
-      </w:r>
-      <w:r>
-        <w:rPr>
-          <w:rFonts w:eastAsia="Times New Roman" w:cs="Times New Roman" w:ascii="Baskerville Old Face" w:hAnsi="Baskerville Old Face"/>
-          <w:i w:val="false"/>
-          <w:iCs w:val="false"/>
-          <w:color w:val="auto"/>
-          <w:sz w:val="24"/>
-          <w:szCs w:val="24"/>
-          <w:lang w:val="en-GB" w:eastAsia="en-GB"/>
-        </w:rPr>
-        <w:t xml:space="preserve"> and</w:t>
-      </w:r>
-      <w:r>
-        <w:rPr>
-          <w:rFonts w:eastAsia="Times New Roman" w:cs="Times New Roman" w:ascii="Baskerville Old Face" w:hAnsi="Baskerville Old Face"/>
-          <w:i/>
-          <w:iCs/>
-          <w:color w:val="auto"/>
-          <w:sz w:val="24"/>
-          <w:szCs w:val="24"/>
-          <w:lang w:val="en-GB" w:eastAsia="en-GB"/>
-        </w:rPr>
-        <w:t xml:space="preserve"> designativae</w:t>
-      </w:r>
-      <w:r>
-        <w:rPr>
-          <w:rFonts w:eastAsia="Times New Roman" w:cs="Times New Roman" w:ascii="Baskerville Old Face" w:hAnsi="Baskerville Old Face"/>
-          <w:i/>
-          <w:iCs/>
-          <w:color w:val="auto"/>
-          <w:sz w:val="24"/>
-          <w:szCs w:val="24"/>
-          <w:lang w:val="en-GB" w:eastAsia="en-GB"/>
-        </w:rPr>
-        <w:t xml:space="preserve"> </w:t>
-      </w:r>
-      <w:r>
-        <w:rPr>
-          <w:rFonts w:eastAsia="Times New Roman" w:cs="Times New Roman" w:ascii="Baskerville Old Face" w:hAnsi="Baskerville Old Face"/>
-          <w:i w:val="false"/>
-          <w:iCs w:val="false"/>
-          <w:color w:val="auto"/>
-          <w:sz w:val="24"/>
-          <w:szCs w:val="24"/>
-          <w:lang w:val="en-GB" w:eastAsia="en-GB"/>
-        </w:rPr>
-        <w:t xml:space="preserve">to </w:t>
-      </w:r>
-      <w:r>
-        <w:rPr>
-          <w:rFonts w:eastAsia="Times New Roman" w:cs="Times New Roman" w:ascii="Baskerville Old Face" w:hAnsi="Baskerville Old Face"/>
-          <w:i w:val="false"/>
-          <w:iCs w:val="false"/>
-          <w:color w:val="auto"/>
-          <w:sz w:val="24"/>
-          <w:szCs w:val="24"/>
-          <w:lang w:val="en-GB" w:eastAsia="en-GB"/>
-        </w:rPr>
-        <w:t xml:space="preserve">denote not </w:t>
-      </w:r>
-      <w:r>
-        <w:rPr>
-          <w:rFonts w:eastAsia="Times New Roman" w:cs="Times New Roman" w:ascii="Baskerville Old Face" w:hAnsi="Baskerville Old Face"/>
-          <w:i w:val="false"/>
-          <w:iCs w:val="false"/>
-          <w:color w:val="auto"/>
-          <w:sz w:val="24"/>
-          <w:szCs w:val="24"/>
-          <w:lang w:val="en-GB" w:eastAsia="en-GB"/>
-        </w:rPr>
-        <w:t xml:space="preserve">what is immediately meant by an utterance – for </w:t>
-      </w:r>
-      <w:r>
-        <w:rPr>
-          <w:rFonts w:eastAsia="Times New Roman" w:cs="Times New Roman" w:ascii="Baskerville Old Face" w:hAnsi="Baskerville Old Face"/>
-          <w:i w:val="false"/>
-          <w:iCs w:val="false"/>
-          <w:color w:val="auto"/>
-          <w:sz w:val="24"/>
-          <w:szCs w:val="24"/>
-          <w:lang w:val="en-GB" w:eastAsia="en-GB"/>
-        </w:rPr>
-        <w:t xml:space="preserve">this </w:t>
-      </w:r>
-      <w:r>
-        <w:rPr>
-          <w:rFonts w:eastAsia="Times New Roman" w:cs="Times New Roman" w:ascii="Baskerville Old Face" w:hAnsi="Baskerville Old Face"/>
-          <w:i w:val="false"/>
-          <w:iCs w:val="false"/>
-          <w:color w:val="auto"/>
-          <w:sz w:val="24"/>
-          <w:szCs w:val="24"/>
-          <w:lang w:val="en-GB" w:eastAsia="en-GB"/>
-        </w:rPr>
-        <w:t xml:space="preserve">he instead uses </w:t>
-      </w:r>
-      <w:r>
-        <w:rPr>
-          <w:rFonts w:eastAsia="Times New Roman" w:cs="Times New Roman" w:ascii="Baskerville Old Face" w:hAnsi="Baskerville Old Face"/>
-          <w:i/>
-          <w:iCs/>
-          <w:color w:val="auto"/>
-          <w:sz w:val="24"/>
-          <w:szCs w:val="24"/>
-          <w:lang w:val="en-GB" w:eastAsia="en-GB"/>
-        </w:rPr>
-        <w:t xml:space="preserve">intellectus </w:t>
-      </w:r>
-      <w:r>
-        <w:rPr>
-          <w:rFonts w:eastAsia="Times New Roman" w:cs="Times New Roman" w:ascii="Baskerville Old Face" w:hAnsi="Baskerville Old Face"/>
-          <w:i w:val="false"/>
-          <w:iCs w:val="false"/>
-          <w:color w:val="auto"/>
-          <w:sz w:val="24"/>
-          <w:szCs w:val="24"/>
-          <w:lang w:val="en-GB" w:eastAsia="en-GB"/>
-        </w:rPr>
-        <w:t xml:space="preserve">or </w:t>
-      </w:r>
-      <w:r>
-        <w:rPr>
-          <w:rFonts w:eastAsia="Times New Roman" w:cs="Times New Roman" w:ascii="Baskerville Old Face" w:hAnsi="Baskerville Old Face"/>
-          <w:i/>
-          <w:iCs/>
-          <w:color w:val="auto"/>
-          <w:sz w:val="24"/>
-          <w:szCs w:val="24"/>
-          <w:lang w:val="en-GB" w:eastAsia="en-GB"/>
-        </w:rPr>
-        <w:t xml:space="preserve">passio </w:t>
-      </w:r>
-      <w:r>
-        <w:rPr>
-          <w:rFonts w:eastAsia="Times New Roman" w:cs="Times New Roman" w:ascii="Baskerville Old Face" w:hAnsi="Baskerville Old Face"/>
-          <w:i w:val="false"/>
-          <w:iCs w:val="false"/>
-          <w:color w:val="auto"/>
-          <w:sz w:val="24"/>
-          <w:szCs w:val="24"/>
-          <w:lang w:val="en-GB" w:eastAsia="en-GB"/>
-        </w:rPr>
-        <w:t xml:space="preserve">depending on the connotation desired – but a property of words by which they both mean and refer </w:t>
-      </w:r>
-      <w:r>
-        <w:rPr>
-          <w:rFonts w:eastAsia="Times New Roman" w:cs="Times New Roman" w:ascii="Baskerville Old Face" w:hAnsi="Baskerville Old Face"/>
-          <w:i w:val="false"/>
-          <w:iCs w:val="false"/>
-          <w:color w:val="auto"/>
-          <w:sz w:val="24"/>
-          <w:szCs w:val="24"/>
-          <w:lang w:val="en-GB" w:eastAsia="en-GB"/>
-        </w:rPr>
-        <w:t xml:space="preserve">to those same </w:t>
-      </w:r>
-      <w:r>
-        <w:rPr>
-          <w:rFonts w:eastAsia="Times New Roman" w:cs="Times New Roman" w:ascii="Baskerville Old Face" w:hAnsi="Baskerville Old Face"/>
-          <w:i/>
-          <w:iCs/>
-          <w:color w:val="auto"/>
-          <w:sz w:val="24"/>
-          <w:szCs w:val="24"/>
-          <w:lang w:val="en-GB" w:eastAsia="en-GB"/>
-        </w:rPr>
-        <w:t>intellectus</w:t>
-      </w:r>
-      <w:r>
-        <w:rPr>
-          <w:rFonts w:eastAsia="Times New Roman" w:cs="Times New Roman" w:ascii="Baskerville Old Face" w:hAnsi="Baskerville Old Face"/>
-          <w:i w:val="false"/>
-          <w:iCs w:val="false"/>
-          <w:color w:val="auto"/>
-          <w:sz w:val="24"/>
-          <w:szCs w:val="24"/>
-          <w:lang w:val="en-GB" w:eastAsia="en-GB"/>
-        </w:rPr>
-        <w:t xml:space="preserve">. </w:t>
-      </w:r>
-      <w:r>
-        <w:rPr>
-          <w:rFonts w:eastAsia="Times New Roman" w:cs="Times New Roman" w:ascii="Baskerville Old Face" w:hAnsi="Baskerville Old Face"/>
-          <w:i w:val="false"/>
-          <w:iCs w:val="false"/>
-          <w:color w:val="auto"/>
-          <w:sz w:val="24"/>
-          <w:szCs w:val="24"/>
-          <w:lang w:val="en-GB" w:eastAsia="en-GB"/>
-        </w:rPr>
-        <w:t xml:space="preserve">Instead, </w:t>
-      </w:r>
-      <w:r>
-        <w:rPr>
-          <w:rFonts w:eastAsia="Times New Roman" w:cs="Times New Roman" w:ascii="Baskerville Old Face" w:hAnsi="Baskerville Old Face"/>
-          <w:i w:val="false"/>
-          <w:iCs w:val="false"/>
-          <w:color w:val="auto"/>
-          <w:sz w:val="24"/>
-          <w:szCs w:val="24"/>
-          <w:lang w:val="en-GB" w:eastAsia="en-GB"/>
-        </w:rPr>
-        <w:t xml:space="preserve">Boethius here answers how utterances principally designating impressions of the soul, which are identical with features of a thing, may in turn be used to refer not to </w:t>
-      </w:r>
-      <w:r>
-        <w:rPr>
-          <w:rFonts w:eastAsia="Times New Roman" w:cs="Times New Roman" w:ascii="Baskerville Old Face" w:hAnsi="Baskerville Old Face"/>
-          <w:i w:val="false"/>
-          <w:iCs w:val="false"/>
-          <w:color w:val="auto"/>
-          <w:sz w:val="24"/>
-          <w:szCs w:val="24"/>
-          <w:lang w:val="en-GB" w:eastAsia="en-GB"/>
-        </w:rPr>
-        <w:t xml:space="preserve">those features </w:t>
-      </w:r>
-      <w:r>
-        <w:rPr>
-          <w:rFonts w:eastAsia="Times New Roman" w:cs="Times New Roman" w:ascii="Baskerville Old Face" w:hAnsi="Baskerville Old Face"/>
-          <w:i w:val="false"/>
-          <w:iCs w:val="false"/>
-          <w:color w:val="auto"/>
-          <w:sz w:val="24"/>
-          <w:szCs w:val="24"/>
-          <w:lang w:val="en-GB" w:eastAsia="en-GB"/>
-        </w:rPr>
-        <w:t xml:space="preserve">but to their bearers, the things ‘by which meanings advance’ – </w:t>
-      </w:r>
-      <w:r>
-        <w:rPr>
-          <w:rFonts w:eastAsia="Times New Roman" w:cs="Times New Roman" w:ascii="Baskerville Old Face" w:hAnsi="Baskerville Old Face"/>
-          <w:i w:val="false"/>
-          <w:iCs w:val="false"/>
-          <w:color w:val="auto"/>
-          <w:sz w:val="24"/>
-          <w:szCs w:val="24"/>
-          <w:lang w:val="en-GB" w:eastAsia="en-GB"/>
-        </w:rPr>
-        <w:t>a task Anselm will take up more specifically and at length in the</w:t>
-      </w:r>
-      <w:r>
-        <w:rPr>
-          <w:rFonts w:eastAsia="Times New Roman" w:cs="Times New Roman" w:ascii="Baskerville Old Face" w:hAnsi="Baskerville Old Face"/>
-          <w:i/>
-          <w:iCs/>
-          <w:color w:val="auto"/>
-          <w:sz w:val="24"/>
-          <w:szCs w:val="24"/>
-          <w:lang w:val="en-GB" w:eastAsia="en-GB"/>
-        </w:rPr>
-        <w:t xml:space="preserve"> De Grammatico</w:t>
-      </w:r>
-      <w:r>
-        <w:rPr>
-          <w:rFonts w:eastAsia="Times New Roman" w:cs="Times New Roman" w:ascii="Baskerville Old Face" w:hAnsi="Baskerville Old Face"/>
-          <w:i w:val="false"/>
-          <w:iCs w:val="false"/>
-          <w:color w:val="auto"/>
-          <w:sz w:val="24"/>
-          <w:szCs w:val="24"/>
-          <w:lang w:val="en-GB" w:eastAsia="en-GB"/>
-        </w:rPr>
         <w:t>’s discussion of paronyms.</w:t>
       </w:r>
     </w:p>
@@ -4602,47 +4199,7 @@
           <w:szCs w:val="24"/>
           <w:lang w:val="en-GB"/>
         </w:rPr>
-        <w:t xml:space="preserve">De </w:t>
-      </w:r>
-      <w:r>
-        <w:rPr>
-          <w:rFonts w:cs="Times New Roman" w:ascii="Baskerville Old Face" w:hAnsi="Baskerville Old Face"/>
-          <w:i/>
-          <w:sz w:val="24"/>
-          <w:szCs w:val="24"/>
-          <w:lang w:val="en-GB"/>
-        </w:rPr>
-        <w:t>D</w:t>
-      </w:r>
-      <w:r>
-        <w:rPr>
-          <w:rFonts w:cs="Times New Roman" w:ascii="Baskerville Old Face" w:hAnsi="Baskerville Old Face"/>
-          <w:i/>
-          <w:sz w:val="24"/>
-          <w:szCs w:val="24"/>
-          <w:lang w:val="en-GB"/>
-        </w:rPr>
-        <w:t xml:space="preserve">ifferentiis </w:t>
-      </w:r>
-      <w:r>
-        <w:rPr>
-          <w:rFonts w:cs="Times New Roman" w:ascii="Baskerville Old Face" w:hAnsi="Baskerville Old Face"/>
-          <w:i/>
-          <w:sz w:val="24"/>
-          <w:szCs w:val="24"/>
-          <w:lang w:val="en-GB"/>
-        </w:rPr>
-        <w:t>T</w:t>
-      </w:r>
-      <w:r>
-        <w:rPr>
-          <w:rFonts w:cs="Times New Roman" w:ascii="Baskerville Old Face" w:hAnsi="Baskerville Old Face"/>
-          <w:i/>
-          <w:sz w:val="24"/>
-          <w:szCs w:val="24"/>
-          <w:lang w:val="en-GB"/>
-        </w:rPr>
-        <w:t>opicis</w:t>
+        <w:t>De Differentiis Topicis</w:t>
       </w:r>
       <w:r>
         <w:rPr>
@@ -5859,21 +5416,7 @@
           <w:rFonts w:cs="Times New Roman" w:ascii="Baskerville Old Face" w:hAnsi="Baskerville Old Face"/>
           <w:lang w:val="en-GB"/>
         </w:rPr>
-        <w:t xml:space="preserve">granted to a doubtful matter, from which a predicate’s holding </w:t>
-      </w:r>
-      <w:r>
-        <w:rPr>
-          <w:rFonts w:cs="Times New Roman" w:ascii="Baskerville Old Face" w:hAnsi="Baskerville Old Face"/>
-          <w:lang w:val="en-GB"/>
-        </w:rPr>
-        <w:t xml:space="preserve">or </w:t>
-      </w:r>
-      <w:r>
-        <w:rPr>
-          <w:rFonts w:cs="Times New Roman" w:ascii="Baskerville Old Face" w:hAnsi="Baskerville Old Face"/>
-          <w:lang w:val="en-GB"/>
-        </w:rPr>
-        <w:t xml:space="preserve">not holding of some subject follows, as analogous to the role played in contemporary logic by the </w:t>
+        <w:t xml:space="preserve">granted to a doubtful matter, from which a predicate’s holding or not holding of some subject follows, as analogous to the role played in contemporary logic by the </w:t>
       </w:r>
       <w:r>
         <w:rPr>
@@ -7539,21 +7082,7 @@
           <w:rFonts w:cs="Times New Roman" w:ascii="Baskerville Old Face" w:hAnsi="Baskerville Old Face"/>
           <w:lang w:val="en-GB"/>
         </w:rPr>
-        <w:t xml:space="preserve">‘that than which a greater cannot be thought’ must be given beforehand, thereby blocking the temporal process of moving from the premises to the conclusion of the argument, Anselm insists on the partiality of his description to safeguard this </w:t>
-      </w:r>
-      <w:r>
-        <w:rPr>
-          <w:rFonts w:cs="Times New Roman" w:ascii="Baskerville Old Face" w:hAnsi="Baskerville Old Face"/>
-          <w:lang w:val="en-GB"/>
-        </w:rPr>
-        <w:t>movement</w:t>
-      </w:r>
-      <w:r>
-        <w:rPr>
-          <w:rFonts w:cs="Times New Roman" w:ascii="Baskerville Old Face" w:hAnsi="Baskerville Old Face"/>
-          <w:lang w:val="en-GB"/>
-        </w:rPr>
-        <w:t xml:space="preserve">. We have already seen Anselm himself later qualifies his famous description of God in chapter 15 of the </w:t>
+        <w:t xml:space="preserve">‘that than which a greater cannot be thought’ must be given beforehand, thereby blocking the temporal process of moving from the premises to the conclusion of the argument, Anselm insists on the partiality of his description to safeguard this movement. We have already seen Anselm himself later qualifies his famous description of God in chapter 15 of the </w:t>
       </w:r>
       <w:r>
         <w:rPr>
@@ -7611,49 +7140,7 @@
           <w:rFonts w:cs="Times New Roman" w:ascii="Baskerville Old Face" w:hAnsi="Baskerville Old Face"/>
           <w:lang w:val="en-GB"/>
         </w:rPr>
-        <w:t>For Anselm, the meditator certainly has this concept ‘that than which a greater cannot be thought’ in mind, even though neither the attributes nor the mode of being of signifie</w:t>
-      </w:r>
-      <w:r>
-        <w:rPr>
-          <w:rFonts w:cs="Times New Roman" w:ascii="Baskerville Old Face" w:hAnsi="Baskerville Old Face"/>
-          <w:lang w:val="en-GB"/>
-        </w:rPr>
-        <w:t>d</w:t>
-      </w:r>
-      <w:r>
-        <w:rPr>
-          <w:rFonts w:cs="Times New Roman" w:ascii="Baskerville Old Face" w:hAnsi="Baskerville Old Face"/>
-          <w:lang w:val="en-GB"/>
-        </w:rPr>
-        <w:t xml:space="preserve"> </w:t>
-      </w:r>
-      <w:r>
-        <w:rPr>
-          <w:rFonts w:cs="Times New Roman" w:ascii="Baskerville Old Face" w:hAnsi="Baskerville Old Face"/>
-          <w:lang w:val="en-GB"/>
-        </w:rPr>
-        <w:t xml:space="preserve">thereby </w:t>
-      </w:r>
-      <w:r>
-        <w:rPr>
-          <w:rFonts w:cs="Times New Roman" w:ascii="Baskerville Old Face" w:hAnsi="Baskerville Old Face"/>
-          <w:lang w:val="en-GB"/>
-        </w:rPr>
-        <w:t xml:space="preserve">need be immediately </w:t>
-      </w:r>
-      <w:r>
-        <w:rPr>
-          <w:rFonts w:cs="Times New Roman" w:ascii="Baskerville Old Face" w:hAnsi="Baskerville Old Face"/>
-          <w:lang w:val="en-GB"/>
-        </w:rPr>
-        <w:t>clear</w:t>
-      </w:r>
-      <w:r>
-        <w:rPr>
-          <w:rFonts w:cs="Times New Roman" w:ascii="Baskerville Old Face" w:hAnsi="Baskerville Old Face"/>
-          <w:lang w:val="en-GB"/>
-        </w:rPr>
-        <w:t>. Just as the light of the sun is visible, albeit not directly, so too God, than whom a greater cannot be thought, is intelligible, even if a complete understanding of the divinity escapes us.</w:t>
+        <w:t>For Anselm, the meditator certainly has this concept ‘that than which a greater cannot be thought’ in mind, even though neither the attributes nor the mode of being of signified thereby need be immediately clear. Just as the light of the sun is visible, albeit not directly, so too God, than whom a greater cannot be thought, is intelligible, even if a complete understanding of the divinity escapes us.</w:t>
       </w:r>
     </w:p>
     <w:p>
@@ -10198,21 +9685,7 @@
           <w:rFonts w:cs="Times New Roman" w:ascii="Baskerville Old Face" w:hAnsi="Baskerville Old Face"/>
           <w:lang w:val="en-GB"/>
         </w:rPr>
-        <w:t xml:space="preserve"> is one that Anselm himself views as both necessary and paradoxical’ (Sweeney 2003, 17). </w:t>
-      </w:r>
-      <w:r>
-        <w:rPr>
-          <w:rFonts w:cs="Times New Roman" w:ascii="Baskerville Old Face" w:hAnsi="Baskerville Old Face"/>
-          <w:lang w:val="en-GB"/>
-        </w:rPr>
-        <w:t xml:space="preserve">But </w:t>
-      </w:r>
-      <w:r>
-        <w:rPr>
-          <w:rFonts w:cs="Times New Roman" w:ascii="Baskerville Old Face" w:hAnsi="Baskerville Old Face"/>
-          <w:lang w:val="en-GB"/>
-        </w:rPr>
-        <w:t xml:space="preserve">such a reading merely entrenches the dichotomies and assumptions brought to the table by the above mentioned rival groups; the attempt to balance these opposing elements without questioning their internal content effects a mere reconfiguration of concepts, instead of leading to an improved understanding of those concepts. </w:t>
+        <w:t xml:space="preserve"> is one that Anselm himself views as both necessary and paradoxical’ (Sweeney 2003, 17). But such a reading merely entrenches the dichotomies and assumptions brought to the table by the above mentioned rival groups; the attempt to balance these opposing elements without questioning their internal content effects a mere reconfiguration of concepts, instead of leading to an improved understanding of those concepts. </w:t>
       </w:r>
     </w:p>
   </w:footnote>
@@ -10389,21 +9862,7 @@
           <w:rFonts w:cs="Times New Roman" w:ascii="Baskerville Old Face" w:hAnsi="Baskerville Old Face"/>
           <w:lang w:val="en-GB"/>
         </w:rPr>
-        <w:t xml:space="preserve">that tell the myth of the marriage of the god Mercury to philology. </w:t>
-      </w:r>
-      <w:r>
-        <w:rPr>
-          <w:rFonts w:cs="Times New Roman" w:ascii="Baskerville Old Face" w:hAnsi="Baskerville Old Face"/>
-          <w:lang w:val="en-GB"/>
-        </w:rPr>
-        <w:t>E</w:t>
-      </w:r>
-      <w:r>
-        <w:rPr>
-          <w:rFonts w:cs="Times New Roman" w:ascii="Baskerville Old Face" w:hAnsi="Baskerville Old Face"/>
-          <w:lang w:val="en-GB"/>
-        </w:rPr>
-        <w:t xml:space="preserve">ach of the remaining books introduces a personification of one of the liberal arts, expounding their content, in the following order: Grammar, Dialectic, Rhetoric, Geometry, Arithmetic, Astronomy, and Harmony, i.e. music. </w:t>
+        <w:t xml:space="preserve">that tell the myth of the marriage of the god Mercury to philology. Each of the remaining books introduces a personification of one of the liberal arts, expounding their content, in the following order: Grammar, Dialectic, Rhetoric, Geometry, Arithmetic, Astronomy, and Harmony, i.e. music. </w:t>
       </w:r>
     </w:p>
   </w:footnote>
@@ -10659,35 +10118,7 @@
           <w:rFonts w:cs="Times New Roman" w:ascii="Baskerville" w:hAnsi="Baskerville"/>
           <w:lang w:val="en-GB"/>
         </w:rPr>
-        <w:t xml:space="preserve"> is the aforementioned one of Boethius.   </w:t>
-      </w:r>
-      <w:r>
-        <w:rPr>
-          <w:rFonts w:cs="Times New Roman" w:ascii="Baskerville" w:hAnsi="Baskerville"/>
-          <w:lang w:val="en-GB"/>
-        </w:rPr>
-        <w:t xml:space="preserve">Nelis identifies </w:t>
-      </w:r>
-      <w:r>
-        <w:rPr>
-          <w:rFonts w:cs="Times New Roman" w:ascii="Baskerville" w:hAnsi="Baskerville"/>
-          <w:lang w:val="en-GB"/>
-        </w:rPr>
-        <w:t xml:space="preserve">the text </w:t>
-      </w:r>
-      <w:r>
-        <w:rPr>
-          <w:rFonts w:cs="Times New Roman" w:ascii="Baskerville" w:hAnsi="Baskerville"/>
-          <w:lang w:val="en-GB"/>
-        </w:rPr>
-        <w:t xml:space="preserve">mentioned here </w:t>
-      </w:r>
-      <w:r>
-        <w:rPr>
-          <w:rFonts w:cs="Times New Roman" w:ascii="Baskerville" w:hAnsi="Baskerville"/>
-          <w:lang w:val="en-GB"/>
-        </w:rPr>
-        <w:t xml:space="preserve">with Boethius’ </w:t>
+        <w:t xml:space="preserve"> is the aforementioned one of Boethius.   Nelis identifies the text mentioned here with Boethius’ </w:t>
       </w:r>
       <w:r>
         <w:rPr>
@@ -10705,34 +10136,7 @@
           <w:iCs w:val="false"/>
           <w:lang w:val="en-GB"/>
         </w:rPr>
-        <w:t xml:space="preserve"> </w:t>
-      </w:r>
-      <w:r>
-        <w:rPr>
-          <w:rFonts w:cs="Times New Roman" w:ascii="Baskerville" w:hAnsi="Baskerville"/>
-          <w:i w:val="false"/>
-          <w:iCs w:val="false"/>
-          <w:lang w:val="en-GB"/>
-        </w:rPr>
-        <w:t xml:space="preserve">(1990, </w:t>
-      </w:r>
-      <w:r>
-        <w:rPr>
-          <w:rFonts w:cs="Times New Roman" w:ascii="Baskerville" w:hAnsi="Baskerville"/>
-          <w:i w:val="false"/>
-          <w:iCs w:val="false"/>
-          <w:lang w:val="en-GB"/>
-        </w:rPr>
-        <w:t>78</w:t>
-      </w:r>
-      <w:r>
-        <w:rPr>
-          <w:rFonts w:cs="Times New Roman" w:ascii="Baskerville" w:hAnsi="Baskerville"/>
-          <w:i w:val="false"/>
-          <w:iCs w:val="false"/>
-          <w:lang w:val="en-GB"/>
-        </w:rPr>
-        <w:t xml:space="preserve">), but that text is two books, not three. </w:t>
+        <w:t xml:space="preserve"> (1990, 78), but that text is two books, not three. </w:t>
       </w:r>
     </w:p>
   </w:footnote>
@@ -11447,21 +10851,7 @@
           <w:rFonts w:cs="Times New Roman" w:ascii="Baskerville Old Face" w:hAnsi="Baskerville Old Face"/>
           <w:lang w:val="en-GB"/>
         </w:rPr>
-        <w:t>Non vero idem est argumentum et argumentatio: nam vis sententiae ratioque ea quae clauditur oratio</w:t>
-      </w:r>
-      <w:r>
-        <w:rPr>
-          <w:rFonts w:cs="Times New Roman" w:ascii="Baskerville Old Face" w:hAnsi="Baskerville Old Face"/>
-          <w:lang w:val="en-GB"/>
-        </w:rPr>
-        <w:t>ne</w:t>
-      </w:r>
-      <w:r>
-        <w:rPr>
-          <w:rFonts w:cs="Times New Roman" w:ascii="Baskerville Old Face" w:hAnsi="Baskerville Old Face"/>
-          <w:lang w:val="en-GB"/>
-        </w:rPr>
-        <w:t xml:space="preserve"> cum aliquid probatur ambiguum, argumentum vocatur; ipsa vero argumenti elocutio, argumentatio dicitur. Quo fit ut argumentum quidem virtus, et mens argumentationis sit atque sententia; argumentatio vero, argumenti per orationem explicatio.</w:t>
+        <w:t>Non vero idem est argumentum et argumentatio: nam vis sententiae ratioque ea quae clauditur oratione cum aliquid probatur ambiguum, argumentum vocatur; ipsa vero argumenti elocutio, argumentatio dicitur. Quo fit ut argumentum quidem virtus, et mens argumentationis sit atque sententia; argumentatio vero, argumenti per orationem explicatio.</w:t>
       </w:r>
     </w:p>
     <w:p>
@@ -12378,49 +11768,7 @@
           <w:rFonts w:cs="Times New Roman" w:ascii="Baskerville Old Face" w:hAnsi="Baskerville Old Face"/>
           <w:lang w:val="en-GB"/>
         </w:rPr>
-        <w:t xml:space="preserve">In what follows, I leave several key terms untranslated </w:t>
-      </w:r>
-      <w:r>
-        <w:rPr>
-          <w:rFonts w:cs="Times New Roman" w:ascii="Baskerville Old Face" w:hAnsi="Baskerville Old Face"/>
-          <w:lang w:val="en-GB"/>
-        </w:rPr>
-        <w:t xml:space="preserve">to </w:t>
-      </w:r>
-      <w:r>
-        <w:rPr>
-          <w:rFonts w:cs="Times New Roman" w:ascii="Baskerville Old Face" w:hAnsi="Baskerville Old Face"/>
-          <w:lang w:val="en-GB"/>
-        </w:rPr>
-        <w:t xml:space="preserve">encourage the reader to think </w:t>
-      </w:r>
-      <w:r>
-        <w:rPr>
-          <w:rFonts w:cs="Times New Roman" w:ascii="Baskerville Old Face" w:hAnsi="Baskerville Old Face"/>
-          <w:lang w:val="en-GB"/>
-        </w:rPr>
-        <w:t xml:space="preserve">through </w:t>
-      </w:r>
-      <w:r>
-        <w:rPr>
-          <w:rFonts w:cs="Times New Roman" w:ascii="Baskerville Old Face" w:hAnsi="Baskerville Old Face"/>
-          <w:lang w:val="en-GB"/>
-        </w:rPr>
-        <w:t xml:space="preserve">these terms from </w:t>
-      </w:r>
-      <w:r>
-        <w:rPr>
-          <w:rFonts w:cs="Times New Roman" w:ascii="Baskerville Old Face" w:hAnsi="Baskerville Old Face"/>
-          <w:lang w:val="en-GB"/>
-        </w:rPr>
-        <w:t>their use rather than from received interpretations</w:t>
-      </w:r>
-      <w:r>
-        <w:rPr>
-          <w:rFonts w:cs="Times New Roman" w:ascii="Baskerville Old Face" w:hAnsi="Baskerville Old Face"/>
-          <w:lang w:val="en-GB"/>
-        </w:rPr>
-        <w:t>.</w:t>
+        <w:t>In what follows, I leave several key terms untranslated to encourage the reader to think through these terms from their use rather than from received interpretations.</w:t>
       </w:r>
     </w:p>
   </w:footnote>
@@ -12799,21 +12147,7 @@
           <w:rFonts w:cs="Times New Roman" w:ascii="Baskerville Old Face" w:hAnsi="Baskerville Old Face"/>
           <w:lang w:val="en-GB"/>
         </w:rPr>
-        <w:t xml:space="preserve"> wherein the predicate is predicated of that subject, it seems that the earlier medieval analysis took dyadic predicates like ‘true of’ and ‘credible of’, taking a subject and predicate as arguments, to be in some sense prior to the monadic ‘true’ or ‘credible’, taking (the name of) a sentence as argument. </w:t>
-      </w:r>
-      <w:r>
-        <w:rPr>
-          <w:rFonts w:cs="Times New Roman" w:ascii="Baskerville Old Face" w:hAnsi="Baskerville Old Face"/>
-          <w:lang w:val="en-GB"/>
-        </w:rPr>
-        <w:t>Cf. Bosman 2018.</w:t>
-      </w:r>
-      <w:r>
-        <w:rPr>
-          <w:rFonts w:cs="Times New Roman" w:ascii="Baskerville Old Face" w:hAnsi="Baskerville Old Face"/>
-          <w:lang w:val="en-GB"/>
-        </w:rPr>
-        <w:t xml:space="preserve"> </w:t>
+        <w:t xml:space="preserve"> wherein the predicate is predicated of that subject, it seems that the earlier medieval analysis took dyadic predicates like ‘true of’ and ‘credible of’, taking a subject and predicate as arguments, to be in some sense prior to the monadic ‘true’ or ‘credible’, taking (the name of) a sentence as argument. Cf. Bosman 2018. </w:t>
       </w:r>
     </w:p>
   </w:footnote>
@@ -13476,21 +12810,7 @@
           <w:rFonts w:cs="Times New Roman" w:ascii="Baskerville Old Face" w:hAnsi="Baskerville Old Face"/>
           <w:lang w:val="en-GB"/>
         </w:rPr>
-        <w:t>1180CD: ‘Probabile vero est quod videtur vel omnibus, vel pluribus, vel sapientibus, et his vel omnibus, vel pluribus, vel maxime notis atque praecipuis; vel quod unicuique artific</w:t>
-      </w:r>
-      <w:r>
-        <w:rPr>
-          <w:rFonts w:cs="Times New Roman" w:ascii="Baskerville Old Face" w:hAnsi="Baskerville Old Face"/>
-          <w:lang w:val="en-GB"/>
-        </w:rPr>
-        <w:t>i</w:t>
-      </w:r>
-      <w:r>
-        <w:rPr>
-          <w:rFonts w:cs="Times New Roman" w:ascii="Baskerville Old Face" w:hAnsi="Baskerville Old Face"/>
-          <w:lang w:val="en-GB"/>
-        </w:rPr>
-        <w:t xml:space="preserve"> secundum propriam facultatem.’</w:t>
+        <w:t>1180CD: ‘Probabile vero est quod videtur vel omnibus, vel pluribus, vel sapientibus, et his vel omnibus, vel pluribus, vel maxime notis atque praecipuis; vel quod unicuique artifici secundum propriam facultatem.’</w:t>
       </w:r>
     </w:p>
   </w:footnote>
@@ -13560,21 +12880,7 @@
           <w:rFonts w:cs="Times New Roman" w:ascii="Baskerville Old Face" w:hAnsi="Baskerville Old Face"/>
           <w:lang w:val="en-GB"/>
         </w:rPr>
-        <w:t xml:space="preserve">This strategy for excluding the fool from the disputation is retained as the environment for the proof shifts from monastic to scholastic. Witness Bonaventure: ‘the intellect has in itself … sufficient light to repel this doubt and to extricate itself from its folly. Whence the foolish mind voluntarily rather than by constraint considers the matter in a deficient manner, so that the defect is on the part of the intellect itself and not because of any deficiency on the part of the thing known.’ Trans. of Bonaventure 1891, </w:t>
-      </w:r>
-      <w:r>
-        <w:rPr>
-          <w:rFonts w:cs="Times New Roman" w:ascii="Baskerville Old Face" w:hAnsi="Baskerville Old Face"/>
-          <w:lang w:val="en-GB"/>
-        </w:rPr>
-        <w:t>50</w:t>
-      </w:r>
-      <w:r>
-        <w:rPr>
-          <w:rFonts w:cs="Times New Roman" w:ascii="Baskerville Old Face" w:hAnsi="Baskerville Old Face"/>
-          <w:lang w:val="en-GB"/>
-        </w:rPr>
-        <w:t>, from Wippel and Wolter 1969, 310.</w:t>
+        <w:t>This strategy for excluding the fool from the disputation is retained as the environment for the proof shifts from monastic to scholastic. Witness Bonaventure: ‘the intellect has in itself … sufficient light to repel this doubt and to extricate itself from its folly. Whence the foolish mind voluntarily rather than by constraint considers the matter in a deficient manner, so that the defect is on the part of the intellect itself and not because of any deficiency on the part of the thing known.’ Trans. of Bonaventure 1891, 50, from Wippel and Wolter 1969, 310.</w:t>
       </w:r>
     </w:p>
   </w:footnote>

</xml_diff>

<commit_message>
Remove mistaken claim that De Syllogismis hypotheticis is two books, not three
</commit_message>
<xml_diff>
--- a/History of Western Philosophy/Medieval Philosophy/The Trivium at Bec and its Bearing on Anselm/The Trivium at Bec and its Bearing on Anselm with IL Comments.docx
+++ b/History of Western Philosophy/Medieval Philosophy/The Trivium at Bec and its Bearing on Anselm/The Trivium at Bec and its Bearing on Anselm with IL Comments.docx
@@ -10118,7 +10118,35 @@
           <w:rFonts w:cs="Times New Roman" w:ascii="Baskerville" w:hAnsi="Baskerville"/>
           <w:lang w:val="en-GB"/>
         </w:rPr>
-        <w:t xml:space="preserve"> is the aforementioned one of Boethius.   Nelis identifies the text mentioned here with Boethius’ </w:t>
+        <w:t xml:space="preserve"> is the aforementioned one of Boethius.   </w:t>
+      </w:r>
+      <w:r>
+        <w:rPr>
+          <w:rFonts w:cs="Times New Roman" w:ascii="Baskerville" w:hAnsi="Baskerville"/>
+          <w:lang w:val="en-GB"/>
+        </w:rPr>
+        <w:t>But cf. (</w:t>
+      </w:r>
+      <w:r>
+        <w:rPr>
+          <w:rFonts w:cs="Times New Roman" w:ascii="Baskerville" w:hAnsi="Baskerville"/>
+          <w:lang w:val="en-GB"/>
+        </w:rPr>
+        <w:t xml:space="preserve">Nelis </w:t>
+      </w:r>
+      <w:r>
+        <w:rPr>
+          <w:rFonts w:cs="Times New Roman" w:ascii="Baskerville" w:hAnsi="Baskerville"/>
+          <w:lang w:val="en-GB"/>
+        </w:rPr>
+        <w:t xml:space="preserve">1990, 78), which </w:t>
+      </w:r>
+      <w:r>
+        <w:rPr>
+          <w:rFonts w:cs="Times New Roman" w:ascii="Baskerville" w:hAnsi="Baskerville"/>
+          <w:lang w:val="en-GB"/>
+        </w:rPr>
+        <w:t xml:space="preserve">identifies the text mentioned here with Boethius’ </w:t>
       </w:r>
       <w:r>
         <w:rPr>
@@ -10136,7 +10164,7 @@
           <w:iCs w:val="false"/>
           <w:lang w:val="en-GB"/>
         </w:rPr>
-        <w:t xml:space="preserve"> (1990, 78), but that text is two books, not three. </w:t>
+        <w:t xml:space="preserve">. </w:t>
       </w:r>
     </w:p>
   </w:footnote>

</xml_diff>